<commit_message>
Close to finishing Theory 1 and 2
</commit_message>
<xml_diff>
--- a/ZPD_Dok.docx
+++ b/ZPD_Dok.docx
@@ -1549,7 +1549,23 @@
           <w:sz w:val="24"/>
           <w:szCs w:val="24"/>
         </w:rPr>
-        <w:t>Noskaidrot potenciālās vajadzības pēc atmiņas daudzuma un izšķirtspējām;</w:t>
+        <w:t>Noskaidrot</w:t>
+      </w:r>
+      <w:r>
+        <w:rPr>
+          <w:rFonts w:ascii="Times New Roman" w:hAnsi="Times New Roman" w:cs="Times New Roman"/>
+          <w:sz w:val="24"/>
+          <w:szCs w:val="24"/>
+        </w:rPr>
+        <w:t xml:space="preserve"> aģenta</w:t>
+      </w:r>
+      <w:r>
+        <w:rPr>
+          <w:rFonts w:ascii="Times New Roman" w:hAnsi="Times New Roman" w:cs="Times New Roman"/>
+          <w:sz w:val="24"/>
+          <w:szCs w:val="24"/>
+        </w:rPr>
+        <w:t xml:space="preserve"> potenciālās vajadzības pēc atmiņas daudzuma un izšķirtspējām;</w:t>
       </w:r>
     </w:p>
     <w:p>
@@ -1855,15 +1871,39 @@
           <w:sz w:val="24"/>
           <w:szCs w:val="24"/>
         </w:rPr>
-        <w:t xml:space="preserve">, </w:t>
-      </w:r>
-      <w:r>
-        <w:rPr>
-          <w:rFonts w:ascii="Times New Roman" w:hAnsi="Times New Roman" w:cs="Times New Roman"/>
-          <w:sz w:val="24"/>
-          <w:szCs w:val="24"/>
-        </w:rPr>
-        <w:t>–</w:t>
+        <w:t xml:space="preserve">, – </w:t>
+      </w:r>
+      <w:r>
+        <w:rPr>
+          <w:rFonts w:ascii="Times New Roman" w:hAnsi="Times New Roman" w:cs="Times New Roman"/>
+          <w:sz w:val="24"/>
+          <w:szCs w:val="24"/>
+        </w:rPr>
+        <w:t>kā cilvēks spēj uztvert, saprast, paredzēt, un ietekmēt pasauli, kas ir daudz plašāka par viņu</w:t>
+      </w:r>
+      <w:r>
+        <w:rPr>
+          <w:rFonts w:ascii="Times New Roman" w:hAnsi="Times New Roman" w:cs="Times New Roman"/>
+          <w:sz w:val="24"/>
+          <w:szCs w:val="24"/>
+        </w:rPr>
+        <w:t>? Mākslīgā intelekta sfēra tiecas vēl augstāk – tā nav tikai mēģinājums izprast, bet arī veidot inteliģentas būtnes</w:t>
+      </w:r>
+      <w:r>
+        <w:rPr>
+          <w:rFonts w:ascii="Times New Roman" w:hAnsi="Times New Roman" w:cs="Times New Roman"/>
+          <w:sz w:val="24"/>
+          <w:szCs w:val="24"/>
+        </w:rPr>
+        <w:t xml:space="preserve"> [8]</w:t>
+      </w:r>
+      <w:r>
+        <w:rPr>
+          <w:rFonts w:ascii="Times New Roman" w:hAnsi="Times New Roman" w:cs="Times New Roman"/>
+          <w:sz w:val="24"/>
+          <w:szCs w:val="24"/>
+        </w:rPr>
+        <w:t>.</w:t>
       </w:r>
       <w:r>
         <w:rPr>
@@ -1879,32 +1919,18 @@
           <w:sz w:val="24"/>
           <w:szCs w:val="24"/>
         </w:rPr>
-        <w:t>kā cilvēks spēj uztvert, saprast, paredzēt, un ietekmēt pasauli, kas ir daudz plašāka par viņu</w:t>
-      </w:r>
-      <w:r>
-        <w:rPr>
-          <w:rFonts w:ascii="Times New Roman" w:hAnsi="Times New Roman" w:cs="Times New Roman"/>
-          <w:sz w:val="24"/>
-          <w:szCs w:val="24"/>
-        </w:rPr>
-        <w:t>? Mākslīgā intelekta sfēra tiecas vēl augstāk – tā nav tikai mēģinājums izprast, bet arī veidot inteliģentas būtnes</w:t>
-      </w:r>
-      <w:r>
-        <w:rPr>
-          <w:rFonts w:ascii="Times New Roman" w:hAnsi="Times New Roman" w:cs="Times New Roman"/>
-          <w:sz w:val="24"/>
-          <w:szCs w:val="24"/>
-        </w:rPr>
-        <w:t xml:space="preserve"> [8]</w:t>
-      </w:r>
-      <w:r>
-        <w:rPr>
-          <w:rFonts w:ascii="Times New Roman" w:hAnsi="Times New Roman" w:cs="Times New Roman"/>
-          <w:sz w:val="24"/>
-          <w:szCs w:val="24"/>
-        </w:rPr>
-        <w:t>.</w:t>
-      </w:r>
+        <w:t>Vadoties pēc Stjuarta Rasela un Pītera Norviga mācību grāmatas “</w:t>
+      </w:r>
+      <w:proofErr w:type="spellStart"/>
+      <w:r>
+        <w:rPr>
+          <w:rFonts w:ascii="Times New Roman" w:hAnsi="Times New Roman" w:cs="Times New Roman"/>
+          <w:sz w:val="24"/>
+          <w:szCs w:val="24"/>
+        </w:rPr>
+        <w:t>Artificial</w:t>
+      </w:r>
+      <w:proofErr w:type="spellEnd"/>
       <w:r>
         <w:rPr>
           <w:rFonts w:ascii="Times New Roman" w:hAnsi="Times New Roman" w:cs="Times New Roman"/>
@@ -1913,29 +1939,59 @@
         </w:rPr>
         <w:t xml:space="preserve"> </w:t>
       </w:r>
-      <w:r>
-        <w:rPr>
-          <w:rFonts w:ascii="Times New Roman" w:hAnsi="Times New Roman" w:cs="Times New Roman"/>
-          <w:sz w:val="24"/>
-          <w:szCs w:val="24"/>
-        </w:rPr>
-        <w:t>Vadoties pēc Stjuarta Rasela un Pītera Norviga mācību grāmatas “</w:t>
-      </w:r>
-      <w:r>
-        <w:rPr>
-          <w:rFonts w:ascii="Times New Roman" w:hAnsi="Times New Roman" w:cs="Times New Roman"/>
-          <w:sz w:val="24"/>
-          <w:szCs w:val="24"/>
-        </w:rPr>
-        <w:t>Artificial Intelligence: A Modern Approach</w:t>
-      </w:r>
-      <w:r>
-        <w:rPr>
-          <w:rFonts w:ascii="Times New Roman" w:hAnsi="Times New Roman" w:cs="Times New Roman"/>
-          <w:sz w:val="24"/>
-          <w:szCs w:val="24"/>
-        </w:rPr>
-        <w:t>” trešā izdevuma, mākslīgajam intelektam nav vienotas definīcijas. Izmantojot astoņas dažādas mākslīgā intelekta definīcijas [9], autori tās ir apvienojuši četrās</w:t>
+      <w:proofErr w:type="spellStart"/>
+      <w:r>
+        <w:rPr>
+          <w:rFonts w:ascii="Times New Roman" w:hAnsi="Times New Roman" w:cs="Times New Roman"/>
+          <w:sz w:val="24"/>
+          <w:szCs w:val="24"/>
+        </w:rPr>
+        <w:t>Intelligence</w:t>
+      </w:r>
+      <w:proofErr w:type="spellEnd"/>
+      <w:r>
+        <w:rPr>
+          <w:rFonts w:ascii="Times New Roman" w:hAnsi="Times New Roman" w:cs="Times New Roman"/>
+          <w:sz w:val="24"/>
+          <w:szCs w:val="24"/>
+        </w:rPr>
+        <w:t xml:space="preserve">: A </w:t>
+      </w:r>
+      <w:proofErr w:type="spellStart"/>
+      <w:r>
+        <w:rPr>
+          <w:rFonts w:ascii="Times New Roman" w:hAnsi="Times New Roman" w:cs="Times New Roman"/>
+          <w:sz w:val="24"/>
+          <w:szCs w:val="24"/>
+        </w:rPr>
+        <w:t>Modern</w:t>
+      </w:r>
+      <w:proofErr w:type="spellEnd"/>
+      <w:r>
+        <w:rPr>
+          <w:rFonts w:ascii="Times New Roman" w:hAnsi="Times New Roman" w:cs="Times New Roman"/>
+          <w:sz w:val="24"/>
+          <w:szCs w:val="24"/>
+        </w:rPr>
+        <w:t xml:space="preserve"> </w:t>
+      </w:r>
+      <w:proofErr w:type="spellStart"/>
+      <w:r>
+        <w:rPr>
+          <w:rFonts w:ascii="Times New Roman" w:hAnsi="Times New Roman" w:cs="Times New Roman"/>
+          <w:sz w:val="24"/>
+          <w:szCs w:val="24"/>
+        </w:rPr>
+        <w:t>Approach</w:t>
+      </w:r>
+      <w:proofErr w:type="spellEnd"/>
+      <w:r>
+        <w:rPr>
+          <w:rFonts w:ascii="Times New Roman" w:hAnsi="Times New Roman" w:cs="Times New Roman"/>
+          <w:sz w:val="24"/>
+          <w:szCs w:val="24"/>
+        </w:rPr>
+        <w:t>”, mākslīgajam intelektam nav vienotas definīcijas. Izmantojot astoņas dažādas mākslīgā intelekta definīcijas [9], autori tās ir apvienojuši četrās</w:t>
       </w:r>
       <w:r>
         <w:rPr>
@@ -1969,8 +2025,6 @@
           <w:rFonts w:ascii="Times New Roman" w:hAnsi="Times New Roman" w:cs="Times New Roman"/>
           <w:b/>
           <w:bCs/>
-          <w:i/>
-          <w:iCs/>
           <w:sz w:val="24"/>
           <w:szCs w:val="24"/>
         </w:rPr>
@@ -1981,8 +2035,6 @@
           <w:rFonts w:ascii="Times New Roman" w:hAnsi="Times New Roman" w:cs="Times New Roman"/>
           <w:b/>
           <w:bCs/>
-          <w:i/>
-          <w:iCs/>
           <w:sz w:val="24"/>
           <w:szCs w:val="24"/>
         </w:rPr>
@@ -2048,8 +2100,6 @@
           <w:rFonts w:ascii="Times New Roman" w:hAnsi="Times New Roman" w:cs="Times New Roman"/>
           <w:b/>
           <w:bCs/>
-          <w:i/>
-          <w:iCs/>
           <w:sz w:val="24"/>
           <w:szCs w:val="24"/>
         </w:rPr>
@@ -2097,7 +2147,23 @@
           <w:sz w:val="24"/>
           <w:szCs w:val="24"/>
         </w:rPr>
-        <w:t>pašpārbaude, mēģināt noķert savas domas</w:t>
+        <w:t>pašpārbaude</w:t>
+      </w:r>
+      <w:r>
+        <w:rPr>
+          <w:rFonts w:ascii="Times New Roman" w:hAnsi="Times New Roman" w:cs="Times New Roman"/>
+          <w:sz w:val="24"/>
+          <w:szCs w:val="24"/>
+        </w:rPr>
+        <w:t xml:space="preserve"> – </w:t>
+      </w:r>
+      <w:r>
+        <w:rPr>
+          <w:rFonts w:ascii="Times New Roman" w:hAnsi="Times New Roman" w:cs="Times New Roman"/>
+          <w:sz w:val="24"/>
+          <w:szCs w:val="24"/>
+        </w:rPr>
+        <w:t>mēģināt noķert savas domas</w:t>
       </w:r>
       <w:r>
         <w:rPr>
@@ -2113,7 +2179,23 @@
           <w:sz w:val="24"/>
           <w:szCs w:val="24"/>
         </w:rPr>
-        <w:t>psiholoģiski eksperimenti, cilvēka rīcības novērošana</w:t>
+        <w:t>psiholoģiski eksperimenti</w:t>
+      </w:r>
+      <w:r>
+        <w:rPr>
+          <w:rFonts w:ascii="Times New Roman" w:hAnsi="Times New Roman" w:cs="Times New Roman"/>
+          <w:sz w:val="24"/>
+          <w:szCs w:val="24"/>
+        </w:rPr>
+        <w:t xml:space="preserve"> –</w:t>
+      </w:r>
+      <w:r>
+        <w:rPr>
+          <w:rFonts w:ascii="Times New Roman" w:hAnsi="Times New Roman" w:cs="Times New Roman"/>
+          <w:sz w:val="24"/>
+          <w:szCs w:val="24"/>
+        </w:rPr>
+        <w:t xml:space="preserve"> cilvēka rīcības novērošana</w:t>
       </w:r>
       <w:r>
         <w:rPr>
@@ -2145,7 +2227,23 @@
           <w:sz w:val="24"/>
           <w:szCs w:val="24"/>
         </w:rPr>
-        <w:t>smadzeņu attēlveidošana, smadzeņu rīcības novērošana</w:t>
+        <w:t>smadzeņu attēlveidošana</w:t>
+      </w:r>
+      <w:r>
+        <w:rPr>
+          <w:rFonts w:ascii="Times New Roman" w:hAnsi="Times New Roman" w:cs="Times New Roman"/>
+          <w:sz w:val="24"/>
+          <w:szCs w:val="24"/>
+        </w:rPr>
+        <w:t xml:space="preserve"> –</w:t>
+      </w:r>
+      <w:r>
+        <w:rPr>
+          <w:rFonts w:ascii="Times New Roman" w:hAnsi="Times New Roman" w:cs="Times New Roman"/>
+          <w:sz w:val="24"/>
+          <w:szCs w:val="24"/>
+        </w:rPr>
+        <w:t xml:space="preserve"> smadzeņu rīcības novērošana</w:t>
       </w:r>
       <w:r>
         <w:rPr>
@@ -2187,8 +2285,6 @@
           <w:rFonts w:ascii="Times New Roman" w:hAnsi="Times New Roman" w:cs="Times New Roman"/>
           <w:b/>
           <w:bCs/>
-          <w:i/>
-          <w:iCs/>
           <w:sz w:val="24"/>
           <w:szCs w:val="24"/>
         </w:rPr>
@@ -2258,8 +2354,6 @@
           <w:rFonts w:ascii="Times New Roman" w:hAnsi="Times New Roman" w:cs="Times New Roman"/>
           <w:b/>
           <w:bCs/>
-          <w:i/>
-          <w:iCs/>
           <w:sz w:val="24"/>
           <w:szCs w:val="24"/>
         </w:rPr>
@@ -2293,6 +2387,1248 @@
         </w:rPr>
         <w:t>Aģents ir kaut kas, kas rīkojas. Protams, visas datora programmas kaut ko dara, bet datora aģentam ir jāspēj vairāk – rīkoties autonomi, uztvert apkārtējo vidi sev apkārt, pastāvēt ilgstošu laiku, adaptēties izmaiņām, veidot un sasniegt mērķus. Racionāls aģents ir tāds, kas rīkojas, lai sasniegtu labāko rezultātu, bet, ja ir neskaidrības, labāko sagaidāmo rezultātu.</w:t>
       </w:r>
+    </w:p>
+    <w:p>
+      <w:pPr>
+        <w:suppressAutoHyphens w:val="0"/>
+        <w:jc w:val="center"/>
+        <w:rPr>
+          <w:rFonts w:ascii="Times New Roman" w:hAnsi="Times New Roman" w:cs="Times New Roman"/>
+          <w:b/>
+          <w:bCs/>
+          <w:sz w:val="28"/>
+          <w:szCs w:val="28"/>
+        </w:rPr>
+      </w:pPr>
+      <w:r>
+        <w:rPr>
+          <w:rFonts w:ascii="Times New Roman" w:hAnsi="Times New Roman" w:cs="Times New Roman"/>
+          <w:sz w:val="28"/>
+          <w:szCs w:val="28"/>
+        </w:rPr>
+        <w:lastRenderedPageBreak/>
+        <w:t xml:space="preserve">1.2 </w:t>
+      </w:r>
+      <w:r>
+        <w:rPr>
+          <w:rFonts w:ascii="Times New Roman" w:hAnsi="Times New Roman" w:cs="Times New Roman"/>
+          <w:b/>
+          <w:bCs/>
+          <w:sz w:val="28"/>
+          <w:szCs w:val="28"/>
+        </w:rPr>
+        <w:t>Izcelsme</w:t>
+      </w:r>
+    </w:p>
+    <w:p>
+      <w:pPr>
+        <w:suppressAutoHyphens w:val="0"/>
+        <w:jc w:val="both"/>
+        <w:rPr>
+          <w:rFonts w:ascii="Times New Roman" w:hAnsi="Times New Roman" w:cs="Times New Roman"/>
+          <w:sz w:val="24"/>
+          <w:szCs w:val="24"/>
+        </w:rPr>
+      </w:pPr>
+      <w:r>
+        <w:rPr>
+          <w:rFonts w:ascii="Times New Roman" w:hAnsi="Times New Roman" w:cs="Times New Roman"/>
+          <w:sz w:val="24"/>
+          <w:szCs w:val="24"/>
+        </w:rPr>
+        <w:tab/>
+        <w:t>Mākslīgais intelekts ir viena no jaunākajām zinātnes un inženierijas nozarēm</w:t>
+      </w:r>
+      <w:r>
+        <w:rPr>
+          <w:rFonts w:ascii="Times New Roman" w:hAnsi="Times New Roman" w:cs="Times New Roman"/>
+          <w:sz w:val="24"/>
+          <w:szCs w:val="24"/>
+        </w:rPr>
+        <w:t xml:space="preserve"> [</w:t>
+      </w:r>
+      <w:r>
+        <w:rPr>
+          <w:rFonts w:ascii="Times New Roman" w:hAnsi="Times New Roman" w:cs="Times New Roman"/>
+          <w:sz w:val="24"/>
+          <w:szCs w:val="24"/>
+        </w:rPr>
+        <w:t>14</w:t>
+      </w:r>
+      <w:r>
+        <w:rPr>
+          <w:rFonts w:ascii="Times New Roman" w:hAnsi="Times New Roman" w:cs="Times New Roman"/>
+          <w:sz w:val="24"/>
+          <w:szCs w:val="24"/>
+        </w:rPr>
+        <w:t>]</w:t>
+      </w:r>
+      <w:r>
+        <w:rPr>
+          <w:rFonts w:ascii="Times New Roman" w:hAnsi="Times New Roman" w:cs="Times New Roman"/>
+          <w:sz w:val="24"/>
+          <w:szCs w:val="24"/>
+        </w:rPr>
+        <w:t xml:space="preserve">. Runājot par mākslīgā intelekta tēmu, vārdam “nozare” ir jāliek īpašs uzsvars, jo nereti mākslīgais intelekts tiek pārprasts par atsevišķu, patstāvīgu zinātni. </w:t>
+      </w:r>
+      <w:r>
+        <w:rPr>
+          <w:rFonts w:ascii="Times New Roman" w:hAnsi="Times New Roman" w:cs="Times New Roman"/>
+          <w:sz w:val="24"/>
+          <w:szCs w:val="24"/>
+        </w:rPr>
+        <w:t>Mākslīgo intelektu</w:t>
+      </w:r>
+      <w:r>
+        <w:rPr>
+          <w:rFonts w:ascii="Times New Roman" w:hAnsi="Times New Roman" w:cs="Times New Roman"/>
+          <w:sz w:val="24"/>
+          <w:szCs w:val="24"/>
+        </w:rPr>
+        <w:t xml:space="preserve"> saista vairākas zinātnes</w:t>
+      </w:r>
+      <w:r>
+        <w:rPr>
+          <w:rFonts w:ascii="Times New Roman" w:hAnsi="Times New Roman" w:cs="Times New Roman"/>
+          <w:sz w:val="24"/>
+          <w:szCs w:val="24"/>
+        </w:rPr>
+        <w:t>, piemēram, matemātika, psiholoģija, datortehnika un pat filozofija</w:t>
+      </w:r>
+      <w:r>
+        <w:rPr>
+          <w:rFonts w:ascii="Times New Roman" w:hAnsi="Times New Roman" w:cs="Times New Roman"/>
+          <w:sz w:val="24"/>
+          <w:szCs w:val="24"/>
+        </w:rPr>
+        <w:t xml:space="preserve"> [</w:t>
+      </w:r>
+      <w:r>
+        <w:rPr>
+          <w:rFonts w:ascii="Times New Roman" w:hAnsi="Times New Roman" w:cs="Times New Roman"/>
+          <w:sz w:val="24"/>
+          <w:szCs w:val="24"/>
+        </w:rPr>
+        <w:t>15</w:t>
+      </w:r>
+      <w:r>
+        <w:rPr>
+          <w:rFonts w:ascii="Times New Roman" w:hAnsi="Times New Roman" w:cs="Times New Roman"/>
+          <w:sz w:val="24"/>
+          <w:szCs w:val="24"/>
+        </w:rPr>
+        <w:t>]</w:t>
+      </w:r>
+      <w:r>
+        <w:rPr>
+          <w:rFonts w:ascii="Times New Roman" w:hAnsi="Times New Roman" w:cs="Times New Roman"/>
+          <w:sz w:val="24"/>
+          <w:szCs w:val="24"/>
+        </w:rPr>
+        <w:t>.</w:t>
+      </w:r>
+      <w:r>
+        <w:rPr>
+          <w:rFonts w:ascii="Times New Roman" w:hAnsi="Times New Roman" w:cs="Times New Roman"/>
+          <w:sz w:val="24"/>
+          <w:szCs w:val="24"/>
+        </w:rPr>
+        <w:t xml:space="preserve"> Ievērojamie rezultāti mākslīgā intelekta jomā gūti vien pēdējo gadu laikā (par mākslīgā intelekta uzplaukumu lasīt nodaļā 1.3 Uzplaukums), taču tas ir bijis garš process vairāku desmitu gadu garumā. Mēģinājumi veiksmīgi izveidot mākslīgā intelekta modeli ir bijuši </w:t>
+      </w:r>
+      <w:r>
+        <w:rPr>
+          <w:rFonts w:ascii="Times New Roman" w:hAnsi="Times New Roman" w:cs="Times New Roman"/>
+          <w:sz w:val="24"/>
+          <w:szCs w:val="24"/>
+        </w:rPr>
+        <w:t xml:space="preserve">gan ar lielām </w:t>
+      </w:r>
+      <w:r>
+        <w:rPr>
+          <w:rFonts w:ascii="Times New Roman" w:hAnsi="Times New Roman" w:cs="Times New Roman"/>
+          <w:sz w:val="24"/>
+          <w:szCs w:val="24"/>
+        </w:rPr>
+        <w:t>cerībām</w:t>
+      </w:r>
+      <w:r>
+        <w:rPr>
+          <w:rFonts w:ascii="Times New Roman" w:hAnsi="Times New Roman" w:cs="Times New Roman"/>
+          <w:sz w:val="24"/>
+          <w:szCs w:val="24"/>
+        </w:rPr>
+        <w:t xml:space="preserve">, gan </w:t>
+      </w:r>
+      <w:r>
+        <w:rPr>
+          <w:rFonts w:ascii="Times New Roman" w:hAnsi="Times New Roman" w:cs="Times New Roman"/>
+          <w:sz w:val="24"/>
+          <w:szCs w:val="24"/>
+        </w:rPr>
+        <w:t>vilšanām</w:t>
+      </w:r>
+      <w:r>
+        <w:rPr>
+          <w:rFonts w:ascii="Times New Roman" w:hAnsi="Times New Roman" w:cs="Times New Roman"/>
+          <w:sz w:val="24"/>
+          <w:szCs w:val="24"/>
+        </w:rPr>
+        <w:t>.</w:t>
+      </w:r>
+    </w:p>
+    <w:p>
+      <w:pPr>
+        <w:suppressAutoHyphens w:val="0"/>
+        <w:jc w:val="both"/>
+        <w:rPr>
+          <w:rFonts w:ascii="Times New Roman" w:hAnsi="Times New Roman" w:cs="Times New Roman"/>
+          <w:sz w:val="24"/>
+          <w:szCs w:val="24"/>
+        </w:rPr>
+      </w:pPr>
+      <w:r>
+        <w:rPr>
+          <w:rFonts w:ascii="Times New Roman" w:hAnsi="Times New Roman" w:cs="Times New Roman"/>
+          <w:sz w:val="24"/>
+          <w:szCs w:val="24"/>
+        </w:rPr>
+        <w:tab/>
+      </w:r>
+      <w:r>
+        <w:rPr>
+          <w:rFonts w:ascii="Times New Roman" w:hAnsi="Times New Roman" w:cs="Times New Roman"/>
+          <w:sz w:val="24"/>
+          <w:szCs w:val="24"/>
+        </w:rPr>
+        <w:t>Pirmie atzītie darbi mākslīgā intelekta jomā datējami 1943. gadā, kad, izmantojot primitīvu psiholoģiju, prepozīciju loģiku un Tjūringa skaitļošanas teoriju, tika izgudrots pirmais modelis, kas reprezentēja mākslīgus neironus. 1950. gadā,</w:t>
+      </w:r>
+      <w:r>
+        <w:rPr>
+          <w:rFonts w:ascii="Times New Roman" w:hAnsi="Times New Roman" w:cs="Times New Roman"/>
+          <w:sz w:val="24"/>
+          <w:szCs w:val="24"/>
+        </w:rPr>
+        <w:t xml:space="preserve"> tika izveidots</w:t>
+      </w:r>
+      <w:r>
+        <w:rPr>
+          <w:rFonts w:ascii="Times New Roman" w:hAnsi="Times New Roman" w:cs="Times New Roman"/>
+          <w:sz w:val="24"/>
+          <w:szCs w:val="24"/>
+        </w:rPr>
+        <w:t xml:space="preserve"> pirmais </w:t>
+      </w:r>
+      <w:r>
+        <w:rPr>
+          <w:rFonts w:ascii="Times New Roman" w:hAnsi="Times New Roman" w:cs="Times New Roman"/>
+          <w:sz w:val="24"/>
+          <w:szCs w:val="24"/>
+        </w:rPr>
+        <w:t xml:space="preserve">neironu tīkla dators. Lai gan tas simulēja </w:t>
+      </w:r>
+      <w:r>
+        <w:rPr>
+          <w:rFonts w:ascii="Times New Roman" w:hAnsi="Times New Roman" w:cs="Times New Roman"/>
+          <w:sz w:val="24"/>
+          <w:szCs w:val="24"/>
+        </w:rPr>
+        <w:t xml:space="preserve">vien 40 neironus, tas </w:t>
+      </w:r>
+      <w:r>
+        <w:rPr>
+          <w:rFonts w:ascii="Times New Roman" w:hAnsi="Times New Roman" w:cs="Times New Roman"/>
+          <w:sz w:val="24"/>
+          <w:szCs w:val="24"/>
+        </w:rPr>
+        <w:t xml:space="preserve">sastāvēja no </w:t>
+      </w:r>
+      <w:r>
+        <w:rPr>
+          <w:rFonts w:ascii="Times New Roman" w:hAnsi="Times New Roman" w:cs="Times New Roman"/>
+          <w:sz w:val="24"/>
+          <w:szCs w:val="24"/>
+        </w:rPr>
+        <w:t>3000 vakuuma caurulēm un</w:t>
+      </w:r>
+      <w:r>
+        <w:rPr>
+          <w:rFonts w:ascii="Times New Roman" w:hAnsi="Times New Roman" w:cs="Times New Roman"/>
+          <w:sz w:val="24"/>
+          <w:szCs w:val="24"/>
+        </w:rPr>
+        <w:t xml:space="preserve"> tehnoloģijām, kas tika aizgūtas no</w:t>
+      </w:r>
+      <w:r>
+        <w:rPr>
+          <w:rFonts w:ascii="Times New Roman" w:hAnsi="Times New Roman" w:cs="Times New Roman"/>
+          <w:sz w:val="24"/>
+          <w:szCs w:val="24"/>
+        </w:rPr>
+        <w:t xml:space="preserve"> </w:t>
+      </w:r>
+      <w:r>
+        <w:rPr>
+          <w:rFonts w:ascii="Times New Roman" w:hAnsi="Times New Roman" w:cs="Times New Roman"/>
+          <w:sz w:val="24"/>
+          <w:szCs w:val="24"/>
+        </w:rPr>
+        <w:t xml:space="preserve">bumbvedēja B-24 </w:t>
+      </w:r>
+      <w:r>
+        <w:rPr>
+          <w:rFonts w:ascii="Times New Roman" w:hAnsi="Times New Roman" w:cs="Times New Roman"/>
+          <w:sz w:val="24"/>
+          <w:szCs w:val="24"/>
+        </w:rPr>
+        <w:t xml:space="preserve">automātiskā pilota mehānisma pārpalikumiem. </w:t>
+      </w:r>
+      <w:r>
+        <w:rPr>
+          <w:rFonts w:ascii="Times New Roman" w:hAnsi="Times New Roman" w:cs="Times New Roman"/>
+          <w:sz w:val="24"/>
+          <w:szCs w:val="24"/>
+        </w:rPr>
+        <w:t>[</w:t>
+      </w:r>
+      <w:r>
+        <w:rPr>
+          <w:rFonts w:ascii="Times New Roman" w:hAnsi="Times New Roman" w:cs="Times New Roman"/>
+          <w:sz w:val="24"/>
+          <w:szCs w:val="24"/>
+        </w:rPr>
+        <w:t>16</w:t>
+      </w:r>
+      <w:r>
+        <w:rPr>
+          <w:rFonts w:ascii="Times New Roman" w:hAnsi="Times New Roman" w:cs="Times New Roman"/>
+          <w:sz w:val="24"/>
+          <w:szCs w:val="24"/>
+        </w:rPr>
+        <w:t>]</w:t>
+      </w:r>
+      <w:r>
+        <w:rPr>
+          <w:rFonts w:ascii="Times New Roman" w:hAnsi="Times New Roman" w:cs="Times New Roman"/>
+          <w:sz w:val="24"/>
+          <w:szCs w:val="24"/>
+        </w:rPr>
+        <w:tab/>
+      </w:r>
+    </w:p>
+    <w:p>
+      <w:pPr>
+        <w:suppressAutoHyphens w:val="0"/>
+        <w:ind w:firstLine="709"/>
+        <w:jc w:val="both"/>
+        <w:rPr>
+          <w:rFonts w:ascii="Times New Roman" w:hAnsi="Times New Roman" w:cs="Times New Roman"/>
+          <w:sz w:val="24"/>
+          <w:szCs w:val="24"/>
+        </w:rPr>
+      </w:pPr>
+      <w:r>
+        <w:rPr>
+          <w:rFonts w:ascii="Times New Roman" w:hAnsi="Times New Roman" w:cs="Times New Roman"/>
+          <w:sz w:val="24"/>
+          <w:szCs w:val="24"/>
+        </w:rPr>
+        <w:t>Ietekmīgs veikums 1956. gada vasarā</w:t>
+      </w:r>
+      <w:r>
+        <w:rPr>
+          <w:rFonts w:ascii="Times New Roman" w:hAnsi="Times New Roman" w:cs="Times New Roman"/>
+          <w:sz w:val="24"/>
+          <w:szCs w:val="24"/>
+        </w:rPr>
+        <w:t xml:space="preserve"> bija Allena Nevela un </w:t>
+      </w:r>
+      <w:r>
+        <w:rPr>
+          <w:rFonts w:ascii="Times New Roman" w:hAnsi="Times New Roman" w:cs="Times New Roman"/>
+          <w:sz w:val="24"/>
+          <w:szCs w:val="24"/>
+        </w:rPr>
+        <w:t xml:space="preserve">Herberta Saimona izveidotā spriešanas programma </w:t>
+      </w:r>
+      <w:r>
+        <w:rPr>
+          <w:rFonts w:ascii="Times New Roman" w:hAnsi="Times New Roman" w:cs="Times New Roman"/>
+          <w:sz w:val="24"/>
+          <w:szCs w:val="24"/>
+        </w:rPr>
+        <w:t>“Loģikas teorētiķis”</w:t>
+      </w:r>
+      <w:r>
+        <w:rPr>
+          <w:rFonts w:ascii="Times New Roman" w:hAnsi="Times New Roman" w:cs="Times New Roman"/>
+          <w:sz w:val="24"/>
+          <w:szCs w:val="24"/>
+        </w:rPr>
+        <w:t>, kas bija spējīga domāt neskaitliski. [</w:t>
+      </w:r>
+      <w:r>
+        <w:rPr>
+          <w:rFonts w:ascii="Times New Roman" w:hAnsi="Times New Roman" w:cs="Times New Roman"/>
+          <w:sz w:val="24"/>
+          <w:szCs w:val="24"/>
+        </w:rPr>
+        <w:t>17</w:t>
+      </w:r>
+      <w:r>
+        <w:rPr>
+          <w:rFonts w:ascii="Times New Roman" w:hAnsi="Times New Roman" w:cs="Times New Roman"/>
+          <w:sz w:val="24"/>
+          <w:szCs w:val="24"/>
+        </w:rPr>
+        <w:t xml:space="preserve">] </w:t>
+      </w:r>
+      <w:r>
+        <w:rPr>
+          <w:rFonts w:ascii="Times New Roman" w:hAnsi="Times New Roman" w:cs="Times New Roman"/>
+          <w:sz w:val="24"/>
+          <w:szCs w:val="24"/>
+        </w:rPr>
+        <w:t xml:space="preserve">Drīz </w:t>
+      </w:r>
+      <w:r>
+        <w:rPr>
+          <w:rFonts w:ascii="Times New Roman" w:hAnsi="Times New Roman" w:cs="Times New Roman"/>
+          <w:sz w:val="24"/>
+          <w:szCs w:val="24"/>
+        </w:rPr>
+        <w:t>pēc tam</w:t>
+      </w:r>
+      <w:r>
+        <w:rPr>
+          <w:rFonts w:ascii="Times New Roman" w:hAnsi="Times New Roman" w:cs="Times New Roman"/>
+          <w:sz w:val="24"/>
+          <w:szCs w:val="24"/>
+        </w:rPr>
+        <w:t xml:space="preserve"> viņi izveidoja arī</w:t>
+      </w:r>
+      <w:r>
+        <w:rPr>
+          <w:rFonts w:ascii="Times New Roman" w:hAnsi="Times New Roman" w:cs="Times New Roman"/>
+          <w:sz w:val="24"/>
+          <w:szCs w:val="24"/>
+        </w:rPr>
+        <w:t xml:space="preserve"> programmu “Vispārējais problēmu risinātājs”</w:t>
+      </w:r>
+      <w:r>
+        <w:rPr>
+          <w:rFonts w:ascii="Times New Roman" w:hAnsi="Times New Roman" w:cs="Times New Roman"/>
+          <w:sz w:val="24"/>
+          <w:szCs w:val="24"/>
+        </w:rPr>
+        <w:t xml:space="preserve">, kas bija programma, spējīga atdarināt cilvēcisku domāšanu. </w:t>
+      </w:r>
+      <w:r>
+        <w:rPr>
+          <w:rFonts w:ascii="Times New Roman" w:hAnsi="Times New Roman" w:cs="Times New Roman"/>
+          <w:sz w:val="24"/>
+          <w:szCs w:val="24"/>
+        </w:rPr>
+        <w:t xml:space="preserve">Savukārt </w:t>
+      </w:r>
+      <w:r>
+        <w:rPr>
+          <w:rFonts w:ascii="Times New Roman" w:hAnsi="Times New Roman" w:cs="Times New Roman"/>
+          <w:sz w:val="24"/>
+          <w:szCs w:val="24"/>
+        </w:rPr>
+        <w:t>1958. gads ir nozīmīgs</w:t>
+      </w:r>
+      <w:r>
+        <w:rPr>
+          <w:rFonts w:ascii="Times New Roman" w:hAnsi="Times New Roman" w:cs="Times New Roman"/>
+          <w:sz w:val="24"/>
+          <w:szCs w:val="24"/>
+        </w:rPr>
+        <w:t xml:space="preserve"> ar Džona Makartija izveidoto teorētisko aprakstu programmai “Padomu ņēmējs”, kas hipotētiski spēja izmantot vispārējas zināšanas par pasauli, lai meklētu problēmu risinājumus, un ko varēja uzskatīt par pirmo pilnīgo mākslīgā intelekta sistēmu.</w:t>
+      </w:r>
+      <w:r>
+        <w:rPr>
+          <w:rFonts w:ascii="Times New Roman" w:hAnsi="Times New Roman" w:cs="Times New Roman"/>
+          <w:sz w:val="24"/>
+          <w:szCs w:val="24"/>
+        </w:rPr>
+        <w:t xml:space="preserve"> [</w:t>
+      </w:r>
+      <w:r>
+        <w:rPr>
+          <w:rFonts w:ascii="Times New Roman" w:hAnsi="Times New Roman" w:cs="Times New Roman"/>
+          <w:sz w:val="24"/>
+          <w:szCs w:val="24"/>
+        </w:rPr>
+        <w:t>18</w:t>
+      </w:r>
+      <w:r>
+        <w:rPr>
+          <w:rFonts w:ascii="Times New Roman" w:hAnsi="Times New Roman" w:cs="Times New Roman"/>
+          <w:sz w:val="24"/>
+          <w:szCs w:val="24"/>
+        </w:rPr>
+        <w:t>]</w:t>
+      </w:r>
+    </w:p>
+    <w:p>
+      <w:pPr>
+        <w:suppressAutoHyphens w:val="0"/>
+        <w:ind w:firstLine="709"/>
+        <w:jc w:val="both"/>
+        <w:rPr>
+          <w:rFonts w:ascii="Times New Roman" w:hAnsi="Times New Roman" w:cs="Times New Roman"/>
+          <w:sz w:val="24"/>
+          <w:szCs w:val="24"/>
+        </w:rPr>
+      </w:pPr>
+      <w:r>
+        <w:rPr>
+          <w:rFonts w:ascii="Times New Roman" w:hAnsi="Times New Roman" w:cs="Times New Roman"/>
+          <w:sz w:val="24"/>
+          <w:szCs w:val="24"/>
+        </w:rPr>
+        <w:t xml:space="preserve"> Kad t</w:t>
+      </w:r>
+      <w:r>
+        <w:rPr>
+          <w:rFonts w:ascii="Times New Roman" w:hAnsi="Times New Roman" w:cs="Times New Roman"/>
+          <w:sz w:val="24"/>
+          <w:szCs w:val="24"/>
+        </w:rPr>
+        <w:t>i</w:t>
+      </w:r>
+      <w:r>
+        <w:rPr>
+          <w:rFonts w:ascii="Times New Roman" w:hAnsi="Times New Roman" w:cs="Times New Roman"/>
+          <w:sz w:val="24"/>
+          <w:szCs w:val="24"/>
+        </w:rPr>
+        <w:t>k salīdzinoši īsā laika posmā tika izveidotas mašīnas, kas spēja domāt, mācīties un veidot</w:t>
+      </w:r>
+      <w:r>
+        <w:rPr>
+          <w:rFonts w:ascii="Times New Roman" w:hAnsi="Times New Roman" w:cs="Times New Roman"/>
+          <w:sz w:val="24"/>
+          <w:szCs w:val="24"/>
+        </w:rPr>
+        <w:t xml:space="preserve"> – </w:t>
+      </w:r>
+      <w:r>
+        <w:rPr>
+          <w:rFonts w:ascii="Times New Roman" w:hAnsi="Times New Roman" w:cs="Times New Roman"/>
+          <w:sz w:val="24"/>
+          <w:szCs w:val="24"/>
+        </w:rPr>
+        <w:t>cerības par tuvākajiem nākotnes plāniem bija spožas.</w:t>
+      </w:r>
+      <w:r>
+        <w:rPr>
+          <w:rFonts w:ascii="Times New Roman" w:hAnsi="Times New Roman" w:cs="Times New Roman"/>
+          <w:sz w:val="24"/>
+          <w:szCs w:val="24"/>
+        </w:rPr>
+        <w:t xml:space="preserve"> Ārpus jaunu metožu mēģinājumiem</w:t>
+      </w:r>
+      <w:r>
+        <w:rPr>
+          <w:rFonts w:ascii="Times New Roman" w:hAnsi="Times New Roman" w:cs="Times New Roman"/>
+          <w:sz w:val="24"/>
+          <w:szCs w:val="24"/>
+        </w:rPr>
+        <w:t xml:space="preserve"> [</w:t>
+      </w:r>
+      <w:r>
+        <w:rPr>
+          <w:rFonts w:ascii="Times New Roman" w:hAnsi="Times New Roman" w:cs="Times New Roman"/>
+          <w:sz w:val="24"/>
+          <w:szCs w:val="24"/>
+        </w:rPr>
+        <w:t>19</w:t>
+      </w:r>
+      <w:r>
+        <w:rPr>
+          <w:rFonts w:ascii="Times New Roman" w:hAnsi="Times New Roman" w:cs="Times New Roman"/>
+          <w:sz w:val="24"/>
+          <w:szCs w:val="24"/>
+        </w:rPr>
+        <w:t>]</w:t>
+      </w:r>
+      <w:r>
+        <w:rPr>
+          <w:rFonts w:ascii="Times New Roman" w:hAnsi="Times New Roman" w:cs="Times New Roman"/>
+          <w:sz w:val="24"/>
+          <w:szCs w:val="24"/>
+        </w:rPr>
+        <w:t xml:space="preserve">, mākslīgā intelekta joma uz ilgāku laiku stagnēja, jo </w:t>
+      </w:r>
+      <w:r>
+        <w:rPr>
+          <w:rFonts w:ascii="Times New Roman" w:hAnsi="Times New Roman" w:cs="Times New Roman"/>
+          <w:sz w:val="24"/>
+          <w:szCs w:val="24"/>
+        </w:rPr>
+        <w:t>viss atdūrās pret datoru nespēju veikt grūtākus vai apjomīgākus uzdevumus</w:t>
+      </w:r>
+      <w:r>
+        <w:rPr>
+          <w:rFonts w:ascii="Times New Roman" w:hAnsi="Times New Roman" w:cs="Times New Roman"/>
+          <w:sz w:val="24"/>
+          <w:szCs w:val="24"/>
+        </w:rPr>
+        <w:t>. [</w:t>
+      </w:r>
+      <w:r>
+        <w:rPr>
+          <w:rFonts w:ascii="Times New Roman" w:hAnsi="Times New Roman" w:cs="Times New Roman"/>
+          <w:sz w:val="24"/>
+          <w:szCs w:val="24"/>
+        </w:rPr>
+        <w:t>20</w:t>
+      </w:r>
+      <w:r>
+        <w:rPr>
+          <w:rFonts w:ascii="Times New Roman" w:hAnsi="Times New Roman" w:cs="Times New Roman"/>
+          <w:sz w:val="24"/>
+          <w:szCs w:val="24"/>
+        </w:rPr>
+        <w:t>]</w:t>
+      </w:r>
+    </w:p>
+    <w:p>
+      <w:pPr>
+        <w:suppressAutoHyphens w:val="0"/>
+        <w:jc w:val="center"/>
+        <w:rPr>
+          <w:rFonts w:ascii="Times New Roman" w:hAnsi="Times New Roman" w:cs="Times New Roman"/>
+          <w:b/>
+          <w:bCs/>
+          <w:sz w:val="28"/>
+          <w:szCs w:val="28"/>
+        </w:rPr>
+      </w:pPr>
+      <w:r>
+        <w:rPr>
+          <w:rFonts w:ascii="Times New Roman" w:hAnsi="Times New Roman" w:cs="Times New Roman"/>
+          <w:sz w:val="28"/>
+          <w:szCs w:val="28"/>
+        </w:rPr>
+        <w:t xml:space="preserve">1.3 </w:t>
+      </w:r>
+      <w:r>
+        <w:rPr>
+          <w:rFonts w:ascii="Times New Roman" w:hAnsi="Times New Roman" w:cs="Times New Roman"/>
+          <w:b/>
+          <w:bCs/>
+          <w:sz w:val="28"/>
+          <w:szCs w:val="28"/>
+        </w:rPr>
+        <w:t>Uzplaukums</w:t>
+      </w:r>
+    </w:p>
+    <w:p>
+      <w:pPr>
+        <w:suppressAutoHyphens w:val="0"/>
+        <w:jc w:val="both"/>
+        <w:rPr>
+          <w:rFonts w:ascii="Times New Roman" w:hAnsi="Times New Roman" w:cs="Times New Roman"/>
+          <w:sz w:val="24"/>
+          <w:szCs w:val="24"/>
+        </w:rPr>
+      </w:pPr>
+      <w:r>
+        <w:rPr>
+          <w:rFonts w:ascii="Times New Roman" w:hAnsi="Times New Roman" w:cs="Times New Roman"/>
+          <w:sz w:val="24"/>
+          <w:szCs w:val="24"/>
+        </w:rPr>
+        <w:tab/>
+        <w:t xml:space="preserve">Mākslīgā intelekta 60 gadu attīstības laikā akcents lielākoties ir bijis algoritmu izvēlei un atbilstībai, taču pēdējā gadsimta laikā lielāka uzmanība tikta vērsta datiem, un to </w:t>
+      </w:r>
+      <w:r>
+        <w:rPr>
+          <w:rFonts w:ascii="Times New Roman" w:hAnsi="Times New Roman" w:cs="Times New Roman"/>
+          <w:sz w:val="24"/>
+          <w:szCs w:val="24"/>
+        </w:rPr>
+        <w:t xml:space="preserve">milzīgajai </w:t>
+      </w:r>
+      <w:r>
+        <w:rPr>
+          <w:rFonts w:ascii="Times New Roman" w:hAnsi="Times New Roman" w:cs="Times New Roman"/>
+          <w:sz w:val="24"/>
+          <w:szCs w:val="24"/>
+        </w:rPr>
+        <w:t xml:space="preserve">pieejamībai dažādos avotos, interneta </w:t>
+      </w:r>
+      <w:r>
+        <w:rPr>
+          <w:rFonts w:ascii="Times New Roman" w:hAnsi="Times New Roman" w:cs="Times New Roman"/>
+          <w:sz w:val="24"/>
+          <w:szCs w:val="24"/>
+        </w:rPr>
+        <w:t>tīmekļos</w:t>
+      </w:r>
+      <w:r>
+        <w:rPr>
+          <w:rFonts w:ascii="Times New Roman" w:hAnsi="Times New Roman" w:cs="Times New Roman"/>
+          <w:sz w:val="24"/>
+          <w:szCs w:val="24"/>
+        </w:rPr>
+        <w:t>.</w:t>
+      </w:r>
+      <w:r>
+        <w:rPr>
+          <w:rFonts w:ascii="Times New Roman" w:hAnsi="Times New Roman" w:cs="Times New Roman"/>
+          <w:sz w:val="24"/>
+          <w:szCs w:val="24"/>
+        </w:rPr>
+        <w:t xml:space="preserve"> Ar plašo datu pieejamību, mākslīgā intelekta modulēšana atvieglojas, jo ar mazāk informāciju nepieciešami cilvēciski piemēri un sarežģīti algoritmi, turpretī ar vairāk informāciju var iztikt ar primitīvāku algoritmu. Šī iemesla dēļ pieeja mākslīgā intelekta veidošanai mainījusies no mehānisk</w:t>
+      </w:r>
+      <w:r>
+        <w:rPr>
+          <w:rFonts w:ascii="Times New Roman" w:hAnsi="Times New Roman" w:cs="Times New Roman"/>
+          <w:sz w:val="24"/>
+          <w:szCs w:val="24"/>
+        </w:rPr>
+        <w:t>as zināšanu iekodēšanas uz datora pašmācību pie dotiem datiem.</w:t>
+      </w:r>
+      <w:r>
+        <w:rPr>
+          <w:rFonts w:ascii="Times New Roman" w:hAnsi="Times New Roman" w:cs="Times New Roman"/>
+          <w:sz w:val="24"/>
+          <w:szCs w:val="24"/>
+        </w:rPr>
+        <w:t xml:space="preserve"> [21]</w:t>
+      </w:r>
+    </w:p>
+    <w:p>
+      <w:pPr>
+        <w:suppressAutoHyphens w:val="0"/>
+        <w:jc w:val="both"/>
+        <w:rPr>
+          <w:rFonts w:ascii="Times New Roman" w:hAnsi="Times New Roman" w:cs="Times New Roman"/>
+          <w:sz w:val="24"/>
+          <w:szCs w:val="24"/>
+        </w:rPr>
+      </w:pPr>
+      <w:r>
+        <w:rPr>
+          <w:rFonts w:ascii="Times New Roman" w:hAnsi="Times New Roman" w:cs="Times New Roman"/>
+          <w:sz w:val="24"/>
+          <w:szCs w:val="24"/>
+        </w:rPr>
+        <w:tab/>
+        <w:t>Lai apstrādātu datus un trenētu mākslīgā intelekta modeļus, ir nepieciešams veids, kā šos lielos daudzums datu efektīvi glabāt. Lai to realizētu, dati tiek glabāti mākoņos, un to apstrādei tiek izmantoti jaudīgi skaitļotāji vai jaunas pieejas, kā datus apstrādāt.</w:t>
+      </w:r>
+    </w:p>
+    <w:p>
+      <w:pPr>
+        <w:suppressAutoHyphens w:val="0"/>
+        <w:jc w:val="both"/>
+        <w:rPr>
+          <w:rFonts w:ascii="Times New Roman" w:hAnsi="Times New Roman" w:cs="Times New Roman"/>
+          <w:sz w:val="24"/>
+          <w:szCs w:val="24"/>
+        </w:rPr>
+      </w:pPr>
+      <w:r>
+        <w:rPr>
+          <w:rFonts w:ascii="Times New Roman" w:hAnsi="Times New Roman" w:cs="Times New Roman"/>
+          <w:sz w:val="24"/>
+          <w:szCs w:val="24"/>
+        </w:rPr>
+        <w:tab/>
+        <w:t>Jau vairākus gadus, izpildoties Mūra likumam [</w:t>
+      </w:r>
+      <w:r>
+        <w:rPr>
+          <w:rFonts w:ascii="Times New Roman" w:hAnsi="Times New Roman" w:cs="Times New Roman"/>
+          <w:sz w:val="24"/>
+          <w:szCs w:val="24"/>
+        </w:rPr>
+        <w:t>22</w:t>
+      </w:r>
+      <w:r>
+        <w:rPr>
+          <w:rFonts w:ascii="Times New Roman" w:hAnsi="Times New Roman" w:cs="Times New Roman"/>
+          <w:sz w:val="24"/>
+          <w:szCs w:val="24"/>
+        </w:rPr>
+        <w:t xml:space="preserve">], mums ir pieeja jaudīgiem daudzkodolu procesoriem, kuri vari ātri un efektīvi veikt daudzus uzdevumus. No otras puses, milzīgu daudzumu datu apstrāde, pat tādiem procesoriem, aizņemtu pārāk daudz laika, lai apstrāde tiktu veikta efektīvi. Tādēļ cilvēki pievērsās grafiskajiem procesoriem jeb videokartēm [4], jo, atšķirībā no procesoriem, tām ir daudz vairāk atsevišķu kodolu, lai veiktu 3D kalkulācijas. Piemēram, grafiskais procesors </w:t>
+      </w:r>
+      <w:r>
+        <w:rPr>
+          <w:rFonts w:ascii="Times New Roman" w:hAnsi="Times New Roman" w:cs="Times New Roman"/>
+          <w:sz w:val="24"/>
+          <w:szCs w:val="24"/>
+        </w:rPr>
+        <w:lastRenderedPageBreak/>
+        <w:t>“GeForce RTX 3070” satur 5888 kodolu, kuri paralēli veic savas funkcijas [</w:t>
+      </w:r>
+      <w:r>
+        <w:rPr>
+          <w:rFonts w:ascii="Times New Roman" w:hAnsi="Times New Roman" w:cs="Times New Roman"/>
+          <w:sz w:val="24"/>
+          <w:szCs w:val="24"/>
+        </w:rPr>
+        <w:t>23</w:t>
+      </w:r>
+      <w:r>
+        <w:rPr>
+          <w:rFonts w:ascii="Times New Roman" w:hAnsi="Times New Roman" w:cs="Times New Roman"/>
+          <w:sz w:val="24"/>
+          <w:szCs w:val="24"/>
+        </w:rPr>
+        <w:t xml:space="preserve">]. </w:t>
+      </w:r>
+      <w:r>
+        <w:rPr>
+          <w:rFonts w:ascii="Times New Roman" w:hAnsi="Times New Roman" w:cs="Times New Roman"/>
+          <w:sz w:val="24"/>
+          <w:szCs w:val="24"/>
+        </w:rPr>
+        <w:t>Šī grafisko procesoru īpatnība, veikt vienlaikus paralēlus darbus, padara tās par ļoti efektīvu rīku paralēlajā datu apstrādē [</w:t>
+      </w:r>
+      <w:r>
+        <w:rPr>
+          <w:rFonts w:ascii="Times New Roman" w:hAnsi="Times New Roman" w:cs="Times New Roman"/>
+          <w:sz w:val="24"/>
+          <w:szCs w:val="24"/>
+        </w:rPr>
+        <w:t>24</w:t>
+      </w:r>
+      <w:r>
+        <w:rPr>
+          <w:rFonts w:ascii="Times New Roman" w:hAnsi="Times New Roman" w:cs="Times New Roman"/>
+          <w:sz w:val="24"/>
+          <w:szCs w:val="24"/>
+        </w:rPr>
+        <w:t xml:space="preserve">]. Spilgtākais piemērs videokaršu pielietošanā, lai veidotu un apmācītu mākslīgo intelektu, ir CNN (konvolucionālie neironu tīkli). Tas ir neironu tīkls, kas apstrādā bildes. Lai paātrinātu bilžu apstrādi, bildes un neironu tīklu </w:t>
+      </w:r>
+      <w:r>
+        <w:rPr>
+          <w:rFonts w:ascii="Times New Roman" w:hAnsi="Times New Roman" w:cs="Times New Roman"/>
+          <w:sz w:val="24"/>
+          <w:szCs w:val="24"/>
+        </w:rPr>
+        <w:t>pārveido</w:t>
+      </w:r>
+      <w:r>
+        <w:rPr>
+          <w:rFonts w:ascii="Times New Roman" w:hAnsi="Times New Roman" w:cs="Times New Roman"/>
+          <w:sz w:val="24"/>
+          <w:szCs w:val="24"/>
+        </w:rPr>
+        <w:t>, kā divus masīvus, bet apstrādes rezultāts ir šo masīvu reizinājums. Šo masīvu reizinājumu var veikt paralēli ar videokaršu palīdzību, kas būtiski samazin</w:t>
+      </w:r>
+      <w:r>
+        <w:rPr>
+          <w:rFonts w:ascii="Times New Roman" w:hAnsi="Times New Roman" w:cs="Times New Roman"/>
+          <w:sz w:val="24"/>
+          <w:szCs w:val="24"/>
+        </w:rPr>
+        <w:t>a</w:t>
+      </w:r>
+      <w:r>
+        <w:rPr>
+          <w:rFonts w:ascii="Times New Roman" w:hAnsi="Times New Roman" w:cs="Times New Roman"/>
+          <w:sz w:val="24"/>
+          <w:szCs w:val="24"/>
+        </w:rPr>
+        <w:t xml:space="preserve"> laiku masīvu sareizināšanai.</w:t>
+      </w:r>
+    </w:p>
+    <w:p>
+      <w:pPr>
+        <w:suppressAutoHyphens w:val="0"/>
+        <w:jc w:val="both"/>
+        <w:rPr>
+          <w:rFonts w:ascii="Times New Roman" w:hAnsi="Times New Roman" w:cs="Times New Roman"/>
+          <w:sz w:val="24"/>
+          <w:szCs w:val="24"/>
+        </w:rPr>
+      </w:pPr>
+      <w:r>
+        <w:rPr>
+          <w:rFonts w:ascii="Times New Roman" w:hAnsi="Times New Roman" w:cs="Times New Roman"/>
+          <w:sz w:val="24"/>
+          <w:szCs w:val="24"/>
+        </w:rPr>
+        <w:tab/>
+        <w:t>Šo tehnoloģiju attīstība</w:t>
+      </w:r>
+      <w:r>
+        <w:rPr>
+          <w:rFonts w:ascii="Times New Roman" w:hAnsi="Times New Roman" w:cs="Times New Roman"/>
+          <w:sz w:val="24"/>
+          <w:szCs w:val="24"/>
+        </w:rPr>
+        <w:t>s rezultātā</w:t>
+      </w:r>
+      <w:r>
+        <w:rPr>
+          <w:rFonts w:ascii="Times New Roman" w:hAnsi="Times New Roman" w:cs="Times New Roman"/>
+          <w:sz w:val="24"/>
+          <w:szCs w:val="24"/>
+        </w:rPr>
+        <w:t xml:space="preserve">, it īpaši pēdējos gados, ir </w:t>
+      </w:r>
+      <w:r>
+        <w:rPr>
+          <w:rFonts w:ascii="Times New Roman" w:hAnsi="Times New Roman" w:cs="Times New Roman"/>
+          <w:sz w:val="24"/>
+          <w:szCs w:val="24"/>
+        </w:rPr>
+        <w:t xml:space="preserve">visai strauji attīstījies mākslīgais intelekts, kuru ikdienā izmantojam, piemēram, rakstot </w:t>
+      </w:r>
+      <w:r>
+        <w:rPr>
+          <w:rFonts w:ascii="Times New Roman" w:hAnsi="Times New Roman" w:cs="Times New Roman"/>
+          <w:i/>
+          <w:iCs/>
+          <w:sz w:val="24"/>
+          <w:szCs w:val="24"/>
+        </w:rPr>
+        <w:t>ChatGPT</w:t>
+      </w:r>
+      <w:r>
+        <w:rPr>
+          <w:rFonts w:ascii="Times New Roman" w:hAnsi="Times New Roman" w:cs="Times New Roman"/>
+          <w:sz w:val="24"/>
+          <w:szCs w:val="24"/>
+        </w:rPr>
+        <w:t xml:space="preserve">, veidojot bildes ar </w:t>
+      </w:r>
+      <w:r>
+        <w:rPr>
+          <w:rFonts w:ascii="Times New Roman" w:hAnsi="Times New Roman" w:cs="Times New Roman"/>
+          <w:i/>
+          <w:iCs/>
+          <w:sz w:val="24"/>
+          <w:szCs w:val="24"/>
+        </w:rPr>
+        <w:t>MidJourney</w:t>
+      </w:r>
+      <w:r>
+        <w:rPr>
+          <w:rFonts w:ascii="Times New Roman" w:hAnsi="Times New Roman" w:cs="Times New Roman"/>
+          <w:sz w:val="24"/>
+          <w:szCs w:val="24"/>
+        </w:rPr>
+        <w:t xml:space="preserve"> vai tulkojot tekstu ar </w:t>
+      </w:r>
+      <w:proofErr w:type="spellStart"/>
+      <w:r>
+        <w:rPr>
+          <w:rFonts w:ascii="Times New Roman" w:hAnsi="Times New Roman" w:cs="Times New Roman"/>
+          <w:i/>
+          <w:iCs/>
+          <w:sz w:val="24"/>
+          <w:szCs w:val="24"/>
+        </w:rPr>
+        <w:t>DeepL</w:t>
+      </w:r>
+      <w:proofErr w:type="spellEnd"/>
+      <w:r>
+        <w:rPr>
+          <w:rFonts w:ascii="Times New Roman" w:hAnsi="Times New Roman" w:cs="Times New Roman"/>
+          <w:sz w:val="24"/>
+          <w:szCs w:val="24"/>
+        </w:rPr>
+        <w:t>.</w:t>
+      </w:r>
+      <w:r>
+        <w:rPr>
+          <w:rFonts w:ascii="Times New Roman" w:hAnsi="Times New Roman" w:cs="Times New Roman"/>
+          <w:sz w:val="24"/>
+          <w:szCs w:val="24"/>
+        </w:rPr>
+        <w:tab/>
+      </w:r>
+    </w:p>
+    <w:p>
+      <w:pPr>
+        <w:suppressAutoHyphens w:val="0"/>
+        <w:jc w:val="both"/>
+        <w:rPr>
+          <w:rFonts w:ascii="Times New Roman" w:hAnsi="Times New Roman" w:cs="Times New Roman"/>
+          <w:sz w:val="24"/>
+          <w:szCs w:val="24"/>
+        </w:rPr>
+      </w:pPr>
+      <w:r>
+        <w:rPr>
+          <w:rFonts w:ascii="Times New Roman" w:hAnsi="Times New Roman" w:cs="Times New Roman"/>
+          <w:sz w:val="24"/>
+          <w:szCs w:val="24"/>
+        </w:rPr>
+        <w:tab/>
+      </w:r>
+    </w:p>
+    <w:p>
+      <w:pPr>
+        <w:suppressAutoHyphens w:val="0"/>
+        <w:jc w:val="both"/>
+        <w:rPr>
+          <w:rFonts w:ascii="Times New Roman" w:hAnsi="Times New Roman" w:cs="Times New Roman"/>
+          <w:sz w:val="24"/>
+          <w:szCs w:val="24"/>
+        </w:rPr>
+      </w:pPr>
+    </w:p>
+    <w:p>
+      <w:pPr>
+        <w:suppressAutoHyphens w:val="0"/>
+        <w:jc w:val="both"/>
+        <w:rPr>
+          <w:rFonts w:ascii="Times New Roman" w:hAnsi="Times New Roman" w:cs="Times New Roman"/>
+          <w:sz w:val="24"/>
+          <w:szCs w:val="24"/>
+        </w:rPr>
+      </w:pPr>
+      <w:r>
+        <w:rPr>
+          <w:rFonts w:ascii="Times New Roman" w:hAnsi="Times New Roman" w:cs="Times New Roman"/>
+          <w:sz w:val="24"/>
+          <w:szCs w:val="24"/>
+        </w:rPr>
+        <w:tab/>
+      </w:r>
+    </w:p>
+    <w:p>
+      <w:pPr>
+        <w:suppressAutoHyphens w:val="0"/>
+        <w:jc w:val="both"/>
+        <w:rPr>
+          <w:rFonts w:ascii="Times New Roman" w:hAnsi="Times New Roman" w:cs="Times New Roman"/>
+          <w:sz w:val="24"/>
+          <w:szCs w:val="24"/>
+        </w:rPr>
+      </w:pPr>
+      <w:r>
+        <w:rPr>
+          <w:rFonts w:ascii="Times New Roman" w:hAnsi="Times New Roman" w:cs="Times New Roman"/>
+          <w:sz w:val="24"/>
+          <w:szCs w:val="24"/>
+        </w:rPr>
+        <w:tab/>
+      </w:r>
+    </w:p>
+    <w:p>
+      <w:pPr>
+        <w:suppressAutoHyphens w:val="0"/>
+        <w:ind w:firstLine="709"/>
+        <w:jc w:val="both"/>
+        <w:rPr>
+          <w:rFonts w:ascii="Times New Roman" w:hAnsi="Times New Roman" w:cs="Times New Roman"/>
+          <w:sz w:val="24"/>
+          <w:szCs w:val="24"/>
+        </w:rPr>
+      </w:pPr>
+    </w:p>
+    <w:p>
+      <w:pPr>
+        <w:suppressAutoHyphens w:val="0"/>
+        <w:ind w:firstLine="709"/>
+        <w:jc w:val="both"/>
+        <w:rPr>
+          <w:rFonts w:ascii="Times New Roman" w:hAnsi="Times New Roman" w:cs="Times New Roman"/>
+          <w:sz w:val="24"/>
+          <w:szCs w:val="24"/>
+        </w:rPr>
+      </w:pPr>
+    </w:p>
+    <w:p>
+      <w:pPr>
+        <w:suppressAutoHyphens w:val="0"/>
+        <w:ind w:firstLine="709"/>
+        <w:jc w:val="both"/>
+        <w:rPr>
+          <w:rFonts w:ascii="Times New Roman" w:hAnsi="Times New Roman" w:cs="Times New Roman"/>
+          <w:sz w:val="24"/>
+          <w:szCs w:val="24"/>
+        </w:rPr>
+      </w:pPr>
+    </w:p>
+    <w:p>
+      <w:pPr>
+        <w:suppressAutoHyphens w:val="0"/>
+        <w:ind w:firstLine="709"/>
+        <w:jc w:val="both"/>
+        <w:rPr>
+          <w:rFonts w:ascii="Times New Roman" w:hAnsi="Times New Roman" w:cs="Times New Roman"/>
+          <w:sz w:val="24"/>
+          <w:szCs w:val="24"/>
+        </w:rPr>
+      </w:pPr>
+    </w:p>
+    <w:p>
+      <w:pPr>
+        <w:suppressAutoHyphens w:val="0"/>
+        <w:ind w:firstLine="709"/>
+        <w:jc w:val="both"/>
+        <w:rPr>
+          <w:rFonts w:ascii="Times New Roman" w:hAnsi="Times New Roman" w:cs="Times New Roman"/>
+          <w:sz w:val="24"/>
+          <w:szCs w:val="24"/>
+        </w:rPr>
+      </w:pPr>
+    </w:p>
+    <w:p>
+      <w:pPr>
+        <w:suppressAutoHyphens w:val="0"/>
+        <w:ind w:firstLine="709"/>
+        <w:jc w:val="both"/>
+        <w:rPr>
+          <w:rFonts w:ascii="Times New Roman" w:hAnsi="Times New Roman" w:cs="Times New Roman"/>
+          <w:sz w:val="24"/>
+          <w:szCs w:val="24"/>
+        </w:rPr>
+      </w:pPr>
+    </w:p>
+    <w:p>
+      <w:pPr>
+        <w:suppressAutoHyphens w:val="0"/>
+        <w:ind w:firstLine="709"/>
+        <w:jc w:val="both"/>
+        <w:rPr>
+          <w:rFonts w:ascii="Times New Roman" w:hAnsi="Times New Roman" w:cs="Times New Roman"/>
+          <w:sz w:val="24"/>
+          <w:szCs w:val="24"/>
+        </w:rPr>
+      </w:pPr>
+    </w:p>
+    <w:p>
+      <w:pPr>
+        <w:suppressAutoHyphens w:val="0"/>
+        <w:ind w:firstLine="709"/>
+        <w:jc w:val="both"/>
+        <w:rPr>
+          <w:rFonts w:ascii="Times New Roman" w:hAnsi="Times New Roman" w:cs="Times New Roman"/>
+          <w:sz w:val="24"/>
+          <w:szCs w:val="24"/>
+        </w:rPr>
+      </w:pPr>
+    </w:p>
+    <w:p>
+      <w:pPr>
+        <w:suppressAutoHyphens w:val="0"/>
+        <w:ind w:firstLine="709"/>
+        <w:jc w:val="both"/>
+        <w:rPr>
+          <w:rFonts w:ascii="Times New Roman" w:hAnsi="Times New Roman" w:cs="Times New Roman"/>
+          <w:sz w:val="24"/>
+          <w:szCs w:val="24"/>
+        </w:rPr>
+      </w:pPr>
+    </w:p>
+    <w:p>
+      <w:pPr>
+        <w:suppressAutoHyphens w:val="0"/>
+        <w:ind w:firstLine="709"/>
+        <w:jc w:val="both"/>
+        <w:rPr>
+          <w:rFonts w:ascii="Times New Roman" w:hAnsi="Times New Roman" w:cs="Times New Roman"/>
+          <w:sz w:val="24"/>
+          <w:szCs w:val="24"/>
+        </w:rPr>
+      </w:pPr>
+    </w:p>
+    <w:p>
+      <w:pPr>
+        <w:suppressAutoHyphens w:val="0"/>
+        <w:ind w:firstLine="709"/>
+        <w:jc w:val="both"/>
+        <w:rPr>
+          <w:rFonts w:ascii="Times New Roman" w:hAnsi="Times New Roman" w:cs="Times New Roman"/>
+          <w:sz w:val="24"/>
+          <w:szCs w:val="24"/>
+        </w:rPr>
+      </w:pPr>
+    </w:p>
+    <w:p>
+      <w:pPr>
+        <w:suppressAutoHyphens w:val="0"/>
+        <w:ind w:firstLine="709"/>
+        <w:jc w:val="both"/>
+        <w:rPr>
+          <w:rFonts w:ascii="Times New Roman" w:hAnsi="Times New Roman" w:cs="Times New Roman"/>
+          <w:sz w:val="24"/>
+          <w:szCs w:val="24"/>
+        </w:rPr>
+      </w:pPr>
+    </w:p>
+    <w:p>
+      <w:pPr>
+        <w:suppressAutoHyphens w:val="0"/>
+        <w:ind w:firstLine="709"/>
+        <w:jc w:val="both"/>
+        <w:rPr>
+          <w:rFonts w:ascii="Times New Roman" w:hAnsi="Times New Roman" w:cs="Times New Roman"/>
+          <w:sz w:val="24"/>
+          <w:szCs w:val="24"/>
+        </w:rPr>
+      </w:pPr>
+    </w:p>
+    <w:p>
+      <w:pPr>
+        <w:suppressAutoHyphens w:val="0"/>
+        <w:ind w:firstLine="709"/>
+        <w:jc w:val="both"/>
+        <w:rPr>
+          <w:rFonts w:ascii="Times New Roman" w:hAnsi="Times New Roman" w:cs="Times New Roman"/>
+          <w:sz w:val="24"/>
+          <w:szCs w:val="24"/>
+        </w:rPr>
+      </w:pPr>
+    </w:p>
+    <w:p>
+      <w:pPr>
+        <w:suppressAutoHyphens w:val="0"/>
+        <w:ind w:firstLine="709"/>
+        <w:jc w:val="both"/>
+        <w:rPr>
+          <w:rFonts w:ascii="Times New Roman" w:hAnsi="Times New Roman" w:cs="Times New Roman"/>
+          <w:sz w:val="24"/>
+          <w:szCs w:val="24"/>
+        </w:rPr>
+      </w:pPr>
+    </w:p>
+    <w:p>
+      <w:pPr>
+        <w:suppressAutoHyphens w:val="0"/>
+        <w:ind w:firstLine="709"/>
+        <w:jc w:val="both"/>
+        <w:rPr>
+          <w:rFonts w:ascii="Times New Roman" w:hAnsi="Times New Roman" w:cs="Times New Roman"/>
+          <w:sz w:val="24"/>
+          <w:szCs w:val="24"/>
+        </w:rPr>
+      </w:pPr>
+    </w:p>
+    <w:p>
+      <w:pPr>
+        <w:suppressAutoHyphens w:val="0"/>
+        <w:ind w:firstLine="709"/>
+        <w:jc w:val="both"/>
+        <w:rPr>
+          <w:rFonts w:ascii="Times New Roman" w:hAnsi="Times New Roman" w:cs="Times New Roman"/>
+          <w:sz w:val="24"/>
+          <w:szCs w:val="24"/>
+        </w:rPr>
+      </w:pPr>
+    </w:p>
+    <w:p>
+      <w:pPr>
+        <w:suppressAutoHyphens w:val="0"/>
+        <w:jc w:val="both"/>
+        <w:rPr>
+          <w:rFonts w:ascii="Times New Roman" w:hAnsi="Times New Roman" w:cs="Times New Roman"/>
+          <w:sz w:val="24"/>
+          <w:szCs w:val="24"/>
+        </w:rPr>
+      </w:pPr>
     </w:p>
     <w:p>
       <w:pPr>
@@ -2382,23 +3718,23 @@
           <w:sz w:val="24"/>
           <w:szCs w:val="24"/>
         </w:rPr>
-        <w:t xml:space="preserve">izmantotā atmiņa pieaug, palielinoties ievaddatu skaitam </w:t>
-      </w:r>
-      <w:r>
-        <w:rPr>
-          <w:rFonts w:ascii="Times New Roman" w:hAnsi="Times New Roman" w:cs="Times New Roman"/>
-          <w:sz w:val="24"/>
-          <w:szCs w:val="24"/>
-        </w:rPr>
-        <w:t>[14]</w:t>
-      </w:r>
-      <w:r>
-        <w:rPr>
-          <w:rFonts w:ascii="Times New Roman" w:hAnsi="Times New Roman" w:cs="Times New Roman"/>
-          <w:sz w:val="24"/>
-          <w:szCs w:val="24"/>
-        </w:rPr>
-        <w:t xml:space="preserve">. Lielo O notāciju pieraksta kā </w:t>
+        <w:t>izmantotā atmiņa pieaug, palielinoties ievaddatu skaitam [</w:t>
+      </w:r>
+      <w:r>
+        <w:rPr>
+          <w:rFonts w:ascii="Times New Roman" w:hAnsi="Times New Roman" w:cs="Times New Roman"/>
+          <w:sz w:val="24"/>
+          <w:szCs w:val="24"/>
+        </w:rPr>
+        <w:t>25</w:t>
+      </w:r>
+      <w:r>
+        <w:rPr>
+          <w:rFonts w:ascii="Times New Roman" w:hAnsi="Times New Roman" w:cs="Times New Roman"/>
+          <w:sz w:val="24"/>
+          <w:szCs w:val="24"/>
+        </w:rPr>
+        <w:t xml:space="preserve">]. Lielo O notāciju pieraksta kā </w:t>
       </w:r>
       <w:r>
         <w:rPr>
@@ -2434,7 +3770,23 @@
           <w:sz w:val="24"/>
           <w:szCs w:val="24"/>
         </w:rPr>
-        <w:t xml:space="preserve"> apraksta funkcijas uzvedību, kad arguments tiecas uz noteiktu vērtību vai bezgalību, kur O – nozīmēja augšanas kārtību, bet n – argumenta lielumu [15].</w:t>
+        <w:t xml:space="preserve"> apraksta funkcijas uzvedību, kad arguments tiecas uz noteiktu vērtību vai bezgalību, kur O – nozīmēja augšanas kārtību, bet n – argumenta lielumu [</w:t>
+      </w:r>
+      <w:r>
+        <w:rPr>
+          <w:rFonts w:ascii="Times New Roman" w:hAnsi="Times New Roman" w:cs="Times New Roman"/>
+          <w:sz w:val="24"/>
+          <w:szCs w:val="24"/>
+        </w:rPr>
+        <w:t>26</w:t>
+      </w:r>
+      <w:r>
+        <w:rPr>
+          <w:rFonts w:ascii="Times New Roman" w:hAnsi="Times New Roman" w:cs="Times New Roman"/>
+          <w:sz w:val="24"/>
+          <w:szCs w:val="24"/>
+        </w:rPr>
+        <w:t>].</w:t>
       </w:r>
     </w:p>
     <w:p>
@@ -2454,7 +3806,31 @@
           <w:szCs w:val="24"/>
         </w:rPr>
         <w:tab/>
-        <w:t xml:space="preserve">Tostarp datorzinātnēs n definē, nevis, kā argumenta lielumu, bet kā argumentu skaitu vai ievaddatu skaitu [16]. Piemēram, runājot par algoritmu ātrumu, </w:t>
+        <w:t>Tostarp datorzinātnēs n definē, nevis, kā argumenta lielumu, bet kā argumentu skaitu vai ievaddatu skaitu [</w:t>
+      </w:r>
+      <w:r>
+        <w:rPr>
+          <w:rFonts w:ascii="Times New Roman" w:hAnsi="Times New Roman" w:cs="Times New Roman"/>
+          <w:sz w:val="24"/>
+          <w:szCs w:val="24"/>
+        </w:rPr>
+        <w:t>2</w:t>
+      </w:r>
+      <w:r>
+        <w:rPr>
+          <w:rFonts w:ascii="Times New Roman" w:hAnsi="Times New Roman" w:cs="Times New Roman"/>
+          <w:sz w:val="24"/>
+          <w:szCs w:val="24"/>
+        </w:rPr>
+        <w:t>7</w:t>
+      </w:r>
+      <w:r>
+        <w:rPr>
+          <w:rFonts w:ascii="Times New Roman" w:hAnsi="Times New Roman" w:cs="Times New Roman"/>
+          <w:sz w:val="24"/>
+          <w:szCs w:val="24"/>
+        </w:rPr>
+        <w:t xml:space="preserve">]. Piemēram, runājot par algoritmu ātrumu, </w:t>
       </w:r>
       <w:r>
         <w:rPr>
@@ -2702,70 +4078,125 @@
     <w:p>
       <w:pPr>
         <w:suppressAutoHyphens w:val="0"/>
-        <w:rPr>
-          <w:rFonts w:ascii="Times New Roman" w:hAnsi="Times New Roman" w:cs="Times New Roman"/>
+        <w:jc w:val="center"/>
+        <w:rPr>
+          <w:rFonts w:ascii="Times New Roman" w:hAnsi="Times New Roman" w:cs="Times New Roman"/>
+          <w:b/>
+          <w:bCs/>
           <w:sz w:val="28"/>
           <w:szCs w:val="28"/>
         </w:rPr>
       </w:pPr>
-    </w:p>
-    <w:p>
-      <w:pPr>
-        <w:suppressAutoHyphens w:val="0"/>
+      <w:r>
         <w:rPr>
           <w:rFonts w:ascii="Times New Roman" w:hAnsi="Times New Roman" w:cs="Times New Roman"/>
           <w:sz w:val="28"/>
           <w:szCs w:val="28"/>
         </w:rPr>
-      </w:pPr>
-    </w:p>
-    <w:p>
-      <w:pPr>
-        <w:suppressAutoHyphens w:val="0"/>
-        <w:rPr>
-          <w:rFonts w:ascii="Times New Roman" w:hAnsi="Times New Roman" w:cs="Times New Roman"/>
+        <w:t xml:space="preserve">2.2 </w:t>
+      </w:r>
+      <w:r>
+        <w:rPr>
+          <w:rFonts w:ascii="Times New Roman" w:hAnsi="Times New Roman" w:cs="Times New Roman"/>
+          <w:b/>
+          <w:bCs/>
           <w:sz w:val="28"/>
           <w:szCs w:val="28"/>
         </w:rPr>
-      </w:pPr>
+        <w:t>Lielās O notācijas nozīme mūsu projektā</w:t>
+      </w:r>
     </w:p>
     <w:p>
       <w:pPr>
         <w:suppressAutoHyphens w:val="0"/>
-        <w:rPr>
-          <w:rFonts w:ascii="Times New Roman" w:hAnsi="Times New Roman" w:cs="Times New Roman"/>
-          <w:sz w:val="28"/>
-          <w:szCs w:val="28"/>
-        </w:rPr>
-      </w:pPr>
+        <w:jc w:val="both"/>
+        <w:rPr>
+          <w:rFonts w:ascii="Times New Roman" w:hAnsi="Times New Roman" w:cs="Times New Roman"/>
+          <w:sz w:val="24"/>
+          <w:szCs w:val="24"/>
+        </w:rPr>
+      </w:pPr>
+      <w:r>
+        <w:rPr>
+          <w:rFonts w:ascii="Times New Roman" w:hAnsi="Times New Roman" w:cs="Times New Roman"/>
+          <w:sz w:val="24"/>
+          <w:szCs w:val="24"/>
+        </w:rPr>
+        <w:tab/>
+      </w:r>
+      <w:r>
+        <w:rPr>
+          <w:rFonts w:ascii="Times New Roman" w:hAnsi="Times New Roman" w:cs="Times New Roman"/>
+          <w:sz w:val="24"/>
+          <w:szCs w:val="24"/>
+        </w:rPr>
+        <w:t xml:space="preserve">Mākslīgā intelekta veidošana, apmācīšana un pētīšana ir saistīta ar lielām un sarežģītām datu kopām, un pareiza algoritma un datu struktūru izvēle var būtiski mainīt risinājumu ātrumu un precizitāti. </w:t>
+      </w:r>
+      <w:r>
+        <w:rPr>
+          <w:rFonts w:ascii="Times New Roman" w:hAnsi="Times New Roman" w:cs="Times New Roman"/>
+          <w:sz w:val="24"/>
+          <w:szCs w:val="24"/>
+        </w:rPr>
+        <w:t xml:space="preserve">Kā jau tika </w:t>
+      </w:r>
+      <w:r>
+        <w:rPr>
+          <w:rFonts w:ascii="Times New Roman" w:hAnsi="Times New Roman" w:cs="Times New Roman"/>
+          <w:sz w:val="24"/>
+          <w:szCs w:val="24"/>
+        </w:rPr>
+        <w:t>minēts</w:t>
+      </w:r>
+      <w:r>
+        <w:rPr>
+          <w:rFonts w:ascii="Times New Roman" w:hAnsi="Times New Roman" w:cs="Times New Roman"/>
+          <w:sz w:val="24"/>
+          <w:szCs w:val="24"/>
+        </w:rPr>
+        <w:t xml:space="preserve"> 2.1 nodaļā, lielā O notācija ir ērts rīks, kas ļauj viegli salīdzināt algoritmus un novērtēt tā grūtību. Tas būs ļoti svarīgi</w:t>
+      </w:r>
+      <w:r>
+        <w:rPr>
+          <w:rFonts w:ascii="Times New Roman" w:hAnsi="Times New Roman" w:cs="Times New Roman"/>
+          <w:sz w:val="24"/>
+          <w:szCs w:val="24"/>
+        </w:rPr>
+        <w:t xml:space="preserve"> 6. un 7. uzdevuma izpildījumā, jo ar lielo O notāciju spēsim konkrēti aprakstīt mūsu pamatalgoritm</w:t>
+      </w:r>
+      <w:r>
+        <w:rPr>
+          <w:rFonts w:ascii="Times New Roman" w:hAnsi="Times New Roman" w:cs="Times New Roman"/>
+          <w:sz w:val="24"/>
+          <w:szCs w:val="24"/>
+        </w:rPr>
+        <w:t>u</w:t>
+      </w:r>
+      <w:r>
+        <w:rPr>
+          <w:rFonts w:ascii="Times New Roman" w:hAnsi="Times New Roman" w:cs="Times New Roman"/>
+          <w:sz w:val="24"/>
+          <w:szCs w:val="24"/>
+        </w:rPr>
+        <w:t xml:space="preserve"> un datu struktūru ātrumus un prasības pēc atmiņas. Tas arī ļaus noskaidrot aģenta potenciālās vajadzības pēc atmiņas daudzuma un izšķirtspējām. Zinot</w:t>
+      </w:r>
+      <w:r>
+        <w:rPr>
+          <w:rFonts w:ascii="Times New Roman" w:hAnsi="Times New Roman" w:cs="Times New Roman"/>
+          <w:sz w:val="24"/>
+          <w:szCs w:val="24"/>
+        </w:rPr>
+        <w:t xml:space="preserve"> šo informāciju, varēsim veikt pamatotus spriedumus par mākslīgā intelekta iespējām nākotnē.</w:t>
+      </w:r>
     </w:p>
     <w:p>
       <w:pPr>
         <w:suppressAutoHyphens w:val="0"/>
-        <w:rPr>
-          <w:rFonts w:ascii="Times New Roman" w:hAnsi="Times New Roman" w:cs="Times New Roman"/>
-          <w:sz w:val="28"/>
-          <w:szCs w:val="28"/>
-        </w:rPr>
-      </w:pPr>
-    </w:p>
-    <w:p>
-      <w:pPr>
-        <w:suppressAutoHyphens w:val="0"/>
-        <w:rPr>
-          <w:rFonts w:ascii="Times New Roman" w:hAnsi="Times New Roman" w:cs="Times New Roman"/>
-          <w:sz w:val="28"/>
-          <w:szCs w:val="28"/>
-        </w:rPr>
-      </w:pPr>
-    </w:p>
-    <w:p>
-      <w:pPr>
-        <w:suppressAutoHyphens w:val="0"/>
-        <w:rPr>
-          <w:rFonts w:ascii="Times New Roman" w:hAnsi="Times New Roman" w:cs="Times New Roman"/>
-          <w:sz w:val="28"/>
-          <w:szCs w:val="28"/>
+        <w:jc w:val="both"/>
+        <w:rPr>
+          <w:rFonts w:ascii="Times New Roman" w:hAnsi="Times New Roman" w:cs="Times New Roman"/>
+          <w:sz w:val="24"/>
+          <w:szCs w:val="24"/>
         </w:rPr>
       </w:pPr>
     </w:p>
@@ -3042,25 +4473,7 @@
             <w:sz w:val="24"/>
             <w:szCs w:val="24"/>
           </w:rPr>
-          <w:t>še</w:t>
-        </w:r>
-        <w:r>
-          <w:rPr>
-            <w:rStyle w:val="Hipersaite"/>
-            <w:rFonts w:ascii="Times New Roman" w:hAnsi="Times New Roman" w:cs="Times New Roman"/>
-            <w:sz w:val="24"/>
-            <w:szCs w:val="24"/>
-          </w:rPr>
-          <w:t>i</w:t>
-        </w:r>
-        <w:r>
-          <w:rPr>
-            <w:rStyle w:val="Hipersaite"/>
-            <w:rFonts w:ascii="Times New Roman" w:hAnsi="Times New Roman" w:cs="Times New Roman"/>
-            <w:sz w:val="24"/>
-            <w:szCs w:val="24"/>
-          </w:rPr>
-          <w:t>t</w:t>
+          <w:t>šeit</w:t>
         </w:r>
       </w:hyperlink>
       <w:r>
@@ -5020,38 +6433,151 @@
           <w:rFonts w:ascii="Times New Roman" w:hAnsi="Times New Roman" w:cs="Times New Roman"/>
           <w:sz w:val="24"/>
           <w:szCs w:val="24"/>
-          <w:lang w:val="de-DE"/>
-        </w:rPr>
-      </w:pPr>
-      <w:r>
-        <w:rPr>
-          <w:rFonts w:ascii="Times New Roman" w:hAnsi="Times New Roman" w:cs="Times New Roman"/>
-          <w:sz w:val="24"/>
-          <w:szCs w:val="24"/>
-          <w:lang w:val="de-DE"/>
-        </w:rPr>
-        <w:t xml:space="preserve"> Bachmann, P. G. H. (1894). A</w:t>
-      </w:r>
-      <w:r>
-        <w:rPr>
-          <w:rFonts w:ascii="Times New Roman" w:hAnsi="Times New Roman" w:cs="Times New Roman"/>
-          <w:sz w:val="24"/>
-          <w:szCs w:val="24"/>
-          <w:lang w:val="de-DE"/>
-        </w:rPr>
-        <w:t xml:space="preserve">nalytische Zahlentheorie, 401. </w:t>
-      </w:r>
-      <w:proofErr w:type="spellStart"/>
-      <w:r>
-        <w:rPr>
-          <w:rFonts w:ascii="Times New Roman" w:hAnsi="Times New Roman" w:cs="Times New Roman"/>
-          <w:sz w:val="24"/>
-          <w:szCs w:val="24"/>
-          <w:lang w:val="de-DE"/>
-        </w:rPr>
-        <w:t>lpp</w:t>
-      </w:r>
-      <w:proofErr w:type="spellEnd"/>
+          <w:lang w:val="en-US"/>
+        </w:rPr>
+      </w:pPr>
+      <w:proofErr w:type="spellStart"/>
+      <w:r>
+        <w:rPr>
+          <w:rFonts w:ascii="Times New Roman" w:hAnsi="Times New Roman" w:cs="Times New Roman"/>
+          <w:sz w:val="24"/>
+          <w:szCs w:val="24"/>
+        </w:rPr>
+        <w:t>Russel</w:t>
+      </w:r>
+      <w:proofErr w:type="spellEnd"/>
+      <w:r>
+        <w:rPr>
+          <w:rFonts w:ascii="Times New Roman" w:hAnsi="Times New Roman" w:cs="Times New Roman"/>
+          <w:sz w:val="24"/>
+          <w:szCs w:val="24"/>
+        </w:rPr>
+        <w:t xml:space="preserve">, S. J.; </w:t>
+      </w:r>
+      <w:proofErr w:type="spellStart"/>
+      <w:r>
+        <w:rPr>
+          <w:rFonts w:ascii="Times New Roman" w:hAnsi="Times New Roman" w:cs="Times New Roman"/>
+          <w:sz w:val="24"/>
+          <w:szCs w:val="24"/>
+        </w:rPr>
+        <w:t>Norvig</w:t>
+      </w:r>
+      <w:proofErr w:type="spellEnd"/>
+      <w:r>
+        <w:rPr>
+          <w:rFonts w:ascii="Times New Roman" w:hAnsi="Times New Roman" w:cs="Times New Roman"/>
+          <w:sz w:val="24"/>
+          <w:szCs w:val="24"/>
+        </w:rPr>
+        <w:t xml:space="preserve">, P. (2009). </w:t>
+      </w:r>
+      <w:proofErr w:type="spellStart"/>
+      <w:r>
+        <w:rPr>
+          <w:rFonts w:ascii="Times New Roman" w:hAnsi="Times New Roman" w:cs="Times New Roman"/>
+          <w:sz w:val="24"/>
+          <w:szCs w:val="24"/>
+        </w:rPr>
+        <w:t>Artificial</w:t>
+      </w:r>
+      <w:proofErr w:type="spellEnd"/>
+      <w:r>
+        <w:rPr>
+          <w:rFonts w:ascii="Times New Roman" w:hAnsi="Times New Roman" w:cs="Times New Roman"/>
+          <w:sz w:val="24"/>
+          <w:szCs w:val="24"/>
+        </w:rPr>
+        <w:t xml:space="preserve"> </w:t>
+      </w:r>
+      <w:proofErr w:type="spellStart"/>
+      <w:r>
+        <w:rPr>
+          <w:rFonts w:ascii="Times New Roman" w:hAnsi="Times New Roman" w:cs="Times New Roman"/>
+          <w:sz w:val="24"/>
+          <w:szCs w:val="24"/>
+        </w:rPr>
+        <w:t>Intelligence</w:t>
+      </w:r>
+      <w:proofErr w:type="spellEnd"/>
+      <w:r>
+        <w:rPr>
+          <w:rFonts w:ascii="Times New Roman" w:hAnsi="Times New Roman" w:cs="Times New Roman"/>
+          <w:sz w:val="24"/>
+          <w:szCs w:val="24"/>
+        </w:rPr>
+        <w:t xml:space="preserve">: A </w:t>
+      </w:r>
+      <w:proofErr w:type="spellStart"/>
+      <w:r>
+        <w:rPr>
+          <w:rFonts w:ascii="Times New Roman" w:hAnsi="Times New Roman" w:cs="Times New Roman"/>
+          <w:sz w:val="24"/>
+          <w:szCs w:val="24"/>
+        </w:rPr>
+        <w:t>Modern</w:t>
+      </w:r>
+      <w:proofErr w:type="spellEnd"/>
+      <w:r>
+        <w:rPr>
+          <w:rFonts w:ascii="Times New Roman" w:hAnsi="Times New Roman" w:cs="Times New Roman"/>
+          <w:sz w:val="24"/>
+          <w:szCs w:val="24"/>
+        </w:rPr>
+        <w:t xml:space="preserve"> </w:t>
+      </w:r>
+      <w:proofErr w:type="spellStart"/>
+      <w:r>
+        <w:rPr>
+          <w:rFonts w:ascii="Times New Roman" w:hAnsi="Times New Roman" w:cs="Times New Roman"/>
+          <w:sz w:val="24"/>
+          <w:szCs w:val="24"/>
+        </w:rPr>
+        <w:t>Approach</w:t>
+      </w:r>
+      <w:proofErr w:type="spellEnd"/>
+      <w:r>
+        <w:rPr>
+          <w:rFonts w:ascii="Times New Roman" w:hAnsi="Times New Roman" w:cs="Times New Roman"/>
+          <w:sz w:val="24"/>
+          <w:szCs w:val="24"/>
+        </w:rPr>
+        <w:t xml:space="preserve"> (3rd </w:t>
+      </w:r>
+      <w:proofErr w:type="spellStart"/>
+      <w:r>
+        <w:rPr>
+          <w:rFonts w:ascii="Times New Roman" w:hAnsi="Times New Roman" w:cs="Times New Roman"/>
+          <w:sz w:val="24"/>
+          <w:szCs w:val="24"/>
+        </w:rPr>
+        <w:t>ed</w:t>
+      </w:r>
+      <w:proofErr w:type="spellEnd"/>
+      <w:r>
+        <w:rPr>
+          <w:rFonts w:ascii="Times New Roman" w:hAnsi="Times New Roman" w:cs="Times New Roman"/>
+          <w:sz w:val="24"/>
+          <w:szCs w:val="24"/>
+        </w:rPr>
+        <w:t>.), 1</w:t>
+      </w:r>
+      <w:r>
+        <w:rPr>
+          <w:rFonts w:ascii="Times New Roman" w:hAnsi="Times New Roman" w:cs="Times New Roman"/>
+          <w:sz w:val="24"/>
+          <w:szCs w:val="24"/>
+        </w:rPr>
+        <w:t xml:space="preserve"> </w:t>
+      </w:r>
+      <w:r>
+        <w:rPr>
+          <w:rFonts w:ascii="Times New Roman" w:hAnsi="Times New Roman" w:cs="Times New Roman"/>
+          <w:sz w:val="24"/>
+          <w:szCs w:val="24"/>
+        </w:rPr>
+        <w:t>nodaļa</w:t>
+      </w:r>
     </w:p>
     <w:p>
       <w:pPr>
@@ -5067,16 +6593,1244 @@
           <w:lang w:val="en-US"/>
         </w:rPr>
       </w:pPr>
-      <w:r>
+      <w:proofErr w:type="spellStart"/>
+      <w:r>
+        <w:rPr>
+          <w:rFonts w:ascii="Times New Roman" w:hAnsi="Times New Roman" w:cs="Times New Roman"/>
+          <w:sz w:val="24"/>
+          <w:szCs w:val="24"/>
+        </w:rPr>
+        <w:t>Russel</w:t>
+      </w:r>
+      <w:proofErr w:type="spellEnd"/>
+      <w:r>
+        <w:rPr>
+          <w:rFonts w:ascii="Times New Roman" w:hAnsi="Times New Roman" w:cs="Times New Roman"/>
+          <w:sz w:val="24"/>
+          <w:szCs w:val="24"/>
+        </w:rPr>
+        <w:t xml:space="preserve">, S. J.; </w:t>
+      </w:r>
+      <w:proofErr w:type="spellStart"/>
+      <w:r>
+        <w:rPr>
+          <w:rFonts w:ascii="Times New Roman" w:hAnsi="Times New Roman" w:cs="Times New Roman"/>
+          <w:sz w:val="24"/>
+          <w:szCs w:val="24"/>
+        </w:rPr>
+        <w:t>Norvig</w:t>
+      </w:r>
+      <w:proofErr w:type="spellEnd"/>
+      <w:r>
+        <w:rPr>
+          <w:rFonts w:ascii="Times New Roman" w:hAnsi="Times New Roman" w:cs="Times New Roman"/>
+          <w:sz w:val="24"/>
+          <w:szCs w:val="24"/>
+        </w:rPr>
+        <w:t xml:space="preserve">, P. (2009). </w:t>
+      </w:r>
+      <w:proofErr w:type="spellStart"/>
+      <w:r>
+        <w:rPr>
+          <w:rFonts w:ascii="Times New Roman" w:hAnsi="Times New Roman" w:cs="Times New Roman"/>
+          <w:sz w:val="24"/>
+          <w:szCs w:val="24"/>
+        </w:rPr>
+        <w:t>Artificial</w:t>
+      </w:r>
+      <w:proofErr w:type="spellEnd"/>
+      <w:r>
+        <w:rPr>
+          <w:rFonts w:ascii="Times New Roman" w:hAnsi="Times New Roman" w:cs="Times New Roman"/>
+          <w:sz w:val="24"/>
+          <w:szCs w:val="24"/>
+        </w:rPr>
+        <w:t xml:space="preserve"> </w:t>
+      </w:r>
+      <w:proofErr w:type="spellStart"/>
+      <w:r>
+        <w:rPr>
+          <w:rFonts w:ascii="Times New Roman" w:hAnsi="Times New Roman" w:cs="Times New Roman"/>
+          <w:sz w:val="24"/>
+          <w:szCs w:val="24"/>
+        </w:rPr>
+        <w:t>Intelligence</w:t>
+      </w:r>
+      <w:proofErr w:type="spellEnd"/>
+      <w:r>
+        <w:rPr>
+          <w:rFonts w:ascii="Times New Roman" w:hAnsi="Times New Roman" w:cs="Times New Roman"/>
+          <w:sz w:val="24"/>
+          <w:szCs w:val="24"/>
+        </w:rPr>
+        <w:t xml:space="preserve">: A </w:t>
+      </w:r>
+      <w:proofErr w:type="spellStart"/>
+      <w:r>
+        <w:rPr>
+          <w:rFonts w:ascii="Times New Roman" w:hAnsi="Times New Roman" w:cs="Times New Roman"/>
+          <w:sz w:val="24"/>
+          <w:szCs w:val="24"/>
+        </w:rPr>
+        <w:t>Modern</w:t>
+      </w:r>
+      <w:proofErr w:type="spellEnd"/>
+      <w:r>
+        <w:rPr>
+          <w:rFonts w:ascii="Times New Roman" w:hAnsi="Times New Roman" w:cs="Times New Roman"/>
+          <w:sz w:val="24"/>
+          <w:szCs w:val="24"/>
+        </w:rPr>
+        <w:t xml:space="preserve"> </w:t>
+      </w:r>
+      <w:proofErr w:type="spellStart"/>
+      <w:r>
+        <w:rPr>
+          <w:rFonts w:ascii="Times New Roman" w:hAnsi="Times New Roman" w:cs="Times New Roman"/>
+          <w:sz w:val="24"/>
+          <w:szCs w:val="24"/>
+        </w:rPr>
+        <w:t>Approach</w:t>
+      </w:r>
+      <w:proofErr w:type="spellEnd"/>
+      <w:r>
+        <w:rPr>
+          <w:rFonts w:ascii="Times New Roman" w:hAnsi="Times New Roman" w:cs="Times New Roman"/>
+          <w:sz w:val="24"/>
+          <w:szCs w:val="24"/>
+        </w:rPr>
+        <w:t xml:space="preserve"> (3rd </w:t>
+      </w:r>
+      <w:proofErr w:type="spellStart"/>
+      <w:r>
+        <w:rPr>
+          <w:rFonts w:ascii="Times New Roman" w:hAnsi="Times New Roman" w:cs="Times New Roman"/>
+          <w:sz w:val="24"/>
+          <w:szCs w:val="24"/>
+        </w:rPr>
+        <w:t>ed</w:t>
+      </w:r>
+      <w:proofErr w:type="spellEnd"/>
+      <w:r>
+        <w:rPr>
+          <w:rFonts w:ascii="Times New Roman" w:hAnsi="Times New Roman" w:cs="Times New Roman"/>
+          <w:sz w:val="24"/>
+          <w:szCs w:val="24"/>
+        </w:rPr>
+        <w:t>.), 1.</w:t>
+      </w:r>
+      <w:r>
+        <w:rPr>
+          <w:rFonts w:ascii="Times New Roman" w:hAnsi="Times New Roman" w:cs="Times New Roman"/>
+          <w:sz w:val="24"/>
+          <w:szCs w:val="24"/>
+        </w:rPr>
+        <w:t>2</w:t>
+      </w:r>
+      <w:r>
+        <w:rPr>
+          <w:rFonts w:ascii="Times New Roman" w:hAnsi="Times New Roman" w:cs="Times New Roman"/>
+          <w:sz w:val="24"/>
+          <w:szCs w:val="24"/>
+        </w:rPr>
+        <w:t xml:space="preserve"> nodaļa</w:t>
+      </w:r>
+    </w:p>
+    <w:p>
+      <w:pPr>
+        <w:pStyle w:val="Sarakstarindkopa"/>
+        <w:numPr>
+          <w:ilvl w:val="0"/>
+          <w:numId w:val="13"/>
+        </w:numPr>
         <w:rPr>
           <w:rFonts w:ascii="Times New Roman" w:hAnsi="Times New Roman" w:cs="Times New Roman"/>
           <w:sz w:val="24"/>
           <w:szCs w:val="24"/>
           <w:lang w:val="en-US"/>
         </w:rPr>
-        <w:t xml:space="preserve"> Paul E. Black, “big-O notation”, in </w:t>
+      </w:pPr>
+      <w:proofErr w:type="spellStart"/>
+      <w:r>
+        <w:rPr>
+          <w:rFonts w:ascii="Times New Roman" w:hAnsi="Times New Roman" w:cs="Times New Roman"/>
+          <w:sz w:val="24"/>
+          <w:szCs w:val="24"/>
+        </w:rPr>
+        <w:t>Russel</w:t>
+      </w:r>
+      <w:proofErr w:type="spellEnd"/>
+      <w:r>
+        <w:rPr>
+          <w:rFonts w:ascii="Times New Roman" w:hAnsi="Times New Roman" w:cs="Times New Roman"/>
+          <w:sz w:val="24"/>
+          <w:szCs w:val="24"/>
+        </w:rPr>
+        <w:t xml:space="preserve">, S. J.; </w:t>
+      </w:r>
+      <w:proofErr w:type="spellStart"/>
+      <w:r>
+        <w:rPr>
+          <w:rFonts w:ascii="Times New Roman" w:hAnsi="Times New Roman" w:cs="Times New Roman"/>
+          <w:sz w:val="24"/>
+          <w:szCs w:val="24"/>
+        </w:rPr>
+        <w:t>Norvig</w:t>
+      </w:r>
+      <w:proofErr w:type="spellEnd"/>
+      <w:r>
+        <w:rPr>
+          <w:rFonts w:ascii="Times New Roman" w:hAnsi="Times New Roman" w:cs="Times New Roman"/>
+          <w:sz w:val="24"/>
+          <w:szCs w:val="24"/>
+        </w:rPr>
+        <w:t xml:space="preserve">, P. (2009). </w:t>
+      </w:r>
+      <w:proofErr w:type="spellStart"/>
+      <w:r>
+        <w:rPr>
+          <w:rFonts w:ascii="Times New Roman" w:hAnsi="Times New Roman" w:cs="Times New Roman"/>
+          <w:sz w:val="24"/>
+          <w:szCs w:val="24"/>
+        </w:rPr>
+        <w:t>Artificial</w:t>
+      </w:r>
+      <w:proofErr w:type="spellEnd"/>
+      <w:r>
+        <w:rPr>
+          <w:rFonts w:ascii="Times New Roman" w:hAnsi="Times New Roman" w:cs="Times New Roman"/>
+          <w:sz w:val="24"/>
+          <w:szCs w:val="24"/>
+        </w:rPr>
+        <w:t xml:space="preserve"> </w:t>
+      </w:r>
+      <w:proofErr w:type="spellStart"/>
+      <w:r>
+        <w:rPr>
+          <w:rFonts w:ascii="Times New Roman" w:hAnsi="Times New Roman" w:cs="Times New Roman"/>
+          <w:sz w:val="24"/>
+          <w:szCs w:val="24"/>
+        </w:rPr>
+        <w:t>Intelligence</w:t>
+      </w:r>
+      <w:proofErr w:type="spellEnd"/>
+      <w:r>
+        <w:rPr>
+          <w:rFonts w:ascii="Times New Roman" w:hAnsi="Times New Roman" w:cs="Times New Roman"/>
+          <w:sz w:val="24"/>
+          <w:szCs w:val="24"/>
+        </w:rPr>
+        <w:t xml:space="preserve">: A </w:t>
+      </w:r>
+      <w:proofErr w:type="spellStart"/>
+      <w:r>
+        <w:rPr>
+          <w:rFonts w:ascii="Times New Roman" w:hAnsi="Times New Roman" w:cs="Times New Roman"/>
+          <w:sz w:val="24"/>
+          <w:szCs w:val="24"/>
+        </w:rPr>
+        <w:t>Modern</w:t>
+      </w:r>
+      <w:proofErr w:type="spellEnd"/>
+      <w:r>
+        <w:rPr>
+          <w:rFonts w:ascii="Times New Roman" w:hAnsi="Times New Roman" w:cs="Times New Roman"/>
+          <w:sz w:val="24"/>
+          <w:szCs w:val="24"/>
+        </w:rPr>
+        <w:t xml:space="preserve"> </w:t>
+      </w:r>
+      <w:proofErr w:type="spellStart"/>
+      <w:r>
+        <w:rPr>
+          <w:rFonts w:ascii="Times New Roman" w:hAnsi="Times New Roman" w:cs="Times New Roman"/>
+          <w:sz w:val="24"/>
+          <w:szCs w:val="24"/>
+        </w:rPr>
+        <w:t>Approach</w:t>
+      </w:r>
+      <w:proofErr w:type="spellEnd"/>
+      <w:r>
+        <w:rPr>
+          <w:rFonts w:ascii="Times New Roman" w:hAnsi="Times New Roman" w:cs="Times New Roman"/>
+          <w:sz w:val="24"/>
+          <w:szCs w:val="24"/>
+        </w:rPr>
+        <w:t xml:space="preserve"> (3rd </w:t>
+      </w:r>
+      <w:proofErr w:type="spellStart"/>
+      <w:r>
+        <w:rPr>
+          <w:rFonts w:ascii="Times New Roman" w:hAnsi="Times New Roman" w:cs="Times New Roman"/>
+          <w:sz w:val="24"/>
+          <w:szCs w:val="24"/>
+        </w:rPr>
+        <w:t>ed</w:t>
+      </w:r>
+      <w:proofErr w:type="spellEnd"/>
+      <w:r>
+        <w:rPr>
+          <w:rFonts w:ascii="Times New Roman" w:hAnsi="Times New Roman" w:cs="Times New Roman"/>
+          <w:sz w:val="24"/>
+          <w:szCs w:val="24"/>
+        </w:rPr>
+        <w:t>.), 1.</w:t>
+      </w:r>
+      <w:r>
+        <w:rPr>
+          <w:rFonts w:ascii="Times New Roman" w:hAnsi="Times New Roman" w:cs="Times New Roman"/>
+          <w:sz w:val="24"/>
+          <w:szCs w:val="24"/>
+        </w:rPr>
+        <w:t>3</w:t>
+      </w:r>
+      <w:r>
+        <w:rPr>
+          <w:rFonts w:ascii="Times New Roman" w:hAnsi="Times New Roman" w:cs="Times New Roman"/>
+          <w:sz w:val="24"/>
+          <w:szCs w:val="24"/>
+        </w:rPr>
+        <w:t>.</w:t>
+      </w:r>
+      <w:r>
+        <w:rPr>
+          <w:rFonts w:ascii="Times New Roman" w:hAnsi="Times New Roman" w:cs="Times New Roman"/>
+          <w:sz w:val="24"/>
+          <w:szCs w:val="24"/>
+        </w:rPr>
+        <w:t>1</w:t>
+      </w:r>
+      <w:r>
+        <w:rPr>
+          <w:rFonts w:ascii="Times New Roman" w:hAnsi="Times New Roman" w:cs="Times New Roman"/>
+          <w:sz w:val="24"/>
+          <w:szCs w:val="24"/>
+        </w:rPr>
+        <w:t xml:space="preserve"> nodaļa</w:t>
+      </w:r>
+    </w:p>
+    <w:p>
+      <w:pPr>
+        <w:pStyle w:val="Sarakstarindkopa"/>
+        <w:numPr>
+          <w:ilvl w:val="0"/>
+          <w:numId w:val="13"/>
+        </w:numPr>
+        <w:rPr>
+          <w:rFonts w:ascii="Times New Roman" w:hAnsi="Times New Roman" w:cs="Times New Roman"/>
+          <w:sz w:val="24"/>
+          <w:szCs w:val="24"/>
+          <w:lang w:val="en-US"/>
+        </w:rPr>
+      </w:pPr>
+      <w:proofErr w:type="spellStart"/>
+      <w:r>
+        <w:rPr>
+          <w:rFonts w:ascii="Times New Roman" w:hAnsi="Times New Roman" w:cs="Times New Roman"/>
+          <w:sz w:val="24"/>
+          <w:szCs w:val="24"/>
+        </w:rPr>
+        <w:t>Russel</w:t>
+      </w:r>
+      <w:proofErr w:type="spellEnd"/>
+      <w:r>
+        <w:rPr>
+          <w:rFonts w:ascii="Times New Roman" w:hAnsi="Times New Roman" w:cs="Times New Roman"/>
+          <w:sz w:val="24"/>
+          <w:szCs w:val="24"/>
+        </w:rPr>
+        <w:t xml:space="preserve">, S. J.; </w:t>
+      </w:r>
+      <w:proofErr w:type="spellStart"/>
+      <w:r>
+        <w:rPr>
+          <w:rFonts w:ascii="Times New Roman" w:hAnsi="Times New Roman" w:cs="Times New Roman"/>
+          <w:sz w:val="24"/>
+          <w:szCs w:val="24"/>
+        </w:rPr>
+        <w:t>Norvig</w:t>
+      </w:r>
+      <w:proofErr w:type="spellEnd"/>
+      <w:r>
+        <w:rPr>
+          <w:rFonts w:ascii="Times New Roman" w:hAnsi="Times New Roman" w:cs="Times New Roman"/>
+          <w:sz w:val="24"/>
+          <w:szCs w:val="24"/>
+        </w:rPr>
+        <w:t xml:space="preserve">, P. (2009). </w:t>
+      </w:r>
+      <w:proofErr w:type="spellStart"/>
+      <w:r>
+        <w:rPr>
+          <w:rFonts w:ascii="Times New Roman" w:hAnsi="Times New Roman" w:cs="Times New Roman"/>
+          <w:sz w:val="24"/>
+          <w:szCs w:val="24"/>
+        </w:rPr>
+        <w:t>Artificial</w:t>
+      </w:r>
+      <w:proofErr w:type="spellEnd"/>
+      <w:r>
+        <w:rPr>
+          <w:rFonts w:ascii="Times New Roman" w:hAnsi="Times New Roman" w:cs="Times New Roman"/>
+          <w:sz w:val="24"/>
+          <w:szCs w:val="24"/>
+        </w:rPr>
+        <w:t xml:space="preserve"> </w:t>
+      </w:r>
+      <w:proofErr w:type="spellStart"/>
+      <w:r>
+        <w:rPr>
+          <w:rFonts w:ascii="Times New Roman" w:hAnsi="Times New Roman" w:cs="Times New Roman"/>
+          <w:sz w:val="24"/>
+          <w:szCs w:val="24"/>
+        </w:rPr>
+        <w:t>Intelligence</w:t>
+      </w:r>
+      <w:proofErr w:type="spellEnd"/>
+      <w:r>
+        <w:rPr>
+          <w:rFonts w:ascii="Times New Roman" w:hAnsi="Times New Roman" w:cs="Times New Roman"/>
+          <w:sz w:val="24"/>
+          <w:szCs w:val="24"/>
+        </w:rPr>
+        <w:t xml:space="preserve">: A </w:t>
+      </w:r>
+      <w:proofErr w:type="spellStart"/>
+      <w:r>
+        <w:rPr>
+          <w:rFonts w:ascii="Times New Roman" w:hAnsi="Times New Roman" w:cs="Times New Roman"/>
+          <w:sz w:val="24"/>
+          <w:szCs w:val="24"/>
+        </w:rPr>
+        <w:t>Modern</w:t>
+      </w:r>
+      <w:proofErr w:type="spellEnd"/>
+      <w:r>
+        <w:rPr>
+          <w:rFonts w:ascii="Times New Roman" w:hAnsi="Times New Roman" w:cs="Times New Roman"/>
+          <w:sz w:val="24"/>
+          <w:szCs w:val="24"/>
+        </w:rPr>
+        <w:t xml:space="preserve"> </w:t>
+      </w:r>
+      <w:proofErr w:type="spellStart"/>
+      <w:r>
+        <w:rPr>
+          <w:rFonts w:ascii="Times New Roman" w:hAnsi="Times New Roman" w:cs="Times New Roman"/>
+          <w:sz w:val="24"/>
+          <w:szCs w:val="24"/>
+        </w:rPr>
+        <w:t>Approach</w:t>
+      </w:r>
+      <w:proofErr w:type="spellEnd"/>
+      <w:r>
+        <w:rPr>
+          <w:rFonts w:ascii="Times New Roman" w:hAnsi="Times New Roman" w:cs="Times New Roman"/>
+          <w:sz w:val="24"/>
+          <w:szCs w:val="24"/>
+        </w:rPr>
+        <w:t xml:space="preserve"> (3rd </w:t>
+      </w:r>
+      <w:proofErr w:type="spellStart"/>
+      <w:r>
+        <w:rPr>
+          <w:rFonts w:ascii="Times New Roman" w:hAnsi="Times New Roman" w:cs="Times New Roman"/>
+          <w:sz w:val="24"/>
+          <w:szCs w:val="24"/>
+        </w:rPr>
+        <w:t>ed</w:t>
+      </w:r>
+      <w:proofErr w:type="spellEnd"/>
+      <w:r>
+        <w:rPr>
+          <w:rFonts w:ascii="Times New Roman" w:hAnsi="Times New Roman" w:cs="Times New Roman"/>
+          <w:sz w:val="24"/>
+          <w:szCs w:val="24"/>
+        </w:rPr>
+        <w:t>.), 1.</w:t>
+      </w:r>
+      <w:r>
+        <w:rPr>
+          <w:rFonts w:ascii="Times New Roman" w:hAnsi="Times New Roman" w:cs="Times New Roman"/>
+          <w:sz w:val="24"/>
+          <w:szCs w:val="24"/>
+        </w:rPr>
+        <w:t>3</w:t>
+      </w:r>
+      <w:r>
+        <w:rPr>
+          <w:rFonts w:ascii="Times New Roman" w:hAnsi="Times New Roman" w:cs="Times New Roman"/>
+          <w:sz w:val="24"/>
+          <w:szCs w:val="24"/>
+        </w:rPr>
+        <w:t>.</w:t>
+      </w:r>
+      <w:r>
+        <w:rPr>
+          <w:rFonts w:ascii="Times New Roman" w:hAnsi="Times New Roman" w:cs="Times New Roman"/>
+          <w:sz w:val="24"/>
+          <w:szCs w:val="24"/>
+        </w:rPr>
+        <w:t>2</w:t>
+      </w:r>
+      <w:r>
+        <w:rPr>
+          <w:rFonts w:ascii="Times New Roman" w:hAnsi="Times New Roman" w:cs="Times New Roman"/>
+          <w:sz w:val="24"/>
+          <w:szCs w:val="24"/>
+        </w:rPr>
+        <w:t xml:space="preserve"> nodaļa</w:t>
+      </w:r>
+    </w:p>
+    <w:p>
+      <w:pPr>
+        <w:pStyle w:val="Sarakstarindkopa"/>
+        <w:numPr>
+          <w:ilvl w:val="0"/>
+          <w:numId w:val="13"/>
+        </w:numPr>
+        <w:rPr>
+          <w:rFonts w:ascii="Times New Roman" w:hAnsi="Times New Roman" w:cs="Times New Roman"/>
+          <w:sz w:val="24"/>
+          <w:szCs w:val="24"/>
+          <w:lang w:val="en-US"/>
+        </w:rPr>
+      </w:pPr>
+      <w:proofErr w:type="spellStart"/>
+      <w:r>
+        <w:rPr>
+          <w:rFonts w:ascii="Times New Roman" w:hAnsi="Times New Roman" w:cs="Times New Roman"/>
+          <w:sz w:val="24"/>
+          <w:szCs w:val="24"/>
+        </w:rPr>
+        <w:t>Russel</w:t>
+      </w:r>
+      <w:proofErr w:type="spellEnd"/>
+      <w:r>
+        <w:rPr>
+          <w:rFonts w:ascii="Times New Roman" w:hAnsi="Times New Roman" w:cs="Times New Roman"/>
+          <w:sz w:val="24"/>
+          <w:szCs w:val="24"/>
+        </w:rPr>
+        <w:t xml:space="preserve">, S. J.; </w:t>
+      </w:r>
+      <w:proofErr w:type="spellStart"/>
+      <w:r>
+        <w:rPr>
+          <w:rFonts w:ascii="Times New Roman" w:hAnsi="Times New Roman" w:cs="Times New Roman"/>
+          <w:sz w:val="24"/>
+          <w:szCs w:val="24"/>
+        </w:rPr>
+        <w:t>Norvig</w:t>
+      </w:r>
+      <w:proofErr w:type="spellEnd"/>
+      <w:r>
+        <w:rPr>
+          <w:rFonts w:ascii="Times New Roman" w:hAnsi="Times New Roman" w:cs="Times New Roman"/>
+          <w:sz w:val="24"/>
+          <w:szCs w:val="24"/>
+        </w:rPr>
+        <w:t xml:space="preserve">, P. (2009). </w:t>
+      </w:r>
+      <w:proofErr w:type="spellStart"/>
+      <w:r>
+        <w:rPr>
+          <w:rFonts w:ascii="Times New Roman" w:hAnsi="Times New Roman" w:cs="Times New Roman"/>
+          <w:sz w:val="24"/>
+          <w:szCs w:val="24"/>
+        </w:rPr>
+        <w:t>Artificial</w:t>
+      </w:r>
+      <w:proofErr w:type="spellEnd"/>
+      <w:r>
+        <w:rPr>
+          <w:rFonts w:ascii="Times New Roman" w:hAnsi="Times New Roman" w:cs="Times New Roman"/>
+          <w:sz w:val="24"/>
+          <w:szCs w:val="24"/>
+        </w:rPr>
+        <w:t xml:space="preserve"> </w:t>
+      </w:r>
+      <w:proofErr w:type="spellStart"/>
+      <w:r>
+        <w:rPr>
+          <w:rFonts w:ascii="Times New Roman" w:hAnsi="Times New Roman" w:cs="Times New Roman"/>
+          <w:sz w:val="24"/>
+          <w:szCs w:val="24"/>
+        </w:rPr>
+        <w:t>Intelligence</w:t>
+      </w:r>
+      <w:proofErr w:type="spellEnd"/>
+      <w:r>
+        <w:rPr>
+          <w:rFonts w:ascii="Times New Roman" w:hAnsi="Times New Roman" w:cs="Times New Roman"/>
+          <w:sz w:val="24"/>
+          <w:szCs w:val="24"/>
+        </w:rPr>
+        <w:t xml:space="preserve">: A </w:t>
+      </w:r>
+      <w:proofErr w:type="spellStart"/>
+      <w:r>
+        <w:rPr>
+          <w:rFonts w:ascii="Times New Roman" w:hAnsi="Times New Roman" w:cs="Times New Roman"/>
+          <w:sz w:val="24"/>
+          <w:szCs w:val="24"/>
+        </w:rPr>
+        <w:t>Modern</w:t>
+      </w:r>
+      <w:proofErr w:type="spellEnd"/>
+      <w:r>
+        <w:rPr>
+          <w:rFonts w:ascii="Times New Roman" w:hAnsi="Times New Roman" w:cs="Times New Roman"/>
+          <w:sz w:val="24"/>
+          <w:szCs w:val="24"/>
+        </w:rPr>
+        <w:t xml:space="preserve"> </w:t>
+      </w:r>
+      <w:proofErr w:type="spellStart"/>
+      <w:r>
+        <w:rPr>
+          <w:rFonts w:ascii="Times New Roman" w:hAnsi="Times New Roman" w:cs="Times New Roman"/>
+          <w:sz w:val="24"/>
+          <w:szCs w:val="24"/>
+        </w:rPr>
+        <w:t>Approach</w:t>
+      </w:r>
+      <w:proofErr w:type="spellEnd"/>
+      <w:r>
+        <w:rPr>
+          <w:rFonts w:ascii="Times New Roman" w:hAnsi="Times New Roman" w:cs="Times New Roman"/>
+          <w:sz w:val="24"/>
+          <w:szCs w:val="24"/>
+        </w:rPr>
+        <w:t xml:space="preserve"> (3rd </w:t>
+      </w:r>
+      <w:proofErr w:type="spellStart"/>
+      <w:r>
+        <w:rPr>
+          <w:rFonts w:ascii="Times New Roman" w:hAnsi="Times New Roman" w:cs="Times New Roman"/>
+          <w:sz w:val="24"/>
+          <w:szCs w:val="24"/>
+        </w:rPr>
+        <w:t>ed</w:t>
+      </w:r>
+      <w:proofErr w:type="spellEnd"/>
+      <w:r>
+        <w:rPr>
+          <w:rFonts w:ascii="Times New Roman" w:hAnsi="Times New Roman" w:cs="Times New Roman"/>
+          <w:sz w:val="24"/>
+          <w:szCs w:val="24"/>
+        </w:rPr>
+        <w:t>.), 1.</w:t>
+      </w:r>
+      <w:r>
+        <w:rPr>
+          <w:rFonts w:ascii="Times New Roman" w:hAnsi="Times New Roman" w:cs="Times New Roman"/>
+          <w:sz w:val="24"/>
+          <w:szCs w:val="24"/>
+        </w:rPr>
+        <w:t>3</w:t>
+      </w:r>
+      <w:r>
+        <w:rPr>
+          <w:rFonts w:ascii="Times New Roman" w:hAnsi="Times New Roman" w:cs="Times New Roman"/>
+          <w:sz w:val="24"/>
+          <w:szCs w:val="24"/>
+        </w:rPr>
+        <w:t>.</w:t>
+      </w:r>
+      <w:r>
+        <w:rPr>
+          <w:rFonts w:ascii="Times New Roman" w:hAnsi="Times New Roman" w:cs="Times New Roman"/>
+          <w:sz w:val="24"/>
+          <w:szCs w:val="24"/>
+        </w:rPr>
+        <w:t>3</w:t>
+      </w:r>
+      <w:r>
+        <w:rPr>
+          <w:rFonts w:ascii="Times New Roman" w:hAnsi="Times New Roman" w:cs="Times New Roman"/>
+          <w:sz w:val="24"/>
+          <w:szCs w:val="24"/>
+        </w:rPr>
+        <w:t xml:space="preserve"> nodaļa</w:t>
+      </w:r>
+    </w:p>
+    <w:p>
+      <w:pPr>
+        <w:pStyle w:val="Sarakstarindkopa"/>
+        <w:numPr>
+          <w:ilvl w:val="0"/>
+          <w:numId w:val="13"/>
+        </w:numPr>
+        <w:rPr>
+          <w:rFonts w:ascii="Times New Roman" w:hAnsi="Times New Roman" w:cs="Times New Roman"/>
+          <w:sz w:val="24"/>
+          <w:szCs w:val="24"/>
+          <w:lang w:val="en-US"/>
+        </w:rPr>
+      </w:pPr>
+      <w:proofErr w:type="spellStart"/>
+      <w:r>
+        <w:rPr>
+          <w:rFonts w:ascii="Times New Roman" w:hAnsi="Times New Roman" w:cs="Times New Roman"/>
+          <w:sz w:val="24"/>
+          <w:szCs w:val="24"/>
+        </w:rPr>
+        <w:t>Russel</w:t>
+      </w:r>
+      <w:proofErr w:type="spellEnd"/>
+      <w:r>
+        <w:rPr>
+          <w:rFonts w:ascii="Times New Roman" w:hAnsi="Times New Roman" w:cs="Times New Roman"/>
+          <w:sz w:val="24"/>
+          <w:szCs w:val="24"/>
+        </w:rPr>
+        <w:t xml:space="preserve">, S. J.; </w:t>
+      </w:r>
+      <w:proofErr w:type="spellStart"/>
+      <w:r>
+        <w:rPr>
+          <w:rFonts w:ascii="Times New Roman" w:hAnsi="Times New Roman" w:cs="Times New Roman"/>
+          <w:sz w:val="24"/>
+          <w:szCs w:val="24"/>
+        </w:rPr>
+        <w:t>Norvig</w:t>
+      </w:r>
+      <w:proofErr w:type="spellEnd"/>
+      <w:r>
+        <w:rPr>
+          <w:rFonts w:ascii="Times New Roman" w:hAnsi="Times New Roman" w:cs="Times New Roman"/>
+          <w:sz w:val="24"/>
+          <w:szCs w:val="24"/>
+        </w:rPr>
+        <w:t xml:space="preserve">, P. (2009). </w:t>
+      </w:r>
+      <w:proofErr w:type="spellStart"/>
+      <w:r>
+        <w:rPr>
+          <w:rFonts w:ascii="Times New Roman" w:hAnsi="Times New Roman" w:cs="Times New Roman"/>
+          <w:sz w:val="24"/>
+          <w:szCs w:val="24"/>
+        </w:rPr>
+        <w:t>Artificial</w:t>
+      </w:r>
+      <w:proofErr w:type="spellEnd"/>
+      <w:r>
+        <w:rPr>
+          <w:rFonts w:ascii="Times New Roman" w:hAnsi="Times New Roman" w:cs="Times New Roman"/>
+          <w:sz w:val="24"/>
+          <w:szCs w:val="24"/>
+        </w:rPr>
+        <w:t xml:space="preserve"> </w:t>
+      </w:r>
+      <w:proofErr w:type="spellStart"/>
+      <w:r>
+        <w:rPr>
+          <w:rFonts w:ascii="Times New Roman" w:hAnsi="Times New Roman" w:cs="Times New Roman"/>
+          <w:sz w:val="24"/>
+          <w:szCs w:val="24"/>
+        </w:rPr>
+        <w:t>Intelligence</w:t>
+      </w:r>
+      <w:proofErr w:type="spellEnd"/>
+      <w:r>
+        <w:rPr>
+          <w:rFonts w:ascii="Times New Roman" w:hAnsi="Times New Roman" w:cs="Times New Roman"/>
+          <w:sz w:val="24"/>
+          <w:szCs w:val="24"/>
+        </w:rPr>
+        <w:t xml:space="preserve">: A </w:t>
+      </w:r>
+      <w:proofErr w:type="spellStart"/>
+      <w:r>
+        <w:rPr>
+          <w:rFonts w:ascii="Times New Roman" w:hAnsi="Times New Roman" w:cs="Times New Roman"/>
+          <w:sz w:val="24"/>
+          <w:szCs w:val="24"/>
+        </w:rPr>
+        <w:t>Modern</w:t>
+      </w:r>
+      <w:proofErr w:type="spellEnd"/>
+      <w:r>
+        <w:rPr>
+          <w:rFonts w:ascii="Times New Roman" w:hAnsi="Times New Roman" w:cs="Times New Roman"/>
+          <w:sz w:val="24"/>
+          <w:szCs w:val="24"/>
+        </w:rPr>
+        <w:t xml:space="preserve"> </w:t>
+      </w:r>
+      <w:proofErr w:type="spellStart"/>
+      <w:r>
+        <w:rPr>
+          <w:rFonts w:ascii="Times New Roman" w:hAnsi="Times New Roman" w:cs="Times New Roman"/>
+          <w:sz w:val="24"/>
+          <w:szCs w:val="24"/>
+        </w:rPr>
+        <w:t>Approach</w:t>
+      </w:r>
+      <w:proofErr w:type="spellEnd"/>
+      <w:r>
+        <w:rPr>
+          <w:rFonts w:ascii="Times New Roman" w:hAnsi="Times New Roman" w:cs="Times New Roman"/>
+          <w:sz w:val="24"/>
+          <w:szCs w:val="24"/>
+        </w:rPr>
+        <w:t xml:space="preserve"> (3rd </w:t>
+      </w:r>
+      <w:proofErr w:type="spellStart"/>
+      <w:r>
+        <w:rPr>
+          <w:rFonts w:ascii="Times New Roman" w:hAnsi="Times New Roman" w:cs="Times New Roman"/>
+          <w:sz w:val="24"/>
+          <w:szCs w:val="24"/>
+        </w:rPr>
+        <w:t>ed</w:t>
+      </w:r>
+      <w:proofErr w:type="spellEnd"/>
+      <w:r>
+        <w:rPr>
+          <w:rFonts w:ascii="Times New Roman" w:hAnsi="Times New Roman" w:cs="Times New Roman"/>
+          <w:sz w:val="24"/>
+          <w:szCs w:val="24"/>
+        </w:rPr>
+        <w:t>.), 1.</w:t>
+      </w:r>
+      <w:r>
+        <w:rPr>
+          <w:rFonts w:ascii="Times New Roman" w:hAnsi="Times New Roman" w:cs="Times New Roman"/>
+          <w:sz w:val="24"/>
+          <w:szCs w:val="24"/>
+        </w:rPr>
+        <w:t>3</w:t>
+      </w:r>
+      <w:r>
+        <w:rPr>
+          <w:rFonts w:ascii="Times New Roman" w:hAnsi="Times New Roman" w:cs="Times New Roman"/>
+          <w:sz w:val="24"/>
+          <w:szCs w:val="24"/>
+        </w:rPr>
+        <w:t>.</w:t>
+      </w:r>
+      <w:r>
+        <w:rPr>
+          <w:rFonts w:ascii="Times New Roman" w:hAnsi="Times New Roman" w:cs="Times New Roman"/>
+          <w:sz w:val="24"/>
+          <w:szCs w:val="24"/>
+        </w:rPr>
+        <w:t>5 – 1.3.</w:t>
+      </w:r>
+      <w:r>
+        <w:rPr>
+          <w:rFonts w:ascii="Times New Roman" w:hAnsi="Times New Roman" w:cs="Times New Roman"/>
+          <w:sz w:val="24"/>
+          <w:szCs w:val="24"/>
+        </w:rPr>
+        <w:t>9</w:t>
+      </w:r>
+      <w:r>
+        <w:rPr>
+          <w:rFonts w:ascii="Times New Roman" w:hAnsi="Times New Roman" w:cs="Times New Roman"/>
+          <w:sz w:val="24"/>
+          <w:szCs w:val="24"/>
+        </w:rPr>
+        <w:t xml:space="preserve"> nodaļa</w:t>
+      </w:r>
+    </w:p>
+    <w:p>
+      <w:pPr>
+        <w:pStyle w:val="Sarakstarindkopa"/>
+        <w:numPr>
+          <w:ilvl w:val="0"/>
+          <w:numId w:val="13"/>
+        </w:numPr>
+        <w:rPr>
+          <w:rFonts w:ascii="Times New Roman" w:hAnsi="Times New Roman" w:cs="Times New Roman"/>
+          <w:sz w:val="24"/>
+          <w:szCs w:val="24"/>
+          <w:lang w:val="en-US"/>
+        </w:rPr>
+      </w:pPr>
+      <w:proofErr w:type="spellStart"/>
+      <w:r>
+        <w:rPr>
+          <w:rFonts w:ascii="Times New Roman" w:hAnsi="Times New Roman" w:cs="Times New Roman"/>
+          <w:sz w:val="24"/>
+          <w:szCs w:val="24"/>
+        </w:rPr>
+        <w:t>Russel</w:t>
+      </w:r>
+      <w:proofErr w:type="spellEnd"/>
+      <w:r>
+        <w:rPr>
+          <w:rFonts w:ascii="Times New Roman" w:hAnsi="Times New Roman" w:cs="Times New Roman"/>
+          <w:sz w:val="24"/>
+          <w:szCs w:val="24"/>
+        </w:rPr>
+        <w:t xml:space="preserve">, S. J.; </w:t>
+      </w:r>
+      <w:proofErr w:type="spellStart"/>
+      <w:r>
+        <w:rPr>
+          <w:rFonts w:ascii="Times New Roman" w:hAnsi="Times New Roman" w:cs="Times New Roman"/>
+          <w:sz w:val="24"/>
+          <w:szCs w:val="24"/>
+        </w:rPr>
+        <w:t>Norvig</w:t>
+      </w:r>
+      <w:proofErr w:type="spellEnd"/>
+      <w:r>
+        <w:rPr>
+          <w:rFonts w:ascii="Times New Roman" w:hAnsi="Times New Roman" w:cs="Times New Roman"/>
+          <w:sz w:val="24"/>
+          <w:szCs w:val="24"/>
+        </w:rPr>
+        <w:t xml:space="preserve">, P. (2009). </w:t>
+      </w:r>
+      <w:proofErr w:type="spellStart"/>
+      <w:r>
+        <w:rPr>
+          <w:rFonts w:ascii="Times New Roman" w:hAnsi="Times New Roman" w:cs="Times New Roman"/>
+          <w:sz w:val="24"/>
+          <w:szCs w:val="24"/>
+        </w:rPr>
+        <w:t>Artificial</w:t>
+      </w:r>
+      <w:proofErr w:type="spellEnd"/>
+      <w:r>
+        <w:rPr>
+          <w:rFonts w:ascii="Times New Roman" w:hAnsi="Times New Roman" w:cs="Times New Roman"/>
+          <w:sz w:val="24"/>
+          <w:szCs w:val="24"/>
+        </w:rPr>
+        <w:t xml:space="preserve"> </w:t>
+      </w:r>
+      <w:proofErr w:type="spellStart"/>
+      <w:r>
+        <w:rPr>
+          <w:rFonts w:ascii="Times New Roman" w:hAnsi="Times New Roman" w:cs="Times New Roman"/>
+          <w:sz w:val="24"/>
+          <w:szCs w:val="24"/>
+        </w:rPr>
+        <w:t>Intelligence</w:t>
+      </w:r>
+      <w:proofErr w:type="spellEnd"/>
+      <w:r>
+        <w:rPr>
+          <w:rFonts w:ascii="Times New Roman" w:hAnsi="Times New Roman" w:cs="Times New Roman"/>
+          <w:sz w:val="24"/>
+          <w:szCs w:val="24"/>
+        </w:rPr>
+        <w:t xml:space="preserve">: A </w:t>
+      </w:r>
+      <w:proofErr w:type="spellStart"/>
+      <w:r>
+        <w:rPr>
+          <w:rFonts w:ascii="Times New Roman" w:hAnsi="Times New Roman" w:cs="Times New Roman"/>
+          <w:sz w:val="24"/>
+          <w:szCs w:val="24"/>
+        </w:rPr>
+        <w:t>Modern</w:t>
+      </w:r>
+      <w:proofErr w:type="spellEnd"/>
+      <w:r>
+        <w:rPr>
+          <w:rFonts w:ascii="Times New Roman" w:hAnsi="Times New Roman" w:cs="Times New Roman"/>
+          <w:sz w:val="24"/>
+          <w:szCs w:val="24"/>
+        </w:rPr>
+        <w:t xml:space="preserve"> </w:t>
+      </w:r>
+      <w:proofErr w:type="spellStart"/>
+      <w:r>
+        <w:rPr>
+          <w:rFonts w:ascii="Times New Roman" w:hAnsi="Times New Roman" w:cs="Times New Roman"/>
+          <w:sz w:val="24"/>
+          <w:szCs w:val="24"/>
+        </w:rPr>
+        <w:t>Approach</w:t>
+      </w:r>
+      <w:proofErr w:type="spellEnd"/>
+      <w:r>
+        <w:rPr>
+          <w:rFonts w:ascii="Times New Roman" w:hAnsi="Times New Roman" w:cs="Times New Roman"/>
+          <w:sz w:val="24"/>
+          <w:szCs w:val="24"/>
+        </w:rPr>
+        <w:t xml:space="preserve"> (3rd </w:t>
+      </w:r>
+      <w:proofErr w:type="spellStart"/>
+      <w:r>
+        <w:rPr>
+          <w:rFonts w:ascii="Times New Roman" w:hAnsi="Times New Roman" w:cs="Times New Roman"/>
+          <w:sz w:val="24"/>
+          <w:szCs w:val="24"/>
+        </w:rPr>
+        <w:t>ed</w:t>
+      </w:r>
+      <w:proofErr w:type="spellEnd"/>
+      <w:r>
+        <w:rPr>
+          <w:rFonts w:ascii="Times New Roman" w:hAnsi="Times New Roman" w:cs="Times New Roman"/>
+          <w:sz w:val="24"/>
+          <w:szCs w:val="24"/>
+        </w:rPr>
+        <w:t>.), 1.</w:t>
+      </w:r>
+      <w:r>
+        <w:rPr>
+          <w:rFonts w:ascii="Times New Roman" w:hAnsi="Times New Roman" w:cs="Times New Roman"/>
+          <w:sz w:val="24"/>
+          <w:szCs w:val="24"/>
+        </w:rPr>
+        <w:t>3</w:t>
+      </w:r>
+      <w:r>
+        <w:rPr>
+          <w:rFonts w:ascii="Times New Roman" w:hAnsi="Times New Roman" w:cs="Times New Roman"/>
+          <w:sz w:val="24"/>
+          <w:szCs w:val="24"/>
+        </w:rPr>
+        <w:t>.4 nodaļa</w:t>
+      </w:r>
+    </w:p>
+    <w:p>
+      <w:pPr>
+        <w:pStyle w:val="Sarakstarindkopa"/>
+        <w:numPr>
+          <w:ilvl w:val="0"/>
+          <w:numId w:val="13"/>
+        </w:numPr>
+        <w:rPr>
+          <w:rFonts w:ascii="Times New Roman" w:hAnsi="Times New Roman" w:cs="Times New Roman"/>
+          <w:sz w:val="24"/>
+          <w:szCs w:val="24"/>
+          <w:lang w:val="en-US"/>
+        </w:rPr>
+      </w:pPr>
+      <w:proofErr w:type="spellStart"/>
+      <w:r>
+        <w:rPr>
+          <w:rFonts w:ascii="Times New Roman" w:hAnsi="Times New Roman" w:cs="Times New Roman"/>
+          <w:sz w:val="24"/>
+          <w:szCs w:val="24"/>
+        </w:rPr>
+        <w:t>Russel</w:t>
+      </w:r>
+      <w:proofErr w:type="spellEnd"/>
+      <w:r>
+        <w:rPr>
+          <w:rFonts w:ascii="Times New Roman" w:hAnsi="Times New Roman" w:cs="Times New Roman"/>
+          <w:sz w:val="24"/>
+          <w:szCs w:val="24"/>
+        </w:rPr>
+        <w:t xml:space="preserve">, S. J.; </w:t>
+      </w:r>
+      <w:proofErr w:type="spellStart"/>
+      <w:r>
+        <w:rPr>
+          <w:rFonts w:ascii="Times New Roman" w:hAnsi="Times New Roman" w:cs="Times New Roman"/>
+          <w:sz w:val="24"/>
+          <w:szCs w:val="24"/>
+        </w:rPr>
+        <w:t>Norvig</w:t>
+      </w:r>
+      <w:proofErr w:type="spellEnd"/>
+      <w:r>
+        <w:rPr>
+          <w:rFonts w:ascii="Times New Roman" w:hAnsi="Times New Roman" w:cs="Times New Roman"/>
+          <w:sz w:val="24"/>
+          <w:szCs w:val="24"/>
+        </w:rPr>
+        <w:t xml:space="preserve">, P. (2009). </w:t>
+      </w:r>
+      <w:proofErr w:type="spellStart"/>
+      <w:r>
+        <w:rPr>
+          <w:rFonts w:ascii="Times New Roman" w:hAnsi="Times New Roman" w:cs="Times New Roman"/>
+          <w:sz w:val="24"/>
+          <w:szCs w:val="24"/>
+        </w:rPr>
+        <w:t>Artificial</w:t>
+      </w:r>
+      <w:proofErr w:type="spellEnd"/>
+      <w:r>
+        <w:rPr>
+          <w:rFonts w:ascii="Times New Roman" w:hAnsi="Times New Roman" w:cs="Times New Roman"/>
+          <w:sz w:val="24"/>
+          <w:szCs w:val="24"/>
+        </w:rPr>
+        <w:t xml:space="preserve"> </w:t>
+      </w:r>
+      <w:proofErr w:type="spellStart"/>
+      <w:r>
+        <w:rPr>
+          <w:rFonts w:ascii="Times New Roman" w:hAnsi="Times New Roman" w:cs="Times New Roman"/>
+          <w:sz w:val="24"/>
+          <w:szCs w:val="24"/>
+        </w:rPr>
+        <w:t>Intelligence</w:t>
+      </w:r>
+      <w:proofErr w:type="spellEnd"/>
+      <w:r>
+        <w:rPr>
+          <w:rFonts w:ascii="Times New Roman" w:hAnsi="Times New Roman" w:cs="Times New Roman"/>
+          <w:sz w:val="24"/>
+          <w:szCs w:val="24"/>
+        </w:rPr>
+        <w:t xml:space="preserve">: A </w:t>
+      </w:r>
+      <w:proofErr w:type="spellStart"/>
+      <w:r>
+        <w:rPr>
+          <w:rFonts w:ascii="Times New Roman" w:hAnsi="Times New Roman" w:cs="Times New Roman"/>
+          <w:sz w:val="24"/>
+          <w:szCs w:val="24"/>
+        </w:rPr>
+        <w:t>Modern</w:t>
+      </w:r>
+      <w:proofErr w:type="spellEnd"/>
+      <w:r>
+        <w:rPr>
+          <w:rFonts w:ascii="Times New Roman" w:hAnsi="Times New Roman" w:cs="Times New Roman"/>
+          <w:sz w:val="24"/>
+          <w:szCs w:val="24"/>
+        </w:rPr>
+        <w:t xml:space="preserve"> </w:t>
+      </w:r>
+      <w:proofErr w:type="spellStart"/>
+      <w:r>
+        <w:rPr>
+          <w:rFonts w:ascii="Times New Roman" w:hAnsi="Times New Roman" w:cs="Times New Roman"/>
+          <w:sz w:val="24"/>
+          <w:szCs w:val="24"/>
+        </w:rPr>
+        <w:t>Approach</w:t>
+      </w:r>
+      <w:proofErr w:type="spellEnd"/>
+      <w:r>
+        <w:rPr>
+          <w:rFonts w:ascii="Times New Roman" w:hAnsi="Times New Roman" w:cs="Times New Roman"/>
+          <w:sz w:val="24"/>
+          <w:szCs w:val="24"/>
+        </w:rPr>
+        <w:t xml:space="preserve"> (3rd </w:t>
+      </w:r>
+      <w:proofErr w:type="spellStart"/>
+      <w:r>
+        <w:rPr>
+          <w:rFonts w:ascii="Times New Roman" w:hAnsi="Times New Roman" w:cs="Times New Roman"/>
+          <w:sz w:val="24"/>
+          <w:szCs w:val="24"/>
+        </w:rPr>
+        <w:t>ed</w:t>
+      </w:r>
+      <w:proofErr w:type="spellEnd"/>
+      <w:r>
+        <w:rPr>
+          <w:rFonts w:ascii="Times New Roman" w:hAnsi="Times New Roman" w:cs="Times New Roman"/>
+          <w:sz w:val="24"/>
+          <w:szCs w:val="24"/>
+        </w:rPr>
+        <w:t>.), 1.</w:t>
+      </w:r>
+      <w:r>
+        <w:rPr>
+          <w:rFonts w:ascii="Times New Roman" w:hAnsi="Times New Roman" w:cs="Times New Roman"/>
+          <w:sz w:val="24"/>
+          <w:szCs w:val="24"/>
+        </w:rPr>
+        <w:t>3</w:t>
+      </w:r>
+      <w:r>
+        <w:rPr>
+          <w:rFonts w:ascii="Times New Roman" w:hAnsi="Times New Roman" w:cs="Times New Roman"/>
+          <w:sz w:val="24"/>
+          <w:szCs w:val="24"/>
+        </w:rPr>
+        <w:t>.</w:t>
+      </w:r>
+      <w:r>
+        <w:rPr>
+          <w:rFonts w:ascii="Times New Roman" w:hAnsi="Times New Roman" w:cs="Times New Roman"/>
+          <w:sz w:val="24"/>
+          <w:szCs w:val="24"/>
+        </w:rPr>
+        <w:t>10</w:t>
+      </w:r>
+      <w:r>
+        <w:rPr>
+          <w:rFonts w:ascii="Times New Roman" w:hAnsi="Times New Roman" w:cs="Times New Roman"/>
+          <w:sz w:val="24"/>
+          <w:szCs w:val="24"/>
+        </w:rPr>
+        <w:t xml:space="preserve"> nodaļa</w:t>
+      </w:r>
+    </w:p>
+    <w:p>
+      <w:pPr>
+        <w:pStyle w:val="Sarakstarindkopa"/>
+        <w:numPr>
+          <w:ilvl w:val="0"/>
+          <w:numId w:val="13"/>
+        </w:numPr>
+        <w:rPr>
+          <w:rFonts w:ascii="Times New Roman" w:hAnsi="Times New Roman" w:cs="Times New Roman"/>
+          <w:sz w:val="24"/>
+          <w:szCs w:val="24"/>
+          <w:lang w:val="en-US"/>
+        </w:rPr>
+      </w:pPr>
+      <w:r>
+        <w:rPr>
+          <w:rFonts w:ascii="Times New Roman" w:hAnsi="Times New Roman" w:cs="Times New Roman"/>
+          <w:sz w:val="24"/>
+          <w:szCs w:val="24"/>
+          <w:lang w:val="en-US"/>
+        </w:rPr>
+        <w:t xml:space="preserve">Our World in Data. Moore’s law: The number of transistors per microprocessor (2022). </w:t>
+      </w:r>
+      <w:proofErr w:type="spellStart"/>
+      <w:r>
+        <w:rPr>
+          <w:rFonts w:ascii="Times New Roman" w:hAnsi="Times New Roman" w:cs="Times New Roman"/>
+          <w:sz w:val="24"/>
+          <w:szCs w:val="24"/>
+          <w:lang w:val="en-US"/>
+        </w:rPr>
+        <w:t>Pieejams</w:t>
+      </w:r>
+      <w:proofErr w:type="spellEnd"/>
+      <w:r>
+        <w:rPr>
+          <w:rFonts w:ascii="Times New Roman" w:hAnsi="Times New Roman" w:cs="Times New Roman"/>
+          <w:sz w:val="24"/>
+          <w:szCs w:val="24"/>
+          <w:lang w:val="en-US"/>
+        </w:rPr>
+        <w:t xml:space="preserve"> </w:t>
+      </w:r>
+      <w:proofErr w:type="spellStart"/>
+      <w:r>
+        <w:rPr>
+          <w:rFonts w:ascii="Times New Roman" w:hAnsi="Times New Roman" w:cs="Times New Roman"/>
+          <w:sz w:val="24"/>
+          <w:szCs w:val="24"/>
+          <w:lang w:val="en-US"/>
+        </w:rPr>
+        <w:t>tiešsaistē</w:t>
+      </w:r>
+      <w:proofErr w:type="spellEnd"/>
+      <w:r>
+        <w:rPr>
+          <w:rFonts w:ascii="Times New Roman" w:hAnsi="Times New Roman" w:cs="Times New Roman"/>
+          <w:sz w:val="24"/>
+          <w:szCs w:val="24"/>
+          <w:lang w:val="en-US"/>
+        </w:rPr>
+        <w:t xml:space="preserve"> </w:t>
       </w:r>
       <w:hyperlink r:id="rId12" w:history="1">
+        <w:proofErr w:type="spellStart"/>
         <w:r>
           <w:rPr>
             <w:rStyle w:val="Hipersaite"/>
@@ -5085,8 +7839,9 @@
             <w:szCs w:val="24"/>
             <w:lang w:val="en-US"/>
           </w:rPr>
-          <w:t>Dictionary of Algorithms and Data Structures</w:t>
+          <w:t>šeit</w:t>
         </w:r>
+        <w:proofErr w:type="spellEnd"/>
       </w:hyperlink>
       <w:r>
         <w:rPr>
@@ -5095,7 +7850,32 @@
           <w:szCs w:val="24"/>
           <w:lang w:val="en-US"/>
         </w:rPr>
-        <w:t xml:space="preserve"> [online], Paul E. Black, ed. 6 September 2019 </w:t>
+        <w:t xml:space="preserve"> [30/09/2024]</w:t>
+      </w:r>
+    </w:p>
+    <w:p>
+      <w:pPr>
+        <w:pStyle w:val="Sarakstarindkopa"/>
+        <w:numPr>
+          <w:ilvl w:val="0"/>
+          <w:numId w:val="13"/>
+        </w:numPr>
+        <w:rPr>
+          <w:rFonts w:ascii="Times New Roman" w:hAnsi="Times New Roman" w:cs="Times New Roman"/>
+          <w:sz w:val="24"/>
+          <w:szCs w:val="24"/>
+          <w:lang w:val="en-US"/>
+        </w:rPr>
+      </w:pPr>
+      <w:r>
+        <w:rPr>
+          <w:rFonts w:ascii="Times New Roman" w:hAnsi="Times New Roman" w:cs="Times New Roman"/>
+          <w:sz w:val="24"/>
+          <w:szCs w:val="24"/>
+          <w:lang w:val="en-US"/>
+        </w:rPr>
+        <w:lastRenderedPageBreak/>
+        <w:t xml:space="preserve">GeForce RTX 30 Series. </w:t>
       </w:r>
       <w:proofErr w:type="spellStart"/>
       <w:r>
@@ -5158,7 +7938,7 @@
           <w:szCs w:val="24"/>
           <w:lang w:val="en-US"/>
         </w:rPr>
-        <w:t xml:space="preserve"> [25/09/2024]</w:t>
+        <w:t xml:space="preserve"> [30/09/2024]</w:t>
       </w:r>
     </w:p>
     <w:p>
@@ -5182,16 +7962,7 @@
           <w:szCs w:val="24"/>
           <w:lang w:val="en-US"/>
         </w:rPr>
-        <w:t>Mohr, A. Quantum Computing in Complexity Theory and Theory of Computation</w:t>
-      </w:r>
-      <w:r>
-        <w:rPr>
-          <w:rFonts w:ascii="Times New Roman" w:hAnsi="Times New Roman" w:cs="Times New Roman"/>
-          <w:sz w:val="24"/>
-          <w:szCs w:val="24"/>
-          <w:lang w:val="en-US"/>
-        </w:rPr>
-        <w:t xml:space="preserve"> (2014). </w:t>
+        <w:t xml:space="preserve">Meritt, R. Why GPUs Are Great for AI (2023). </w:t>
       </w:r>
       <w:proofErr w:type="spellStart"/>
       <w:r>
@@ -5254,28 +8025,256 @@
           <w:szCs w:val="24"/>
           <w:lang w:val="en-US"/>
         </w:rPr>
+        <w:t xml:space="preserve"> [30/09/2024]</w:t>
+      </w:r>
+    </w:p>
+    <w:p>
+      <w:pPr>
+        <w:pStyle w:val="Sarakstarindkopa"/>
+        <w:numPr>
+          <w:ilvl w:val="0"/>
+          <w:numId w:val="13"/>
+        </w:numPr>
+        <w:rPr>
+          <w:rFonts w:ascii="Times New Roman" w:hAnsi="Times New Roman" w:cs="Times New Roman"/>
+          <w:sz w:val="24"/>
+          <w:szCs w:val="24"/>
+          <w:lang w:val="de-DE"/>
+        </w:rPr>
+      </w:pPr>
+      <w:r>
+        <w:rPr>
+          <w:rFonts w:ascii="Times New Roman" w:hAnsi="Times New Roman" w:cs="Times New Roman"/>
+          <w:sz w:val="24"/>
+          <w:szCs w:val="24"/>
+          <w:lang w:val="de-DE"/>
+        </w:rPr>
+        <w:t>Bachmann, P. G. H. (1894). A</w:t>
+      </w:r>
+      <w:r>
+        <w:rPr>
+          <w:rFonts w:ascii="Times New Roman" w:hAnsi="Times New Roman" w:cs="Times New Roman"/>
+          <w:sz w:val="24"/>
+          <w:szCs w:val="24"/>
+          <w:lang w:val="de-DE"/>
+        </w:rPr>
+        <w:t xml:space="preserve">nalytische Zahlentheorie, 401. </w:t>
+      </w:r>
+      <w:proofErr w:type="spellStart"/>
+      <w:r>
+        <w:rPr>
+          <w:rFonts w:ascii="Times New Roman" w:hAnsi="Times New Roman" w:cs="Times New Roman"/>
+          <w:sz w:val="24"/>
+          <w:szCs w:val="24"/>
+          <w:lang w:val="de-DE"/>
+        </w:rPr>
+        <w:t>lpp</w:t>
+      </w:r>
+      <w:proofErr w:type="spellEnd"/>
+    </w:p>
+    <w:p>
+      <w:pPr>
+        <w:pStyle w:val="Sarakstarindkopa"/>
+        <w:numPr>
+          <w:ilvl w:val="0"/>
+          <w:numId w:val="13"/>
+        </w:numPr>
+        <w:rPr>
+          <w:rFonts w:ascii="Times New Roman" w:hAnsi="Times New Roman" w:cs="Times New Roman"/>
+          <w:sz w:val="24"/>
+          <w:szCs w:val="24"/>
+          <w:lang w:val="en-US"/>
+        </w:rPr>
+      </w:pPr>
+      <w:r>
+        <w:rPr>
+          <w:rFonts w:ascii="Times New Roman" w:hAnsi="Times New Roman" w:cs="Times New Roman"/>
+          <w:sz w:val="24"/>
+          <w:szCs w:val="24"/>
+          <w:lang w:val="en-US"/>
+        </w:rPr>
+        <w:t xml:space="preserve">Paul E. Black, “big-O notation”, in </w:t>
+      </w:r>
+      <w:hyperlink r:id="rId15" w:history="1">
+        <w:r>
+          <w:rPr>
+            <w:rStyle w:val="Hipersaite"/>
+            <w:rFonts w:ascii="Times New Roman" w:hAnsi="Times New Roman" w:cs="Times New Roman"/>
+            <w:sz w:val="24"/>
+            <w:szCs w:val="24"/>
+            <w:lang w:val="en-US"/>
+          </w:rPr>
+          <w:t>Dictionary of Algorithms and Data Structures</w:t>
+        </w:r>
+      </w:hyperlink>
+      <w:r>
+        <w:rPr>
+          <w:rFonts w:ascii="Times New Roman" w:hAnsi="Times New Roman" w:cs="Times New Roman"/>
+          <w:sz w:val="24"/>
+          <w:szCs w:val="24"/>
+          <w:lang w:val="en-US"/>
+        </w:rPr>
+        <w:t xml:space="preserve"> [online], Paul E. Black, ed. 6 September 2019 </w:t>
+      </w:r>
+      <w:proofErr w:type="spellStart"/>
+      <w:r>
+        <w:rPr>
+          <w:rFonts w:ascii="Times New Roman" w:hAnsi="Times New Roman" w:cs="Times New Roman"/>
+          <w:sz w:val="24"/>
+          <w:szCs w:val="24"/>
+          <w:lang w:val="en-US"/>
+        </w:rPr>
+        <w:t>Pieejams</w:t>
+      </w:r>
+      <w:proofErr w:type="spellEnd"/>
+      <w:r>
+        <w:rPr>
+          <w:rFonts w:ascii="Times New Roman" w:hAnsi="Times New Roman" w:cs="Times New Roman"/>
+          <w:sz w:val="24"/>
+          <w:szCs w:val="24"/>
+          <w:lang w:val="en-US"/>
+        </w:rPr>
+        <w:t xml:space="preserve"> </w:t>
+      </w:r>
+      <w:proofErr w:type="spellStart"/>
+      <w:r>
+        <w:rPr>
+          <w:rFonts w:ascii="Times New Roman" w:hAnsi="Times New Roman" w:cs="Times New Roman"/>
+          <w:sz w:val="24"/>
+          <w:szCs w:val="24"/>
+          <w:lang w:val="en-US"/>
+        </w:rPr>
+        <w:t>tiešsaistē</w:t>
+      </w:r>
+      <w:proofErr w:type="spellEnd"/>
+      <w:r>
+        <w:rPr>
+          <w:rFonts w:ascii="Times New Roman" w:hAnsi="Times New Roman" w:cs="Times New Roman"/>
+          <w:sz w:val="24"/>
+          <w:szCs w:val="24"/>
+          <w:lang w:val="en-US"/>
+        </w:rPr>
+        <w:t xml:space="preserve"> </w:t>
+      </w:r>
+      <w:hyperlink r:id="rId16" w:history="1">
+        <w:proofErr w:type="spellStart"/>
+        <w:r>
+          <w:rPr>
+            <w:rStyle w:val="Hipersaite"/>
+            <w:rFonts w:ascii="Times New Roman" w:hAnsi="Times New Roman" w:cs="Times New Roman"/>
+            <w:sz w:val="24"/>
+            <w:szCs w:val="24"/>
+            <w:lang w:val="en-US"/>
+          </w:rPr>
+          <w:t>šeit</w:t>
+        </w:r>
+        <w:proofErr w:type="spellEnd"/>
+      </w:hyperlink>
+      <w:r>
+        <w:rPr>
+          <w:rFonts w:ascii="Times New Roman" w:hAnsi="Times New Roman" w:cs="Times New Roman"/>
+          <w:sz w:val="24"/>
+          <w:szCs w:val="24"/>
+          <w:lang w:val="en-US"/>
+        </w:rPr>
         <w:t xml:space="preserve"> [25/09/2024]</w:t>
       </w:r>
     </w:p>
     <w:p>
       <w:pPr>
-        <w:rPr>
-          <w:rFonts w:ascii="Times New Roman" w:hAnsi="Times New Roman" w:cs="Times New Roman"/>
-          <w:sz w:val="28"/>
-          <w:szCs w:val="28"/>
+        <w:pStyle w:val="Sarakstarindkopa"/>
+        <w:numPr>
+          <w:ilvl w:val="0"/>
+          <w:numId w:val="13"/>
+        </w:numPr>
+        <w:rPr>
+          <w:rFonts w:ascii="Times New Roman" w:hAnsi="Times New Roman" w:cs="Times New Roman"/>
+          <w:sz w:val="24"/>
+          <w:szCs w:val="24"/>
           <w:lang w:val="en-US"/>
         </w:rPr>
       </w:pPr>
-    </w:p>
-    <w:p>
-      <w:pPr>
-        <w:rPr>
-          <w:rFonts w:ascii="Times New Roman" w:hAnsi="Times New Roman" w:cs="Times New Roman"/>
-          <w:sz w:val="28"/>
-          <w:szCs w:val="28"/>
+      <w:r>
+        <w:rPr>
+          <w:rFonts w:ascii="Times New Roman" w:hAnsi="Times New Roman" w:cs="Times New Roman"/>
+          <w:sz w:val="24"/>
+          <w:szCs w:val="24"/>
           <w:lang w:val="en-US"/>
         </w:rPr>
-      </w:pPr>
+        <w:t>Mohr, A. Quantum Computing in Complexity Theory and Theory of Computation</w:t>
+      </w:r>
+      <w:r>
+        <w:rPr>
+          <w:rFonts w:ascii="Times New Roman" w:hAnsi="Times New Roman" w:cs="Times New Roman"/>
+          <w:sz w:val="24"/>
+          <w:szCs w:val="24"/>
+          <w:lang w:val="en-US"/>
+        </w:rPr>
+        <w:t xml:space="preserve"> (2014). </w:t>
+      </w:r>
+      <w:proofErr w:type="spellStart"/>
+      <w:r>
+        <w:rPr>
+          <w:rFonts w:ascii="Times New Roman" w:hAnsi="Times New Roman" w:cs="Times New Roman"/>
+          <w:sz w:val="24"/>
+          <w:szCs w:val="24"/>
+          <w:lang w:val="en-US"/>
+        </w:rPr>
+        <w:t>Pieejams</w:t>
+      </w:r>
+      <w:proofErr w:type="spellEnd"/>
+      <w:r>
+        <w:rPr>
+          <w:rFonts w:ascii="Times New Roman" w:hAnsi="Times New Roman" w:cs="Times New Roman"/>
+          <w:sz w:val="24"/>
+          <w:szCs w:val="24"/>
+          <w:lang w:val="en-US"/>
+        </w:rPr>
+        <w:t xml:space="preserve"> </w:t>
+      </w:r>
+      <w:proofErr w:type="spellStart"/>
+      <w:r>
+        <w:rPr>
+          <w:rFonts w:ascii="Times New Roman" w:hAnsi="Times New Roman" w:cs="Times New Roman"/>
+          <w:sz w:val="24"/>
+          <w:szCs w:val="24"/>
+          <w:lang w:val="en-US"/>
+        </w:rPr>
+        <w:t>tiešsaistē</w:t>
+      </w:r>
+      <w:proofErr w:type="spellEnd"/>
+      <w:r>
+        <w:rPr>
+          <w:rFonts w:ascii="Times New Roman" w:hAnsi="Times New Roman" w:cs="Times New Roman"/>
+          <w:sz w:val="24"/>
+          <w:szCs w:val="24"/>
+          <w:lang w:val="en-US"/>
+        </w:rPr>
+        <w:t xml:space="preserve"> </w:t>
+      </w:r>
+      <w:hyperlink r:id="rId17" w:history="1">
+        <w:proofErr w:type="spellStart"/>
+        <w:r>
+          <w:rPr>
+            <w:rStyle w:val="Hipersaite"/>
+            <w:rFonts w:ascii="Times New Roman" w:hAnsi="Times New Roman" w:cs="Times New Roman"/>
+            <w:sz w:val="24"/>
+            <w:szCs w:val="24"/>
+            <w:lang w:val="en-US"/>
+          </w:rPr>
+          <w:t>šeit</w:t>
+        </w:r>
+        <w:proofErr w:type="spellEnd"/>
+      </w:hyperlink>
+      <w:r>
+        <w:rPr>
+          <w:rFonts w:ascii="Times New Roman" w:hAnsi="Times New Roman" w:cs="Times New Roman"/>
+          <w:sz w:val="24"/>
+          <w:szCs w:val="24"/>
+          <w:lang w:val="en-US"/>
+        </w:rPr>
+        <w:t xml:space="preserve"> [25/09/2024]</w:t>
+      </w:r>
     </w:p>
     <w:p>
       <w:pPr>

</xml_diff>

<commit_message>
Started writing implementation in practice
</commit_message>
<xml_diff>
--- a/ZPD_Dok.docx
+++ b/ZPD_Dok.docx
@@ -2033,11 +2033,6 @@
     </w:p>
     <w:p>
       <w:pPr>
-        <w:jc w:val="both"/>
-      </w:pPr>
-    </w:p>
-    <w:p>
-      <w:pPr>
         <w:jc w:val="center"/>
         <w:rPr>
           <w:rFonts w:ascii="Times New Roman" w:hAnsi="Times New Roman" w:cs="Times New Roman"/>
@@ -2045,22 +2040,6 @@
           <w:szCs w:val="32"/>
         </w:rPr>
       </w:pPr>
-      <w:r>
-        <w:rPr>
-          <w:rFonts w:ascii="Times New Roman" w:hAnsi="Times New Roman" w:cs="Times New Roman"/>
-          <w:sz w:val="32"/>
-          <w:szCs w:val="32"/>
-        </w:rPr>
-        <w:t>1.</w:t>
-      </w:r>
-      <w:r>
-        <w:rPr>
-          <w:rFonts w:ascii="Times New Roman" w:hAnsi="Times New Roman" w:cs="Times New Roman"/>
-          <w:sz w:val="32"/>
-          <w:szCs w:val="32"/>
-        </w:rPr>
-        <w:t xml:space="preserve"> </w:t>
-      </w:r>
       <w:r>
         <w:rPr>
           <w:rFonts w:ascii="Times New Roman" w:hAnsi="Times New Roman" w:cs="Times New Roman"/>
@@ -2069,6 +2048,25 @@
           <w:sz w:val="32"/>
           <w:szCs w:val="32"/>
         </w:rPr>
+        <w:lastRenderedPageBreak/>
+        <w:t>1.</w:t>
+      </w:r>
+      <w:r>
+        <w:rPr>
+          <w:rFonts w:ascii="Times New Roman" w:hAnsi="Times New Roman" w:cs="Times New Roman"/>
+          <w:sz w:val="32"/>
+          <w:szCs w:val="32"/>
+        </w:rPr>
+        <w:t xml:space="preserve"> </w:t>
+      </w:r>
+      <w:r>
+        <w:rPr>
+          <w:rFonts w:ascii="Times New Roman" w:hAnsi="Times New Roman" w:cs="Times New Roman"/>
+          <w:b/>
+          <w:bCs/>
+          <w:sz w:val="32"/>
+          <w:szCs w:val="32"/>
+        </w:rPr>
         <w:t>Ieskats mākslīgajā intelektā</w:t>
       </w:r>
     </w:p>
@@ -2086,10 +2084,20 @@
       <w:r>
         <w:rPr>
           <w:rFonts w:ascii="Times New Roman" w:hAnsi="Times New Roman" w:cs="Times New Roman"/>
-          <w:sz w:val="32"/>
-          <w:szCs w:val="32"/>
-        </w:rPr>
-        <w:t xml:space="preserve">1.1 </w:t>
+          <w:b/>
+          <w:bCs/>
+          <w:sz w:val="28"/>
+          <w:szCs w:val="28"/>
+        </w:rPr>
+        <w:t>1.1</w:t>
+      </w:r>
+      <w:r>
+        <w:rPr>
+          <w:rFonts w:ascii="Times New Roman" w:hAnsi="Times New Roman" w:cs="Times New Roman"/>
+          <w:sz w:val="28"/>
+          <w:szCs w:val="28"/>
+        </w:rPr>
+        <w:t xml:space="preserve"> </w:t>
       </w:r>
       <w:r>
         <w:rPr>
@@ -3442,15 +3450,15 @@
           <w:sz w:val="24"/>
           <w:szCs w:val="24"/>
         </w:rPr>
-        <w:t xml:space="preserve">Arī </w:t>
-      </w:r>
-      <w:r>
-        <w:rPr>
-          <w:rFonts w:ascii="Times New Roman" w:hAnsi="Times New Roman" w:cs="Times New Roman"/>
-          <w:sz w:val="24"/>
-          <w:szCs w:val="24"/>
-        </w:rPr>
-        <w:t>šajā pētījumā</w:t>
+        <w:t>Š</w:t>
+      </w:r>
+      <w:r>
+        <w:rPr>
+          <w:rFonts w:ascii="Times New Roman" w:hAnsi="Times New Roman" w:cs="Times New Roman"/>
+          <w:sz w:val="24"/>
+          <w:szCs w:val="24"/>
+        </w:rPr>
+        <w:t>ajā pētījumā</w:t>
       </w:r>
       <w:r>
         <w:rPr>
@@ -3571,10 +3579,20 @@
       <w:r>
         <w:rPr>
           <w:rFonts w:ascii="Times New Roman" w:hAnsi="Times New Roman" w:cs="Times New Roman"/>
+          <w:b/>
+          <w:bCs/>
           <w:sz w:val="28"/>
           <w:szCs w:val="28"/>
         </w:rPr>
-        <w:t xml:space="preserve">1.2 </w:t>
+        <w:t>1.2</w:t>
+      </w:r>
+      <w:r>
+        <w:rPr>
+          <w:rFonts w:ascii="Times New Roman" w:hAnsi="Times New Roman" w:cs="Times New Roman"/>
+          <w:sz w:val="28"/>
+          <w:szCs w:val="28"/>
+        </w:rPr>
+        <w:t xml:space="preserve"> </w:t>
       </w:r>
       <w:r>
         <w:rPr>
@@ -3796,17 +3814,7 @@
               <w:sz w:val="24"/>
               <w:szCs w:val="24"/>
             </w:rPr>
-            <w:t xml:space="preserve">[2, </w:t>
-          </w:r>
-          <w:r>
-            <w:rPr>
-              <w:rFonts w:ascii="Times New Roman" w:hAnsi="Times New Roman" w:cs="Times New Roman"/>
-              <w:noProof/>
-              <w:sz w:val="24"/>
-              <w:szCs w:val="24"/>
-            </w:rPr>
-            <w:lastRenderedPageBreak/>
-            <w:t>pp. 5-16]</w:t>
+            <w:t>[2, pp. 5-16]</w:t>
           </w:r>
           <w:r>
             <w:rPr>
@@ -3864,7 +3872,16 @@
           <w:sz w:val="24"/>
           <w:szCs w:val="24"/>
         </w:rPr>
-        <w:t xml:space="preserve"> uzplaukumu lasīt nodaļā 1.3 Uzplaukums), taču tas ir bijis garš process vairāku desmitu gadu garumā. Mēģinājumi veiksmīgi izveidot</w:t>
+        <w:t xml:space="preserve"> uzplaukumu lasīt </w:t>
+      </w:r>
+      <w:r>
+        <w:rPr>
+          <w:rFonts w:ascii="Times New Roman" w:hAnsi="Times New Roman" w:cs="Times New Roman"/>
+          <w:sz w:val="24"/>
+          <w:szCs w:val="24"/>
+        </w:rPr>
+        <w:lastRenderedPageBreak/>
+        <w:t>nodaļā 1.3 Uzplaukums), taču tas ir bijis garš process vairāku desmitu gadu garumā. Mēģinājumi veiksmīgi izveidot</w:t>
       </w:r>
       <w:r>
         <w:rPr>
@@ -4703,10 +4720,20 @@
       <w:r>
         <w:rPr>
           <w:rFonts w:ascii="Times New Roman" w:hAnsi="Times New Roman" w:cs="Times New Roman"/>
+          <w:b/>
+          <w:bCs/>
           <w:sz w:val="28"/>
           <w:szCs w:val="28"/>
         </w:rPr>
-        <w:t xml:space="preserve">1.3 </w:t>
+        <w:t>1.3</w:t>
+      </w:r>
+      <w:r>
+        <w:rPr>
+          <w:rFonts w:ascii="Times New Roman" w:hAnsi="Times New Roman" w:cs="Times New Roman"/>
+          <w:sz w:val="28"/>
+          <w:szCs w:val="28"/>
+        </w:rPr>
+        <w:t xml:space="preserve"> </w:t>
       </w:r>
       <w:r>
         <w:rPr>
@@ -5283,7 +5310,23 @@
           <w:sz w:val="24"/>
           <w:szCs w:val="24"/>
         </w:rPr>
-        <w:t xml:space="preserve">, ir CNN (konvolucionālie neironu tīkli). Tas ir neironu tīkls, kas apstrādā bildes. Lai paātrinātu bilžu apstrādi, bildes un neironu tīklu </w:t>
+        <w:t xml:space="preserve">, ir CNN (konvolucionālie neironu tīkli). Tas ir neironu tīkls, </w:t>
+      </w:r>
+      <w:r>
+        <w:rPr>
+          <w:rFonts w:ascii="Times New Roman" w:hAnsi="Times New Roman" w:cs="Times New Roman"/>
+          <w:sz w:val="24"/>
+          <w:szCs w:val="24"/>
+        </w:rPr>
+        <w:t>kuru visbiežāk izmanto, lai uztvertu un apstrādātu bildes</w:t>
+      </w:r>
+      <w:r>
+        <w:rPr>
+          <w:rFonts w:ascii="Times New Roman" w:hAnsi="Times New Roman" w:cs="Times New Roman"/>
+          <w:sz w:val="24"/>
+          <w:szCs w:val="24"/>
+        </w:rPr>
+        <w:t xml:space="preserve">. Lai paātrinātu bilžu apstrādi, bildes un neironu tīklu </w:t>
       </w:r>
       <w:r>
         <w:rPr>
@@ -5403,7 +5446,6 @@
           <w:sz w:val="24"/>
           <w:szCs w:val="24"/>
         </w:rPr>
-        <w:lastRenderedPageBreak/>
         <w:tab/>
         <w:t xml:space="preserve">Sakarā ar lielo uzplaukumu MI jomā, lielie valodu modeļi (turpmāk tekstā – LVM)  pēdējos gados ir kļuvuši par visātrāk popularizētām tehnoloģijām pasaulē. Piemēram, viens no LVM pārstāvjiem ChatGPT </w:t>
       </w:r>
@@ -5483,7 +5525,16 @@
           <w:sz w:val="24"/>
           <w:szCs w:val="24"/>
         </w:rPr>
-        <w:t xml:space="preserve">LVM ir transformatoru modeļi – neironu arhitektūrā, – kuriem ir iedoti tik daudz dati, ka tie spēj modelēt vai atbildēt ar loģiskiem, cilvēciskiem tekstiem, kā arī saprast kontekstu </w:t>
+        <w:t xml:space="preserve">LVM ir transformatoru </w:t>
+      </w:r>
+      <w:r>
+        <w:rPr>
+          <w:rFonts w:ascii="Times New Roman" w:hAnsi="Times New Roman" w:cs="Times New Roman"/>
+          <w:sz w:val="24"/>
+          <w:szCs w:val="24"/>
+        </w:rPr>
+        <w:lastRenderedPageBreak/>
+        <w:t xml:space="preserve">modeļi – neironu arhitektūrā, – kuriem ir iedoti tik daudz dati, ka tie spēj modelēt vai atbildēt ar loģiskiem, cilvēciskiem tekstiem, kā arī saprast kontekstu </w:t>
       </w:r>
       <w:sdt>
         <w:sdtPr>
@@ -5824,19 +5875,21 @@
       <w:r>
         <w:rPr>
           <w:rFonts w:ascii="Times New Roman" w:hAnsi="Times New Roman" w:cs="Times New Roman"/>
-          <w:sz w:val="32"/>
-          <w:szCs w:val="32"/>
-        </w:rPr>
-        <w:t xml:space="preserve">2. </w:t>
-      </w:r>
-      <w:r>
-        <w:rPr>
-          <w:rFonts w:ascii="Times New Roman" w:hAnsi="Times New Roman" w:cs="Times New Roman"/>
           <w:b/>
           <w:bCs/>
           <w:sz w:val="32"/>
           <w:szCs w:val="32"/>
         </w:rPr>
+        <w:t xml:space="preserve">2. </w:t>
+      </w:r>
+      <w:r>
+        <w:rPr>
+          <w:rFonts w:ascii="Times New Roman" w:hAnsi="Times New Roman" w:cs="Times New Roman"/>
+          <w:b/>
+          <w:bCs/>
+          <w:sz w:val="32"/>
+          <w:szCs w:val="32"/>
+        </w:rPr>
         <w:t>Algoritmu sarežģītība</w:t>
       </w:r>
     </w:p>
@@ -5854,10 +5907,20 @@
       <w:r>
         <w:rPr>
           <w:rFonts w:ascii="Times New Roman" w:hAnsi="Times New Roman" w:cs="Times New Roman"/>
+          <w:b/>
+          <w:bCs/>
           <w:sz w:val="28"/>
           <w:szCs w:val="28"/>
         </w:rPr>
-        <w:t xml:space="preserve">2.1 </w:t>
+        <w:t>2.1</w:t>
+      </w:r>
+      <w:r>
+        <w:rPr>
+          <w:rFonts w:ascii="Times New Roman" w:hAnsi="Times New Roman" w:cs="Times New Roman"/>
+          <w:sz w:val="28"/>
+          <w:szCs w:val="28"/>
+        </w:rPr>
+        <w:t xml:space="preserve"> </w:t>
       </w:r>
       <w:r>
         <w:rPr>
@@ -6416,20 +6479,12 @@
       <w:r>
         <w:rPr>
           <w:rFonts w:ascii="Times New Roman" w:hAnsi="Times New Roman" w:cs="Times New Roman"/>
-          <w:sz w:val="28"/>
-          <w:szCs w:val="28"/>
-        </w:rPr>
-        <w:t xml:space="preserve">2.2 </w:t>
-      </w:r>
-      <w:r>
-        <w:rPr>
-          <w:rFonts w:ascii="Times New Roman" w:hAnsi="Times New Roman" w:cs="Times New Roman"/>
           <w:b/>
           <w:bCs/>
           <w:sz w:val="28"/>
           <w:szCs w:val="28"/>
         </w:rPr>
-        <w:t xml:space="preserve">Lielās O notācijas nozīme </w:t>
+        <w:t xml:space="preserve">2.2 </w:t>
       </w:r>
       <w:r>
         <w:rPr>
@@ -6439,7 +6494,7 @@
           <w:sz w:val="28"/>
           <w:szCs w:val="28"/>
         </w:rPr>
-        <w:t>šajā</w:t>
+        <w:t xml:space="preserve">Lielās O notācijas nozīme </w:t>
       </w:r>
       <w:r>
         <w:rPr>
@@ -6449,7 +6504,7 @@
           <w:sz w:val="28"/>
           <w:szCs w:val="28"/>
         </w:rPr>
-        <w:t xml:space="preserve"> p</w:t>
+        <w:t>šajā</w:t>
       </w:r>
       <w:r>
         <w:rPr>
@@ -6459,6 +6514,16 @@
           <w:sz w:val="28"/>
           <w:szCs w:val="28"/>
         </w:rPr>
+        <w:t xml:space="preserve"> p</w:t>
+      </w:r>
+      <w:r>
+        <w:rPr>
+          <w:rFonts w:ascii="Times New Roman" w:hAnsi="Times New Roman" w:cs="Times New Roman"/>
+          <w:b/>
+          <w:bCs/>
+          <w:sz w:val="28"/>
+          <w:szCs w:val="28"/>
+        </w:rPr>
         <w:t>ētījumā</w:t>
       </w:r>
     </w:p>
@@ -6517,15 +6582,79 @@
           <w:sz w:val="24"/>
           <w:szCs w:val="24"/>
         </w:rPr>
-        <w:t xml:space="preserve"> 2.1 nodaļā, lielā O notācija ir ērts rīks, kas ļauj viegli salīdzināt algoritmus un novērtēt tā grūtību. Tas būs ļoti svarīgi</w:t>
-      </w:r>
-      <w:r>
-        <w:rPr>
-          <w:rFonts w:ascii="Times New Roman" w:hAnsi="Times New Roman" w:cs="Times New Roman"/>
-          <w:sz w:val="24"/>
-          <w:szCs w:val="24"/>
-        </w:rPr>
-        <w:t xml:space="preserve"> 6. un 7. uzdevuma izpildījumā, jo ar lielo O notāciju spēsim konkrēti aprakstīt mūsu pamatalgoritm</w:t>
+        <w:t xml:space="preserve"> 2.1 nodaļā, lielā O notācija ir ērts rīks, kas ļauj viegli salīdzināt algoritmus un novērtēt tā grūtību. Tas </w:t>
+      </w:r>
+      <w:r>
+        <w:rPr>
+          <w:rFonts w:ascii="Times New Roman" w:hAnsi="Times New Roman" w:cs="Times New Roman"/>
+          <w:sz w:val="24"/>
+          <w:szCs w:val="24"/>
+        </w:rPr>
+        <w:t>ir</w:t>
+      </w:r>
+      <w:r>
+        <w:rPr>
+          <w:rFonts w:ascii="Times New Roman" w:hAnsi="Times New Roman" w:cs="Times New Roman"/>
+          <w:sz w:val="24"/>
+          <w:szCs w:val="24"/>
+        </w:rPr>
+        <w:t xml:space="preserve"> ļoti svarīgi</w:t>
+      </w:r>
+      <w:r>
+        <w:rPr>
+          <w:rFonts w:ascii="Times New Roman" w:hAnsi="Times New Roman" w:cs="Times New Roman"/>
+          <w:sz w:val="24"/>
+          <w:szCs w:val="24"/>
+        </w:rPr>
+        <w:t xml:space="preserve"> </w:t>
+      </w:r>
+      <w:r>
+        <w:rPr>
+          <w:rFonts w:ascii="Times New Roman" w:hAnsi="Times New Roman" w:cs="Times New Roman"/>
+          <w:sz w:val="24"/>
+          <w:szCs w:val="24"/>
+        </w:rPr>
+        <w:t>šī projekta</w:t>
+      </w:r>
+      <w:r>
+        <w:rPr>
+          <w:rFonts w:ascii="Times New Roman" w:hAnsi="Times New Roman" w:cs="Times New Roman"/>
+          <w:sz w:val="24"/>
+          <w:szCs w:val="24"/>
+        </w:rPr>
+        <w:t xml:space="preserve"> izpildījumā, jo ar lielo O notāciju </w:t>
+      </w:r>
+      <w:r>
+        <w:rPr>
+          <w:rFonts w:ascii="Times New Roman" w:hAnsi="Times New Roman" w:cs="Times New Roman"/>
+          <w:sz w:val="24"/>
+          <w:szCs w:val="24"/>
+        </w:rPr>
+        <w:t>tiks</w:t>
+      </w:r>
+      <w:r>
+        <w:rPr>
+          <w:rFonts w:ascii="Times New Roman" w:hAnsi="Times New Roman" w:cs="Times New Roman"/>
+          <w:sz w:val="24"/>
+          <w:szCs w:val="24"/>
+        </w:rPr>
+        <w:t xml:space="preserve"> konkrēti aprakstīt</w:t>
+      </w:r>
+      <w:r>
+        <w:rPr>
+          <w:rFonts w:ascii="Times New Roman" w:hAnsi="Times New Roman" w:cs="Times New Roman"/>
+          <w:sz w:val="24"/>
+          <w:szCs w:val="24"/>
+        </w:rPr>
+        <w:t xml:space="preserve">i </w:t>
+      </w:r>
+      <w:r>
+        <w:rPr>
+          <w:rFonts w:ascii="Times New Roman" w:hAnsi="Times New Roman" w:cs="Times New Roman"/>
+          <w:sz w:val="24"/>
+          <w:szCs w:val="24"/>
+        </w:rPr>
+        <w:t>pamatalgoritm</w:t>
       </w:r>
       <w:r>
         <w:rPr>
@@ -6541,15 +6670,47 @@
           <w:sz w:val="24"/>
           <w:szCs w:val="24"/>
         </w:rPr>
-        <w:t xml:space="preserve"> un datu struktūru ātrumus un prasības pēc atmiņas. Tas arī ļaus noskaidrot aģenta potenciālās vajadzības pēc atmiņas daudzuma un izšķirtspējām. Zinot</w:t>
-      </w:r>
-      <w:r>
-        <w:rPr>
-          <w:rFonts w:ascii="Times New Roman" w:hAnsi="Times New Roman" w:cs="Times New Roman"/>
-          <w:sz w:val="24"/>
-          <w:szCs w:val="24"/>
-        </w:rPr>
-        <w:t xml:space="preserve"> šo informāciju, varēsim veikt pamatotus spriedumus par </w:t>
+        <w:t xml:space="preserve"> un datu struktūru ātrum</w:t>
+      </w:r>
+      <w:r>
+        <w:rPr>
+          <w:rFonts w:ascii="Times New Roman" w:hAnsi="Times New Roman" w:cs="Times New Roman"/>
+          <w:sz w:val="24"/>
+          <w:szCs w:val="24"/>
+        </w:rPr>
+        <w:t>i</w:t>
+      </w:r>
+      <w:r>
+        <w:rPr>
+          <w:rFonts w:ascii="Times New Roman" w:hAnsi="Times New Roman" w:cs="Times New Roman"/>
+          <w:sz w:val="24"/>
+          <w:szCs w:val="24"/>
+        </w:rPr>
+        <w:t xml:space="preserve"> un prasības pēc atmiņas. Tas arī ļaus noskaidrot aģenta potenciālās vajadzības pēc atmiņas daudzuma un izšķirtspējām. Zinot</w:t>
+      </w:r>
+      <w:r>
+        <w:rPr>
+          <w:rFonts w:ascii="Times New Roman" w:hAnsi="Times New Roman" w:cs="Times New Roman"/>
+          <w:sz w:val="24"/>
+          <w:szCs w:val="24"/>
+        </w:rPr>
+        <w:t xml:space="preserve"> šo informāciju, </w:t>
+      </w:r>
+      <w:r>
+        <w:rPr>
+          <w:rFonts w:ascii="Times New Roman" w:hAnsi="Times New Roman" w:cs="Times New Roman"/>
+          <w:sz w:val="24"/>
+          <w:szCs w:val="24"/>
+        </w:rPr>
+        <w:t>būs iespējams</w:t>
+      </w:r>
+      <w:r>
+        <w:rPr>
+          <w:rFonts w:ascii="Times New Roman" w:hAnsi="Times New Roman" w:cs="Times New Roman"/>
+          <w:sz w:val="24"/>
+          <w:szCs w:val="24"/>
+        </w:rPr>
+        <w:t xml:space="preserve"> veikt pamatotus spriedumus par </w:t>
       </w:r>
       <w:r>
         <w:rPr>
@@ -6584,16 +6745,7 @@
           <w:szCs w:val="24"/>
         </w:rPr>
         <w:tab/>
-        <w:t xml:space="preserve">Apskatot lielo O notāciju citos dzīves piemēros, kā šahā, vēl joprojām ar mūsdienu tehnoloģijām nav iespējams realizēt aģentu, kurš spētu izveidot un apstrādāt visu stāvokļu kopu šai spēlei. </w:t>
-      </w:r>
-      <w:r>
-        <w:rPr>
-          <w:rFonts w:ascii="Times New Roman" w:hAnsi="Times New Roman" w:cs="Times New Roman"/>
-          <w:sz w:val="24"/>
-          <w:szCs w:val="24"/>
-        </w:rPr>
-        <w:lastRenderedPageBreak/>
-        <w:t>Tai ir visma</w:t>
+        <w:t>Apskatot lielo O notāciju citos dzīves piemēros, kā šahā, vēl joprojām ar mūsdienu tehnoloģijām nav iespējams realizēt aģentu, kurš spētu izveidot un apstrādāt visu stāvokļu kopu šai spēlei. Tai ir visma</w:t>
       </w:r>
       <w:r>
         <w:rPr>
@@ -6874,19 +7026,30 @@
       <w:r>
         <w:rPr>
           <w:rFonts w:ascii="Times New Roman" w:hAnsi="Times New Roman" w:cs="Times New Roman"/>
-          <w:sz w:val="32"/>
-          <w:szCs w:val="32"/>
-        </w:rPr>
-        <w:t xml:space="preserve">3. </w:t>
-      </w:r>
-      <w:r>
-        <w:rPr>
-          <w:rFonts w:ascii="Times New Roman" w:hAnsi="Times New Roman" w:cs="Times New Roman"/>
           <w:b/>
           <w:bCs/>
           <w:sz w:val="32"/>
           <w:szCs w:val="32"/>
         </w:rPr>
+        <w:lastRenderedPageBreak/>
+        <w:t>3.</w:t>
+      </w:r>
+      <w:r>
+        <w:rPr>
+          <w:rFonts w:ascii="Times New Roman" w:hAnsi="Times New Roman" w:cs="Times New Roman"/>
+          <w:sz w:val="32"/>
+          <w:szCs w:val="32"/>
+        </w:rPr>
+        <w:t xml:space="preserve"> </w:t>
+      </w:r>
+      <w:r>
+        <w:rPr>
+          <w:rFonts w:ascii="Times New Roman" w:hAnsi="Times New Roman" w:cs="Times New Roman"/>
+          <w:b/>
+          <w:bCs/>
+          <w:sz w:val="32"/>
+          <w:szCs w:val="32"/>
+        </w:rPr>
         <w:t>A* meklēšanas algoritms</w:t>
       </w:r>
     </w:p>
@@ -6904,6 +7067,8 @@
       <w:r>
         <w:rPr>
           <w:rFonts w:ascii="Times New Roman" w:hAnsi="Times New Roman" w:cs="Times New Roman"/>
+          <w:b/>
+          <w:bCs/>
           <w:sz w:val="28"/>
           <w:szCs w:val="28"/>
         </w:rPr>
@@ -7069,9 +7234,9 @@
           <w:szCs w:val="24"/>
         </w:rPr>
         <w:drawing>
-          <wp:inline distT="0" distB="0" distL="0" distR="0" wp14:anchorId="5BDDDBA9" wp14:editId="10AB6B61">
-            <wp:extent cx="3038475" cy="1966092"/>
-            <wp:effectExtent l="0" t="0" r="0" b="0"/>
+          <wp:inline distT="0" distB="0" distL="0" distR="0" wp14:anchorId="5BDDDBA9" wp14:editId="5FD773FD">
+            <wp:extent cx="3751385" cy="2427391"/>
+            <wp:effectExtent l="0" t="0" r="1905" b="0"/>
             <wp:docPr id="349042903" name="Attēls 1"/>
             <wp:cNvGraphicFramePr>
               <a:graphicFrameLocks xmlns:a="http://schemas.openxmlformats.org/drawingml/2006/main" noChangeAspect="1"/>
@@ -7098,7 +7263,7 @@
                   <pic:spPr>
                     <a:xfrm>
                       <a:off x="0" y="0"/>
-                      <a:ext cx="3046000" cy="1970961"/>
+                      <a:ext cx="3800452" cy="2459141"/>
                     </a:xfrm>
                     <a:prstGeom prst="rect">
                       <a:avLst/>
@@ -7126,39 +7291,7 @@
           <w:sz w:val="24"/>
           <w:szCs w:val="24"/>
         </w:rPr>
-        <w:t>(1. attēls: grafa attēlojums,</w:t>
-      </w:r>
-      <w:r>
-        <w:rPr>
-          <w:rFonts w:ascii="Times New Roman" w:hAnsi="Times New Roman" w:cs="Times New Roman"/>
-          <w:sz w:val="24"/>
-          <w:szCs w:val="24"/>
-        </w:rPr>
-        <w:t xml:space="preserve"> kā ceļ</w:t>
-      </w:r>
-      <w:r>
-        <w:rPr>
-          <w:rFonts w:ascii="Times New Roman" w:hAnsi="Times New Roman" w:cs="Times New Roman"/>
-          <w:sz w:val="24"/>
-          <w:szCs w:val="24"/>
-        </w:rPr>
-        <w:t>i</w:t>
-      </w:r>
-      <w:r>
-        <w:rPr>
-          <w:rFonts w:ascii="Times New Roman" w:hAnsi="Times New Roman" w:cs="Times New Roman"/>
-          <w:sz w:val="24"/>
-          <w:szCs w:val="24"/>
-        </w:rPr>
-        <w:t xml:space="preserve"> starp Latvijas pilsētām</w:t>
-      </w:r>
-      <w:r>
-        <w:rPr>
-          <w:rFonts w:ascii="Times New Roman" w:hAnsi="Times New Roman" w:cs="Times New Roman"/>
-          <w:sz w:val="24"/>
-          <w:szCs w:val="24"/>
-        </w:rPr>
-        <w:t>)</w:t>
+        <w:t>(1. attēls: grafa attēlojums, kā ceļi starp Latvijas pilsētām)</w:t>
       </w:r>
     </w:p>
     <w:p>
@@ -7298,10 +7431,20 @@
       <w:r>
         <w:rPr>
           <w:rFonts w:ascii="Times New Roman" w:hAnsi="Times New Roman" w:cs="Times New Roman"/>
+          <w:b/>
+          <w:bCs/>
           <w:sz w:val="28"/>
           <w:szCs w:val="28"/>
         </w:rPr>
-        <w:t xml:space="preserve">3.2 </w:t>
+        <w:t>3.2</w:t>
+      </w:r>
+      <w:r>
+        <w:rPr>
+          <w:rFonts w:ascii="Times New Roman" w:hAnsi="Times New Roman" w:cs="Times New Roman"/>
+          <w:sz w:val="28"/>
+          <w:szCs w:val="28"/>
+        </w:rPr>
+        <w:t xml:space="preserve"> </w:t>
       </w:r>
       <w:r>
         <w:rPr>
@@ -7410,10 +7553,20 @@
       <w:r>
         <w:rPr>
           <w:rFonts w:ascii="Times New Roman" w:hAnsi="Times New Roman" w:cs="Times New Roman"/>
+          <w:b/>
+          <w:bCs/>
           <w:sz w:val="28"/>
           <w:szCs w:val="28"/>
         </w:rPr>
-        <w:t xml:space="preserve">3.3 </w:t>
+        <w:t>3.3</w:t>
+      </w:r>
+      <w:r>
+        <w:rPr>
+          <w:rFonts w:ascii="Times New Roman" w:hAnsi="Times New Roman" w:cs="Times New Roman"/>
+          <w:sz w:val="28"/>
+          <w:szCs w:val="28"/>
+        </w:rPr>
+        <w:t xml:space="preserve"> </w:t>
       </w:r>
       <w:r>
         <w:rPr>
@@ -7563,7 +7716,6 @@
           <w:sz w:val="24"/>
           <w:szCs w:val="24"/>
         </w:rPr>
-        <w:lastRenderedPageBreak/>
         <w:t>Lai realizētu meklēšanu, būs nepieciešama vide un racionāli rīkojošs aģents, kas šajā pētījumā būs putekļsūcēja modelis, kas atradīsies vidē ar tīrām vai netīrām istabām, kur istabas viena ar otru ir savienotas. Lai reprezentētu šo vidi, tiks izmantots stāvokļu grafs</w:t>
       </w:r>
       <w:r>
@@ -7594,6 +7746,13 @@
     <w:p>
       <w:pPr>
         <w:jc w:val="center"/>
+        <w:rPr>
+          <w:rFonts w:ascii="Times New Roman" w:hAnsi="Times New Roman" w:cs="Times New Roman"/>
+          <w:sz w:val="32"/>
+          <w:szCs w:val="32"/>
+        </w:rPr>
+      </w:pPr>
+      <w:r>
         <w:rPr>
           <w:rFonts w:ascii="Times New Roman" w:hAnsi="Times New Roman" w:cs="Times New Roman"/>
           <w:b/>
@@ -7601,7 +7760,17 @@
           <w:sz w:val="32"/>
           <w:szCs w:val="32"/>
         </w:rPr>
-      </w:pPr>
+        <w:lastRenderedPageBreak/>
+        <w:t>4.</w:t>
+      </w:r>
+      <w:r>
+        <w:rPr>
+          <w:rFonts w:ascii="Times New Roman" w:hAnsi="Times New Roman" w:cs="Times New Roman"/>
+          <w:sz w:val="32"/>
+          <w:szCs w:val="32"/>
+        </w:rPr>
+        <w:t xml:space="preserve"> </w:t>
+      </w:r>
       <w:r>
         <w:rPr>
           <w:rFonts w:ascii="Times New Roman" w:hAnsi="Times New Roman" w:cs="Times New Roman"/>
@@ -7610,239 +7779,358 @@
           <w:sz w:val="32"/>
           <w:szCs w:val="32"/>
         </w:rPr>
-        <w:t>Metodes</w:t>
+        <w:t>Aģenta apraksts</w:t>
       </w:r>
     </w:p>
     <w:p>
       <w:pPr>
-        <w:pStyle w:val="Sarakstarindkopa"/>
-        <w:numPr>
-          <w:ilvl w:val="0"/>
-          <w:numId w:val="18"/>
-        </w:numPr>
-        <w:rPr>
-          <w:rFonts w:ascii="Times New Roman" w:hAnsi="Times New Roman" w:cs="Times New Roman"/>
-          <w:sz w:val="24"/>
-          <w:szCs w:val="24"/>
-        </w:rPr>
-      </w:pPr>
-      <w:r>
-        <w:rPr>
-          <w:rFonts w:ascii="Times New Roman" w:hAnsi="Times New Roman" w:cs="Times New Roman"/>
-          <w:sz w:val="24"/>
-          <w:szCs w:val="24"/>
-        </w:rPr>
-        <w:t>Vides apraksts</w:t>
-      </w:r>
-      <w:r>
-        <w:rPr>
-          <w:rFonts w:ascii="Times New Roman" w:hAnsi="Times New Roman" w:cs="Times New Roman"/>
-          <w:sz w:val="24"/>
-          <w:szCs w:val="24"/>
-        </w:rPr>
-        <w:t xml:space="preserve"> (faila piemērs ar vidi)</w:t>
+        <w:jc w:val="both"/>
+        <w:rPr>
+          <w:rFonts w:ascii="Times New Roman" w:hAnsi="Times New Roman" w:cs="Times New Roman"/>
+          <w:sz w:val="24"/>
+          <w:szCs w:val="24"/>
+        </w:rPr>
+      </w:pPr>
+      <w:r>
+        <w:rPr>
+          <w:rFonts w:ascii="Times New Roman" w:hAnsi="Times New Roman" w:cs="Times New Roman"/>
+          <w:sz w:val="24"/>
+          <w:szCs w:val="24"/>
+        </w:rPr>
+        <w:tab/>
+        <w:t xml:space="preserve">MI </w:t>
+      </w:r>
+      <w:r>
+        <w:rPr>
+          <w:rFonts w:ascii="Times New Roman" w:hAnsi="Times New Roman" w:cs="Times New Roman"/>
+          <w:sz w:val="24"/>
+          <w:szCs w:val="24"/>
+        </w:rPr>
+        <w:t xml:space="preserve">pieeja </w:t>
+      </w:r>
+      <w:r>
+        <w:rPr>
+          <w:rFonts w:ascii="Times New Roman" w:hAnsi="Times New Roman" w:cs="Times New Roman"/>
+          <w:sz w:val="24"/>
+          <w:szCs w:val="24"/>
+        </w:rPr>
+        <w:t>šī projekta ietvaros ir putekļsūcēj</w:t>
+      </w:r>
+      <w:r>
+        <w:rPr>
+          <w:rFonts w:ascii="Times New Roman" w:hAnsi="Times New Roman" w:cs="Times New Roman"/>
+          <w:sz w:val="24"/>
+          <w:szCs w:val="24"/>
+        </w:rPr>
+        <w:t>a modelis</w:t>
+      </w:r>
+      <w:r>
+        <w:rPr>
+          <w:rFonts w:ascii="Times New Roman" w:hAnsi="Times New Roman" w:cs="Times New Roman"/>
+          <w:sz w:val="24"/>
+          <w:szCs w:val="24"/>
+        </w:rPr>
+        <w:t>, kur</w:t>
+      </w:r>
+      <w:r>
+        <w:rPr>
+          <w:rFonts w:ascii="Times New Roman" w:hAnsi="Times New Roman" w:cs="Times New Roman"/>
+          <w:sz w:val="24"/>
+          <w:szCs w:val="24"/>
+        </w:rPr>
+        <w:t>š ir definēts, kā racionāli rīkojošs aģents. Tas nozīmē, ka ta</w:t>
+      </w:r>
+      <w:r>
+        <w:rPr>
+          <w:rFonts w:ascii="Times New Roman" w:hAnsi="Times New Roman" w:cs="Times New Roman"/>
+          <w:sz w:val="24"/>
+          <w:szCs w:val="24"/>
+        </w:rPr>
+        <w:t>m piemīt spēja rīkoties jeb veikt kādu darbību</w:t>
+      </w:r>
+      <w:r>
+        <w:rPr>
+          <w:rFonts w:ascii="Times New Roman" w:hAnsi="Times New Roman" w:cs="Times New Roman"/>
+          <w:sz w:val="24"/>
+          <w:szCs w:val="24"/>
+        </w:rPr>
+        <w:t xml:space="preserve">, piemēram, sūkt istabu, ja tā ir piegružota, vai pāriet uz citu istabu, ja esošajā istabā gružu nav. Attiecīgi tam piemīt </w:t>
+      </w:r>
+      <w:r>
+        <w:rPr>
+          <w:rFonts w:ascii="Times New Roman" w:hAnsi="Times New Roman" w:cs="Times New Roman"/>
+          <w:sz w:val="24"/>
+          <w:szCs w:val="24"/>
+        </w:rPr>
+        <w:t xml:space="preserve">arī </w:t>
+      </w:r>
+      <w:r>
+        <w:rPr>
+          <w:rFonts w:ascii="Times New Roman" w:hAnsi="Times New Roman" w:cs="Times New Roman"/>
+          <w:sz w:val="24"/>
+          <w:szCs w:val="24"/>
+        </w:rPr>
+        <w:t>uztvere</w:t>
+      </w:r>
+      <w:r>
+        <w:rPr>
+          <w:rFonts w:ascii="Times New Roman" w:hAnsi="Times New Roman" w:cs="Times New Roman"/>
+          <w:sz w:val="24"/>
+          <w:szCs w:val="24"/>
+        </w:rPr>
+        <w:t xml:space="preserve">, </w:t>
+      </w:r>
+      <w:r>
+        <w:rPr>
+          <w:rFonts w:ascii="Times New Roman" w:hAnsi="Times New Roman" w:cs="Times New Roman"/>
+          <w:sz w:val="24"/>
+          <w:szCs w:val="24"/>
+        </w:rPr>
+        <w:t>ar kā palīdzību putekļsūcējs var noteikt, vai esošajā istabā ir vai nav gružu.</w:t>
+      </w:r>
+      <w:r>
+        <w:rPr>
+          <w:rFonts w:ascii="Times New Roman" w:hAnsi="Times New Roman" w:cs="Times New Roman"/>
+          <w:sz w:val="24"/>
+          <w:szCs w:val="24"/>
+        </w:rPr>
+        <w:t xml:space="preserve"> Tostarp raksturīgākā īpašība šim aģentam – </w:t>
+      </w:r>
+      <w:r>
+        <w:rPr>
+          <w:rFonts w:ascii="Times New Roman" w:hAnsi="Times New Roman" w:cs="Times New Roman"/>
+          <w:sz w:val="24"/>
+          <w:szCs w:val="24"/>
+        </w:rPr>
+        <w:t>izvērtēt situāciju un rīkoties pēc iespējas efektīvāk, lai sasniegtu mērķa rezultātu. Proti, spē</w:t>
+      </w:r>
+      <w:r>
+        <w:rPr>
+          <w:rFonts w:ascii="Times New Roman" w:hAnsi="Times New Roman" w:cs="Times New Roman"/>
+          <w:sz w:val="24"/>
+          <w:szCs w:val="24"/>
+        </w:rPr>
+        <w:t>t</w:t>
+      </w:r>
+      <w:r>
+        <w:rPr>
+          <w:rFonts w:ascii="Times New Roman" w:hAnsi="Times New Roman" w:cs="Times New Roman"/>
+          <w:sz w:val="24"/>
+          <w:szCs w:val="24"/>
+        </w:rPr>
+        <w:t xml:space="preserve"> dotā situācijā</w:t>
+      </w:r>
+      <w:r>
+        <w:rPr>
+          <w:rFonts w:ascii="Times New Roman" w:hAnsi="Times New Roman" w:cs="Times New Roman"/>
+          <w:sz w:val="24"/>
+          <w:szCs w:val="24"/>
+        </w:rPr>
+        <w:t xml:space="preserve"> pieņemt pareizāk</w:t>
+      </w:r>
+      <w:r>
+        <w:rPr>
+          <w:rFonts w:ascii="Times New Roman" w:hAnsi="Times New Roman" w:cs="Times New Roman"/>
+          <w:sz w:val="24"/>
+          <w:szCs w:val="24"/>
+        </w:rPr>
+        <w:t>o</w:t>
+      </w:r>
+      <w:r>
+        <w:rPr>
+          <w:rFonts w:ascii="Times New Roman" w:hAnsi="Times New Roman" w:cs="Times New Roman"/>
+          <w:sz w:val="24"/>
+          <w:szCs w:val="24"/>
+        </w:rPr>
+        <w:t xml:space="preserve">s </w:t>
+      </w:r>
+      <w:r>
+        <w:rPr>
+          <w:rFonts w:ascii="Times New Roman" w:hAnsi="Times New Roman" w:cs="Times New Roman"/>
+          <w:sz w:val="24"/>
+          <w:szCs w:val="24"/>
+        </w:rPr>
+        <w:t>lēmumus</w:t>
+      </w:r>
+      <w:r>
+        <w:rPr>
+          <w:rFonts w:ascii="Times New Roman" w:hAnsi="Times New Roman" w:cs="Times New Roman"/>
+          <w:sz w:val="24"/>
+          <w:szCs w:val="24"/>
+        </w:rPr>
+        <w:t>, lai neveiktu liekas darbības un visas istabas tiktu iztīrītas</w:t>
+      </w:r>
+      <w:r>
+        <w:rPr>
+          <w:rFonts w:ascii="Times New Roman" w:hAnsi="Times New Roman" w:cs="Times New Roman"/>
+          <w:sz w:val="24"/>
+          <w:szCs w:val="24"/>
+        </w:rPr>
+        <w:t xml:space="preserve"> ar</w:t>
+      </w:r>
+      <w:r>
+        <w:rPr>
+          <w:rFonts w:ascii="Times New Roman" w:hAnsi="Times New Roman" w:cs="Times New Roman"/>
+          <w:sz w:val="24"/>
+          <w:szCs w:val="24"/>
+        </w:rPr>
+        <w:t xml:space="preserve"> pēc iespējas</w:t>
+      </w:r>
+      <w:r>
+        <w:rPr>
+          <w:rFonts w:ascii="Times New Roman" w:hAnsi="Times New Roman" w:cs="Times New Roman"/>
+          <w:sz w:val="24"/>
+          <w:szCs w:val="24"/>
+        </w:rPr>
+        <w:t xml:space="preserve"> mazāk patērētiem resursiem</w:t>
+      </w:r>
+      <w:r>
+        <w:rPr>
+          <w:rFonts w:ascii="Times New Roman" w:hAnsi="Times New Roman" w:cs="Times New Roman"/>
+          <w:sz w:val="24"/>
+          <w:szCs w:val="24"/>
+        </w:rPr>
+        <w:t>.</w:t>
       </w:r>
     </w:p>
     <w:p>
       <w:pPr>
-        <w:pStyle w:val="Sarakstarindkopa"/>
-        <w:numPr>
-          <w:ilvl w:val="0"/>
-          <w:numId w:val="18"/>
-        </w:numPr>
-        <w:rPr>
-          <w:rFonts w:ascii="Times New Roman" w:hAnsi="Times New Roman" w:cs="Times New Roman"/>
-          <w:sz w:val="24"/>
-          <w:szCs w:val="24"/>
-        </w:rPr>
-      </w:pPr>
-      <w:r>
-        <w:rPr>
-          <w:rFonts w:ascii="Times New Roman" w:hAnsi="Times New Roman" w:cs="Times New Roman"/>
-          <w:sz w:val="24"/>
-          <w:szCs w:val="24"/>
-        </w:rPr>
-        <w:t>Aģenta apraksts</w:t>
-      </w:r>
-      <w:r>
-        <w:rPr>
-          <w:rFonts w:ascii="Times New Roman" w:hAnsi="Times New Roman" w:cs="Times New Roman"/>
-          <w:sz w:val="24"/>
-          <w:szCs w:val="24"/>
-        </w:rPr>
-        <w:t xml:space="preserve"> (</w:t>
-      </w:r>
-      <w:proofErr w:type="spellStart"/>
-      <w:r>
-        <w:rPr>
-          <w:rFonts w:ascii="Times New Roman" w:hAnsi="Times New Roman" w:cs="Times New Roman"/>
-          <w:sz w:val="24"/>
-          <w:szCs w:val="24"/>
-        </w:rPr>
-        <w:t>aktuātori</w:t>
-      </w:r>
-      <w:proofErr w:type="spellEnd"/>
-      <w:r>
-        <w:rPr>
-          <w:rFonts w:ascii="Times New Roman" w:hAnsi="Times New Roman" w:cs="Times New Roman"/>
-          <w:sz w:val="24"/>
-          <w:szCs w:val="24"/>
-        </w:rPr>
-        <w:t>, sensori, pārejas funkcija)</w:t>
+        <w:jc w:val="both"/>
+        <w:rPr>
+          <w:rFonts w:ascii="Times New Roman" w:hAnsi="Times New Roman" w:cs="Times New Roman"/>
+          <w:sz w:val="24"/>
+          <w:szCs w:val="24"/>
+        </w:rPr>
+      </w:pPr>
+      <w:r>
+        <w:rPr>
+          <w:rFonts w:ascii="Times New Roman" w:hAnsi="Times New Roman" w:cs="Times New Roman"/>
+          <w:sz w:val="24"/>
+          <w:szCs w:val="24"/>
+        </w:rPr>
+        <w:tab/>
+        <w:t xml:space="preserve">Šajā projektā putekļsūcēja aģenta izveide ir realizēta, izmantojot objektorientēto programmēšanu (OOP) un C++ programmēšanas valodu. Aģentam esam, kā patstāvīgam klases datu tipam, ar </w:t>
+      </w:r>
+      <w:r>
+        <w:rPr>
+          <w:rFonts w:ascii="Times New Roman" w:hAnsi="Times New Roman" w:cs="Times New Roman"/>
+          <w:sz w:val="24"/>
+          <w:szCs w:val="24"/>
+        </w:rPr>
+        <w:t xml:space="preserve">pozīcijas un tīrīšanas </w:t>
+      </w:r>
+      <w:r>
+        <w:rPr>
+          <w:rFonts w:ascii="Times New Roman" w:hAnsi="Times New Roman" w:cs="Times New Roman"/>
+          <w:sz w:val="24"/>
+          <w:szCs w:val="24"/>
+        </w:rPr>
+        <w:t>atribūtiem</w:t>
+      </w:r>
+      <w:r>
+        <w:rPr>
+          <w:rFonts w:ascii="Times New Roman" w:hAnsi="Times New Roman" w:cs="Times New Roman"/>
+          <w:sz w:val="24"/>
+          <w:szCs w:val="24"/>
+        </w:rPr>
+        <w:t>, kā arī ar tīrīšanas un pāreju metodēm.</w:t>
       </w:r>
     </w:p>
     <w:p>
       <w:pPr>
-        <w:pStyle w:val="Sarakstarindkopa"/>
-        <w:numPr>
-          <w:ilvl w:val="0"/>
-          <w:numId w:val="18"/>
-        </w:numPr>
-        <w:rPr>
-          <w:rFonts w:ascii="Times New Roman" w:hAnsi="Times New Roman" w:cs="Times New Roman"/>
-          <w:sz w:val="24"/>
-          <w:szCs w:val="24"/>
-        </w:rPr>
-      </w:pPr>
-      <w:r>
-        <w:rPr>
-          <w:rFonts w:ascii="Times New Roman" w:hAnsi="Times New Roman" w:cs="Times New Roman"/>
-          <w:sz w:val="24"/>
-          <w:szCs w:val="24"/>
-        </w:rPr>
-        <w:t xml:space="preserve">Izmantotās datu struktūras, </w:t>
-      </w:r>
-      <w:proofErr w:type="spellStart"/>
-      <w:r>
-        <w:rPr>
-          <w:rFonts w:ascii="Times New Roman" w:hAnsi="Times New Roman" w:cs="Times New Roman"/>
-          <w:sz w:val="24"/>
-          <w:szCs w:val="24"/>
-        </w:rPr>
-        <w:t>pamatalgoritmi</w:t>
-      </w:r>
-      <w:proofErr w:type="spellEnd"/>
-    </w:p>
-    <w:p>
-      <w:pPr>
-        <w:pStyle w:val="Sarakstarindkopa"/>
-        <w:numPr>
-          <w:ilvl w:val="0"/>
-          <w:numId w:val="19"/>
-        </w:numPr>
-        <w:rPr>
-          <w:rFonts w:ascii="Times New Roman" w:hAnsi="Times New Roman" w:cs="Times New Roman"/>
-          <w:sz w:val="24"/>
-          <w:szCs w:val="24"/>
-        </w:rPr>
-      </w:pPr>
-      <w:r>
-        <w:rPr>
-          <w:rFonts w:ascii="Times New Roman" w:hAnsi="Times New Roman" w:cs="Times New Roman"/>
-          <w:sz w:val="24"/>
-          <w:szCs w:val="24"/>
-        </w:rPr>
-        <w:t>Saistītais saraksts</w:t>
-      </w:r>
-      <w:r>
-        <w:rPr>
-          <w:rFonts w:ascii="Times New Roman" w:hAnsi="Times New Roman" w:cs="Times New Roman"/>
-          <w:sz w:val="24"/>
-          <w:szCs w:val="24"/>
-        </w:rPr>
-        <w:t xml:space="preserve"> (metodes, sarežģītība)</w:t>
-      </w:r>
-    </w:p>
-    <w:p>
-      <w:pPr>
-        <w:pStyle w:val="Sarakstarindkopa"/>
-        <w:numPr>
-          <w:ilvl w:val="0"/>
-          <w:numId w:val="19"/>
-        </w:numPr>
-        <w:rPr>
-          <w:rFonts w:ascii="Times New Roman" w:hAnsi="Times New Roman" w:cs="Times New Roman"/>
-          <w:sz w:val="24"/>
-          <w:szCs w:val="24"/>
-        </w:rPr>
-      </w:pPr>
-      <w:r>
-        <w:rPr>
-          <w:rFonts w:ascii="Times New Roman" w:hAnsi="Times New Roman" w:cs="Times New Roman"/>
-          <w:sz w:val="24"/>
-          <w:szCs w:val="24"/>
-        </w:rPr>
-        <w:t>Prioritāšu rinda</w:t>
-      </w:r>
-      <w:r>
-        <w:rPr>
-          <w:rFonts w:ascii="Times New Roman" w:hAnsi="Times New Roman" w:cs="Times New Roman"/>
-          <w:sz w:val="24"/>
-          <w:szCs w:val="24"/>
-        </w:rPr>
-        <w:t xml:space="preserve"> (metodes, sarežģītība)</w:t>
-      </w:r>
-    </w:p>
-    <w:p>
-      <w:pPr>
-        <w:pStyle w:val="Sarakstarindkopa"/>
-        <w:numPr>
-          <w:ilvl w:val="0"/>
-          <w:numId w:val="19"/>
-        </w:numPr>
-        <w:rPr>
-          <w:rFonts w:ascii="Times New Roman" w:hAnsi="Times New Roman" w:cs="Times New Roman"/>
-          <w:sz w:val="24"/>
-          <w:szCs w:val="24"/>
-        </w:rPr>
-      </w:pPr>
-      <w:r>
-        <w:rPr>
-          <w:rFonts w:ascii="Times New Roman" w:hAnsi="Times New Roman" w:cs="Times New Roman"/>
-          <w:sz w:val="24"/>
-          <w:szCs w:val="24"/>
-        </w:rPr>
-        <w:t>Grafs</w:t>
-      </w:r>
-      <w:r>
-        <w:rPr>
-          <w:rFonts w:ascii="Times New Roman" w:hAnsi="Times New Roman" w:cs="Times New Roman"/>
-          <w:sz w:val="24"/>
-          <w:szCs w:val="24"/>
-        </w:rPr>
-        <w:t xml:space="preserve"> (metodes, sarežģītība)</w:t>
-      </w:r>
-    </w:p>
-    <w:p>
-      <w:pPr>
-        <w:pStyle w:val="Sarakstarindkopa"/>
-        <w:numPr>
-          <w:ilvl w:val="0"/>
-          <w:numId w:val="20"/>
-        </w:numPr>
-        <w:rPr>
-          <w:rFonts w:ascii="Times New Roman" w:hAnsi="Times New Roman" w:cs="Times New Roman"/>
-          <w:sz w:val="24"/>
-          <w:szCs w:val="24"/>
-        </w:rPr>
-      </w:pPr>
-      <w:r>
-        <w:rPr>
-          <w:rFonts w:ascii="Times New Roman" w:hAnsi="Times New Roman" w:cs="Times New Roman"/>
-          <w:sz w:val="24"/>
-          <w:szCs w:val="24"/>
-        </w:rPr>
-        <w:t>Aģenta efektivitātes mērīšana atkarībā no vides apstākļiem</w:t>
-      </w:r>
-    </w:p>
-    <w:p>
-      <w:pPr>
-        <w:rPr>
-          <w:rFonts w:ascii="Times New Roman" w:hAnsi="Times New Roman" w:cs="Times New Roman"/>
-          <w:sz w:val="24"/>
-          <w:szCs w:val="24"/>
-        </w:rPr>
-      </w:pPr>
+        <w:jc w:val="both"/>
+        <w:rPr>
+          <w:rFonts w:ascii="Times New Roman" w:hAnsi="Times New Roman" w:cs="Times New Roman"/>
+          <w:sz w:val="24"/>
+          <w:szCs w:val="24"/>
+        </w:rPr>
+      </w:pPr>
+      <w:r>
+        <w:rPr>
+          <w:rFonts w:ascii="Times New Roman" w:hAnsi="Times New Roman" w:cs="Times New Roman"/>
+          <w:sz w:val="24"/>
+          <w:szCs w:val="24"/>
+        </w:rPr>
+        <w:t xml:space="preserve"> </w:t>
+      </w:r>
+      <w:r>
+        <w:rPr>
+          <w:rFonts w:ascii="Times New Roman" w:hAnsi="Times New Roman" w:cs="Times New Roman"/>
+          <w:sz w:val="24"/>
+          <w:szCs w:val="24"/>
+        </w:rPr>
+        <w:tab/>
+        <w:t>Aģenta i</w:t>
+      </w:r>
+      <w:r>
+        <w:rPr>
+          <w:rFonts w:ascii="Times New Roman" w:hAnsi="Times New Roman" w:cs="Times New Roman"/>
+          <w:sz w:val="24"/>
+          <w:szCs w:val="24"/>
+        </w:rPr>
+        <w:t>mplementācij</w:t>
+      </w:r>
+      <w:r>
+        <w:rPr>
+          <w:rFonts w:ascii="Times New Roman" w:hAnsi="Times New Roman" w:cs="Times New Roman"/>
+          <w:sz w:val="24"/>
+          <w:szCs w:val="24"/>
+        </w:rPr>
+        <w:t>a</w:t>
+      </w:r>
+      <w:r>
+        <w:rPr>
+          <w:rFonts w:ascii="Times New Roman" w:hAnsi="Times New Roman" w:cs="Times New Roman"/>
+          <w:sz w:val="24"/>
+          <w:szCs w:val="24"/>
+        </w:rPr>
+        <w:t xml:space="preserve"> </w:t>
+      </w:r>
+      <w:r>
+        <w:rPr>
+          <w:rFonts w:ascii="Times New Roman" w:hAnsi="Times New Roman" w:cs="Times New Roman"/>
+          <w:sz w:val="24"/>
+          <w:szCs w:val="24"/>
+        </w:rPr>
+        <w:t xml:space="preserve">GitHub </w:t>
+      </w:r>
+      <w:hyperlink r:id="rId9" w:history="1">
+        <w:r>
+          <w:rPr>
+            <w:rStyle w:val="Hipersaite"/>
+            <w:rFonts w:ascii="Times New Roman" w:hAnsi="Times New Roman" w:cs="Times New Roman"/>
+            <w:sz w:val="24"/>
+            <w:szCs w:val="24"/>
+          </w:rPr>
+          <w:t>še</w:t>
+        </w:r>
+        <w:r>
+          <w:rPr>
+            <w:rStyle w:val="Hipersaite"/>
+            <w:rFonts w:ascii="Times New Roman" w:hAnsi="Times New Roman" w:cs="Times New Roman"/>
+            <w:sz w:val="24"/>
+            <w:szCs w:val="24"/>
+          </w:rPr>
+          <w:t>i</w:t>
+        </w:r>
+        <w:r>
+          <w:rPr>
+            <w:rStyle w:val="Hipersaite"/>
+            <w:rFonts w:ascii="Times New Roman" w:hAnsi="Times New Roman" w:cs="Times New Roman"/>
+            <w:sz w:val="24"/>
+            <w:szCs w:val="24"/>
+          </w:rPr>
+          <w:t>t</w:t>
+        </w:r>
+      </w:hyperlink>
+      <w:r>
+        <w:rPr>
+          <w:rFonts w:ascii="Times New Roman" w:hAnsi="Times New Roman" w:cs="Times New Roman"/>
+          <w:sz w:val="24"/>
+          <w:szCs w:val="24"/>
+        </w:rPr>
+        <w:t xml:space="preserve">, aģenta darbību starp istabām skatīt 2. attēlā </w:t>
+      </w:r>
     </w:p>
     <w:p>
       <w:pPr>

</xml_diff>

<commit_message>
Wrote text for environment, agent and T-test
</commit_message>
<xml_diff>
--- a/ZPD_Dok.docx
+++ b/ZPD_Dok.docx
@@ -1959,6 +1959,14 @@
           <w:szCs w:val="24"/>
         </w:rPr>
         <w:t>Noteikt algoritmu sarežģītību</w:t>
+      </w:r>
+      <w:r>
+        <w:rPr>
+          <w:rFonts w:ascii="Times New Roman" w:hAnsi="Times New Roman" w:cs="Times New Roman"/>
+          <w:sz w:val="24"/>
+          <w:szCs w:val="24"/>
+        </w:rPr>
+        <w:t>.</w:t>
       </w:r>
     </w:p>
     <w:p>
@@ -7082,7 +7090,27 @@
           <w:sz w:val="28"/>
           <w:szCs w:val="28"/>
         </w:rPr>
-        <w:t xml:space="preserve"> Kas ir a* meklēšanas algoritms?</w:t>
+        <w:t xml:space="preserve"> Kas ir </w:t>
+      </w:r>
+      <w:r>
+        <w:rPr>
+          <w:rFonts w:ascii="Times New Roman" w:hAnsi="Times New Roman" w:cs="Times New Roman"/>
+          <w:b/>
+          <w:bCs/>
+          <w:sz w:val="28"/>
+          <w:szCs w:val="28"/>
+        </w:rPr>
+        <w:t>A</w:t>
+      </w:r>
+      <w:r>
+        <w:rPr>
+          <w:rFonts w:ascii="Times New Roman" w:hAnsi="Times New Roman" w:cs="Times New Roman"/>
+          <w:b/>
+          <w:bCs/>
+          <w:sz w:val="28"/>
+          <w:szCs w:val="28"/>
+        </w:rPr>
+        <w:t>* meklēšanas algoritms?</w:t>
       </w:r>
     </w:p>
     <w:p>
@@ -7187,7 +7215,23 @@
           <w:sz w:val="24"/>
           <w:szCs w:val="24"/>
         </w:rPr>
-        <w:t>kā a* algoritms atrod īsāko ceļu (skatīt 1. attēlu)</w:t>
+        <w:t xml:space="preserve">kā </w:t>
+      </w:r>
+      <w:r>
+        <w:rPr>
+          <w:rFonts w:ascii="Times New Roman" w:hAnsi="Times New Roman" w:cs="Times New Roman"/>
+          <w:sz w:val="24"/>
+          <w:szCs w:val="24"/>
+        </w:rPr>
+        <w:t>A</w:t>
+      </w:r>
+      <w:r>
+        <w:rPr>
+          <w:rFonts w:ascii="Times New Roman" w:hAnsi="Times New Roman" w:cs="Times New Roman"/>
+          <w:sz w:val="24"/>
+          <w:szCs w:val="24"/>
+        </w:rPr>
+        <w:t>* algoritms atrod īsāko ceļu (skatīt 1. attēlu)</w:t>
       </w:r>
       <w:r>
         <w:rPr>
@@ -7214,7 +7258,39 @@
           <w:sz w:val="24"/>
           <w:szCs w:val="24"/>
         </w:rPr>
-        <w:t>Tā kā a* algoritms zina attālumu no virsotnēm līdz galapunktam, lai sasniegtu mērķi ātrāk, a* algoritms izvēlēsies virsotnes, kuras ir tuvākas galapunktam.</w:t>
+        <w:t xml:space="preserve">Tā kā </w:t>
+      </w:r>
+      <w:r>
+        <w:rPr>
+          <w:rFonts w:ascii="Times New Roman" w:hAnsi="Times New Roman" w:cs="Times New Roman"/>
+          <w:sz w:val="24"/>
+          <w:szCs w:val="24"/>
+        </w:rPr>
+        <w:t>A</w:t>
+      </w:r>
+      <w:r>
+        <w:rPr>
+          <w:rFonts w:ascii="Times New Roman" w:hAnsi="Times New Roman" w:cs="Times New Roman"/>
+          <w:sz w:val="24"/>
+          <w:szCs w:val="24"/>
+        </w:rPr>
+        <w:t xml:space="preserve">* algoritms zina attālumu no virsotnēm līdz galapunktam, lai sasniegtu mērķi ātrāk, </w:t>
+      </w:r>
+      <w:r>
+        <w:rPr>
+          <w:rFonts w:ascii="Times New Roman" w:hAnsi="Times New Roman" w:cs="Times New Roman"/>
+          <w:sz w:val="24"/>
+          <w:szCs w:val="24"/>
+        </w:rPr>
+        <w:t>tas</w:t>
+      </w:r>
+      <w:r>
+        <w:rPr>
+          <w:rFonts w:ascii="Times New Roman" w:hAnsi="Times New Roman" w:cs="Times New Roman"/>
+          <w:sz w:val="24"/>
+          <w:szCs w:val="24"/>
+        </w:rPr>
+        <w:t xml:space="preserve"> izvēlēsies virsotnes, kuras ir tuvākas galapunktam.</w:t>
       </w:r>
     </w:p>
     <w:p>
@@ -7228,16 +7304,13 @@
       </w:pPr>
       <w:r>
         <w:rPr>
-          <w:rFonts w:ascii="Times New Roman" w:hAnsi="Times New Roman" w:cs="Times New Roman"/>
           <w:noProof/>
-          <w:sz w:val="24"/>
-          <w:szCs w:val="24"/>
         </w:rPr>
         <w:drawing>
-          <wp:inline distT="0" distB="0" distL="0" distR="0" wp14:anchorId="5BDDDBA9" wp14:editId="5FD773FD">
-            <wp:extent cx="3751385" cy="2427391"/>
-            <wp:effectExtent l="0" t="0" r="1905" b="0"/>
-            <wp:docPr id="349042903" name="Attēls 1"/>
+          <wp:inline distT="0" distB="0" distL="0" distR="0" wp14:anchorId="073D7D9D" wp14:editId="31CD1A25">
+            <wp:extent cx="3788229" cy="2421420"/>
+            <wp:effectExtent l="0" t="0" r="3175" b="0"/>
+            <wp:docPr id="1444723572" name="Attēls 1"/>
             <wp:cNvGraphicFramePr>
               <a:graphicFrameLocks xmlns:a="http://schemas.openxmlformats.org/drawingml/2006/main" noChangeAspect="1"/>
             </wp:cNvGraphicFramePr>
@@ -7245,8 +7318,10 @@
               <a:graphicData uri="http://schemas.openxmlformats.org/drawingml/2006/picture">
                 <pic:pic xmlns:pic="http://schemas.openxmlformats.org/drawingml/2006/picture">
                   <pic:nvPicPr>
-                    <pic:cNvPr id="349042903" name="Attēls 1"/>
-                    <pic:cNvPicPr/>
+                    <pic:cNvPr id="1444723572" name="Attēls 1"/>
+                    <pic:cNvPicPr>
+                      <a:picLocks noChangeAspect="1" noChangeArrowheads="1"/>
+                    </pic:cNvPicPr>
                   </pic:nvPicPr>
                   <pic:blipFill>
                     <a:blip r:embed="rId8" cstate="print">
@@ -7256,18 +7331,23 @@
                         </a:ext>
                       </a:extLst>
                     </a:blip>
+                    <a:srcRect/>
                     <a:stretch>
                       <a:fillRect/>
                     </a:stretch>
                   </pic:blipFill>
-                  <pic:spPr>
+                  <pic:spPr bwMode="auto">
                     <a:xfrm>
                       <a:off x="0" y="0"/>
-                      <a:ext cx="3800452" cy="2459141"/>
+                      <a:ext cx="3833074" cy="2450085"/>
                     </a:xfrm>
                     <a:prstGeom prst="rect">
                       <a:avLst/>
                     </a:prstGeom>
+                    <a:noFill/>
+                    <a:ln>
+                      <a:noFill/>
+                    </a:ln>
                   </pic:spPr>
                 </pic:pic>
               </a:graphicData>
@@ -7454,7 +7534,27 @@
           <w:sz w:val="28"/>
           <w:szCs w:val="28"/>
         </w:rPr>
-        <w:t>Kur izmanto a* meklēšanas algoritmu?</w:t>
+        <w:t xml:space="preserve">Kur izmanto </w:t>
+      </w:r>
+      <w:r>
+        <w:rPr>
+          <w:rFonts w:ascii="Times New Roman" w:hAnsi="Times New Roman" w:cs="Times New Roman"/>
+          <w:b/>
+          <w:bCs/>
+          <w:sz w:val="28"/>
+          <w:szCs w:val="28"/>
+        </w:rPr>
+        <w:t>A</w:t>
+      </w:r>
+      <w:r>
+        <w:rPr>
+          <w:rFonts w:ascii="Times New Roman" w:hAnsi="Times New Roman" w:cs="Times New Roman"/>
+          <w:b/>
+          <w:bCs/>
+          <w:sz w:val="28"/>
+          <w:szCs w:val="28"/>
+        </w:rPr>
+        <w:t>* meklēšanas algoritmu?</w:t>
       </w:r>
     </w:p>
     <w:p>
@@ -7473,7 +7573,23 @@
           <w:sz w:val="24"/>
           <w:szCs w:val="24"/>
         </w:rPr>
-        <w:t xml:space="preserve">A* algoritmu izmanto dažādās jomās, visbiežāk GPS navigācijā, kur programmai var tikt iedots sākumpunkts un galapunkts, līdz kuram jānonāk pēc iespējas ātrāk. Navigācijas programma, ņemot vērā ceļa apstākļus un sastrēgumus, atgriež lietotājam optimālāko maršrutu. Šis algoritms arī saistās, piemēram, ar piegāžu ķēžu pārvaldības jomu, kur efektīva maršruta plānošana ir svarīga, lai ietaupītu laiku, benzīnu un resursus. Arī spēļu veidošanā var tikts izmantots a* algoritms, piemēram, mašīnu sacīkstēs, lai nodrošinātu, ka citas mašīnas spēlē tiek līdzi </w:t>
+        <w:t xml:space="preserve">A* algoritmu izmanto dažādās jomās, visbiežāk GPS navigācijā, kur programmai var tikt iedots sākumpunkts un galapunkts, līdz kuram jānonāk pēc iespējas ātrāk. Navigācijas programma, ņemot vērā ceļa apstākļus un sastrēgumus, atgriež lietotājam optimālāko maršrutu. Šis algoritms arī saistās, piemēram, ar piegāžu ķēžu pārvaldības jomu, kur efektīva maršruta plānošana ir svarīga, lai ietaupītu laiku, benzīnu un resursus. Arī spēļu veidošanā var tikts izmantots </w:t>
+      </w:r>
+      <w:r>
+        <w:rPr>
+          <w:rFonts w:ascii="Times New Roman" w:hAnsi="Times New Roman" w:cs="Times New Roman"/>
+          <w:sz w:val="24"/>
+          <w:szCs w:val="24"/>
+        </w:rPr>
+        <w:t>A</w:t>
+      </w:r>
+      <w:r>
+        <w:rPr>
+          <w:rFonts w:ascii="Times New Roman" w:hAnsi="Times New Roman" w:cs="Times New Roman"/>
+          <w:sz w:val="24"/>
+          <w:szCs w:val="24"/>
+        </w:rPr>
+        <w:t xml:space="preserve">* algoritms, piemēram, mašīnu sacīkstēs, lai nodrošinātu, ka citas mašīnas spēlē tiek līdzi </w:t>
       </w:r>
       <w:sdt>
         <w:sdtPr>
@@ -7724,7 +7840,23 @@
           <w:sz w:val="24"/>
           <w:szCs w:val="24"/>
         </w:rPr>
-        <w:t xml:space="preserve"> un a* meklēšanas algoritms</w:t>
+        <w:t xml:space="preserve"> un </w:t>
+      </w:r>
+      <w:r>
+        <w:rPr>
+          <w:rFonts w:ascii="Times New Roman" w:hAnsi="Times New Roman" w:cs="Times New Roman"/>
+          <w:sz w:val="24"/>
+          <w:szCs w:val="24"/>
+        </w:rPr>
+        <w:t>A</w:t>
+      </w:r>
+      <w:r>
+        <w:rPr>
+          <w:rFonts w:ascii="Times New Roman" w:hAnsi="Times New Roman" w:cs="Times New Roman"/>
+          <w:sz w:val="24"/>
+          <w:szCs w:val="24"/>
+        </w:rPr>
+        <w:t>* meklēšanas algoritms</w:t>
       </w:r>
       <w:r>
         <w:rPr>
@@ -7746,13 +7878,6 @@
     <w:p>
       <w:pPr>
         <w:jc w:val="center"/>
-        <w:rPr>
-          <w:rFonts w:ascii="Times New Roman" w:hAnsi="Times New Roman" w:cs="Times New Roman"/>
-          <w:sz w:val="32"/>
-          <w:szCs w:val="32"/>
-        </w:rPr>
-      </w:pPr>
-      <w:r>
         <w:rPr>
           <w:rFonts w:ascii="Times New Roman" w:hAnsi="Times New Roman" w:cs="Times New Roman"/>
           <w:b/>
@@ -7760,17 +7885,7 @@
           <w:sz w:val="32"/>
           <w:szCs w:val="32"/>
         </w:rPr>
-        <w:lastRenderedPageBreak/>
-        <w:t>4.</w:t>
-      </w:r>
-      <w:r>
-        <w:rPr>
-          <w:rFonts w:ascii="Times New Roman" w:hAnsi="Times New Roman" w:cs="Times New Roman"/>
-          <w:sz w:val="32"/>
-          <w:szCs w:val="32"/>
-        </w:rPr>
-        <w:t xml:space="preserve"> </w:t>
-      </w:r>
+      </w:pPr>
       <w:r>
         <w:rPr>
           <w:rFonts w:ascii="Times New Roman" w:hAnsi="Times New Roman" w:cs="Times New Roman"/>
@@ -7779,7 +7894,8 @@
           <w:sz w:val="32"/>
           <w:szCs w:val="32"/>
         </w:rPr>
-        <w:t>Aģenta apraksts</w:t>
+        <w:lastRenderedPageBreak/>
+        <w:t>4. Vides apraksts</w:t>
       </w:r>
     </w:p>
     <w:p>
@@ -7798,191 +7914,279 @@
           <w:szCs w:val="24"/>
         </w:rPr>
         <w:tab/>
-        <w:t xml:space="preserve">MI </w:t>
-      </w:r>
-      <w:r>
-        <w:rPr>
-          <w:rFonts w:ascii="Times New Roman" w:hAnsi="Times New Roman" w:cs="Times New Roman"/>
-          <w:sz w:val="24"/>
-          <w:szCs w:val="24"/>
-        </w:rPr>
-        <w:t xml:space="preserve">pieeja </w:t>
-      </w:r>
-      <w:r>
-        <w:rPr>
-          <w:rFonts w:ascii="Times New Roman" w:hAnsi="Times New Roman" w:cs="Times New Roman"/>
-          <w:sz w:val="24"/>
-          <w:szCs w:val="24"/>
-        </w:rPr>
-        <w:t>šī projekta ietvaros ir putekļsūcēj</w:t>
-      </w:r>
-      <w:r>
-        <w:rPr>
-          <w:rFonts w:ascii="Times New Roman" w:hAnsi="Times New Roman" w:cs="Times New Roman"/>
-          <w:sz w:val="24"/>
-          <w:szCs w:val="24"/>
-        </w:rPr>
-        <w:t>a modelis</w:t>
-      </w:r>
-      <w:r>
-        <w:rPr>
-          <w:rFonts w:ascii="Times New Roman" w:hAnsi="Times New Roman" w:cs="Times New Roman"/>
-          <w:sz w:val="24"/>
-          <w:szCs w:val="24"/>
-        </w:rPr>
-        <w:t>, kur</w:t>
-      </w:r>
-      <w:r>
-        <w:rPr>
-          <w:rFonts w:ascii="Times New Roman" w:hAnsi="Times New Roman" w:cs="Times New Roman"/>
-          <w:sz w:val="24"/>
-          <w:szCs w:val="24"/>
-        </w:rPr>
-        <w:t>š ir definēts, kā racionāli rīkojošs aģents. Tas nozīmē, ka ta</w:t>
-      </w:r>
-      <w:r>
-        <w:rPr>
-          <w:rFonts w:ascii="Times New Roman" w:hAnsi="Times New Roman" w:cs="Times New Roman"/>
-          <w:sz w:val="24"/>
-          <w:szCs w:val="24"/>
-        </w:rPr>
-        <w:t>m piemīt spēja rīkoties jeb veikt kādu darbību</w:t>
-      </w:r>
-      <w:r>
-        <w:rPr>
-          <w:rFonts w:ascii="Times New Roman" w:hAnsi="Times New Roman" w:cs="Times New Roman"/>
-          <w:sz w:val="24"/>
-          <w:szCs w:val="24"/>
-        </w:rPr>
-        <w:t xml:space="preserve">, piemēram, sūkt istabu, ja tā ir piegružota, vai pāriet uz citu istabu, ja esošajā istabā gružu nav. Attiecīgi tam piemīt </w:t>
-      </w:r>
-      <w:r>
-        <w:rPr>
-          <w:rFonts w:ascii="Times New Roman" w:hAnsi="Times New Roman" w:cs="Times New Roman"/>
-          <w:sz w:val="24"/>
-          <w:szCs w:val="24"/>
-        </w:rPr>
-        <w:t xml:space="preserve">arī </w:t>
-      </w:r>
-      <w:r>
-        <w:rPr>
-          <w:rFonts w:ascii="Times New Roman" w:hAnsi="Times New Roman" w:cs="Times New Roman"/>
-          <w:sz w:val="24"/>
-          <w:szCs w:val="24"/>
-        </w:rPr>
-        <w:t>uztvere</w:t>
-      </w:r>
-      <w:r>
-        <w:rPr>
-          <w:rFonts w:ascii="Times New Roman" w:hAnsi="Times New Roman" w:cs="Times New Roman"/>
-          <w:sz w:val="24"/>
-          <w:szCs w:val="24"/>
-        </w:rPr>
-        <w:t xml:space="preserve">, </w:t>
-      </w:r>
-      <w:r>
-        <w:rPr>
-          <w:rFonts w:ascii="Times New Roman" w:hAnsi="Times New Roman" w:cs="Times New Roman"/>
-          <w:sz w:val="24"/>
-          <w:szCs w:val="24"/>
-        </w:rPr>
-        <w:t>ar kā palīdzību putekļsūcējs var noteikt, vai esošajā istabā ir vai nav gružu.</w:t>
-      </w:r>
-      <w:r>
-        <w:rPr>
-          <w:rFonts w:ascii="Times New Roman" w:hAnsi="Times New Roman" w:cs="Times New Roman"/>
-          <w:sz w:val="24"/>
-          <w:szCs w:val="24"/>
-        </w:rPr>
-        <w:t xml:space="preserve"> Tostarp raksturīgākā īpašība šim aģentam – </w:t>
-      </w:r>
-      <w:r>
-        <w:rPr>
-          <w:rFonts w:ascii="Times New Roman" w:hAnsi="Times New Roman" w:cs="Times New Roman"/>
-          <w:sz w:val="24"/>
-          <w:szCs w:val="24"/>
-        </w:rPr>
-        <w:t>izvērtēt situāciju un rīkoties pēc iespējas efektīvāk, lai sasniegtu mērķa rezultātu. Proti, spē</w:t>
-      </w:r>
-      <w:r>
-        <w:rPr>
-          <w:rFonts w:ascii="Times New Roman" w:hAnsi="Times New Roman" w:cs="Times New Roman"/>
-          <w:sz w:val="24"/>
-          <w:szCs w:val="24"/>
-        </w:rPr>
-        <w:t>t</w:t>
-      </w:r>
-      <w:r>
-        <w:rPr>
-          <w:rFonts w:ascii="Times New Roman" w:hAnsi="Times New Roman" w:cs="Times New Roman"/>
-          <w:sz w:val="24"/>
-          <w:szCs w:val="24"/>
-        </w:rPr>
-        <w:t xml:space="preserve"> dotā situācijā</w:t>
-      </w:r>
-      <w:r>
-        <w:rPr>
-          <w:rFonts w:ascii="Times New Roman" w:hAnsi="Times New Roman" w:cs="Times New Roman"/>
-          <w:sz w:val="24"/>
-          <w:szCs w:val="24"/>
-        </w:rPr>
-        <w:t xml:space="preserve"> pieņemt pareizāk</w:t>
-      </w:r>
-      <w:r>
-        <w:rPr>
-          <w:rFonts w:ascii="Times New Roman" w:hAnsi="Times New Roman" w:cs="Times New Roman"/>
-          <w:sz w:val="24"/>
-          <w:szCs w:val="24"/>
-        </w:rPr>
-        <w:t>o</w:t>
-      </w:r>
-      <w:r>
-        <w:rPr>
-          <w:rFonts w:ascii="Times New Roman" w:hAnsi="Times New Roman" w:cs="Times New Roman"/>
-          <w:sz w:val="24"/>
-          <w:szCs w:val="24"/>
-        </w:rPr>
-        <w:t xml:space="preserve">s </w:t>
-      </w:r>
-      <w:r>
-        <w:rPr>
-          <w:rFonts w:ascii="Times New Roman" w:hAnsi="Times New Roman" w:cs="Times New Roman"/>
-          <w:sz w:val="24"/>
-          <w:szCs w:val="24"/>
-        </w:rPr>
-        <w:t>lēmumus</w:t>
-      </w:r>
-      <w:r>
-        <w:rPr>
-          <w:rFonts w:ascii="Times New Roman" w:hAnsi="Times New Roman" w:cs="Times New Roman"/>
-          <w:sz w:val="24"/>
-          <w:szCs w:val="24"/>
-        </w:rPr>
-        <w:t>, lai neveiktu liekas darbības un visas istabas tiktu iztīrītas</w:t>
-      </w:r>
-      <w:r>
-        <w:rPr>
-          <w:rFonts w:ascii="Times New Roman" w:hAnsi="Times New Roman" w:cs="Times New Roman"/>
-          <w:sz w:val="24"/>
-          <w:szCs w:val="24"/>
-        </w:rPr>
-        <w:t xml:space="preserve"> ar</w:t>
-      </w:r>
-      <w:r>
-        <w:rPr>
-          <w:rFonts w:ascii="Times New Roman" w:hAnsi="Times New Roman" w:cs="Times New Roman"/>
-          <w:sz w:val="24"/>
-          <w:szCs w:val="24"/>
-        </w:rPr>
-        <w:t xml:space="preserve"> pēc iespējas</w:t>
-      </w:r>
-      <w:r>
-        <w:rPr>
-          <w:rFonts w:ascii="Times New Roman" w:hAnsi="Times New Roman" w:cs="Times New Roman"/>
-          <w:sz w:val="24"/>
-          <w:szCs w:val="24"/>
-        </w:rPr>
-        <w:t xml:space="preserve"> mazāk patērētiem resursiem</w:t>
+        <w:t>Putekļsūcēja aģenta vide sastāv no</w:t>
+      </w:r>
+      <w:r>
+        <w:rPr>
+          <w:rFonts w:ascii="Times New Roman" w:hAnsi="Times New Roman" w:cs="Times New Roman"/>
+          <w:sz w:val="24"/>
+          <w:szCs w:val="24"/>
+        </w:rPr>
+        <w:t xml:space="preserve"> nemainīga skaita </w:t>
+      </w:r>
+      <w:r>
+        <w:rPr>
+          <w:rFonts w:ascii="Times New Roman" w:hAnsi="Times New Roman" w:cs="Times New Roman"/>
+          <w:sz w:val="24"/>
+          <w:szCs w:val="24"/>
+        </w:rPr>
+        <w:t>istabām</w:t>
+      </w:r>
+      <w:r>
+        <w:rPr>
+          <w:rFonts w:ascii="Times New Roman" w:hAnsi="Times New Roman" w:cs="Times New Roman"/>
+          <w:sz w:val="24"/>
+          <w:szCs w:val="24"/>
+        </w:rPr>
+        <w:t xml:space="preserve"> un tajā nevar rasties jauns piesārņojums, ja aģents to vienreiz jau ir iztīrījis, tātad vide ir statiska</w:t>
+      </w:r>
+      <w:r>
+        <w:rPr>
+          <w:rFonts w:ascii="Times New Roman" w:hAnsi="Times New Roman" w:cs="Times New Roman"/>
+          <w:sz w:val="24"/>
+          <w:szCs w:val="24"/>
+        </w:rPr>
+        <w:t xml:space="preserve">. </w:t>
+      </w:r>
+      <w:r>
+        <w:rPr>
+          <w:rFonts w:ascii="Times New Roman" w:hAnsi="Times New Roman" w:cs="Times New Roman"/>
+          <w:sz w:val="24"/>
+          <w:szCs w:val="24"/>
+        </w:rPr>
+        <w:t xml:space="preserve">Tā ir arī </w:t>
+      </w:r>
+      <w:r>
+        <w:rPr>
+          <w:rFonts w:ascii="Times New Roman" w:hAnsi="Times New Roman" w:cs="Times New Roman"/>
+          <w:sz w:val="24"/>
+          <w:szCs w:val="24"/>
+        </w:rPr>
+        <w:t>pazīstama</w:t>
+      </w:r>
+      <w:r>
+        <w:rPr>
+          <w:rFonts w:ascii="Times New Roman" w:hAnsi="Times New Roman" w:cs="Times New Roman"/>
+          <w:sz w:val="24"/>
+          <w:szCs w:val="24"/>
+        </w:rPr>
+        <w:t xml:space="preserve">, jo aģents jau iepriekš zina, kā rīkoties vidē un kādas darbības tas var veikt. </w:t>
+      </w:r>
+      <w:r>
+        <w:rPr>
+          <w:rFonts w:ascii="Times New Roman" w:hAnsi="Times New Roman" w:cs="Times New Roman"/>
+          <w:sz w:val="24"/>
+          <w:szCs w:val="24"/>
+        </w:rPr>
+        <w:t>Š</w:t>
+      </w:r>
+      <w:r>
+        <w:rPr>
+          <w:rFonts w:ascii="Times New Roman" w:hAnsi="Times New Roman" w:cs="Times New Roman"/>
+          <w:sz w:val="24"/>
+          <w:szCs w:val="24"/>
+        </w:rPr>
+        <w:t xml:space="preserve">ī projekta ietvaros </w:t>
+      </w:r>
+      <w:r>
+        <w:rPr>
+          <w:rFonts w:ascii="Times New Roman" w:hAnsi="Times New Roman" w:cs="Times New Roman"/>
+          <w:sz w:val="24"/>
+          <w:szCs w:val="24"/>
+        </w:rPr>
+        <w:t>vidē var atrasties tikai viens putekļsūcēja aģents</w:t>
+      </w:r>
+      <w:r>
+        <w:rPr>
+          <w:rFonts w:ascii="Times New Roman" w:hAnsi="Times New Roman" w:cs="Times New Roman"/>
+          <w:sz w:val="24"/>
+          <w:szCs w:val="24"/>
+        </w:rPr>
+        <w:t xml:space="preserve">. </w:t>
+      </w:r>
+      <w:r>
+        <w:rPr>
+          <w:rFonts w:ascii="Times New Roman" w:hAnsi="Times New Roman" w:cs="Times New Roman"/>
+          <w:sz w:val="24"/>
+          <w:szCs w:val="24"/>
+        </w:rPr>
+        <w:t>Vide</w:t>
+      </w:r>
+      <w:r>
+        <w:rPr>
+          <w:rFonts w:ascii="Times New Roman" w:hAnsi="Times New Roman" w:cs="Times New Roman"/>
+          <w:sz w:val="24"/>
+          <w:szCs w:val="24"/>
+        </w:rPr>
+        <w:t xml:space="preserve"> ir daļēji pārredzama, jo a</w:t>
+      </w:r>
+      <w:r>
+        <w:rPr>
+          <w:rFonts w:ascii="Times New Roman" w:hAnsi="Times New Roman" w:cs="Times New Roman"/>
+          <w:sz w:val="24"/>
+          <w:szCs w:val="24"/>
+        </w:rPr>
+        <w:t>ģents</w:t>
+      </w:r>
+      <w:r>
+        <w:rPr>
+          <w:rFonts w:ascii="Times New Roman" w:hAnsi="Times New Roman" w:cs="Times New Roman"/>
+          <w:sz w:val="24"/>
+          <w:szCs w:val="24"/>
+        </w:rPr>
+        <w:t xml:space="preserve"> </w:t>
+      </w:r>
+      <w:r>
+        <w:rPr>
+          <w:rFonts w:ascii="Times New Roman" w:hAnsi="Times New Roman" w:cs="Times New Roman"/>
+          <w:sz w:val="24"/>
+          <w:szCs w:val="24"/>
+        </w:rPr>
+        <w:t xml:space="preserve">ar sensoru palīdzību ir spējīgs </w:t>
+      </w:r>
+      <w:r>
+        <w:rPr>
+          <w:rFonts w:ascii="Times New Roman" w:hAnsi="Times New Roman" w:cs="Times New Roman"/>
+          <w:sz w:val="24"/>
+          <w:szCs w:val="24"/>
+        </w:rPr>
+        <w:t xml:space="preserve">uztvert </w:t>
+      </w:r>
+      <w:r>
+        <w:rPr>
+          <w:rFonts w:ascii="Times New Roman" w:hAnsi="Times New Roman" w:cs="Times New Roman"/>
+          <w:sz w:val="24"/>
+          <w:szCs w:val="24"/>
+        </w:rPr>
+        <w:t>tikai savu</w:t>
+      </w:r>
+      <w:r>
+        <w:rPr>
+          <w:rFonts w:ascii="Times New Roman" w:hAnsi="Times New Roman" w:cs="Times New Roman"/>
+          <w:sz w:val="24"/>
+          <w:szCs w:val="24"/>
+        </w:rPr>
+        <w:t xml:space="preserve"> pozīciju jeb istabu, kurā tas</w:t>
+      </w:r>
+      <w:r>
+        <w:rPr>
+          <w:rFonts w:ascii="Times New Roman" w:hAnsi="Times New Roman" w:cs="Times New Roman"/>
+          <w:sz w:val="24"/>
+          <w:szCs w:val="24"/>
+        </w:rPr>
+        <w:t xml:space="preserve"> </w:t>
+      </w:r>
+      <w:r>
+        <w:rPr>
+          <w:rFonts w:ascii="Times New Roman" w:hAnsi="Times New Roman" w:cs="Times New Roman"/>
+          <w:sz w:val="24"/>
+          <w:szCs w:val="24"/>
+        </w:rPr>
+        <w:t xml:space="preserve">atrodas </w:t>
+      </w:r>
+      <w:r>
+        <w:rPr>
+          <w:rFonts w:ascii="Times New Roman" w:hAnsi="Times New Roman" w:cs="Times New Roman"/>
+          <w:sz w:val="24"/>
+          <w:szCs w:val="24"/>
+        </w:rPr>
+        <w:t>dotajā brīdī</w:t>
+      </w:r>
+      <w:r>
+        <w:rPr>
+          <w:rFonts w:ascii="Times New Roman" w:hAnsi="Times New Roman" w:cs="Times New Roman"/>
+          <w:sz w:val="24"/>
+          <w:szCs w:val="24"/>
+        </w:rPr>
+        <w:t>, un apkārtējās istabas, uz kurām ir iespējams pārvietoties.</w:t>
+      </w:r>
+      <w:r>
+        <w:rPr>
+          <w:rFonts w:ascii="Times New Roman" w:hAnsi="Times New Roman" w:cs="Times New Roman"/>
+          <w:sz w:val="24"/>
+          <w:szCs w:val="24"/>
+        </w:rPr>
+        <w:t xml:space="preserve"> Aģenta</w:t>
+      </w:r>
+      <w:r>
+        <w:rPr>
+          <w:rFonts w:ascii="Times New Roman" w:hAnsi="Times New Roman" w:cs="Times New Roman"/>
+          <w:sz w:val="24"/>
+          <w:szCs w:val="24"/>
+        </w:rPr>
+        <w:t>m</w:t>
+      </w:r>
+      <w:r>
+        <w:rPr>
+          <w:rFonts w:ascii="Times New Roman" w:hAnsi="Times New Roman" w:cs="Times New Roman"/>
+          <w:sz w:val="24"/>
+          <w:szCs w:val="24"/>
+        </w:rPr>
+        <w:t xml:space="preserve"> </w:t>
+      </w:r>
+      <w:r>
+        <w:rPr>
+          <w:rFonts w:ascii="Times New Roman" w:hAnsi="Times New Roman" w:cs="Times New Roman"/>
+          <w:sz w:val="24"/>
+          <w:szCs w:val="24"/>
+        </w:rPr>
+        <w:t xml:space="preserve">ir noteikti soļi, ko tas var veikt. </w:t>
+      </w:r>
+      <w:r>
+        <w:rPr>
+          <w:rFonts w:ascii="Times New Roman" w:hAnsi="Times New Roman" w:cs="Times New Roman"/>
+          <w:sz w:val="24"/>
+          <w:szCs w:val="24"/>
+        </w:rPr>
+        <w:t>Tas</w:t>
+      </w:r>
+      <w:r>
+        <w:rPr>
+          <w:rFonts w:ascii="Times New Roman" w:hAnsi="Times New Roman" w:cs="Times New Roman"/>
+          <w:sz w:val="24"/>
+          <w:szCs w:val="24"/>
+        </w:rPr>
+        <w:t xml:space="preserve"> var</w:t>
+      </w:r>
+      <w:r>
+        <w:rPr>
+          <w:rFonts w:ascii="Times New Roman" w:hAnsi="Times New Roman" w:cs="Times New Roman"/>
+          <w:sz w:val="24"/>
+          <w:szCs w:val="24"/>
+        </w:rPr>
+        <w:t xml:space="preserve"> pārbaudīt, vai istaba ir piesārņota, </w:t>
+      </w:r>
+      <w:r>
+        <w:rPr>
+          <w:rFonts w:ascii="Times New Roman" w:hAnsi="Times New Roman" w:cs="Times New Roman"/>
+          <w:sz w:val="24"/>
+          <w:szCs w:val="24"/>
+        </w:rPr>
+        <w:t>veikt sūkšanu vai pāriet uz citu istabu, padarot vidi par determinētu.</w:t>
+      </w:r>
+      <w:r>
+        <w:rPr>
+          <w:rFonts w:ascii="Times New Roman" w:hAnsi="Times New Roman" w:cs="Times New Roman"/>
+          <w:sz w:val="24"/>
+          <w:szCs w:val="24"/>
+        </w:rPr>
+        <w:t xml:space="preserve"> Turklāt</w:t>
+      </w:r>
+      <w:r>
+        <w:rPr>
+          <w:rFonts w:ascii="Times New Roman" w:hAnsi="Times New Roman" w:cs="Times New Roman"/>
+          <w:sz w:val="24"/>
+          <w:szCs w:val="24"/>
+        </w:rPr>
+        <w:t xml:space="preserve"> soļu skaits</w:t>
+      </w:r>
+      <w:r>
+        <w:rPr>
+          <w:rFonts w:ascii="Times New Roman" w:hAnsi="Times New Roman" w:cs="Times New Roman"/>
+          <w:sz w:val="24"/>
+          <w:szCs w:val="24"/>
+        </w:rPr>
+        <w:t xml:space="preserve"> no sākuma stāvokļa (visas istabas ir piesārņotas) līdz gala stāvoklim (visas istabas ir tīras) ir ierobežots, kas nozīmē, ka vide ir diskrēta</w:t>
       </w:r>
       <w:r>
         <w:rPr>
@@ -8009,35 +8213,323 @@
           <w:szCs w:val="24"/>
         </w:rPr>
         <w:tab/>
-        <w:t xml:space="preserve">Šajā projektā putekļsūcēja aģenta izveide ir realizēta, izmantojot objektorientēto programmēšanu (OOP) un C++ programmēšanas valodu. Aģentam esam, kā patstāvīgam klases datu tipam, ar </w:t>
-      </w:r>
-      <w:r>
-        <w:rPr>
-          <w:rFonts w:ascii="Times New Roman" w:hAnsi="Times New Roman" w:cs="Times New Roman"/>
-          <w:sz w:val="24"/>
-          <w:szCs w:val="24"/>
-        </w:rPr>
-        <w:t xml:space="preserve">pozīcijas un tīrīšanas </w:t>
-      </w:r>
-      <w:r>
-        <w:rPr>
-          <w:rFonts w:ascii="Times New Roman" w:hAnsi="Times New Roman" w:cs="Times New Roman"/>
-          <w:sz w:val="24"/>
-          <w:szCs w:val="24"/>
-        </w:rPr>
-        <w:t>atribūtiem</w:t>
-      </w:r>
-      <w:r>
-        <w:rPr>
-          <w:rFonts w:ascii="Times New Roman" w:hAnsi="Times New Roman" w:cs="Times New Roman"/>
-          <w:sz w:val="24"/>
-          <w:szCs w:val="24"/>
-        </w:rPr>
-        <w:t>, kā arī ar tīrīšanas un pāreju metodēm.</w:t>
+        <w:t>Kodā vidi reprezentē stāvokļ</w:t>
+      </w:r>
+      <w:r>
+        <w:rPr>
+          <w:rFonts w:ascii="Times New Roman" w:hAnsi="Times New Roman" w:cs="Times New Roman"/>
+          <w:sz w:val="24"/>
+          <w:szCs w:val="24"/>
+        </w:rPr>
+        <w:t>u grafs, kas sastāv no virsotnēm un ceļiem starp virsotnēm (vairāk par grafa datu struktūru skatīt nodaļā 7.2)</w:t>
+      </w:r>
+      <w:r>
+        <w:rPr>
+          <w:rFonts w:ascii="Times New Roman" w:hAnsi="Times New Roman" w:cs="Times New Roman"/>
+          <w:sz w:val="24"/>
+          <w:szCs w:val="24"/>
+        </w:rPr>
+        <w:t xml:space="preserve">. Piemēram, </w:t>
+      </w:r>
+      <w:r>
+        <w:rPr>
+          <w:rFonts w:ascii="Times New Roman" w:hAnsi="Times New Roman" w:cs="Times New Roman"/>
+          <w:sz w:val="24"/>
+          <w:szCs w:val="24"/>
+        </w:rPr>
+        <w:t>atrašanos</w:t>
+      </w:r>
+      <w:r>
+        <w:rPr>
+          <w:rFonts w:ascii="Times New Roman" w:hAnsi="Times New Roman" w:cs="Times New Roman"/>
+          <w:sz w:val="24"/>
+          <w:szCs w:val="24"/>
+        </w:rPr>
+        <w:t xml:space="preserve"> istab</w:t>
+      </w:r>
+      <w:r>
+        <w:rPr>
+          <w:rFonts w:ascii="Times New Roman" w:hAnsi="Times New Roman" w:cs="Times New Roman"/>
+          <w:sz w:val="24"/>
+          <w:szCs w:val="24"/>
+        </w:rPr>
+        <w:t>ā, kura ir piesārņota,</w:t>
+      </w:r>
+      <w:r>
+        <w:rPr>
+          <w:rFonts w:ascii="Times New Roman" w:hAnsi="Times New Roman" w:cs="Times New Roman"/>
+          <w:sz w:val="24"/>
+          <w:szCs w:val="24"/>
+        </w:rPr>
+        <w:t xml:space="preserve"> varētu reprezentēt 0 stāvoklis. Šīs istabas iztīrīšanu varētu reprezentēt, kā pāreju no 0 stāvokļa uz 1 stāvokli. Tātad pāriešana uz 1 stāvokli nozīmētu, k</w:t>
+      </w:r>
+      <w:r>
+        <w:rPr>
+          <w:rFonts w:ascii="Times New Roman" w:hAnsi="Times New Roman" w:cs="Times New Roman"/>
+          <w:sz w:val="24"/>
+          <w:szCs w:val="24"/>
+        </w:rPr>
+        <w:t>a</w:t>
+      </w:r>
+      <w:r>
+        <w:rPr>
+          <w:rFonts w:ascii="Times New Roman" w:hAnsi="Times New Roman" w:cs="Times New Roman"/>
+          <w:sz w:val="24"/>
+          <w:szCs w:val="24"/>
+        </w:rPr>
+        <w:t xml:space="preserve"> mēs veicam sūkšanu, un tagad atrodamies 1 stāvoklī, </w:t>
+      </w:r>
+      <w:r>
+        <w:rPr>
+          <w:rFonts w:ascii="Times New Roman" w:hAnsi="Times New Roman" w:cs="Times New Roman"/>
+          <w:sz w:val="24"/>
+          <w:szCs w:val="24"/>
+        </w:rPr>
+        <w:t>proti,</w:t>
+      </w:r>
+      <w:r>
+        <w:rPr>
+          <w:rFonts w:ascii="Times New Roman" w:hAnsi="Times New Roman" w:cs="Times New Roman"/>
+          <w:sz w:val="24"/>
+          <w:szCs w:val="24"/>
+        </w:rPr>
+        <w:t xml:space="preserve"> </w:t>
+      </w:r>
+      <w:r>
+        <w:rPr>
+          <w:rFonts w:ascii="Times New Roman" w:hAnsi="Times New Roman" w:cs="Times New Roman"/>
+          <w:sz w:val="24"/>
+          <w:szCs w:val="24"/>
+        </w:rPr>
+        <w:t>tīrā pirmajā istabā</w:t>
+      </w:r>
+      <w:r>
+        <w:rPr>
+          <w:rFonts w:ascii="Times New Roman" w:hAnsi="Times New Roman" w:cs="Times New Roman"/>
+          <w:sz w:val="24"/>
+          <w:szCs w:val="24"/>
+        </w:rPr>
+        <w:t>.</w:t>
+      </w:r>
+      <w:r>
+        <w:rPr>
+          <w:rFonts w:ascii="Times New Roman" w:hAnsi="Times New Roman" w:cs="Times New Roman"/>
+          <w:sz w:val="24"/>
+          <w:szCs w:val="24"/>
+        </w:rPr>
+        <w:t xml:space="preserve"> </w:t>
+      </w:r>
+      <w:r>
+        <w:rPr>
+          <w:rFonts w:ascii="Times New Roman" w:hAnsi="Times New Roman" w:cs="Times New Roman"/>
+          <w:sz w:val="24"/>
+          <w:szCs w:val="24"/>
+        </w:rPr>
+        <w:t>Vides relāciju grafiskais</w:t>
+      </w:r>
+      <w:r>
+        <w:rPr>
+          <w:rFonts w:ascii="Times New Roman" w:hAnsi="Times New Roman" w:cs="Times New Roman"/>
+          <w:sz w:val="24"/>
+          <w:szCs w:val="24"/>
+        </w:rPr>
+        <w:t xml:space="preserve"> attēlojums (skatīt</w:t>
+      </w:r>
+      <w:r>
+        <w:rPr>
+          <w:rFonts w:ascii="Times New Roman" w:hAnsi="Times New Roman" w:cs="Times New Roman"/>
+          <w:sz w:val="24"/>
+          <w:szCs w:val="24"/>
+        </w:rPr>
+        <w:t xml:space="preserve"> 2. attēlu):</w:t>
       </w:r>
     </w:p>
     <w:p>
       <w:pPr>
+        <w:jc w:val="center"/>
+        <w:rPr>
+          <w:rFonts w:ascii="Times New Roman" w:hAnsi="Times New Roman" w:cs="Times New Roman"/>
+          <w:sz w:val="24"/>
+          <w:szCs w:val="24"/>
+        </w:rPr>
+      </w:pPr>
+      <w:r>
+        <w:rPr>
+          <w:rFonts w:ascii="Times New Roman" w:hAnsi="Times New Roman" w:cs="Times New Roman"/>
+          <w:noProof/>
+          <w:sz w:val="24"/>
+          <w:szCs w:val="24"/>
+        </w:rPr>
+        <w:drawing>
+          <wp:inline distT="0" distB="0" distL="0" distR="0" wp14:anchorId="5E792503" wp14:editId="7885DB01">
+            <wp:extent cx="3496666" cy="3614797"/>
+            <wp:effectExtent l="0" t="0" r="8890" b="5080"/>
+            <wp:docPr id="1407576521" name="Attēls 12"/>
+            <wp:cNvGraphicFramePr>
+              <a:graphicFrameLocks xmlns:a="http://schemas.openxmlformats.org/drawingml/2006/main" noChangeAspect="1"/>
+            </wp:cNvGraphicFramePr>
+            <a:graphic xmlns:a="http://schemas.openxmlformats.org/drawingml/2006/main">
+              <a:graphicData uri="http://schemas.openxmlformats.org/drawingml/2006/picture">
+                <pic:pic xmlns:pic="http://schemas.openxmlformats.org/drawingml/2006/picture">
+                  <pic:nvPicPr>
+                    <pic:cNvPr id="1407576521" name="Attēls 12"/>
+                    <pic:cNvPicPr/>
+                  </pic:nvPicPr>
+                  <pic:blipFill>
+                    <a:blip r:embed="rId9">
+                      <a:extLst>
+                        <a:ext uri="{28A0092B-C50C-407E-A947-70E740481C1C}">
+                          <a14:useLocalDpi xmlns:a14="http://schemas.microsoft.com/office/drawing/2010/main" val="0"/>
+                        </a:ext>
+                      </a:extLst>
+                    </a:blip>
+                    <a:stretch>
+                      <a:fillRect/>
+                    </a:stretch>
+                  </pic:blipFill>
+                  <pic:spPr>
+                    <a:xfrm>
+                      <a:off x="0" y="0"/>
+                      <a:ext cx="3502905" cy="3621247"/>
+                    </a:xfrm>
+                    <a:prstGeom prst="rect">
+                      <a:avLst/>
+                    </a:prstGeom>
+                  </pic:spPr>
+                </pic:pic>
+              </a:graphicData>
+            </a:graphic>
+          </wp:inline>
+        </w:drawing>
+      </w:r>
+    </w:p>
+    <w:p>
+      <w:pPr>
+        <w:jc w:val="center"/>
+        <w:rPr>
+          <w:rFonts w:ascii="Times New Roman" w:hAnsi="Times New Roman" w:cs="Times New Roman"/>
+          <w:sz w:val="24"/>
+          <w:szCs w:val="24"/>
+        </w:rPr>
+      </w:pPr>
+      <w:r>
+        <w:rPr>
+          <w:rFonts w:ascii="Times New Roman" w:hAnsi="Times New Roman" w:cs="Times New Roman"/>
+          <w:sz w:val="24"/>
+          <w:szCs w:val="24"/>
+        </w:rPr>
+        <w:t>(2. attēls: vides attēlojums relāciju modeļa diagrammā)</w:t>
+      </w:r>
+    </w:p>
+    <w:p>
+      <w:pPr>
+        <w:jc w:val="center"/>
+        <w:rPr>
+          <w:rFonts w:ascii="Times New Roman" w:hAnsi="Times New Roman" w:cs="Times New Roman"/>
+          <w:sz w:val="24"/>
+          <w:szCs w:val="24"/>
+        </w:rPr>
+      </w:pPr>
+    </w:p>
+    <w:p>
+      <w:pPr>
+        <w:jc w:val="center"/>
+        <w:rPr>
+          <w:rFonts w:ascii="Times New Roman" w:hAnsi="Times New Roman" w:cs="Times New Roman"/>
+          <w:b/>
+          <w:bCs/>
+          <w:sz w:val="32"/>
+          <w:szCs w:val="32"/>
+        </w:rPr>
+      </w:pPr>
+      <w:r>
+        <w:rPr>
+          <w:rFonts w:ascii="Times New Roman" w:hAnsi="Times New Roman" w:cs="Times New Roman"/>
+          <w:b/>
+          <w:bCs/>
+          <w:sz w:val="32"/>
+          <w:szCs w:val="32"/>
+        </w:rPr>
+        <w:t>5. Heiristika</w:t>
+      </w:r>
+    </w:p>
+    <w:p>
+      <w:pPr>
+        <w:jc w:val="center"/>
+        <w:rPr>
+          <w:rFonts w:ascii="Times New Roman" w:hAnsi="Times New Roman" w:cs="Times New Roman"/>
+          <w:b/>
+          <w:bCs/>
+          <w:sz w:val="32"/>
+          <w:szCs w:val="32"/>
+        </w:rPr>
+      </w:pPr>
+    </w:p>
+    <w:p>
+      <w:pPr>
+        <w:jc w:val="center"/>
+        <w:rPr>
+          <w:rFonts w:ascii="Times New Roman" w:hAnsi="Times New Roman" w:cs="Times New Roman"/>
+          <w:b/>
+          <w:bCs/>
+          <w:sz w:val="32"/>
+          <w:szCs w:val="32"/>
+        </w:rPr>
+      </w:pPr>
+    </w:p>
+    <w:p>
+      <w:pPr>
+        <w:jc w:val="center"/>
+        <w:rPr>
+          <w:rFonts w:ascii="Times New Roman" w:hAnsi="Times New Roman" w:cs="Times New Roman"/>
+          <w:b/>
+          <w:bCs/>
+          <w:sz w:val="32"/>
+          <w:szCs w:val="32"/>
+        </w:rPr>
+      </w:pPr>
+      <w:r>
+        <w:rPr>
+          <w:rFonts w:ascii="Times New Roman" w:hAnsi="Times New Roman" w:cs="Times New Roman"/>
+          <w:b/>
+          <w:bCs/>
+          <w:sz w:val="32"/>
+          <w:szCs w:val="32"/>
+        </w:rPr>
+        <w:lastRenderedPageBreak/>
+        <w:t>6</w:t>
+      </w:r>
+      <w:r>
+        <w:rPr>
+          <w:rFonts w:ascii="Times New Roman" w:hAnsi="Times New Roman" w:cs="Times New Roman"/>
+          <w:b/>
+          <w:bCs/>
+          <w:sz w:val="32"/>
+          <w:szCs w:val="32"/>
+        </w:rPr>
+        <w:t>.</w:t>
+      </w:r>
+      <w:r>
+        <w:rPr>
+          <w:rFonts w:ascii="Times New Roman" w:hAnsi="Times New Roman" w:cs="Times New Roman"/>
+          <w:sz w:val="32"/>
+          <w:szCs w:val="32"/>
+        </w:rPr>
+        <w:t xml:space="preserve"> </w:t>
+      </w:r>
+      <w:r>
+        <w:rPr>
+          <w:rFonts w:ascii="Times New Roman" w:hAnsi="Times New Roman" w:cs="Times New Roman"/>
+          <w:b/>
+          <w:bCs/>
+          <w:sz w:val="32"/>
+          <w:szCs w:val="32"/>
+        </w:rPr>
+        <w:t>Aģenta apraksts</w:t>
+      </w:r>
+    </w:p>
+    <w:p>
+      <w:pPr>
         <w:jc w:val="both"/>
         <w:rPr>
           <w:rFonts w:ascii="Times New Roman" w:hAnsi="Times New Roman" w:cs="Times New Roman"/>
@@ -8051,6 +8543,138 @@
           <w:sz w:val="24"/>
           <w:szCs w:val="24"/>
         </w:rPr>
+        <w:tab/>
+        <w:t>Šī projekta MI pieeja ir putekļsūcēja modelis, kā racionāli rīkojošs aģents. Matemātiski tas nozīmē, ka aģent</w:t>
+      </w:r>
+      <w:r>
+        <w:rPr>
+          <w:rFonts w:ascii="Times New Roman" w:hAnsi="Times New Roman" w:cs="Times New Roman"/>
+          <w:sz w:val="24"/>
+          <w:szCs w:val="24"/>
+        </w:rPr>
+        <w:t>a funkcija</w:t>
+      </w:r>
+      <w:r>
+        <w:rPr>
+          <w:rFonts w:ascii="Times New Roman" w:hAnsi="Times New Roman" w:cs="Times New Roman"/>
+          <w:sz w:val="24"/>
+          <w:szCs w:val="24"/>
+        </w:rPr>
+        <w:t xml:space="preserve"> saņem </w:t>
+      </w:r>
+      <w:r>
+        <w:rPr>
+          <w:rFonts w:ascii="Times New Roman" w:hAnsi="Times New Roman" w:cs="Times New Roman"/>
+          <w:sz w:val="24"/>
+          <w:szCs w:val="24"/>
+        </w:rPr>
+        <w:t xml:space="preserve">ievaddatus, kurus aģents ar sensoru palīdzību </w:t>
+      </w:r>
+      <w:r>
+        <w:rPr>
+          <w:rFonts w:ascii="Times New Roman" w:hAnsi="Times New Roman" w:cs="Times New Roman"/>
+          <w:sz w:val="24"/>
+          <w:szCs w:val="24"/>
+        </w:rPr>
+        <w:t>nolasa</w:t>
+      </w:r>
+      <w:r>
+        <w:rPr>
+          <w:rFonts w:ascii="Times New Roman" w:hAnsi="Times New Roman" w:cs="Times New Roman"/>
+          <w:sz w:val="24"/>
+          <w:szCs w:val="24"/>
+        </w:rPr>
+        <w:t xml:space="preserve">, </w:t>
+      </w:r>
+      <w:r>
+        <w:rPr>
+          <w:rFonts w:ascii="Times New Roman" w:hAnsi="Times New Roman" w:cs="Times New Roman"/>
+          <w:sz w:val="24"/>
+          <w:szCs w:val="24"/>
+        </w:rPr>
+        <w:t xml:space="preserve">apstrādā </w:t>
+      </w:r>
+      <w:r>
+        <w:rPr>
+          <w:rFonts w:ascii="Times New Roman" w:hAnsi="Times New Roman" w:cs="Times New Roman"/>
+          <w:sz w:val="24"/>
+          <w:szCs w:val="24"/>
+        </w:rPr>
+        <w:t xml:space="preserve">un atgriež aktuatoru soļus. Aģenta funkcijas galvenais uzdevums ir maksimizēt lietderību, lai, veicot istabu tīrīšanu, </w:t>
+      </w:r>
+      <w:r>
+        <w:rPr>
+          <w:rFonts w:ascii="Times New Roman" w:hAnsi="Times New Roman" w:cs="Times New Roman"/>
+          <w:sz w:val="24"/>
+          <w:szCs w:val="24"/>
+        </w:rPr>
+        <w:t>netiktu veikti lieki soļi un patērēti lieki resursi (laiks, atmiņa).</w:t>
+      </w:r>
+    </w:p>
+    <w:p>
+      <w:pPr>
+        <w:jc w:val="both"/>
+        <w:rPr>
+          <w:rFonts w:ascii="Times New Roman" w:hAnsi="Times New Roman" w:cs="Times New Roman"/>
+          <w:sz w:val="24"/>
+          <w:szCs w:val="24"/>
+        </w:rPr>
+      </w:pPr>
+      <w:r>
+        <w:rPr>
+          <w:rFonts w:ascii="Times New Roman" w:hAnsi="Times New Roman" w:cs="Times New Roman"/>
+          <w:sz w:val="24"/>
+          <w:szCs w:val="24"/>
+        </w:rPr>
+        <w:tab/>
+        <w:t xml:space="preserve">Šajā projektā putekļsūcēja aģents </w:t>
+      </w:r>
+      <w:r>
+        <w:rPr>
+          <w:rFonts w:ascii="Times New Roman" w:hAnsi="Times New Roman" w:cs="Times New Roman"/>
+          <w:sz w:val="24"/>
+          <w:szCs w:val="24"/>
+        </w:rPr>
+        <w:t>implementēts</w:t>
+      </w:r>
+      <w:r>
+        <w:rPr>
+          <w:rFonts w:ascii="Times New Roman" w:hAnsi="Times New Roman" w:cs="Times New Roman"/>
+          <w:sz w:val="24"/>
+          <w:szCs w:val="24"/>
+        </w:rPr>
+        <w:t xml:space="preserve">, izmantojot C++ programmēšanas valodu un galvenokārt objektorientēto programmēšanu. </w:t>
+      </w:r>
+      <w:r>
+        <w:rPr>
+          <w:rFonts w:ascii="Times New Roman" w:hAnsi="Times New Roman" w:cs="Times New Roman"/>
+          <w:sz w:val="24"/>
+          <w:szCs w:val="24"/>
+        </w:rPr>
+        <w:t>A</w:t>
+      </w:r>
+      <w:r>
+        <w:rPr>
+          <w:rFonts w:ascii="Times New Roman" w:hAnsi="Times New Roman" w:cs="Times New Roman"/>
+          <w:sz w:val="24"/>
+          <w:szCs w:val="24"/>
+        </w:rPr>
+        <w:t>ģent</w:t>
+      </w:r>
+      <w:r>
+        <w:rPr>
+          <w:rFonts w:ascii="Times New Roman" w:hAnsi="Times New Roman" w:cs="Times New Roman"/>
+          <w:sz w:val="24"/>
+          <w:szCs w:val="24"/>
+        </w:rPr>
+        <w:t>am</w:t>
+      </w:r>
+      <w:r>
+        <w:rPr>
+          <w:rFonts w:ascii="Times New Roman" w:hAnsi="Times New Roman" w:cs="Times New Roman"/>
+          <w:sz w:val="24"/>
+          <w:szCs w:val="24"/>
+        </w:rPr>
         <w:t xml:space="preserve"> </w:t>
       </w:r>
       <w:r>
@@ -8059,24 +8683,625 @@
           <w:sz w:val="24"/>
           <w:szCs w:val="24"/>
         </w:rPr>
+        <w:t>esam, kā</w:t>
+      </w:r>
+      <w:r>
+        <w:rPr>
+          <w:rFonts w:ascii="Times New Roman" w:hAnsi="Times New Roman" w:cs="Times New Roman"/>
+          <w:sz w:val="24"/>
+          <w:szCs w:val="24"/>
+        </w:rPr>
+        <w:t xml:space="preserve"> patstāvīg</w:t>
+      </w:r>
+      <w:r>
+        <w:rPr>
+          <w:rFonts w:ascii="Times New Roman" w:hAnsi="Times New Roman" w:cs="Times New Roman"/>
+          <w:sz w:val="24"/>
+          <w:szCs w:val="24"/>
+        </w:rPr>
+        <w:t>am</w:t>
+      </w:r>
+      <w:r>
+        <w:rPr>
+          <w:rFonts w:ascii="Times New Roman" w:hAnsi="Times New Roman" w:cs="Times New Roman"/>
+          <w:sz w:val="24"/>
+          <w:szCs w:val="24"/>
+        </w:rPr>
+        <w:t xml:space="preserve"> klases datu tip</w:t>
+      </w:r>
+      <w:r>
+        <w:rPr>
+          <w:rFonts w:ascii="Times New Roman" w:hAnsi="Times New Roman" w:cs="Times New Roman"/>
+          <w:sz w:val="24"/>
+          <w:szCs w:val="24"/>
+        </w:rPr>
+        <w:t>am</w:t>
+      </w:r>
+      <w:r>
+        <w:rPr>
+          <w:rFonts w:ascii="Times New Roman" w:hAnsi="Times New Roman" w:cs="Times New Roman"/>
+          <w:sz w:val="24"/>
+          <w:szCs w:val="24"/>
+        </w:rPr>
+        <w:t xml:space="preserve"> ar pozīcijas atribūtu</w:t>
+      </w:r>
+      <w:r>
+        <w:rPr>
+          <w:rFonts w:ascii="Times New Roman" w:hAnsi="Times New Roman" w:cs="Times New Roman"/>
+          <w:sz w:val="24"/>
+          <w:szCs w:val="24"/>
+        </w:rPr>
+        <w:t xml:space="preserve"> un tīrīšanas un pāreju metodēm.</w:t>
+      </w:r>
+    </w:p>
+    <w:p>
+      <w:pPr>
+        <w:jc w:val="both"/>
+        <w:rPr>
+          <w:rFonts w:ascii="Times New Roman" w:hAnsi="Times New Roman" w:cs="Times New Roman"/>
+          <w:sz w:val="24"/>
+          <w:szCs w:val="24"/>
+        </w:rPr>
+      </w:pPr>
+      <w:r>
+        <w:rPr>
+          <w:rFonts w:ascii="Times New Roman" w:hAnsi="Times New Roman" w:cs="Times New Roman"/>
+          <w:sz w:val="24"/>
+          <w:szCs w:val="24"/>
+        </w:rPr>
         <w:tab/>
-        <w:t>Aģenta i</w:t>
-      </w:r>
-      <w:r>
-        <w:rPr>
-          <w:rFonts w:ascii="Times New Roman" w:hAnsi="Times New Roman" w:cs="Times New Roman"/>
-          <w:sz w:val="24"/>
-          <w:szCs w:val="24"/>
-        </w:rPr>
-        <w:t>mplementācij</w:t>
-      </w:r>
-      <w:r>
-        <w:rPr>
-          <w:rFonts w:ascii="Times New Roman" w:hAnsi="Times New Roman" w:cs="Times New Roman"/>
-          <w:sz w:val="24"/>
-          <w:szCs w:val="24"/>
-        </w:rPr>
-        <w:t>a</w:t>
+        <w:t xml:space="preserve">Koda realizāciju skatīt GitHub </w:t>
+      </w:r>
+      <w:r>
+        <w:rPr>
+          <w:rFonts w:ascii="Times New Roman" w:hAnsi="Times New Roman" w:cs="Times New Roman"/>
+          <w:b/>
+          <w:bCs/>
+          <w:i/>
+          <w:iCs/>
+          <w:sz w:val="24"/>
+          <w:szCs w:val="24"/>
+        </w:rPr>
+        <w:t>ŠEIT</w:t>
+      </w:r>
+      <w:r>
+        <w:rPr>
+          <w:rFonts w:ascii="Times New Roman" w:hAnsi="Times New Roman" w:cs="Times New Roman"/>
+          <w:sz w:val="24"/>
+          <w:szCs w:val="24"/>
+        </w:rPr>
+        <w:t xml:space="preserve">. Grafisks piemērs aģenta darbībai 2 piesārņotu istabu situācijā (skatīt </w:t>
+      </w:r>
+      <w:r>
+        <w:rPr>
+          <w:rFonts w:ascii="Times New Roman" w:hAnsi="Times New Roman" w:cs="Times New Roman"/>
+          <w:sz w:val="24"/>
+          <w:szCs w:val="24"/>
+        </w:rPr>
+        <w:t>3</w:t>
+      </w:r>
+      <w:r>
+        <w:rPr>
+          <w:rFonts w:ascii="Times New Roman" w:hAnsi="Times New Roman" w:cs="Times New Roman"/>
+          <w:sz w:val="24"/>
+          <w:szCs w:val="24"/>
+        </w:rPr>
+        <w:t>. attēlu):</w:t>
+      </w:r>
+    </w:p>
+    <w:p>
+      <w:pPr>
+        <w:jc w:val="center"/>
+        <w:rPr>
+          <w:rFonts w:ascii="Times New Roman" w:hAnsi="Times New Roman" w:cs="Times New Roman"/>
+          <w:sz w:val="24"/>
+          <w:szCs w:val="24"/>
+        </w:rPr>
+      </w:pPr>
+      <w:r>
+        <w:rPr>
+          <w:rFonts w:ascii="Times New Roman" w:hAnsi="Times New Roman" w:cs="Times New Roman"/>
+          <w:noProof/>
+          <w:sz w:val="24"/>
+          <w:szCs w:val="24"/>
+        </w:rPr>
+        <w:drawing>
+          <wp:inline distT="0" distB="0" distL="0" distR="0" wp14:anchorId="29A64F4A" wp14:editId="726AE255">
+            <wp:extent cx="5114109" cy="2566844"/>
+            <wp:effectExtent l="0" t="0" r="0" b="5080"/>
+            <wp:docPr id="1076551950" name="Attēls 1"/>
+            <wp:cNvGraphicFramePr>
+              <a:graphicFrameLocks xmlns:a="http://schemas.openxmlformats.org/drawingml/2006/main" noChangeAspect="1"/>
+            </wp:cNvGraphicFramePr>
+            <a:graphic xmlns:a="http://schemas.openxmlformats.org/drawingml/2006/main">
+              <a:graphicData uri="http://schemas.openxmlformats.org/drawingml/2006/picture">
+                <pic:pic xmlns:pic="http://schemas.openxmlformats.org/drawingml/2006/picture">
+                  <pic:nvPicPr>
+                    <pic:cNvPr id="1076551950" name="Attēls 1"/>
+                    <pic:cNvPicPr/>
+                  </pic:nvPicPr>
+                  <pic:blipFill>
+                    <a:blip r:embed="rId10"/>
+                    <a:stretch>
+                      <a:fillRect/>
+                    </a:stretch>
+                  </pic:blipFill>
+                  <pic:spPr>
+                    <a:xfrm>
+                      <a:off x="0" y="0"/>
+                      <a:ext cx="5136862" cy="2578264"/>
+                    </a:xfrm>
+                    <a:prstGeom prst="rect">
+                      <a:avLst/>
+                    </a:prstGeom>
+                  </pic:spPr>
+                </pic:pic>
+              </a:graphicData>
+            </a:graphic>
+          </wp:inline>
+        </w:drawing>
+      </w:r>
+    </w:p>
+    <w:p>
+      <w:pPr>
+        <w:jc w:val="center"/>
+        <w:rPr>
+          <w:rFonts w:ascii="Times New Roman" w:hAnsi="Times New Roman" w:cs="Times New Roman"/>
+          <w:sz w:val="24"/>
+          <w:szCs w:val="24"/>
+        </w:rPr>
+      </w:pPr>
+      <w:r>
+        <w:rPr>
+          <w:rFonts w:ascii="Times New Roman" w:hAnsi="Times New Roman" w:cs="Times New Roman"/>
+          <w:sz w:val="24"/>
+          <w:szCs w:val="24"/>
+        </w:rPr>
+        <w:t>(</w:t>
+      </w:r>
+      <w:r>
+        <w:rPr>
+          <w:rFonts w:ascii="Times New Roman" w:hAnsi="Times New Roman" w:cs="Times New Roman"/>
+          <w:sz w:val="24"/>
+          <w:szCs w:val="24"/>
+        </w:rPr>
+        <w:t>3</w:t>
+      </w:r>
+      <w:r>
+        <w:rPr>
+          <w:rFonts w:ascii="Times New Roman" w:hAnsi="Times New Roman" w:cs="Times New Roman"/>
+          <w:sz w:val="24"/>
+          <w:szCs w:val="24"/>
+        </w:rPr>
+        <w:t>. attēls: aģenta darbība</w:t>
+      </w:r>
+      <w:r>
+        <w:rPr>
+          <w:rFonts w:ascii="Times New Roman" w:hAnsi="Times New Roman" w:cs="Times New Roman"/>
+          <w:sz w:val="24"/>
+          <w:szCs w:val="24"/>
+        </w:rPr>
+        <w:t>s attēlojums</w:t>
+      </w:r>
+      <w:r>
+        <w:rPr>
+          <w:rFonts w:ascii="Times New Roman" w:hAnsi="Times New Roman" w:cs="Times New Roman"/>
+          <w:sz w:val="24"/>
+          <w:szCs w:val="24"/>
+        </w:rPr>
+        <w:t xml:space="preserve"> 2 piesārņotu istabu situācijā, kur</w:t>
+      </w:r>
+    </w:p>
+    <w:p>
+      <w:pPr>
+        <w:jc w:val="center"/>
+        <w:rPr>
+          <w:rFonts w:ascii="Times New Roman" w:hAnsi="Times New Roman" w:cs="Times New Roman"/>
+          <w:sz w:val="24"/>
+          <w:szCs w:val="24"/>
+        </w:rPr>
+      </w:pPr>
+      <w:r>
+        <w:rPr>
+          <w:rFonts w:ascii="Times New Roman" w:hAnsi="Times New Roman" w:cs="Times New Roman"/>
+          <w:sz w:val="24"/>
+          <w:szCs w:val="24"/>
+        </w:rPr>
+        <w:t>K – iet pa kreisi, L – iet pa labi, S – sūkt)</w:t>
+      </w:r>
+    </w:p>
+    <w:p>
+      <w:pPr>
+        <w:jc w:val="center"/>
+        <w:rPr>
+          <w:rFonts w:ascii="Times New Roman" w:hAnsi="Times New Roman" w:cs="Times New Roman"/>
+          <w:sz w:val="24"/>
+          <w:szCs w:val="24"/>
+        </w:rPr>
+      </w:pPr>
+    </w:p>
+    <w:p>
+      <w:pPr>
+        <w:jc w:val="center"/>
+        <w:rPr>
+          <w:rFonts w:ascii="Times New Roman" w:hAnsi="Times New Roman" w:cs="Times New Roman"/>
+          <w:b/>
+          <w:bCs/>
+          <w:sz w:val="32"/>
+          <w:szCs w:val="32"/>
+        </w:rPr>
+      </w:pPr>
+      <w:r>
+        <w:rPr>
+          <w:rFonts w:ascii="Times New Roman" w:hAnsi="Times New Roman" w:cs="Times New Roman"/>
+          <w:b/>
+          <w:bCs/>
+          <w:sz w:val="32"/>
+          <w:szCs w:val="32"/>
+        </w:rPr>
+        <w:t>7. Datu struktūras</w:t>
+      </w:r>
+    </w:p>
+    <w:p>
+      <w:pPr>
+        <w:jc w:val="center"/>
+        <w:rPr>
+          <w:rFonts w:ascii="Times New Roman" w:hAnsi="Times New Roman" w:cs="Times New Roman"/>
+          <w:b/>
+          <w:bCs/>
+          <w:sz w:val="28"/>
+          <w:szCs w:val="28"/>
+        </w:rPr>
+      </w:pPr>
+      <w:r>
+        <w:rPr>
+          <w:rFonts w:ascii="Times New Roman" w:hAnsi="Times New Roman" w:cs="Times New Roman"/>
+          <w:b/>
+          <w:bCs/>
+          <w:sz w:val="28"/>
+          <w:szCs w:val="28"/>
+        </w:rPr>
+        <w:t>7.1 Saistītais saraksts</w:t>
+      </w:r>
+    </w:p>
+    <w:p>
+      <w:pPr>
+        <w:jc w:val="center"/>
+        <w:rPr>
+          <w:rFonts w:ascii="Times New Roman" w:hAnsi="Times New Roman" w:cs="Times New Roman"/>
+          <w:b/>
+          <w:bCs/>
+          <w:sz w:val="28"/>
+          <w:szCs w:val="28"/>
+        </w:rPr>
+      </w:pPr>
+      <w:r>
+        <w:rPr>
+          <w:rFonts w:ascii="Times New Roman" w:hAnsi="Times New Roman" w:cs="Times New Roman"/>
+          <w:b/>
+          <w:bCs/>
+          <w:sz w:val="28"/>
+          <w:szCs w:val="28"/>
+        </w:rPr>
+        <w:t>7.2 Grafs</w:t>
+      </w:r>
+    </w:p>
+    <w:p>
+      <w:pPr>
+        <w:jc w:val="center"/>
+        <w:rPr>
+          <w:rFonts w:ascii="Times New Roman" w:hAnsi="Times New Roman" w:cs="Times New Roman"/>
+          <w:b/>
+          <w:bCs/>
+          <w:sz w:val="28"/>
+          <w:szCs w:val="28"/>
+        </w:rPr>
+      </w:pPr>
+    </w:p>
+    <w:p>
+      <w:pPr>
+        <w:jc w:val="center"/>
+        <w:rPr>
+          <w:rFonts w:ascii="Times New Roman" w:hAnsi="Times New Roman" w:cs="Times New Roman"/>
+          <w:b/>
+          <w:bCs/>
+          <w:sz w:val="32"/>
+          <w:szCs w:val="32"/>
+        </w:rPr>
+      </w:pPr>
+      <w:r>
+        <w:rPr>
+          <w:rFonts w:ascii="Times New Roman" w:hAnsi="Times New Roman" w:cs="Times New Roman"/>
+          <w:b/>
+          <w:bCs/>
+          <w:sz w:val="32"/>
+          <w:szCs w:val="32"/>
+        </w:rPr>
+        <w:t>8. Implementācijas telpas un laika sarežģītības novērtēšana</w:t>
+      </w:r>
+    </w:p>
+    <w:p>
+      <w:pPr>
+        <w:jc w:val="center"/>
+        <w:rPr>
+          <w:rFonts w:ascii="Times New Roman" w:hAnsi="Times New Roman" w:cs="Times New Roman"/>
+          <w:b/>
+          <w:bCs/>
+          <w:sz w:val="32"/>
+          <w:szCs w:val="32"/>
+        </w:rPr>
+      </w:pPr>
+    </w:p>
+    <w:p>
+      <w:pPr>
+        <w:jc w:val="center"/>
+        <w:rPr>
+          <w:rFonts w:ascii="Times New Roman" w:hAnsi="Times New Roman" w:cs="Times New Roman"/>
+          <w:b/>
+          <w:bCs/>
+          <w:sz w:val="32"/>
+          <w:szCs w:val="32"/>
+        </w:rPr>
+      </w:pPr>
+    </w:p>
+    <w:p>
+      <w:pPr>
+        <w:jc w:val="center"/>
+        <w:rPr>
+          <w:rFonts w:ascii="Times New Roman" w:hAnsi="Times New Roman" w:cs="Times New Roman"/>
+          <w:b/>
+          <w:bCs/>
+          <w:sz w:val="32"/>
+          <w:szCs w:val="32"/>
+        </w:rPr>
+      </w:pPr>
+    </w:p>
+    <w:p>
+      <w:pPr>
+        <w:jc w:val="center"/>
+        <w:rPr>
+          <w:rFonts w:ascii="Times New Roman" w:hAnsi="Times New Roman" w:cs="Times New Roman"/>
+          <w:b/>
+          <w:bCs/>
+          <w:sz w:val="32"/>
+          <w:szCs w:val="32"/>
+        </w:rPr>
+      </w:pPr>
+    </w:p>
+    <w:p>
+      <w:pPr>
+        <w:jc w:val="center"/>
+        <w:rPr>
+          <w:rFonts w:ascii="Times New Roman" w:hAnsi="Times New Roman" w:cs="Times New Roman"/>
+          <w:b/>
+          <w:bCs/>
+          <w:sz w:val="32"/>
+          <w:szCs w:val="32"/>
+        </w:rPr>
+      </w:pPr>
+    </w:p>
+    <w:p>
+      <w:pPr>
+        <w:jc w:val="center"/>
+        <w:rPr>
+          <w:rFonts w:ascii="Times New Roman" w:hAnsi="Times New Roman" w:cs="Times New Roman"/>
+          <w:b/>
+          <w:bCs/>
+          <w:sz w:val="32"/>
+          <w:szCs w:val="32"/>
+        </w:rPr>
+      </w:pPr>
+      <w:r>
+        <w:rPr>
+          <w:rFonts w:ascii="Times New Roman" w:hAnsi="Times New Roman" w:cs="Times New Roman"/>
+          <w:b/>
+          <w:bCs/>
+          <w:sz w:val="32"/>
+          <w:szCs w:val="32"/>
+        </w:rPr>
+        <w:t>9. T-testi</w:t>
+      </w:r>
+    </w:p>
+    <w:p>
+      <w:pPr>
+        <w:jc w:val="both"/>
+        <w:rPr>
+          <w:rFonts w:ascii="Times New Roman" w:hAnsi="Times New Roman" w:cs="Times New Roman"/>
+          <w:sz w:val="24"/>
+          <w:szCs w:val="24"/>
+        </w:rPr>
+      </w:pPr>
+      <w:r>
+        <w:rPr>
+          <w:rFonts w:ascii="Times New Roman" w:hAnsi="Times New Roman" w:cs="Times New Roman"/>
+          <w:sz w:val="32"/>
+          <w:szCs w:val="32"/>
+        </w:rPr>
+        <w:tab/>
+      </w:r>
+      <w:r>
+        <w:rPr>
+          <w:rFonts w:ascii="Times New Roman" w:hAnsi="Times New Roman" w:cs="Times New Roman"/>
+          <w:sz w:val="24"/>
+          <w:szCs w:val="24"/>
+        </w:rPr>
+        <w:t>T-test</w:t>
+      </w:r>
+      <w:r>
+        <w:rPr>
+          <w:rFonts w:ascii="Times New Roman" w:hAnsi="Times New Roman" w:cs="Times New Roman"/>
+          <w:sz w:val="24"/>
+          <w:szCs w:val="24"/>
+        </w:rPr>
+        <w:t>s</w:t>
+      </w:r>
+      <w:r>
+        <w:rPr>
+          <w:rFonts w:ascii="Times New Roman" w:hAnsi="Times New Roman" w:cs="Times New Roman"/>
+          <w:sz w:val="24"/>
+          <w:szCs w:val="24"/>
+        </w:rPr>
+        <w:t xml:space="preserve"> ir statis</w:t>
+      </w:r>
+      <w:r>
+        <w:rPr>
+          <w:rFonts w:ascii="Times New Roman" w:hAnsi="Times New Roman" w:cs="Times New Roman"/>
+          <w:sz w:val="24"/>
+          <w:szCs w:val="24"/>
+        </w:rPr>
+        <w:t>tis</w:t>
+      </w:r>
+      <w:r>
+        <w:rPr>
+          <w:rFonts w:ascii="Times New Roman" w:hAnsi="Times New Roman" w:cs="Times New Roman"/>
+          <w:sz w:val="24"/>
+          <w:szCs w:val="24"/>
+        </w:rPr>
+        <w:t xml:space="preserve">ka metode, lai </w:t>
+      </w:r>
+      <w:r>
+        <w:rPr>
+          <w:rFonts w:ascii="Times New Roman" w:hAnsi="Times New Roman" w:cs="Times New Roman"/>
+          <w:sz w:val="24"/>
+          <w:szCs w:val="24"/>
+        </w:rPr>
+        <w:t>pārbaudītu</w:t>
+      </w:r>
+      <w:r>
+        <w:rPr>
+          <w:rFonts w:ascii="Times New Roman" w:hAnsi="Times New Roman" w:cs="Times New Roman"/>
+          <w:sz w:val="24"/>
+          <w:szCs w:val="24"/>
+        </w:rPr>
+        <w:t>, vai</w:t>
+      </w:r>
+      <w:r>
+        <w:rPr>
+          <w:rFonts w:ascii="Times New Roman" w:hAnsi="Times New Roman" w:cs="Times New Roman"/>
+          <w:sz w:val="24"/>
+          <w:szCs w:val="24"/>
+        </w:rPr>
+        <w:t xml:space="preserve"> pastāv</w:t>
+      </w:r>
+      <w:r>
+        <w:rPr>
+          <w:rFonts w:ascii="Times New Roman" w:hAnsi="Times New Roman" w:cs="Times New Roman"/>
+          <w:sz w:val="24"/>
+          <w:szCs w:val="24"/>
+        </w:rPr>
+        <w:t xml:space="preserve"> nozīmīga atšķirība</w:t>
+      </w:r>
+      <w:r>
+        <w:rPr>
+          <w:rFonts w:ascii="Times New Roman" w:hAnsi="Times New Roman" w:cs="Times New Roman"/>
+          <w:sz w:val="24"/>
+          <w:szCs w:val="24"/>
+        </w:rPr>
+        <w:t xml:space="preserve"> starp div</w:t>
+      </w:r>
+      <w:r>
+        <w:rPr>
+          <w:rFonts w:ascii="Times New Roman" w:hAnsi="Times New Roman" w:cs="Times New Roman"/>
+          <w:sz w:val="24"/>
+          <w:szCs w:val="24"/>
+        </w:rPr>
+        <w:t>u</w:t>
+      </w:r>
+      <w:r>
+        <w:rPr>
+          <w:rFonts w:ascii="Times New Roman" w:hAnsi="Times New Roman" w:cs="Times New Roman"/>
+          <w:sz w:val="24"/>
+          <w:szCs w:val="24"/>
+        </w:rPr>
+        <w:t xml:space="preserve"> izla</w:t>
+      </w:r>
+      <w:r>
+        <w:rPr>
+          <w:rFonts w:ascii="Times New Roman" w:hAnsi="Times New Roman" w:cs="Times New Roman"/>
+          <w:sz w:val="24"/>
+          <w:szCs w:val="24"/>
+        </w:rPr>
+        <w:t xml:space="preserve">šu </w:t>
+      </w:r>
+      <w:r>
+        <w:rPr>
+          <w:rFonts w:ascii="Times New Roman" w:hAnsi="Times New Roman" w:cs="Times New Roman"/>
+          <w:sz w:val="24"/>
+          <w:szCs w:val="24"/>
+        </w:rPr>
+        <w:t>aritmētisk</w:t>
+      </w:r>
+      <w:r>
+        <w:rPr>
+          <w:rFonts w:ascii="Times New Roman" w:hAnsi="Times New Roman" w:cs="Times New Roman"/>
+          <w:sz w:val="24"/>
+          <w:szCs w:val="24"/>
+        </w:rPr>
+        <w:t>ajām</w:t>
+      </w:r>
+      <w:r>
+        <w:rPr>
+          <w:rFonts w:ascii="Times New Roman" w:hAnsi="Times New Roman" w:cs="Times New Roman"/>
+          <w:sz w:val="24"/>
+          <w:szCs w:val="24"/>
+        </w:rPr>
+        <w:t xml:space="preserve"> vidējā</w:t>
+      </w:r>
+      <w:r>
+        <w:rPr>
+          <w:rFonts w:ascii="Times New Roman" w:hAnsi="Times New Roman" w:cs="Times New Roman"/>
+          <w:sz w:val="24"/>
+          <w:szCs w:val="24"/>
+        </w:rPr>
+        <w:t>m</w:t>
+      </w:r>
+      <w:r>
+        <w:rPr>
+          <w:rFonts w:ascii="Times New Roman" w:hAnsi="Times New Roman" w:cs="Times New Roman"/>
+          <w:sz w:val="24"/>
+          <w:szCs w:val="24"/>
+        </w:rPr>
+        <w:t xml:space="preserve"> vērtīb</w:t>
+      </w:r>
+      <w:r>
+        <w:rPr>
+          <w:rFonts w:ascii="Times New Roman" w:hAnsi="Times New Roman" w:cs="Times New Roman"/>
+          <w:sz w:val="24"/>
+          <w:szCs w:val="24"/>
+        </w:rPr>
+        <w:t>ām</w:t>
+      </w:r>
+      <w:r>
+        <w:rPr>
+          <w:rFonts w:ascii="Times New Roman" w:hAnsi="Times New Roman" w:cs="Times New Roman"/>
+          <w:sz w:val="24"/>
+          <w:szCs w:val="24"/>
+        </w:rPr>
+        <w:t xml:space="preserve"> vai starp novērojumu un teorētisku vērtību</w:t>
+      </w:r>
+      <w:r>
+        <w:rPr>
+          <w:rFonts w:ascii="Times New Roman" w:hAnsi="Times New Roman" w:cs="Times New Roman"/>
+          <w:sz w:val="24"/>
+          <w:szCs w:val="24"/>
+        </w:rPr>
+        <w:t xml:space="preserve">. </w:t>
+      </w:r>
+      <w:r>
+        <w:rPr>
+          <w:rFonts w:ascii="Times New Roman" w:hAnsi="Times New Roman" w:cs="Times New Roman"/>
+          <w:sz w:val="24"/>
+          <w:szCs w:val="24"/>
+        </w:rPr>
+        <w:t>Š</w:t>
+      </w:r>
+      <w:r>
+        <w:rPr>
+          <w:rFonts w:ascii="Times New Roman" w:hAnsi="Times New Roman" w:cs="Times New Roman"/>
+          <w:sz w:val="24"/>
+          <w:szCs w:val="24"/>
+        </w:rPr>
+        <w:t>ajā projektā</w:t>
       </w:r>
       <w:r>
         <w:rPr>
@@ -8092,54 +9317,864 @@
           <w:sz w:val="24"/>
           <w:szCs w:val="24"/>
         </w:rPr>
-        <w:t xml:space="preserve">GitHub </w:t>
-      </w:r>
-      <w:hyperlink r:id="rId9" w:history="1">
-        <w:r>
+        <w:t xml:space="preserve">tiek </w:t>
+      </w:r>
+      <w:r>
+        <w:rPr>
+          <w:rFonts w:ascii="Times New Roman" w:hAnsi="Times New Roman" w:cs="Times New Roman"/>
+          <w:sz w:val="24"/>
+          <w:szCs w:val="24"/>
+        </w:rPr>
+        <w:t>izmanto</w:t>
+      </w:r>
+      <w:r>
+        <w:rPr>
+          <w:rFonts w:ascii="Times New Roman" w:hAnsi="Times New Roman" w:cs="Times New Roman"/>
+          <w:sz w:val="24"/>
+          <w:szCs w:val="24"/>
+        </w:rPr>
+        <w:t>ts</w:t>
+      </w:r>
+      <w:r>
+        <w:rPr>
+          <w:rFonts w:ascii="Times New Roman" w:hAnsi="Times New Roman" w:cs="Times New Roman"/>
+          <w:sz w:val="24"/>
+          <w:szCs w:val="24"/>
+        </w:rPr>
+        <w:t xml:space="preserve"> viena parauga t-test</w:t>
+      </w:r>
+      <w:r>
+        <w:rPr>
+          <w:rFonts w:ascii="Times New Roman" w:hAnsi="Times New Roman" w:cs="Times New Roman"/>
+          <w:sz w:val="24"/>
+          <w:szCs w:val="24"/>
+        </w:rPr>
+        <w:t>s</w:t>
+      </w:r>
+      <w:r>
+        <w:rPr>
+          <w:rFonts w:ascii="Times New Roman" w:hAnsi="Times New Roman" w:cs="Times New Roman"/>
+          <w:sz w:val="24"/>
+          <w:szCs w:val="24"/>
+        </w:rPr>
+        <w:t>.</w:t>
+      </w:r>
+      <w:r>
+        <w:rPr>
+          <w:rFonts w:ascii="Times New Roman" w:hAnsi="Times New Roman" w:cs="Times New Roman"/>
+          <w:sz w:val="24"/>
+          <w:szCs w:val="24"/>
+        </w:rPr>
+        <w:t xml:space="preserve"> Viena parauga t-tests</w:t>
+      </w:r>
+      <w:r>
+        <w:rPr>
+          <w:rFonts w:ascii="Times New Roman" w:hAnsi="Times New Roman" w:cs="Times New Roman"/>
+          <w:sz w:val="24"/>
+          <w:szCs w:val="24"/>
+        </w:rPr>
+        <w:t xml:space="preserve"> </w:t>
+      </w:r>
+      <w:r>
+        <w:rPr>
+          <w:rFonts w:ascii="Times New Roman" w:hAnsi="Times New Roman" w:cs="Times New Roman"/>
+          <w:sz w:val="24"/>
+          <w:szCs w:val="24"/>
+        </w:rPr>
+        <w:t>paredz</w:t>
+      </w:r>
+      <w:r>
+        <w:rPr>
+          <w:rFonts w:ascii="Times New Roman" w:hAnsi="Times New Roman" w:cs="Times New Roman"/>
+          <w:sz w:val="24"/>
+          <w:szCs w:val="24"/>
+        </w:rPr>
+        <w:t xml:space="preserve">, ka </w:t>
+      </w:r>
+      <w:r>
+        <w:rPr>
+          <w:rFonts w:ascii="Times New Roman" w:hAnsi="Times New Roman" w:cs="Times New Roman"/>
+          <w:sz w:val="24"/>
+          <w:szCs w:val="24"/>
+        </w:rPr>
+        <w:t>pastāv</w:t>
+      </w:r>
+      <w:r>
+        <w:rPr>
+          <w:rFonts w:ascii="Times New Roman" w:hAnsi="Times New Roman" w:cs="Times New Roman"/>
+          <w:sz w:val="24"/>
+          <w:szCs w:val="24"/>
+        </w:rPr>
+        <w:t xml:space="preserve"> </w:t>
+      </w:r>
+      <w:r>
+        <w:rPr>
+          <w:rFonts w:ascii="Times New Roman" w:hAnsi="Times New Roman" w:cs="Times New Roman"/>
+          <w:sz w:val="24"/>
+          <w:szCs w:val="24"/>
+        </w:rPr>
+        <w:t>teorētiska vērtība</w:t>
+      </w:r>
+      <w:r>
+        <w:rPr>
+          <w:rFonts w:ascii="Times New Roman" w:hAnsi="Times New Roman" w:cs="Times New Roman"/>
+          <w:sz w:val="24"/>
+          <w:szCs w:val="24"/>
+        </w:rPr>
+        <w:t xml:space="preserve"> (µ)</w:t>
+      </w:r>
+      <w:r>
+        <w:rPr>
+          <w:rFonts w:ascii="Times New Roman" w:hAnsi="Times New Roman" w:cs="Times New Roman"/>
+          <w:sz w:val="24"/>
+          <w:szCs w:val="24"/>
+        </w:rPr>
+        <w:t xml:space="preserve">, kuras precizitāti </w:t>
+      </w:r>
+      <w:r>
+        <w:rPr>
+          <w:rFonts w:ascii="Times New Roman" w:hAnsi="Times New Roman" w:cs="Times New Roman"/>
+          <w:sz w:val="24"/>
+          <w:szCs w:val="24"/>
+        </w:rPr>
+        <w:t xml:space="preserve">var </w:t>
+      </w:r>
+      <w:r>
+        <w:rPr>
+          <w:rFonts w:ascii="Times New Roman" w:hAnsi="Times New Roman" w:cs="Times New Roman"/>
+          <w:sz w:val="24"/>
+          <w:szCs w:val="24"/>
+        </w:rPr>
+        <w:t>pārbaud</w:t>
+      </w:r>
+      <w:r>
+        <w:rPr>
+          <w:rFonts w:ascii="Times New Roman" w:hAnsi="Times New Roman" w:cs="Times New Roman"/>
+          <w:sz w:val="24"/>
+          <w:szCs w:val="24"/>
+        </w:rPr>
+        <w:t>īt, izmantojot</w:t>
+      </w:r>
+      <w:r>
+        <w:rPr>
+          <w:rFonts w:ascii="Times New Roman" w:hAnsi="Times New Roman" w:cs="Times New Roman"/>
+          <w:sz w:val="24"/>
+          <w:szCs w:val="24"/>
+        </w:rPr>
+        <w:t xml:space="preserve"> datu vidēj</w:t>
+      </w:r>
+      <w:r>
+        <w:rPr>
+          <w:rFonts w:ascii="Times New Roman" w:hAnsi="Times New Roman" w:cs="Times New Roman"/>
+          <w:sz w:val="24"/>
+          <w:szCs w:val="24"/>
+        </w:rPr>
+        <w:t>o</w:t>
+      </w:r>
+      <w:r>
+        <w:rPr>
+          <w:rFonts w:ascii="Times New Roman" w:hAnsi="Times New Roman" w:cs="Times New Roman"/>
+          <w:sz w:val="24"/>
+          <w:szCs w:val="24"/>
+        </w:rPr>
+        <w:t xml:space="preserve"> aritmētis</w:t>
+      </w:r>
+      <w:r>
+        <w:rPr>
+          <w:rFonts w:ascii="Times New Roman" w:hAnsi="Times New Roman" w:cs="Times New Roman"/>
+          <w:sz w:val="24"/>
+          <w:szCs w:val="24"/>
+        </w:rPr>
+        <w:t>ko</w:t>
+      </w:r>
+      <w:r>
+        <w:rPr>
+          <w:rFonts w:ascii="Times New Roman" w:hAnsi="Times New Roman" w:cs="Times New Roman"/>
+          <w:sz w:val="24"/>
+          <w:szCs w:val="24"/>
+        </w:rPr>
+        <w:t xml:space="preserve"> vērtīb</w:t>
+      </w:r>
+      <w:r>
+        <w:rPr>
+          <w:rFonts w:ascii="Times New Roman" w:hAnsi="Times New Roman" w:cs="Times New Roman"/>
+          <w:sz w:val="24"/>
+          <w:szCs w:val="24"/>
+        </w:rPr>
+        <w:t>u</w:t>
+      </w:r>
+      <w:r>
+        <w:rPr>
+          <w:rFonts w:ascii="Times New Roman" w:hAnsi="Times New Roman" w:cs="Times New Roman"/>
+          <w:sz w:val="24"/>
+          <w:szCs w:val="24"/>
+        </w:rPr>
+        <w:t xml:space="preserve"> (</w:t>
+      </w:r>
+      <m:oMath>
+        <m:bar>
+          <m:barPr>
+            <m:pos m:val="top"/>
+            <m:ctrlPr>
+              <w:rPr>
+                <w:rFonts w:ascii="Cambria Math" w:hAnsi="Cambria Math" w:cs="Times New Roman"/>
+                <w:i/>
+                <w:sz w:val="24"/>
+                <w:szCs w:val="24"/>
+              </w:rPr>
+            </m:ctrlPr>
+          </m:barPr>
+          <m:e>
+            <m:r>
+              <w:rPr>
+                <w:rFonts w:ascii="Cambria Math" w:hAnsi="Cambria Math" w:cs="Times New Roman"/>
+                <w:sz w:val="24"/>
+                <w:szCs w:val="24"/>
+              </w:rPr>
+              <m:t>x</m:t>
+            </m:r>
+          </m:e>
+        </m:bar>
+      </m:oMath>
+      <w:r>
+        <w:rPr>
+          <w:rFonts w:ascii="Times New Roman" w:hAnsi="Times New Roman" w:cs="Times New Roman"/>
+          <w:sz w:val="24"/>
+          <w:szCs w:val="24"/>
+        </w:rPr>
+        <w:t>)</w:t>
+      </w:r>
+      <w:r>
+        <w:rPr>
+          <w:rFonts w:ascii="Times New Roman" w:hAnsi="Times New Roman" w:cs="Times New Roman"/>
+          <w:sz w:val="24"/>
+          <w:szCs w:val="24"/>
+        </w:rPr>
+        <w:t>, standartnovirz</w:t>
+      </w:r>
+      <w:r>
+        <w:rPr>
+          <w:rFonts w:ascii="Times New Roman" w:hAnsi="Times New Roman" w:cs="Times New Roman"/>
+          <w:sz w:val="24"/>
+          <w:szCs w:val="24"/>
+        </w:rPr>
+        <w:t>i</w:t>
+      </w:r>
+      <w:r>
+        <w:rPr>
+          <w:rFonts w:ascii="Times New Roman" w:hAnsi="Times New Roman" w:cs="Times New Roman"/>
+          <w:sz w:val="24"/>
+          <w:szCs w:val="24"/>
+        </w:rPr>
+        <w:t xml:space="preserve"> (s)</w:t>
+      </w:r>
+      <w:r>
+        <w:rPr>
+          <w:rFonts w:ascii="Times New Roman" w:hAnsi="Times New Roman" w:cs="Times New Roman"/>
+          <w:sz w:val="24"/>
+          <w:szCs w:val="24"/>
+        </w:rPr>
+        <w:t xml:space="preserve"> un datu skait</w:t>
+      </w:r>
+      <w:r>
+        <w:rPr>
+          <w:rFonts w:ascii="Times New Roman" w:hAnsi="Times New Roman" w:cs="Times New Roman"/>
+          <w:sz w:val="24"/>
+          <w:szCs w:val="24"/>
+        </w:rPr>
+        <w:t>u</w:t>
+      </w:r>
+      <w:r>
+        <w:rPr>
+          <w:rFonts w:ascii="Times New Roman" w:hAnsi="Times New Roman" w:cs="Times New Roman"/>
+          <w:sz w:val="24"/>
+          <w:szCs w:val="24"/>
+        </w:rPr>
+        <w:t xml:space="preserve"> (n)</w:t>
+      </w:r>
+      <w:r>
+        <w:rPr>
+          <w:rFonts w:ascii="Times New Roman" w:hAnsi="Times New Roman" w:cs="Times New Roman"/>
+          <w:sz w:val="24"/>
+          <w:szCs w:val="24"/>
+        </w:rPr>
+        <w:t>.</w:t>
+      </w:r>
+      <w:r>
+        <w:rPr>
+          <w:rFonts w:ascii="Times New Roman" w:hAnsi="Times New Roman" w:cs="Times New Roman"/>
+          <w:sz w:val="24"/>
+          <w:szCs w:val="24"/>
+        </w:rPr>
+        <w:t xml:space="preserve"> Formula viena parauga t-testa vērtības (t) noteikšanai:</w:t>
+      </w:r>
+    </w:p>
+    <w:p>
+      <w:pPr>
+        <w:jc w:val="center"/>
+        <w:rPr>
+          <w:rFonts w:ascii="Times New Roman" w:hAnsi="Times New Roman" w:cs="Times New Roman"/>
+          <w:sz w:val="24"/>
+          <w:szCs w:val="24"/>
+        </w:rPr>
+      </w:pPr>
+      <w:r>
+        <w:rPr>
+          <w:rFonts w:ascii="Times New Roman" w:hAnsi="Times New Roman" w:cs="Times New Roman"/>
+          <w:sz w:val="24"/>
+          <w:szCs w:val="24"/>
+        </w:rPr>
+        <w:t xml:space="preserve">t = </w:t>
+      </w:r>
+      <m:oMath>
+        <m:f>
+          <m:fPr>
+            <m:ctrlPr>
+              <w:rPr>
+                <w:rFonts w:ascii="Cambria Math" w:hAnsi="Cambria Math" w:cs="Times New Roman"/>
+                <w:i/>
+                <w:sz w:val="24"/>
+                <w:szCs w:val="24"/>
+              </w:rPr>
+            </m:ctrlPr>
+          </m:fPr>
+          <m:num>
+            <m:bar>
+              <m:barPr>
+                <m:pos m:val="top"/>
+                <m:ctrlPr>
+                  <w:rPr>
+                    <w:rFonts w:ascii="Cambria Math" w:hAnsi="Cambria Math" w:cs="Times New Roman"/>
+                    <w:i/>
+                    <w:sz w:val="24"/>
+                    <w:szCs w:val="24"/>
+                  </w:rPr>
+                </m:ctrlPr>
+              </m:barPr>
+              <m:e>
+                <m:r>
+                  <w:rPr>
+                    <w:rFonts w:ascii="Cambria Math" w:hAnsi="Cambria Math" w:cs="Times New Roman"/>
+                    <w:sz w:val="24"/>
+                    <w:szCs w:val="24"/>
+                  </w:rPr>
+                  <m:t>x</m:t>
+                </m:r>
+              </m:e>
+            </m:bar>
+            <m:r>
+              <w:rPr>
+                <w:rFonts w:ascii="Cambria Math" w:hAnsi="Cambria Math" w:cs="Times New Roman"/>
+                <w:sz w:val="24"/>
+                <w:szCs w:val="24"/>
+              </w:rPr>
+              <m:t>- µ</m:t>
+            </m:r>
+          </m:num>
+          <m:den>
+            <m:f>
+              <m:fPr>
+                <m:ctrlPr>
+                  <w:rPr>
+                    <w:rFonts w:ascii="Cambria Math" w:hAnsi="Cambria Math" w:cs="Times New Roman"/>
+                    <w:i/>
+                    <w:sz w:val="24"/>
+                    <w:szCs w:val="24"/>
+                  </w:rPr>
+                </m:ctrlPr>
+              </m:fPr>
+              <m:num>
+                <m:r>
+                  <w:rPr>
+                    <w:rFonts w:ascii="Cambria Math" w:hAnsi="Cambria Math" w:cs="Times New Roman"/>
+                    <w:sz w:val="24"/>
+                    <w:szCs w:val="24"/>
+                  </w:rPr>
+                  <m:t>s</m:t>
+                </m:r>
+              </m:num>
+              <m:den>
+                <m:rad>
+                  <m:radPr>
+                    <m:degHide m:val="1"/>
+                    <m:ctrlPr>
+                      <w:rPr>
+                        <w:rFonts w:ascii="Cambria Math" w:hAnsi="Cambria Math" w:cs="Times New Roman"/>
+                        <w:i/>
+                        <w:sz w:val="24"/>
+                        <w:szCs w:val="24"/>
+                      </w:rPr>
+                    </m:ctrlPr>
+                  </m:radPr>
+                  <m:deg/>
+                  <m:e>
+                    <m:r>
+                      <w:rPr>
+                        <w:rFonts w:ascii="Cambria Math" w:hAnsi="Cambria Math" w:cs="Times New Roman"/>
+                        <w:sz w:val="24"/>
+                        <w:szCs w:val="24"/>
+                      </w:rPr>
+                      <m:t>n</m:t>
+                    </m:r>
+                  </m:e>
+                </m:rad>
+              </m:den>
+            </m:f>
+          </m:den>
+        </m:f>
+      </m:oMath>
+    </w:p>
+    <w:p>
+      <w:pPr>
+        <w:jc w:val="both"/>
+        <w:rPr>
+          <w:rFonts w:ascii="Times New Roman" w:hAnsi="Times New Roman" w:cs="Times New Roman"/>
+          <w:sz w:val="24"/>
+          <w:szCs w:val="24"/>
+        </w:rPr>
+      </w:pPr>
+      <w:r>
+        <w:rPr>
+          <w:rFonts w:ascii="Times New Roman" w:hAnsi="Times New Roman" w:cs="Times New Roman"/>
+          <w:sz w:val="24"/>
+          <w:szCs w:val="24"/>
+        </w:rPr>
+        <w:tab/>
+        <w:t>Vienkāršākā situācijā viena parauga t-testu varētu izmantot, piemēram, pārtikas ražotnē, kur produktiem vienmēr ir savs noteikts svars vai tilpums. Protams, šis rādītājs ne vienmēr būs ideāls</w:t>
+      </w:r>
+      <w:r>
+        <w:rPr>
+          <w:rFonts w:ascii="Times New Roman" w:hAnsi="Times New Roman" w:cs="Times New Roman"/>
+          <w:sz w:val="24"/>
+          <w:szCs w:val="24"/>
+        </w:rPr>
+        <w:t>. Tāpēc</w:t>
+      </w:r>
+      <w:r>
+        <w:rPr>
+          <w:rFonts w:ascii="Times New Roman" w:hAnsi="Times New Roman" w:cs="Times New Roman"/>
+          <w:sz w:val="24"/>
+          <w:szCs w:val="24"/>
+        </w:rPr>
+        <w:t xml:space="preserve"> </w:t>
+      </w:r>
+      <w:r>
+        <w:rPr>
+          <w:rFonts w:ascii="Times New Roman" w:hAnsi="Times New Roman" w:cs="Times New Roman"/>
+          <w:sz w:val="24"/>
+          <w:szCs w:val="24"/>
+        </w:rPr>
+        <w:t>var tikt izmantoti</w:t>
+      </w:r>
+      <w:r>
+        <w:rPr>
+          <w:rFonts w:ascii="Times New Roman" w:hAnsi="Times New Roman" w:cs="Times New Roman"/>
+          <w:sz w:val="24"/>
+          <w:szCs w:val="24"/>
+        </w:rPr>
+        <w:t xml:space="preserve"> t-test</w:t>
+      </w:r>
+      <w:r>
+        <w:rPr>
+          <w:rFonts w:ascii="Times New Roman" w:hAnsi="Times New Roman" w:cs="Times New Roman"/>
+          <w:sz w:val="24"/>
+          <w:szCs w:val="24"/>
+        </w:rPr>
+        <w:t>i, lai analizētu vairākus eksemplārus, piemēram, 1l piena un izvērtētu atšķirību starp iegūto vidējo tilpumu no teorētiskā.</w:t>
+      </w:r>
+    </w:p>
+    <w:p>
+      <w:pPr>
+        <w:jc w:val="both"/>
+        <w:rPr>
+          <w:rFonts w:ascii="Times New Roman" w:hAnsi="Times New Roman" w:cs="Times New Roman"/>
+          <w:sz w:val="24"/>
+          <w:szCs w:val="24"/>
+        </w:rPr>
+      </w:pPr>
+      <w:r>
+        <w:rPr>
+          <w:rFonts w:ascii="Times New Roman" w:hAnsi="Times New Roman" w:cs="Times New Roman"/>
+          <w:sz w:val="24"/>
+          <w:szCs w:val="24"/>
+        </w:rPr>
+        <w:tab/>
+        <w:t>Kā zināms, laika sarežģītība</w:t>
+      </w:r>
+      <w:r>
+        <w:rPr>
+          <w:rFonts w:ascii="Times New Roman" w:hAnsi="Times New Roman" w:cs="Times New Roman"/>
+          <w:sz w:val="24"/>
+          <w:szCs w:val="24"/>
+        </w:rPr>
+        <w:t xml:space="preserve"> šī projekta implementācijā</w:t>
+      </w:r>
+      <w:r>
+        <w:rPr>
+          <w:rFonts w:ascii="Times New Roman" w:hAnsi="Times New Roman" w:cs="Times New Roman"/>
+          <w:sz w:val="24"/>
+          <w:szCs w:val="24"/>
+        </w:rPr>
+        <w:t xml:space="preserve"> ir</w:t>
+      </w:r>
+      <w:r>
+        <w:rPr>
+          <w:rFonts w:ascii="Times New Roman" w:hAnsi="Times New Roman" w:cs="Times New Roman"/>
+          <w:sz w:val="24"/>
+          <w:szCs w:val="24"/>
+        </w:rPr>
+        <w:t xml:space="preserve"> </w:t>
+      </w:r>
+      <w:r>
+        <w:rPr>
+          <w:rFonts w:ascii="Times New Roman" w:hAnsi="Times New Roman" w:cs="Times New Roman"/>
+          <w:sz w:val="24"/>
+          <w:szCs w:val="24"/>
+          <w:highlight w:val="yellow"/>
+        </w:rPr>
+        <w:t>O(</w:t>
+      </w:r>
+      <m:oMath>
+        <m:sSup>
+          <m:sSupPr>
+            <m:ctrlPr>
+              <w:rPr>
+                <w:rFonts w:ascii="Cambria Math" w:hAnsi="Cambria Math" w:cs="Times New Roman"/>
+                <w:i/>
+                <w:sz w:val="24"/>
+                <w:szCs w:val="24"/>
+                <w:highlight w:val="yellow"/>
+              </w:rPr>
+            </m:ctrlPr>
+          </m:sSupPr>
+          <m:e>
+            <m:r>
+              <w:rPr>
+                <w:rFonts w:ascii="Cambria Math" w:hAnsi="Cambria Math" w:cs="Times New Roman"/>
+                <w:sz w:val="24"/>
+                <w:szCs w:val="24"/>
+                <w:highlight w:val="yellow"/>
+              </w:rPr>
+              <m:t>n</m:t>
+            </m:r>
+          </m:e>
+          <m:sup>
+            <m:r>
+              <w:rPr>
+                <w:rFonts w:ascii="Cambria Math" w:hAnsi="Cambria Math" w:cs="Times New Roman"/>
+                <w:sz w:val="24"/>
+                <w:szCs w:val="24"/>
+                <w:highlight w:val="yellow"/>
+              </w:rPr>
+              <m:t>2</m:t>
+            </m:r>
+          </m:sup>
+        </m:sSup>
+        <m:r>
           <w:rPr>
-            <w:rStyle w:val="Hipersaite"/>
-            <w:rFonts w:ascii="Times New Roman" w:hAnsi="Times New Roman" w:cs="Times New Roman"/>
+            <w:rFonts w:ascii="Cambria Math" w:hAnsi="Cambria Math" w:cs="Times New Roman"/>
             <w:sz w:val="24"/>
             <w:szCs w:val="24"/>
+            <w:highlight w:val="yellow"/>
           </w:rPr>
-          <w:t>še</w:t>
-        </w:r>
-        <w:r>
-          <w:rPr>
-            <w:rStyle w:val="Hipersaite"/>
-            <w:rFonts w:ascii="Times New Roman" w:hAnsi="Times New Roman" w:cs="Times New Roman"/>
-            <w:sz w:val="24"/>
-            <w:szCs w:val="24"/>
-          </w:rPr>
-          <w:t>i</w:t>
-        </w:r>
-        <w:r>
-          <w:rPr>
-            <w:rStyle w:val="Hipersaite"/>
-            <w:rFonts w:ascii="Times New Roman" w:hAnsi="Times New Roman" w:cs="Times New Roman"/>
-            <w:sz w:val="24"/>
-            <w:szCs w:val="24"/>
-          </w:rPr>
-          <w:t>t</w:t>
-        </w:r>
-      </w:hyperlink>
-      <w:r>
-        <w:rPr>
-          <w:rFonts w:ascii="Times New Roman" w:hAnsi="Times New Roman" w:cs="Times New Roman"/>
-          <w:sz w:val="24"/>
-          <w:szCs w:val="24"/>
-        </w:rPr>
-        <w:t xml:space="preserve">, aģenta darbību starp istabām skatīt 2. attēlā </w:t>
+          <m:t>)</m:t>
+        </m:r>
+      </m:oMath>
+      <w:r>
+        <w:rPr>
+          <w:rFonts w:ascii="Times New Roman" w:hAnsi="Times New Roman" w:cs="Times New Roman"/>
+          <w:sz w:val="24"/>
+          <w:szCs w:val="24"/>
+        </w:rPr>
+        <w:t xml:space="preserve"> </w:t>
+      </w:r>
+      <w:r>
+        <w:rPr>
+          <w:rFonts w:ascii="Times New Roman" w:hAnsi="Times New Roman" w:cs="Times New Roman"/>
+          <w:sz w:val="24"/>
+          <w:szCs w:val="24"/>
+        </w:rPr>
+        <w:t>Z</w:t>
+      </w:r>
+      <w:r>
+        <w:rPr>
+          <w:rFonts w:ascii="Times New Roman" w:hAnsi="Times New Roman" w:cs="Times New Roman"/>
+          <w:sz w:val="24"/>
+          <w:szCs w:val="24"/>
+        </w:rPr>
+        <w:t>inot O notāciju laika</w:t>
+      </w:r>
+      <w:r>
+        <w:rPr>
+          <w:rFonts w:ascii="Times New Roman" w:hAnsi="Times New Roman" w:cs="Times New Roman"/>
+          <w:sz w:val="24"/>
+          <w:szCs w:val="24"/>
+        </w:rPr>
+        <w:t xml:space="preserve"> sarežģītībai</w:t>
+      </w:r>
+      <w:r>
+        <w:rPr>
+          <w:rFonts w:ascii="Times New Roman" w:hAnsi="Times New Roman" w:cs="Times New Roman"/>
+          <w:sz w:val="24"/>
+          <w:szCs w:val="24"/>
+        </w:rPr>
+        <w:t xml:space="preserve">, ir iespējams veikt hipotēzi </w:t>
+      </w:r>
+      <w:r>
+        <w:rPr>
+          <w:rFonts w:ascii="Times New Roman" w:hAnsi="Times New Roman" w:cs="Times New Roman"/>
+          <w:sz w:val="24"/>
+          <w:szCs w:val="24"/>
+        </w:rPr>
+        <w:t>aptuvenai formulai, kas izsaka laiku t pie noteikta n istabu skaita. Piemēram,</w:t>
+      </w:r>
+      <w:r>
+        <w:rPr>
+          <w:rFonts w:ascii="Times New Roman" w:hAnsi="Times New Roman" w:cs="Times New Roman"/>
+          <w:sz w:val="24"/>
+          <w:szCs w:val="24"/>
+        </w:rPr>
+        <w:t xml:space="preserve"> š</w:t>
+      </w:r>
+      <w:r>
+        <w:rPr>
+          <w:rFonts w:ascii="Times New Roman" w:hAnsi="Times New Roman" w:cs="Times New Roman"/>
+          <w:sz w:val="24"/>
+          <w:szCs w:val="24"/>
+        </w:rPr>
+        <w:t>ī</w:t>
+      </w:r>
+      <w:r>
+        <w:rPr>
+          <w:rFonts w:ascii="Times New Roman" w:hAnsi="Times New Roman" w:cs="Times New Roman"/>
+          <w:sz w:val="24"/>
+          <w:szCs w:val="24"/>
+        </w:rPr>
+        <w:t xml:space="preserve"> projekt</w:t>
+      </w:r>
+      <w:r>
+        <w:rPr>
+          <w:rFonts w:ascii="Times New Roman" w:hAnsi="Times New Roman" w:cs="Times New Roman"/>
+          <w:sz w:val="24"/>
+          <w:szCs w:val="24"/>
+        </w:rPr>
+        <w:t>a ietvaros</w:t>
+      </w:r>
+      <w:r>
+        <w:rPr>
+          <w:rFonts w:ascii="Times New Roman" w:hAnsi="Times New Roman" w:cs="Times New Roman"/>
+          <w:sz w:val="24"/>
+          <w:szCs w:val="24"/>
+        </w:rPr>
+        <w:t xml:space="preserve"> </w:t>
+      </w:r>
+      <w:r>
+        <w:rPr>
+          <w:rFonts w:ascii="Times New Roman" w:hAnsi="Times New Roman" w:cs="Times New Roman"/>
+          <w:sz w:val="24"/>
+          <w:szCs w:val="24"/>
+        </w:rPr>
+        <w:t>tiek izskatīta šāda hipotētiska formula laika noteikšanai:</w:t>
       </w:r>
     </w:p>
     <w:p>
       <w:pPr>
-        <w:rPr>
-          <w:rFonts w:ascii="Times New Roman" w:hAnsi="Times New Roman" w:cs="Times New Roman"/>
-          <w:sz w:val="24"/>
-          <w:szCs w:val="24"/>
-        </w:rPr>
-      </w:pPr>
+        <w:jc w:val="center"/>
+        <w:rPr>
+          <w:rFonts w:ascii="Times New Roman" w:hAnsi="Times New Roman" w:cs="Times New Roman"/>
+          <w:sz w:val="24"/>
+          <w:szCs w:val="24"/>
+        </w:rPr>
+      </w:pPr>
+      <w:r>
+        <w:rPr>
+          <w:rFonts w:ascii="Times New Roman" w:hAnsi="Times New Roman" w:cs="Times New Roman"/>
+          <w:sz w:val="24"/>
+          <w:szCs w:val="24"/>
+          <w:highlight w:val="yellow"/>
+        </w:rPr>
+        <w:t xml:space="preserve">t = </w:t>
+      </w:r>
+      <m:oMath>
+        <m:sSup>
+          <m:sSupPr>
+            <m:ctrlPr>
+              <w:rPr>
+                <w:rFonts w:ascii="Cambria Math" w:hAnsi="Cambria Math" w:cs="Times New Roman"/>
+                <w:i/>
+                <w:sz w:val="24"/>
+                <w:szCs w:val="24"/>
+                <w:highlight w:val="yellow"/>
+              </w:rPr>
+            </m:ctrlPr>
+          </m:sSupPr>
+          <m:e>
+            <m:r>
+              <w:rPr>
+                <w:rFonts w:ascii="Cambria Math" w:hAnsi="Cambria Math" w:cs="Times New Roman"/>
+                <w:sz w:val="24"/>
+                <w:szCs w:val="24"/>
+                <w:highlight w:val="yellow"/>
+              </w:rPr>
+              <m:t>n</m:t>
+            </m:r>
+          </m:e>
+          <m:sup>
+            <m:r>
+              <w:rPr>
+                <w:rFonts w:ascii="Cambria Math" w:hAnsi="Cambria Math" w:cs="Times New Roman"/>
+                <w:sz w:val="24"/>
+                <w:szCs w:val="24"/>
+                <w:highlight w:val="yellow"/>
+              </w:rPr>
+              <m:t>2</m:t>
+            </m:r>
+          </m:sup>
+        </m:sSup>
+      </m:oMath>
+      <w:r>
+        <w:rPr>
+          <w:rFonts w:ascii="Times New Roman" w:hAnsi="Times New Roman" w:cs="Times New Roman"/>
+          <w:sz w:val="24"/>
+          <w:szCs w:val="24"/>
+          <w:highlight w:val="yellow"/>
+        </w:rPr>
+        <w:t>+(n+n)</w:t>
+      </w:r>
+    </w:p>
+    <w:p>
+      <w:pPr>
+        <w:ind w:firstLine="709"/>
+        <w:jc w:val="both"/>
+        <w:rPr>
+          <w:rFonts w:ascii="Times New Roman" w:hAnsi="Times New Roman" w:cs="Times New Roman"/>
+          <w:sz w:val="24"/>
+          <w:szCs w:val="24"/>
+        </w:rPr>
+      </w:pPr>
+      <w:r>
+        <w:rPr>
+          <w:rFonts w:ascii="Times New Roman" w:hAnsi="Times New Roman" w:cs="Times New Roman"/>
+          <w:sz w:val="24"/>
+          <w:szCs w:val="24"/>
+        </w:rPr>
+        <w:t>Soļi</w:t>
+      </w:r>
+      <w:r>
+        <w:rPr>
+          <w:rFonts w:ascii="Times New Roman" w:hAnsi="Times New Roman" w:cs="Times New Roman"/>
+          <w:sz w:val="24"/>
+          <w:szCs w:val="24"/>
+        </w:rPr>
+        <w:t xml:space="preserve"> t-testu veikšanai:</w:t>
+      </w:r>
+    </w:p>
+    <w:p>
+      <w:pPr>
+        <w:pStyle w:val="Sarakstarindkopa"/>
+        <w:numPr>
+          <w:ilvl w:val="0"/>
+          <w:numId w:val="23"/>
+        </w:numPr>
+        <w:jc w:val="both"/>
+        <w:rPr>
+          <w:rFonts w:ascii="Times New Roman" w:hAnsi="Times New Roman" w:cs="Times New Roman"/>
+          <w:sz w:val="24"/>
+          <w:szCs w:val="24"/>
+        </w:rPr>
+      </w:pPr>
+      <w:r>
+        <w:rPr>
+          <w:rFonts w:ascii="Times New Roman" w:hAnsi="Times New Roman" w:cs="Times New Roman"/>
+          <w:sz w:val="24"/>
+          <w:szCs w:val="24"/>
+        </w:rPr>
+        <w:t>Programma tiek vairākkārtēji aktivizēta vienāda skaita reižu pie dažādiem istabu skaitiem.</w:t>
+      </w:r>
+    </w:p>
+    <w:p>
+      <w:pPr>
+        <w:pStyle w:val="Sarakstarindkopa"/>
+        <w:numPr>
+          <w:ilvl w:val="0"/>
+          <w:numId w:val="23"/>
+        </w:numPr>
+        <w:jc w:val="both"/>
+        <w:rPr>
+          <w:rFonts w:ascii="Times New Roman" w:hAnsi="Times New Roman" w:cs="Times New Roman"/>
+          <w:sz w:val="24"/>
+          <w:szCs w:val="24"/>
+        </w:rPr>
+      </w:pPr>
+      <w:r>
+        <w:rPr>
+          <w:rFonts w:ascii="Times New Roman" w:hAnsi="Times New Roman" w:cs="Times New Roman"/>
+          <w:sz w:val="24"/>
+          <w:szCs w:val="24"/>
+        </w:rPr>
+        <w:t>Novērotie laiki tiek salīdzināti ar teorētisko pieņēmumu, izmantojot t-testu.</w:t>
+      </w:r>
+    </w:p>
+    <w:p>
+      <w:pPr>
+        <w:pStyle w:val="Sarakstarindkopa"/>
+        <w:numPr>
+          <w:ilvl w:val="0"/>
+          <w:numId w:val="23"/>
+        </w:numPr>
+        <w:jc w:val="both"/>
+        <w:rPr>
+          <w:rFonts w:ascii="Times New Roman" w:hAnsi="Times New Roman" w:cs="Times New Roman"/>
+          <w:sz w:val="24"/>
+          <w:szCs w:val="24"/>
+        </w:rPr>
+      </w:pPr>
+      <w:r>
+        <w:rPr>
+          <w:rFonts w:ascii="Times New Roman" w:hAnsi="Times New Roman" w:cs="Times New Roman"/>
+          <w:sz w:val="24"/>
+          <w:szCs w:val="24"/>
+        </w:rPr>
+        <w:t>Iegūtās t vērtības tiek analizētas, lai novērotu aģenta izpildes precizitāti</w:t>
+      </w:r>
+      <w:r>
+        <w:rPr>
+          <w:rFonts w:ascii="Times New Roman" w:hAnsi="Times New Roman" w:cs="Times New Roman"/>
+          <w:sz w:val="24"/>
+          <w:szCs w:val="24"/>
+        </w:rPr>
+        <w:t>.</w:t>
+      </w:r>
+    </w:p>
+    <w:p>
+      <w:pPr>
+        <w:jc w:val="both"/>
+        <w:rPr>
+          <w:rFonts w:ascii="Times New Roman" w:hAnsi="Times New Roman" w:cs="Times New Roman"/>
+          <w:sz w:val="24"/>
+          <w:szCs w:val="24"/>
+        </w:rPr>
+      </w:pPr>
+    </w:p>
+    <w:p>
+      <w:pPr>
+        <w:jc w:val="center"/>
+        <w:rPr>
+          <w:rFonts w:ascii="Times New Roman" w:hAnsi="Times New Roman" w:cs="Times New Roman"/>
+          <w:sz w:val="32"/>
+          <w:szCs w:val="32"/>
+        </w:rPr>
+      </w:pPr>
+      <w:r>
+        <w:rPr>
+          <w:rFonts w:ascii="Times New Roman" w:hAnsi="Times New Roman" w:cs="Times New Roman"/>
+          <w:b/>
+          <w:bCs/>
+          <w:sz w:val="32"/>
+          <w:szCs w:val="32"/>
+        </w:rPr>
+        <w:t>10. Veiktspējas mērīšana</w:t>
+      </w:r>
     </w:p>
     <w:p>
       <w:pPr>
@@ -8923,6 +10958,92 @@
     </w:lvl>
   </w:abstractNum>
   <w:abstractNum w:abstractNumId="8" w15:restartNumberingAfterBreak="0">
+    <w:nsid w:val="237E5EB1"/>
+    <w:multiLevelType w:val="hybridMultilevel"/>
+    <w:tmpl w:val="CEA4EA9E"/>
+    <w:lvl w:ilvl="0" w:tplc="0409000F">
+      <w:start w:val="1"/>
+      <w:numFmt w:val="decimal"/>
+      <w:lvlText w:val="%1."/>
+      <w:lvlJc w:val="left"/>
+      <w:pPr>
+        <w:ind w:left="720" w:hanging="360"/>
+      </w:pPr>
+    </w:lvl>
+    <w:lvl w:ilvl="1" w:tplc="04260019" w:tentative="1">
+      <w:start w:val="1"/>
+      <w:numFmt w:val="lowerLetter"/>
+      <w:lvlText w:val="%2."/>
+      <w:lvlJc w:val="left"/>
+      <w:pPr>
+        <w:ind w:left="1440" w:hanging="360"/>
+      </w:pPr>
+    </w:lvl>
+    <w:lvl w:ilvl="2" w:tplc="0426001B" w:tentative="1">
+      <w:start w:val="1"/>
+      <w:numFmt w:val="lowerRoman"/>
+      <w:lvlText w:val="%3."/>
+      <w:lvlJc w:val="right"/>
+      <w:pPr>
+        <w:ind w:left="2160" w:hanging="180"/>
+      </w:pPr>
+    </w:lvl>
+    <w:lvl w:ilvl="3" w:tplc="0426000F" w:tentative="1">
+      <w:start w:val="1"/>
+      <w:numFmt w:val="decimal"/>
+      <w:lvlText w:val="%4."/>
+      <w:lvlJc w:val="left"/>
+      <w:pPr>
+        <w:ind w:left="2880" w:hanging="360"/>
+      </w:pPr>
+    </w:lvl>
+    <w:lvl w:ilvl="4" w:tplc="04260019" w:tentative="1">
+      <w:start w:val="1"/>
+      <w:numFmt w:val="lowerLetter"/>
+      <w:lvlText w:val="%5."/>
+      <w:lvlJc w:val="left"/>
+      <w:pPr>
+        <w:ind w:left="3600" w:hanging="360"/>
+      </w:pPr>
+    </w:lvl>
+    <w:lvl w:ilvl="5" w:tplc="0426001B" w:tentative="1">
+      <w:start w:val="1"/>
+      <w:numFmt w:val="lowerRoman"/>
+      <w:lvlText w:val="%6."/>
+      <w:lvlJc w:val="right"/>
+      <w:pPr>
+        <w:ind w:left="4320" w:hanging="180"/>
+      </w:pPr>
+    </w:lvl>
+    <w:lvl w:ilvl="6" w:tplc="0426000F" w:tentative="1">
+      <w:start w:val="1"/>
+      <w:numFmt w:val="decimal"/>
+      <w:lvlText w:val="%7."/>
+      <w:lvlJc w:val="left"/>
+      <w:pPr>
+        <w:ind w:left="5040" w:hanging="360"/>
+      </w:pPr>
+    </w:lvl>
+    <w:lvl w:ilvl="7" w:tplc="04260019" w:tentative="1">
+      <w:start w:val="1"/>
+      <w:numFmt w:val="lowerLetter"/>
+      <w:lvlText w:val="%8."/>
+      <w:lvlJc w:val="left"/>
+      <w:pPr>
+        <w:ind w:left="5760" w:hanging="360"/>
+      </w:pPr>
+    </w:lvl>
+    <w:lvl w:ilvl="8" w:tplc="0426001B" w:tentative="1">
+      <w:start w:val="1"/>
+      <w:numFmt w:val="lowerRoman"/>
+      <w:lvlText w:val="%9."/>
+      <w:lvlJc w:val="right"/>
+      <w:pPr>
+        <w:ind w:left="6480" w:hanging="180"/>
+      </w:pPr>
+    </w:lvl>
+  </w:abstractNum>
+  <w:abstractNum w:abstractNumId="9" w15:restartNumberingAfterBreak="0">
     <w:nsid w:val="2A217AE2"/>
     <w:multiLevelType w:val="hybridMultilevel"/>
     <w:tmpl w:val="4B2AF2C4"/>
@@ -9035,7 +11156,7 @@
       </w:rPr>
     </w:lvl>
   </w:abstractNum>
-  <w:abstractNum w:abstractNumId="9" w15:restartNumberingAfterBreak="0">
+  <w:abstractNum w:abstractNumId="10" w15:restartNumberingAfterBreak="0">
     <w:nsid w:val="2D833FB6"/>
     <w:multiLevelType w:val="hybridMultilevel"/>
     <w:tmpl w:val="BCDA8A44"/>
@@ -9148,7 +11269,7 @@
       </w:rPr>
     </w:lvl>
   </w:abstractNum>
-  <w:abstractNum w:abstractNumId="10" w15:restartNumberingAfterBreak="0">
+  <w:abstractNum w:abstractNumId="11" w15:restartNumberingAfterBreak="0">
     <w:nsid w:val="35954B15"/>
     <w:multiLevelType w:val="hybridMultilevel"/>
     <w:tmpl w:val="7272FFDC"/>
@@ -9261,7 +11382,7 @@
       </w:rPr>
     </w:lvl>
   </w:abstractNum>
-  <w:abstractNum w:abstractNumId="11" w15:restartNumberingAfterBreak="0">
+  <w:abstractNum w:abstractNumId="12" w15:restartNumberingAfterBreak="0">
     <w:nsid w:val="37C366E6"/>
     <w:multiLevelType w:val="hybridMultilevel"/>
     <w:tmpl w:val="24BE18D6"/>
@@ -9350,7 +11471,7 @@
       </w:pPr>
     </w:lvl>
   </w:abstractNum>
-  <w:abstractNum w:abstractNumId="12" w15:restartNumberingAfterBreak="0">
+  <w:abstractNum w:abstractNumId="13" w15:restartNumberingAfterBreak="0">
     <w:nsid w:val="461845F1"/>
     <w:multiLevelType w:val="hybridMultilevel"/>
     <w:tmpl w:val="04488F4C"/>
@@ -9463,7 +11584,7 @@
       </w:rPr>
     </w:lvl>
   </w:abstractNum>
-  <w:abstractNum w:abstractNumId="13" w15:restartNumberingAfterBreak="0">
+  <w:abstractNum w:abstractNumId="14" w15:restartNumberingAfterBreak="0">
     <w:nsid w:val="4C2B659A"/>
     <w:multiLevelType w:val="multilevel"/>
     <w:tmpl w:val="3288D1B6"/>
@@ -9549,7 +11670,7 @@
       </w:pPr>
     </w:lvl>
   </w:abstractNum>
-  <w:abstractNum w:abstractNumId="14" w15:restartNumberingAfterBreak="0">
+  <w:abstractNum w:abstractNumId="15" w15:restartNumberingAfterBreak="0">
     <w:nsid w:val="56D73413"/>
     <w:multiLevelType w:val="hybridMultilevel"/>
     <w:tmpl w:val="65E2E578"/>
@@ -9638,7 +11759,7 @@
       </w:pPr>
     </w:lvl>
   </w:abstractNum>
-  <w:abstractNum w:abstractNumId="15" w15:restartNumberingAfterBreak="0">
+  <w:abstractNum w:abstractNumId="16" w15:restartNumberingAfterBreak="0">
     <w:nsid w:val="56EB3523"/>
     <w:multiLevelType w:val="hybridMultilevel"/>
     <w:tmpl w:val="3312BE02"/>
@@ -9751,7 +11872,7 @@
       </w:rPr>
     </w:lvl>
   </w:abstractNum>
-  <w:abstractNum w:abstractNumId="16" w15:restartNumberingAfterBreak="0">
+  <w:abstractNum w:abstractNumId="17" w15:restartNumberingAfterBreak="0">
     <w:nsid w:val="63B616B5"/>
     <w:multiLevelType w:val="multilevel"/>
     <w:tmpl w:val="B97C77E4"/>
@@ -9837,7 +11958,7 @@
       </w:pPr>
     </w:lvl>
   </w:abstractNum>
-  <w:abstractNum w:abstractNumId="17" w15:restartNumberingAfterBreak="0">
+  <w:abstractNum w:abstractNumId="18" w15:restartNumberingAfterBreak="0">
     <w:nsid w:val="6604796D"/>
     <w:multiLevelType w:val="hybridMultilevel"/>
     <w:tmpl w:val="55F034A4"/>
@@ -9950,7 +12071,7 @@
       </w:rPr>
     </w:lvl>
   </w:abstractNum>
-  <w:abstractNum w:abstractNumId="18" w15:restartNumberingAfterBreak="0">
+  <w:abstractNum w:abstractNumId="19" w15:restartNumberingAfterBreak="0">
     <w:nsid w:val="6D4548A4"/>
     <w:multiLevelType w:val="hybridMultilevel"/>
     <w:tmpl w:val="2222EB38"/>
@@ -10063,7 +12184,7 @@
       </w:rPr>
     </w:lvl>
   </w:abstractNum>
-  <w:abstractNum w:abstractNumId="19" w15:restartNumberingAfterBreak="0">
+  <w:abstractNum w:abstractNumId="20" w15:restartNumberingAfterBreak="0">
     <w:nsid w:val="6FA300DB"/>
     <w:multiLevelType w:val="multilevel"/>
     <w:tmpl w:val="1BBC5FBC"/>
@@ -10184,7 +12305,7 @@
       </w:rPr>
     </w:lvl>
   </w:abstractNum>
-  <w:abstractNum w:abstractNumId="20" w15:restartNumberingAfterBreak="0">
+  <w:abstractNum w:abstractNumId="21" w15:restartNumberingAfterBreak="0">
     <w:nsid w:val="725165D7"/>
     <w:multiLevelType w:val="multilevel"/>
     <w:tmpl w:val="641020EA"/>
@@ -10270,7 +12391,7 @@
       </w:pPr>
     </w:lvl>
   </w:abstractNum>
-  <w:abstractNum w:abstractNumId="21" w15:restartNumberingAfterBreak="0">
+  <w:abstractNum w:abstractNumId="22" w15:restartNumberingAfterBreak="0">
     <w:nsid w:val="735C565E"/>
     <w:multiLevelType w:val="hybridMultilevel"/>
     <w:tmpl w:val="B80662D8"/>
@@ -10360,16 +12481,16 @@
     </w:lvl>
   </w:abstractNum>
   <w:num w:numId="1" w16cid:durableId="1723022124">
-    <w:abstractNumId w:val="13"/>
+    <w:abstractNumId w:val="14"/>
   </w:num>
   <w:num w:numId="2" w16cid:durableId="212546601">
     <w:abstractNumId w:val="3"/>
   </w:num>
   <w:num w:numId="3" w16cid:durableId="2039818751">
-    <w:abstractNumId w:val="16"/>
+    <w:abstractNumId w:val="17"/>
   </w:num>
   <w:num w:numId="4" w16cid:durableId="223376155">
-    <w:abstractNumId w:val="20"/>
+    <w:abstractNumId w:val="21"/>
   </w:num>
   <w:num w:numId="5" w16cid:durableId="1663852345">
     <w:abstractNumId w:val="6"/>
@@ -10378,13 +12499,13 @@
     <w:abstractNumId w:val="5"/>
   </w:num>
   <w:num w:numId="7" w16cid:durableId="616764635">
-    <w:abstractNumId w:val="15"/>
+    <w:abstractNumId w:val="16"/>
   </w:num>
   <w:num w:numId="8" w16cid:durableId="222564256">
-    <w:abstractNumId w:val="19"/>
+    <w:abstractNumId w:val="20"/>
   </w:num>
   <w:num w:numId="9" w16cid:durableId="913441249">
-    <w:abstractNumId w:val="14"/>
+    <w:abstractNumId w:val="15"/>
   </w:num>
   <w:num w:numId="10" w16cid:durableId="1540969741">
     <w:abstractNumId w:val="4"/>
@@ -10393,7 +12514,7 @@
     <w:abstractNumId w:val="1"/>
   </w:num>
   <w:num w:numId="12" w16cid:durableId="1741295033">
-    <w:abstractNumId w:val="11"/>
+    <w:abstractNumId w:val="12"/>
   </w:num>
   <w:num w:numId="13" w16cid:durableId="2040932940">
     <w:abstractNumId w:val="0"/>
@@ -10402,28 +12523,31 @@
     <w:abstractNumId w:val="2"/>
   </w:num>
   <w:num w:numId="15" w16cid:durableId="1724594378">
-    <w:abstractNumId w:val="21"/>
+    <w:abstractNumId w:val="22"/>
   </w:num>
   <w:num w:numId="16" w16cid:durableId="1447768781">
-    <w:abstractNumId w:val="8"/>
+    <w:abstractNumId w:val="9"/>
   </w:num>
   <w:num w:numId="17" w16cid:durableId="253515707">
-    <w:abstractNumId w:val="17"/>
+    <w:abstractNumId w:val="18"/>
   </w:num>
   <w:num w:numId="18" w16cid:durableId="612320034">
+    <w:abstractNumId w:val="11"/>
+  </w:num>
+  <w:num w:numId="19" w16cid:durableId="1458446785">
     <w:abstractNumId w:val="10"/>
   </w:num>
-  <w:num w:numId="19" w16cid:durableId="1458446785">
-    <w:abstractNumId w:val="9"/>
-  </w:num>
   <w:num w:numId="20" w16cid:durableId="178784785">
-    <w:abstractNumId w:val="18"/>
+    <w:abstractNumId w:val="19"/>
   </w:num>
   <w:num w:numId="21" w16cid:durableId="1445881300">
-    <w:abstractNumId w:val="12"/>
+    <w:abstractNumId w:val="13"/>
   </w:num>
   <w:num w:numId="22" w16cid:durableId="826019497">
     <w:abstractNumId w:val="7"/>
+  </w:num>
+  <w:num w:numId="23" w16cid:durableId="780615524">
+    <w:abstractNumId w:val="8"/>
   </w:num>
 </w:numbering>
 </file>

</xml_diff>

<commit_message>
Added uml for DS. Wrote about List.
</commit_message>
<xml_diff>
--- a/ZPD_Dok.docx
+++ b/ZPD_Dok.docx
@@ -7307,7 +7307,7 @@
           <w:noProof/>
         </w:rPr>
         <w:drawing>
-          <wp:inline distT="0" distB="0" distL="0" distR="0" wp14:anchorId="073D7D9D" wp14:editId="31CD1A25">
+          <wp:inline distT="0" distB="0" distL="0" distR="0" wp14:anchorId="073D7D9D" wp14:editId="3A7B5179">
             <wp:extent cx="3788229" cy="2421420"/>
             <wp:effectExtent l="0" t="0" r="3175" b="0"/>
             <wp:docPr id="1444723572" name="Attēls 1"/>
@@ -8361,9 +8361,9 @@
           <w:szCs w:val="24"/>
         </w:rPr>
         <w:drawing>
-          <wp:inline distT="0" distB="0" distL="0" distR="0" wp14:anchorId="5E792503" wp14:editId="7885DB01">
-            <wp:extent cx="3496666" cy="3614797"/>
-            <wp:effectExtent l="0" t="0" r="8890" b="5080"/>
+          <wp:inline distT="0" distB="0" distL="0" distR="0" wp14:anchorId="5E792503" wp14:editId="0847C486">
+            <wp:extent cx="3524357" cy="3643424"/>
+            <wp:effectExtent l="0" t="0" r="0" b="0"/>
             <wp:docPr id="1407576521" name="Attēls 12"/>
             <wp:cNvGraphicFramePr>
               <a:graphicFrameLocks xmlns:a="http://schemas.openxmlformats.org/drawingml/2006/main" noChangeAspect="1"/>
@@ -8390,7 +8390,7 @@
                   <pic:spPr>
                     <a:xfrm>
                       <a:off x="0" y="0"/>
-                      <a:ext cx="3502905" cy="3621247"/>
+                      <a:ext cx="3542409" cy="3662086"/>
                     </a:xfrm>
                     <a:prstGeom prst="rect">
                       <a:avLst/>
@@ -8426,16 +8426,6 @@
         <w:jc w:val="center"/>
         <w:rPr>
           <w:rFonts w:ascii="Times New Roman" w:hAnsi="Times New Roman" w:cs="Times New Roman"/>
-          <w:sz w:val="24"/>
-          <w:szCs w:val="24"/>
-        </w:rPr>
-      </w:pPr>
-    </w:p>
-    <w:p>
-      <w:pPr>
-        <w:jc w:val="center"/>
-        <w:rPr>
-          <w:rFonts w:ascii="Times New Roman" w:hAnsi="Times New Roman" w:cs="Times New Roman"/>
           <w:b/>
           <w:bCs/>
           <w:sz w:val="32"/>
@@ -8455,6 +8445,347 @@
     </w:p>
     <w:p>
       <w:pPr>
+        <w:jc w:val="both"/>
+        <w:rPr>
+          <w:rFonts w:ascii="Times New Roman" w:hAnsi="Times New Roman" w:cs="Times New Roman"/>
+          <w:sz w:val="24"/>
+          <w:szCs w:val="24"/>
+        </w:rPr>
+      </w:pPr>
+      <w:r>
+        <w:rPr>
+          <w:rFonts w:ascii="Times New Roman" w:hAnsi="Times New Roman" w:cs="Times New Roman"/>
+          <w:sz w:val="24"/>
+          <w:szCs w:val="24"/>
+        </w:rPr>
+        <w:tab/>
+        <w:t xml:space="preserve">Heiristikas izveide vides un aģenta realizēšanā ir viena no svarīgākajām pamatproblēmām. </w:t>
+      </w:r>
+      <w:r>
+        <w:rPr>
+          <w:rFonts w:ascii="Times New Roman" w:hAnsi="Times New Roman" w:cs="Times New Roman"/>
+          <w:sz w:val="24"/>
+          <w:szCs w:val="24"/>
+        </w:rPr>
+        <w:t>A* algoritm</w:t>
+      </w:r>
+      <w:r>
+        <w:rPr>
+          <w:rFonts w:ascii="Times New Roman" w:hAnsi="Times New Roman" w:cs="Times New Roman"/>
+          <w:sz w:val="24"/>
+          <w:szCs w:val="24"/>
+        </w:rPr>
+        <w:t>a gadījumā</w:t>
+      </w:r>
+      <w:r>
+        <w:rPr>
+          <w:rFonts w:ascii="Times New Roman" w:hAnsi="Times New Roman" w:cs="Times New Roman"/>
+          <w:sz w:val="24"/>
+          <w:szCs w:val="24"/>
+        </w:rPr>
+        <w:t xml:space="preserve"> heiristika balstās uz </w:t>
+      </w:r>
+      <w:r>
+        <w:rPr>
+          <w:rFonts w:ascii="Times New Roman" w:hAnsi="Times New Roman" w:cs="Times New Roman"/>
+          <w:sz w:val="24"/>
+          <w:szCs w:val="24"/>
+        </w:rPr>
+        <w:t xml:space="preserve">dažāda smaguma </w:t>
+      </w:r>
+      <w:r>
+        <w:rPr>
+          <w:rFonts w:ascii="Times New Roman" w:hAnsi="Times New Roman" w:cs="Times New Roman"/>
+          <w:sz w:val="24"/>
+          <w:szCs w:val="24"/>
+        </w:rPr>
+        <w:t xml:space="preserve">stāvokļu pārejām </w:t>
+      </w:r>
+      <w:r>
+        <w:rPr>
+          <w:rFonts w:ascii="Times New Roman" w:hAnsi="Times New Roman" w:cs="Times New Roman"/>
+          <w:sz w:val="24"/>
+          <w:szCs w:val="24"/>
+        </w:rPr>
+        <w:t>grafā</w:t>
+      </w:r>
+      <w:r>
+        <w:rPr>
+          <w:rFonts w:ascii="Times New Roman" w:hAnsi="Times New Roman" w:cs="Times New Roman"/>
+          <w:sz w:val="24"/>
+          <w:szCs w:val="24"/>
+        </w:rPr>
+        <w:t xml:space="preserve">, savukārt šajā projektā katra pāreja grafā </w:t>
+      </w:r>
+      <w:r>
+        <w:rPr>
+          <w:rFonts w:ascii="Times New Roman" w:hAnsi="Times New Roman" w:cs="Times New Roman"/>
+          <w:sz w:val="24"/>
+          <w:szCs w:val="24"/>
+        </w:rPr>
+        <w:t>ir līdzvērtīga jeb 1 solis. Šīs būtiskās atšķirības dēļ, aģenta sensoru simulēšanai tika izvēlēts “</w:t>
+      </w:r>
+      <w:r>
+        <w:rPr>
+          <w:rFonts w:ascii="Times New Roman" w:hAnsi="Times New Roman" w:cs="Times New Roman"/>
+          <w:sz w:val="24"/>
+          <w:szCs w:val="24"/>
+        </w:rPr>
+        <w:t>Uniform-Cost Search</w:t>
+      </w:r>
+      <w:r>
+        <w:rPr>
+          <w:rFonts w:ascii="Times New Roman" w:hAnsi="Times New Roman" w:cs="Times New Roman"/>
+          <w:sz w:val="24"/>
+          <w:szCs w:val="24"/>
+        </w:rPr>
+        <w:t>” algoritm</w:t>
+      </w:r>
+      <w:r>
+        <w:rPr>
+          <w:rFonts w:ascii="Times New Roman" w:hAnsi="Times New Roman" w:cs="Times New Roman"/>
+          <w:sz w:val="24"/>
+          <w:szCs w:val="24"/>
+        </w:rPr>
+        <w:t>a paveids</w:t>
+      </w:r>
+      <w:r>
+        <w:rPr>
+          <w:rFonts w:ascii="Times New Roman" w:hAnsi="Times New Roman" w:cs="Times New Roman"/>
+          <w:sz w:val="24"/>
+          <w:szCs w:val="24"/>
+        </w:rPr>
+        <w:t xml:space="preserve"> jeb A* algoritm</w:t>
+      </w:r>
+      <w:r>
+        <w:rPr>
+          <w:rFonts w:ascii="Times New Roman" w:hAnsi="Times New Roman" w:cs="Times New Roman"/>
+          <w:sz w:val="24"/>
+          <w:szCs w:val="24"/>
+        </w:rPr>
+        <w:t>s</w:t>
+      </w:r>
+      <w:r>
+        <w:rPr>
+          <w:rFonts w:ascii="Times New Roman" w:hAnsi="Times New Roman" w:cs="Times New Roman"/>
+          <w:sz w:val="24"/>
+          <w:szCs w:val="24"/>
+        </w:rPr>
+        <w:t>, kura realizēšanai ir nepieciešams grafs ar pielāgotu heiristiku.</w:t>
+      </w:r>
+    </w:p>
+    <w:p>
+      <w:pPr>
+        <w:jc w:val="both"/>
+        <w:rPr>
+          <w:rFonts w:ascii="Times New Roman" w:hAnsi="Times New Roman" w:cs="Times New Roman"/>
+          <w:sz w:val="24"/>
+          <w:szCs w:val="24"/>
+        </w:rPr>
+      </w:pPr>
+      <w:r>
+        <w:rPr>
+          <w:rFonts w:ascii="Times New Roman" w:hAnsi="Times New Roman" w:cs="Times New Roman"/>
+          <w:sz w:val="24"/>
+          <w:szCs w:val="24"/>
+        </w:rPr>
+        <w:lastRenderedPageBreak/>
+        <w:tab/>
+        <w:t xml:space="preserve">Visprimitīvākā pieeja </w:t>
+      </w:r>
+      <w:r>
+        <w:rPr>
+          <w:rFonts w:ascii="Times New Roman" w:hAnsi="Times New Roman" w:cs="Times New Roman"/>
+          <w:sz w:val="24"/>
+          <w:szCs w:val="24"/>
+        </w:rPr>
+        <w:t xml:space="preserve">šādas </w:t>
+      </w:r>
+      <w:r>
+        <w:rPr>
+          <w:rFonts w:ascii="Times New Roman" w:hAnsi="Times New Roman" w:cs="Times New Roman"/>
+          <w:sz w:val="24"/>
+          <w:szCs w:val="24"/>
+        </w:rPr>
+        <w:t xml:space="preserve">heiristikas izveidē būtu iziešana caur visām grafa virsotnēm, lai noskaidrotu attālumu jeb soļus līdz galapunktam. Šāda pieeja tomēr būtu pārāk sarežģīta, jo tā būtu mazāk efektīva par primitīvu meklēšanas algoritmu bez heiristikas. Piemēram, BFS meklēšanas algoritms sliktākajā gadījumā izies caur visu grafu, kas jau </w:t>
+      </w:r>
+      <w:r>
+        <w:rPr>
+          <w:rFonts w:ascii="Times New Roman" w:hAnsi="Times New Roman" w:cs="Times New Roman"/>
+          <w:sz w:val="24"/>
+          <w:szCs w:val="24"/>
+        </w:rPr>
+        <w:t xml:space="preserve">nozīmē, ka šāds algoritms sliktākajā gadījumā būs efektīvāks par algoritmu, kurš rēķinās heiristiku, </w:t>
+      </w:r>
+      <w:r>
+        <w:rPr>
+          <w:rFonts w:ascii="Times New Roman" w:hAnsi="Times New Roman" w:cs="Times New Roman"/>
+          <w:sz w:val="24"/>
+          <w:szCs w:val="24"/>
+        </w:rPr>
+        <w:t xml:space="preserve">vispirms </w:t>
+      </w:r>
+      <w:r>
+        <w:rPr>
+          <w:rFonts w:ascii="Times New Roman" w:hAnsi="Times New Roman" w:cs="Times New Roman"/>
+          <w:sz w:val="24"/>
+          <w:szCs w:val="24"/>
+        </w:rPr>
+        <w:t>izskatot visu grafu. Par alternatīvu tika veikta sakarību meklēšana pašā failā ar stāvokļiem, lai heiristika nebalstītos uz liekām kalkulācijām, bet gan zināmām sakarībām.</w:t>
+      </w:r>
+    </w:p>
+    <w:p>
+      <w:pPr>
+        <w:jc w:val="both"/>
+        <w:rPr>
+          <w:rFonts w:ascii="Times New Roman" w:hAnsi="Times New Roman" w:cs="Times New Roman"/>
+          <w:sz w:val="24"/>
+          <w:szCs w:val="24"/>
+        </w:rPr>
+      </w:pPr>
+      <w:r>
+        <w:rPr>
+          <w:rFonts w:ascii="Times New Roman" w:hAnsi="Times New Roman" w:cs="Times New Roman"/>
+          <w:sz w:val="24"/>
+          <w:szCs w:val="24"/>
+        </w:rPr>
+        <w:tab/>
+        <w:t xml:space="preserve">Stāvokļu failā </w:t>
+      </w:r>
+      <w:r>
+        <w:rPr>
+          <w:rFonts w:ascii="Times New Roman" w:hAnsi="Times New Roman" w:cs="Times New Roman"/>
+          <w:sz w:val="24"/>
+          <w:szCs w:val="24"/>
+        </w:rPr>
+        <w:t xml:space="preserve">(sīkāk skatīt pielikumā) </w:t>
+      </w:r>
+      <w:r>
+        <w:rPr>
+          <w:rFonts w:ascii="Times New Roman" w:hAnsi="Times New Roman" w:cs="Times New Roman"/>
+          <w:sz w:val="24"/>
+          <w:szCs w:val="24"/>
+        </w:rPr>
+        <w:t xml:space="preserve">katrs stāvoklis </w:t>
+      </w:r>
+      <w:r>
+        <w:rPr>
+          <w:rFonts w:ascii="Times New Roman" w:hAnsi="Times New Roman" w:cs="Times New Roman"/>
+          <w:sz w:val="24"/>
+          <w:szCs w:val="24"/>
+        </w:rPr>
+        <w:t xml:space="preserve">var reprezentēt tīru vai netīru istabu. No tīras istabas putekļsūcēja aģents var aiziet uz citu istabu, tātad no šī stāvokļa būs n - 1 pārejas, kur n ir istabu skaits. No netīras istabas putekļsūcēja aģents var gan aiziet uz citu istabu, gan iztīrīt esošo, tātad no šī stāvokļa būs n pārejas. Šī ir būtiska sakarība, kuru aģents izmantos, lai noteiktu, vai istaba ir tīra vai netīra. </w:t>
+      </w:r>
+      <w:r>
+        <w:rPr>
+          <w:rFonts w:ascii="Times New Roman" w:hAnsi="Times New Roman" w:cs="Times New Roman"/>
+          <w:sz w:val="24"/>
+          <w:szCs w:val="24"/>
+        </w:rPr>
+        <w:t>Otrkārt, ir svarīgi identificēt, kura pāreja aģentam nozīmēs tīrīšanu, ja tas atrodas netīrā istabā. Pārejas no netīras istabas uz citām istabām vienmēr būs skaitliski tuvas pašreizējās virsotnes skaitliskajai reprezentācijai, savukārt tīrīšana vienmēr būs skaitliski lielāka. Šāda sakarība pastāv, jo aģenta sākuma stāvoklis, kurā visas istabas ir netīras, ir 0 +</w:t>
+      </w:r>
+      <w:r>
+        <w:rPr>
+          <w:rFonts w:ascii="Times New Roman" w:hAnsi="Times New Roman" w:cs="Times New Roman"/>
+          <w:sz w:val="24"/>
+          <w:szCs w:val="24"/>
+        </w:rPr>
+        <w:t xml:space="preserve"> n jeb</w:t>
+      </w:r>
+      <w:r>
+        <w:rPr>
+          <w:rFonts w:ascii="Times New Roman" w:hAnsi="Times New Roman" w:cs="Times New Roman"/>
+          <w:sz w:val="24"/>
+          <w:szCs w:val="24"/>
+        </w:rPr>
+        <w:t xml:space="preserve"> visas atrašanās vietas variācijas, bet gala stāvoklis, kurā visas istabas ir tīras, ir pēdējie n stāvokļi.</w:t>
+      </w:r>
+      <w:r>
+        <w:rPr>
+          <w:rFonts w:ascii="Times New Roman" w:hAnsi="Times New Roman" w:cs="Times New Roman"/>
+          <w:sz w:val="24"/>
+          <w:szCs w:val="24"/>
+        </w:rPr>
+        <w:t xml:space="preserve"> Attiecīgi, istabas iztīrīšana aizvedīs tuvāk gala stāvoklim, kurš ir skaitliski lielāks. </w:t>
+      </w:r>
+      <w:r>
+        <w:rPr>
+          <w:rFonts w:ascii="Times New Roman" w:hAnsi="Times New Roman" w:cs="Times New Roman"/>
+          <w:sz w:val="24"/>
+          <w:szCs w:val="24"/>
+        </w:rPr>
+        <w:t xml:space="preserve">Apskatot vairākus failus, tika iegūta sakarība, ja “pašreizējā stāvokļa skaitliskā reprezentācija &lt;= ar pārejas skaitlisko reprezentāciju </w:t>
+      </w:r>
+      <w:r>
+        <w:rPr>
+          <w:rFonts w:ascii="Times New Roman" w:hAnsi="Times New Roman" w:cs="Times New Roman"/>
+          <w:sz w:val="24"/>
+          <w:szCs w:val="24"/>
+        </w:rPr>
+        <w:t>-</w:t>
+      </w:r>
+      <w:r>
+        <w:rPr>
+          <w:rFonts w:ascii="Times New Roman" w:hAnsi="Times New Roman" w:cs="Times New Roman"/>
+          <w:sz w:val="24"/>
+          <w:szCs w:val="24"/>
+        </w:rPr>
+        <w:t xml:space="preserve"> istabu skaitu”, tad šī pāreja nozīmē istabas iztīrīšanu.</w:t>
+      </w:r>
+    </w:p>
+    <w:p>
+      <w:pPr>
+        <w:jc w:val="both"/>
+        <w:rPr>
+          <w:rFonts w:ascii="Times New Roman" w:hAnsi="Times New Roman" w:cs="Times New Roman"/>
+          <w:sz w:val="24"/>
+          <w:szCs w:val="24"/>
+        </w:rPr>
+      </w:pPr>
+      <w:r>
+        <w:rPr>
+          <w:rFonts w:ascii="Times New Roman" w:hAnsi="Times New Roman" w:cs="Times New Roman"/>
+          <w:sz w:val="24"/>
+          <w:szCs w:val="24"/>
+        </w:rPr>
+        <w:tab/>
+        <w:t xml:space="preserve">Izmantojot </w:t>
+      </w:r>
+      <w:r>
+        <w:rPr>
+          <w:rFonts w:ascii="Times New Roman" w:hAnsi="Times New Roman" w:cs="Times New Roman"/>
+          <w:sz w:val="24"/>
+          <w:szCs w:val="24"/>
+        </w:rPr>
+        <w:t>šādu sakarību balstītu heiristiku</w:t>
+      </w:r>
+      <w:r>
+        <w:rPr>
+          <w:rFonts w:ascii="Times New Roman" w:hAnsi="Times New Roman" w:cs="Times New Roman"/>
+          <w:sz w:val="24"/>
+          <w:szCs w:val="24"/>
+        </w:rPr>
+        <w:t xml:space="preserve">, </w:t>
+      </w:r>
+      <w:r>
+        <w:rPr>
+          <w:rFonts w:ascii="Times New Roman" w:hAnsi="Times New Roman" w:cs="Times New Roman"/>
+          <w:sz w:val="24"/>
+          <w:szCs w:val="24"/>
+        </w:rPr>
+        <w:t>putekļsūcēja aģents veiks lieko grafa pāreju jeb pāreju uz jau tīrām istabām izslēgšanu, nodrošinot pareizo pāreju izvēli un efektīvu resursu lietojumu</w:t>
+      </w:r>
+      <w:r>
+        <w:rPr>
+          <w:rFonts w:ascii="Times New Roman" w:hAnsi="Times New Roman" w:cs="Times New Roman"/>
+          <w:sz w:val="24"/>
+          <w:szCs w:val="24"/>
+        </w:rPr>
+        <w:t>.</w:t>
+      </w:r>
+    </w:p>
+    <w:p>
+      <w:pPr>
         <w:jc w:val="center"/>
         <w:rPr>
           <w:rFonts w:ascii="Times New Roman" w:hAnsi="Times New Roman" w:cs="Times New Roman"/>
@@ -8464,10 +8795,7 @@
           <w:szCs w:val="32"/>
         </w:rPr>
       </w:pPr>
-    </w:p>
-    <w:p>
-      <w:pPr>
-        <w:jc w:val="center"/>
+      <w:r>
         <w:rPr>
           <w:rFonts w:ascii="Times New Roman" w:hAnsi="Times New Roman" w:cs="Times New Roman"/>
           <w:b/>
@@ -8475,11 +8803,9 @@
           <w:sz w:val="32"/>
           <w:szCs w:val="32"/>
         </w:rPr>
-      </w:pPr>
-    </w:p>
-    <w:p>
-      <w:pPr>
-        <w:jc w:val="center"/>
+        <w:t>6</w:t>
+      </w:r>
+      <w:r>
         <w:rPr>
           <w:rFonts w:ascii="Times New Roman" w:hAnsi="Times New Roman" w:cs="Times New Roman"/>
           <w:b/>
@@ -8487,7 +8813,16 @@
           <w:sz w:val="32"/>
           <w:szCs w:val="32"/>
         </w:rPr>
-      </w:pPr>
+        <w:t>.</w:t>
+      </w:r>
+      <w:r>
+        <w:rPr>
+          <w:rFonts w:ascii="Times New Roman" w:hAnsi="Times New Roman" w:cs="Times New Roman"/>
+          <w:sz w:val="32"/>
+          <w:szCs w:val="32"/>
+        </w:rPr>
+        <w:t xml:space="preserve"> </w:t>
+      </w:r>
       <w:r>
         <w:rPr>
           <w:rFonts w:ascii="Times New Roman" w:hAnsi="Times New Roman" w:cs="Times New Roman"/>
@@ -8496,35 +8831,6 @@
           <w:sz w:val="32"/>
           <w:szCs w:val="32"/>
         </w:rPr>
-        <w:lastRenderedPageBreak/>
-        <w:t>6</w:t>
-      </w:r>
-      <w:r>
-        <w:rPr>
-          <w:rFonts w:ascii="Times New Roman" w:hAnsi="Times New Roman" w:cs="Times New Roman"/>
-          <w:b/>
-          <w:bCs/>
-          <w:sz w:val="32"/>
-          <w:szCs w:val="32"/>
-        </w:rPr>
-        <w:t>.</w:t>
-      </w:r>
-      <w:r>
-        <w:rPr>
-          <w:rFonts w:ascii="Times New Roman" w:hAnsi="Times New Roman" w:cs="Times New Roman"/>
-          <w:sz w:val="32"/>
-          <w:szCs w:val="32"/>
-        </w:rPr>
-        <w:t xml:space="preserve"> </w:t>
-      </w:r>
-      <w:r>
-        <w:rPr>
-          <w:rFonts w:ascii="Times New Roman" w:hAnsi="Times New Roman" w:cs="Times New Roman"/>
-          <w:b/>
-          <w:bCs/>
-          <w:sz w:val="32"/>
-          <w:szCs w:val="32"/>
-        </w:rPr>
         <w:t>Aģenta apraksts</w:t>
       </w:r>
     </w:p>
@@ -8609,129 +8915,6 @@
           <w:szCs w:val="24"/>
         </w:rPr>
         <w:t>netiktu veikti lieki soļi un patērēti lieki resursi (laiks, atmiņa).</w:t>
-      </w:r>
-    </w:p>
-    <w:p>
-      <w:pPr>
-        <w:jc w:val="both"/>
-        <w:rPr>
-          <w:rFonts w:ascii="Times New Roman" w:hAnsi="Times New Roman" w:cs="Times New Roman"/>
-          <w:sz w:val="24"/>
-          <w:szCs w:val="24"/>
-        </w:rPr>
-      </w:pPr>
-      <w:r>
-        <w:rPr>
-          <w:rFonts w:ascii="Times New Roman" w:hAnsi="Times New Roman" w:cs="Times New Roman"/>
-          <w:sz w:val="24"/>
-          <w:szCs w:val="24"/>
-        </w:rPr>
-        <w:tab/>
-        <w:t xml:space="preserve">Šajā projektā putekļsūcēja aģents </w:t>
-      </w:r>
-      <w:r>
-        <w:rPr>
-          <w:rFonts w:ascii="Times New Roman" w:hAnsi="Times New Roman" w:cs="Times New Roman"/>
-          <w:sz w:val="24"/>
-          <w:szCs w:val="24"/>
-        </w:rPr>
-        <w:t>implementēts</w:t>
-      </w:r>
-      <w:r>
-        <w:rPr>
-          <w:rFonts w:ascii="Times New Roman" w:hAnsi="Times New Roman" w:cs="Times New Roman"/>
-          <w:sz w:val="24"/>
-          <w:szCs w:val="24"/>
-        </w:rPr>
-        <w:t xml:space="preserve">, izmantojot C++ programmēšanas valodu un galvenokārt objektorientēto programmēšanu. </w:t>
-      </w:r>
-      <w:r>
-        <w:rPr>
-          <w:rFonts w:ascii="Times New Roman" w:hAnsi="Times New Roman" w:cs="Times New Roman"/>
-          <w:sz w:val="24"/>
-          <w:szCs w:val="24"/>
-        </w:rPr>
-        <w:t>A</w:t>
-      </w:r>
-      <w:r>
-        <w:rPr>
-          <w:rFonts w:ascii="Times New Roman" w:hAnsi="Times New Roman" w:cs="Times New Roman"/>
-          <w:sz w:val="24"/>
-          <w:szCs w:val="24"/>
-        </w:rPr>
-        <w:t>ģent</w:t>
-      </w:r>
-      <w:r>
-        <w:rPr>
-          <w:rFonts w:ascii="Times New Roman" w:hAnsi="Times New Roman" w:cs="Times New Roman"/>
-          <w:sz w:val="24"/>
-          <w:szCs w:val="24"/>
-        </w:rPr>
-        <w:t>am</w:t>
-      </w:r>
-      <w:r>
-        <w:rPr>
-          <w:rFonts w:ascii="Times New Roman" w:hAnsi="Times New Roman" w:cs="Times New Roman"/>
-          <w:sz w:val="24"/>
-          <w:szCs w:val="24"/>
-        </w:rPr>
-        <w:t xml:space="preserve"> </w:t>
-      </w:r>
-      <w:r>
-        <w:rPr>
-          <w:rFonts w:ascii="Times New Roman" w:hAnsi="Times New Roman" w:cs="Times New Roman"/>
-          <w:sz w:val="24"/>
-          <w:szCs w:val="24"/>
-        </w:rPr>
-        <w:t>esam, kā</w:t>
-      </w:r>
-      <w:r>
-        <w:rPr>
-          <w:rFonts w:ascii="Times New Roman" w:hAnsi="Times New Roman" w:cs="Times New Roman"/>
-          <w:sz w:val="24"/>
-          <w:szCs w:val="24"/>
-        </w:rPr>
-        <w:t xml:space="preserve"> patstāvīg</w:t>
-      </w:r>
-      <w:r>
-        <w:rPr>
-          <w:rFonts w:ascii="Times New Roman" w:hAnsi="Times New Roman" w:cs="Times New Roman"/>
-          <w:sz w:val="24"/>
-          <w:szCs w:val="24"/>
-        </w:rPr>
-        <w:t>am</w:t>
-      </w:r>
-      <w:r>
-        <w:rPr>
-          <w:rFonts w:ascii="Times New Roman" w:hAnsi="Times New Roman" w:cs="Times New Roman"/>
-          <w:sz w:val="24"/>
-          <w:szCs w:val="24"/>
-        </w:rPr>
-        <w:t xml:space="preserve"> klases datu tip</w:t>
-      </w:r>
-      <w:r>
-        <w:rPr>
-          <w:rFonts w:ascii="Times New Roman" w:hAnsi="Times New Roman" w:cs="Times New Roman"/>
-          <w:sz w:val="24"/>
-          <w:szCs w:val="24"/>
-        </w:rPr>
-        <w:t>am</w:t>
-      </w:r>
-      <w:r>
-        <w:rPr>
-          <w:rFonts w:ascii="Times New Roman" w:hAnsi="Times New Roman" w:cs="Times New Roman"/>
-          <w:sz w:val="24"/>
-          <w:szCs w:val="24"/>
-        </w:rPr>
-        <w:t xml:space="preserve"> ar pozīcijas atribūtu</w:t>
-      </w:r>
-      <w:r>
-        <w:rPr>
-          <w:rFonts w:ascii="Times New Roman" w:hAnsi="Times New Roman" w:cs="Times New Roman"/>
-          <w:sz w:val="24"/>
-          <w:szCs w:val="24"/>
-        </w:rPr>
-        <w:t xml:space="preserve"> un tīrīšanas un pāreju metodēm.</w:t>
       </w:r>
     </w:p>
     <w:p>
@@ -8806,9 +8989,9 @@
           <w:szCs w:val="24"/>
         </w:rPr>
         <w:drawing>
-          <wp:inline distT="0" distB="0" distL="0" distR="0" wp14:anchorId="29A64F4A" wp14:editId="726AE255">
-            <wp:extent cx="5114109" cy="2566844"/>
-            <wp:effectExtent l="0" t="0" r="0" b="5080"/>
+          <wp:inline distT="0" distB="0" distL="0" distR="0" wp14:anchorId="29A64F4A" wp14:editId="5A5E46DD">
+            <wp:extent cx="3883732" cy="1949302"/>
+            <wp:effectExtent l="0" t="0" r="2540" b="0"/>
             <wp:docPr id="1076551950" name="Attēls 1"/>
             <wp:cNvGraphicFramePr>
               <a:graphicFrameLocks xmlns:a="http://schemas.openxmlformats.org/drawingml/2006/main" noChangeAspect="1"/>
@@ -8829,7 +9012,7 @@
                   <pic:spPr>
                     <a:xfrm>
                       <a:off x="0" y="0"/>
-                      <a:ext cx="5136862" cy="2578264"/>
+                      <a:ext cx="4073642" cy="2044621"/>
                     </a:xfrm>
                     <a:prstGeom prst="rect">
                       <a:avLst/>
@@ -8915,16 +9098,6 @@
         <w:jc w:val="center"/>
         <w:rPr>
           <w:rFonts w:ascii="Times New Roman" w:hAnsi="Times New Roman" w:cs="Times New Roman"/>
-          <w:sz w:val="24"/>
-          <w:szCs w:val="24"/>
-        </w:rPr>
-      </w:pPr>
-    </w:p>
-    <w:p>
-      <w:pPr>
-        <w:jc w:val="center"/>
-        <w:rPr>
-          <w:rFonts w:ascii="Times New Roman" w:hAnsi="Times New Roman" w:cs="Times New Roman"/>
           <w:b/>
           <w:bCs/>
           <w:sz w:val="32"/>
@@ -8939,7 +9112,144 @@
           <w:sz w:val="32"/>
           <w:szCs w:val="32"/>
         </w:rPr>
+        <w:lastRenderedPageBreak/>
         <w:t>7. Datu struktūras</w:t>
+      </w:r>
+    </w:p>
+    <w:p>
+      <w:pPr>
+        <w:rPr>
+          <w:rFonts w:ascii="Times New Roman" w:hAnsi="Times New Roman" w:cs="Times New Roman"/>
+          <w:sz w:val="24"/>
+          <w:szCs w:val="24"/>
+        </w:rPr>
+      </w:pPr>
+      <w:r>
+        <w:rPr>
+          <w:rFonts w:ascii="Times New Roman" w:hAnsi="Times New Roman" w:cs="Times New Roman"/>
+          <w:sz w:val="24"/>
+          <w:szCs w:val="24"/>
+        </w:rPr>
+        <w:tab/>
+        <w:t>Datu struktūru grafiskais attēlojums (skatīt 4. attēlu):</w:t>
+      </w:r>
+    </w:p>
+    <w:p>
+      <w:pPr>
+        <w:tabs>
+          <w:tab w:val="left" w:pos="6237"/>
+        </w:tabs>
+        <w:jc w:val="center"/>
+        <w:rPr>
+          <w:rFonts w:ascii="Times New Roman" w:hAnsi="Times New Roman" w:cs="Times New Roman"/>
+          <w:b/>
+          <w:bCs/>
+          <w:sz w:val="32"/>
+          <w:szCs w:val="32"/>
+        </w:rPr>
+      </w:pPr>
+      <w:r>
+        <w:rPr>
+          <w:rFonts w:ascii="Times New Roman" w:hAnsi="Times New Roman" w:cs="Times New Roman"/>
+          <w:b/>
+          <w:bCs/>
+          <w:noProof/>
+          <w:sz w:val="32"/>
+          <w:szCs w:val="32"/>
+        </w:rPr>
+        <w:drawing>
+          <wp:inline distT="0" distB="0" distL="0" distR="0" wp14:anchorId="6DEEC661" wp14:editId="02B3C40D">
+            <wp:extent cx="4931507" cy="5204721"/>
+            <wp:effectExtent l="0" t="0" r="2540" b="0"/>
+            <wp:docPr id="711340885" name="Attēls 2"/>
+            <wp:cNvGraphicFramePr>
+              <a:graphicFrameLocks xmlns:a="http://schemas.openxmlformats.org/drawingml/2006/main" noChangeAspect="1"/>
+            </wp:cNvGraphicFramePr>
+            <a:graphic xmlns:a="http://schemas.openxmlformats.org/drawingml/2006/main">
+              <a:graphicData uri="http://schemas.openxmlformats.org/drawingml/2006/picture">
+                <pic:pic xmlns:pic="http://schemas.openxmlformats.org/drawingml/2006/picture">
+                  <pic:nvPicPr>
+                    <pic:cNvPr id="711340885" name="Attēls 2"/>
+                    <pic:cNvPicPr>
+                      <a:picLocks noChangeAspect="1" noChangeArrowheads="1"/>
+                    </pic:cNvPicPr>
+                  </pic:nvPicPr>
+                  <pic:blipFill>
+                    <a:blip r:embed="rId11">
+                      <a:extLst>
+                        <a:ext uri="{28A0092B-C50C-407E-A947-70E740481C1C}">
+                          <a14:useLocalDpi xmlns:a14="http://schemas.microsoft.com/office/drawing/2010/main" val="0"/>
+                        </a:ext>
+                      </a:extLst>
+                    </a:blip>
+                    <a:srcRect/>
+                    <a:stretch>
+                      <a:fillRect/>
+                    </a:stretch>
+                  </pic:blipFill>
+                  <pic:spPr bwMode="auto">
+                    <a:xfrm>
+                      <a:off x="0" y="0"/>
+                      <a:ext cx="4948456" cy="5222609"/>
+                    </a:xfrm>
+                    <a:prstGeom prst="rect">
+                      <a:avLst/>
+                    </a:prstGeom>
+                    <a:noFill/>
+                    <a:ln>
+                      <a:noFill/>
+                    </a:ln>
+                  </pic:spPr>
+                </pic:pic>
+              </a:graphicData>
+            </a:graphic>
+          </wp:inline>
+        </w:drawing>
+      </w:r>
+    </w:p>
+    <w:p>
+      <w:pPr>
+        <w:tabs>
+          <w:tab w:val="left" w:pos="6237"/>
+        </w:tabs>
+        <w:jc w:val="center"/>
+        <w:rPr>
+          <w:rFonts w:ascii="Times New Roman" w:hAnsi="Times New Roman" w:cs="Times New Roman"/>
+          <w:sz w:val="24"/>
+          <w:szCs w:val="24"/>
+        </w:rPr>
+      </w:pPr>
+      <w:r>
+        <w:rPr>
+          <w:rFonts w:ascii="Times New Roman" w:hAnsi="Times New Roman" w:cs="Times New Roman"/>
+          <w:sz w:val="24"/>
+          <w:szCs w:val="24"/>
+        </w:rPr>
+        <w:t xml:space="preserve">(4. attēls: </w:t>
+      </w:r>
+      <w:r>
+        <w:rPr>
+          <w:rFonts w:ascii="Times New Roman" w:hAnsi="Times New Roman" w:cs="Times New Roman"/>
+          <w:sz w:val="24"/>
+          <w:szCs w:val="24"/>
+        </w:rPr>
+        <w:t xml:space="preserve">implementēto </w:t>
+      </w:r>
+      <w:r>
+        <w:rPr>
+          <w:rFonts w:ascii="Times New Roman" w:hAnsi="Times New Roman" w:cs="Times New Roman"/>
+          <w:sz w:val="24"/>
+          <w:szCs w:val="24"/>
+        </w:rPr>
+        <w:t>datu struktūru attēlojums</w:t>
+      </w:r>
+      <w:r>
+        <w:rPr>
+          <w:rFonts w:ascii="Times New Roman" w:hAnsi="Times New Roman" w:cs="Times New Roman"/>
+          <w:sz w:val="24"/>
+          <w:szCs w:val="24"/>
+        </w:rPr>
+        <w:t xml:space="preserve"> UML klašu diagrammā)</w:t>
       </w:r>
     </w:p>
     <w:p>
@@ -8966,6 +9276,177 @@
     </w:p>
     <w:p>
       <w:pPr>
+        <w:jc w:val="both"/>
+        <w:rPr>
+          <w:rFonts w:ascii="Times New Roman" w:hAnsi="Times New Roman" w:cs="Times New Roman"/>
+          <w:sz w:val="24"/>
+          <w:szCs w:val="24"/>
+        </w:rPr>
+      </w:pPr>
+      <w:r>
+        <w:rPr>
+          <w:rFonts w:ascii="Times New Roman" w:hAnsi="Times New Roman" w:cs="Times New Roman"/>
+          <w:sz w:val="24"/>
+          <w:szCs w:val="24"/>
+        </w:rPr>
+        <w:tab/>
+        <w:t>Saistītais saraksts ir lineāra datu</w:t>
+      </w:r>
+      <w:r>
+        <w:rPr>
+          <w:rFonts w:ascii="Times New Roman" w:hAnsi="Times New Roman" w:cs="Times New Roman"/>
+          <w:sz w:val="24"/>
+          <w:szCs w:val="24"/>
+        </w:rPr>
+        <w:t xml:space="preserve"> kolekcija, k</w:t>
+      </w:r>
+      <w:r>
+        <w:rPr>
+          <w:rFonts w:ascii="Times New Roman" w:hAnsi="Times New Roman" w:cs="Times New Roman"/>
+          <w:sz w:val="24"/>
+          <w:szCs w:val="24"/>
+        </w:rPr>
+        <w:t>as</w:t>
+      </w:r>
+      <w:r>
+        <w:rPr>
+          <w:rFonts w:ascii="Times New Roman" w:hAnsi="Times New Roman" w:cs="Times New Roman"/>
+          <w:sz w:val="24"/>
+          <w:szCs w:val="24"/>
+        </w:rPr>
+        <w:t xml:space="preserve"> </w:t>
+      </w:r>
+      <w:r>
+        <w:rPr>
+          <w:rFonts w:ascii="Times New Roman" w:hAnsi="Times New Roman" w:cs="Times New Roman"/>
+          <w:sz w:val="24"/>
+          <w:szCs w:val="24"/>
+        </w:rPr>
+        <w:t>sastāv no</w:t>
+      </w:r>
+      <w:r>
+        <w:rPr>
+          <w:rFonts w:ascii="Times New Roman" w:hAnsi="Times New Roman" w:cs="Times New Roman"/>
+          <w:sz w:val="24"/>
+          <w:szCs w:val="24"/>
+        </w:rPr>
+        <w:t xml:space="preserve"> </w:t>
+      </w:r>
+      <w:r>
+        <w:rPr>
+          <w:rFonts w:ascii="Times New Roman" w:hAnsi="Times New Roman" w:cs="Times New Roman"/>
+          <w:sz w:val="24"/>
+          <w:szCs w:val="24"/>
+        </w:rPr>
+        <w:t>saraksta elementiem</w:t>
+      </w:r>
+      <w:r>
+        <w:rPr>
+          <w:rFonts w:ascii="Times New Roman" w:hAnsi="Times New Roman" w:cs="Times New Roman"/>
+          <w:sz w:val="24"/>
+          <w:szCs w:val="24"/>
+        </w:rPr>
+        <w:t>, kuri</w:t>
+      </w:r>
+      <w:r>
+        <w:rPr>
+          <w:rFonts w:ascii="Times New Roman" w:hAnsi="Times New Roman" w:cs="Times New Roman"/>
+          <w:sz w:val="24"/>
+          <w:szCs w:val="24"/>
+        </w:rPr>
+        <w:t xml:space="preserve"> satur datus un norādi uz nākamo elementu.</w:t>
+      </w:r>
+      <w:r>
+        <w:rPr>
+          <w:rFonts w:ascii="Times New Roman" w:hAnsi="Times New Roman" w:cs="Times New Roman"/>
+          <w:sz w:val="24"/>
+          <w:szCs w:val="24"/>
+        </w:rPr>
+        <w:t xml:space="preserve"> </w:t>
+      </w:r>
+      <w:r>
+        <w:rPr>
+          <w:rFonts w:ascii="Times New Roman" w:hAnsi="Times New Roman" w:cs="Times New Roman"/>
+          <w:sz w:val="24"/>
+          <w:szCs w:val="24"/>
+        </w:rPr>
+        <w:t xml:space="preserve">Šī projekta ietvaros saraksta elementam ir arī norāde uz iepriekšējo elementu, lai uzlabotu saraksta dinamiskumu. </w:t>
+      </w:r>
+      <w:r>
+        <w:rPr>
+          <w:rFonts w:ascii="Times New Roman" w:hAnsi="Times New Roman" w:cs="Times New Roman"/>
+          <w:sz w:val="24"/>
+          <w:szCs w:val="24"/>
+        </w:rPr>
+        <w:t xml:space="preserve">Saistītajam sarakstam ir sākums un beigas, kā arī saraksta garums jeb </w:t>
+      </w:r>
+      <w:r>
+        <w:rPr>
+          <w:rFonts w:ascii="Times New Roman" w:hAnsi="Times New Roman" w:cs="Times New Roman"/>
+          <w:sz w:val="24"/>
+          <w:szCs w:val="24"/>
+        </w:rPr>
+        <w:t xml:space="preserve">saraksta </w:t>
+      </w:r>
+      <w:r>
+        <w:rPr>
+          <w:rFonts w:ascii="Times New Roman" w:hAnsi="Times New Roman" w:cs="Times New Roman"/>
+          <w:sz w:val="24"/>
+          <w:szCs w:val="24"/>
+        </w:rPr>
+        <w:t>elementu skaits.</w:t>
+      </w:r>
+      <w:r>
+        <w:rPr>
+          <w:rFonts w:ascii="Times New Roman" w:hAnsi="Times New Roman" w:cs="Times New Roman"/>
+          <w:sz w:val="24"/>
+          <w:szCs w:val="24"/>
+        </w:rPr>
+        <w:t xml:space="preserve"> Atšķirībā no masīva datu struktūras, kurā </w:t>
+      </w:r>
+      <w:r>
+        <w:rPr>
+          <w:rFonts w:ascii="Times New Roman" w:hAnsi="Times New Roman" w:cs="Times New Roman"/>
+          <w:sz w:val="24"/>
+          <w:szCs w:val="24"/>
+        </w:rPr>
+        <w:t xml:space="preserve">dati tiek glabāti statiskā atmiņas </w:t>
+      </w:r>
+      <w:r>
+        <w:rPr>
+          <w:rFonts w:ascii="Times New Roman" w:hAnsi="Times New Roman" w:cs="Times New Roman"/>
+          <w:sz w:val="24"/>
+          <w:szCs w:val="24"/>
+        </w:rPr>
+        <w:t>ap</w:t>
+      </w:r>
+      <w:r>
+        <w:rPr>
+          <w:rFonts w:ascii="Times New Roman" w:hAnsi="Times New Roman" w:cs="Times New Roman"/>
+          <w:sz w:val="24"/>
+          <w:szCs w:val="24"/>
+        </w:rPr>
+        <w:t>gabalā, u</w:t>
+      </w:r>
+      <w:r>
+        <w:rPr>
+          <w:rFonts w:ascii="Times New Roman" w:hAnsi="Times New Roman" w:cs="Times New Roman"/>
+          <w:sz w:val="24"/>
+          <w:szCs w:val="24"/>
+        </w:rPr>
+        <w:t>n kuram lielumu ir jānosaka pirms kompilēšanas, saistītais saraksts elementus glabā dažādos atmiņas apgabalos. Tas ļauj viegli mainīt sarakstu, izmainot elementu norādes. No otras puses elementu atgūšana ir ilgāka, jo nav zināms, kur elementi atrodas, un ir nepieciešams iziet visām norādēm, lai atrastu vajadzīgo elementu. Tas nozīmē, ka saistītais saraksts ir efektīvs, kad ir nepieciešams dinamiskums, turpretī mazāk efektīvs par masīvu, ja ir nepieciešam</w:t>
+      </w:r>
+      <w:r>
+        <w:rPr>
+          <w:rFonts w:ascii="Times New Roman" w:hAnsi="Times New Roman" w:cs="Times New Roman"/>
+          <w:sz w:val="24"/>
+          <w:szCs w:val="24"/>
+        </w:rPr>
+        <w:t>a datu iegūšana.</w:t>
+      </w:r>
+    </w:p>
+    <w:p>
+      <w:pPr>
         <w:jc w:val="center"/>
         <w:rPr>
           <w:rFonts w:ascii="Times New Roman" w:hAnsi="Times New Roman" w:cs="Times New Roman"/>
@@ -8983,7 +9464,8 @@
           <w:sz w:val="28"/>
           <w:szCs w:val="28"/>
         </w:rPr>
-        <w:t>7.2 Grafs</w:t>
+        <w:lastRenderedPageBreak/>
+        <w:t>7.2 Rinda</w:t>
       </w:r>
     </w:p>
     <w:p>
@@ -8997,6 +9479,93 @@
           <w:szCs w:val="28"/>
         </w:rPr>
       </w:pPr>
+      <w:r>
+        <w:rPr>
+          <w:rFonts w:ascii="Times New Roman" w:hAnsi="Times New Roman" w:cs="Times New Roman"/>
+          <w:b/>
+          <w:bCs/>
+          <w:sz w:val="28"/>
+          <w:szCs w:val="28"/>
+        </w:rPr>
+        <w:t>7.3 Grafs</w:t>
+      </w:r>
+    </w:p>
+    <w:p>
+      <w:pPr>
+        <w:jc w:val="center"/>
+        <w:rPr>
+          <w:rFonts w:ascii="Times New Roman" w:hAnsi="Times New Roman" w:cs="Times New Roman"/>
+          <w:b/>
+          <w:bCs/>
+          <w:sz w:val="28"/>
+          <w:szCs w:val="28"/>
+        </w:rPr>
+      </w:pPr>
+      <w:r>
+        <w:rPr>
+          <w:rFonts w:ascii="Times New Roman" w:hAnsi="Times New Roman" w:cs="Times New Roman"/>
+          <w:b/>
+          <w:bCs/>
+          <w:sz w:val="28"/>
+          <w:szCs w:val="28"/>
+        </w:rPr>
+        <w:t>7.3.1 Pāreja</w:t>
+      </w:r>
+    </w:p>
+    <w:p>
+      <w:pPr>
+        <w:jc w:val="center"/>
+        <w:rPr>
+          <w:rFonts w:ascii="Times New Roman" w:hAnsi="Times New Roman" w:cs="Times New Roman"/>
+          <w:b/>
+          <w:bCs/>
+          <w:sz w:val="28"/>
+          <w:szCs w:val="28"/>
+        </w:rPr>
+      </w:pPr>
+      <w:r>
+        <w:rPr>
+          <w:rFonts w:ascii="Times New Roman" w:hAnsi="Times New Roman" w:cs="Times New Roman"/>
+          <w:b/>
+          <w:bCs/>
+          <w:sz w:val="28"/>
+          <w:szCs w:val="28"/>
+        </w:rPr>
+        <w:t>7.3.2 Virsotne</w:t>
+      </w:r>
+    </w:p>
+    <w:p>
+      <w:pPr>
+        <w:jc w:val="center"/>
+        <w:rPr>
+          <w:rFonts w:ascii="Times New Roman" w:hAnsi="Times New Roman" w:cs="Times New Roman"/>
+          <w:b/>
+          <w:bCs/>
+          <w:sz w:val="28"/>
+          <w:szCs w:val="28"/>
+        </w:rPr>
+      </w:pPr>
+      <w:r>
+        <w:rPr>
+          <w:rFonts w:ascii="Times New Roman" w:hAnsi="Times New Roman" w:cs="Times New Roman"/>
+          <w:b/>
+          <w:bCs/>
+          <w:sz w:val="28"/>
+          <w:szCs w:val="28"/>
+        </w:rPr>
+        <w:t>7.4 Mape</w:t>
+      </w:r>
+    </w:p>
+    <w:p>
+      <w:pPr>
+        <w:rPr>
+          <w:rFonts w:ascii="Times New Roman" w:hAnsi="Times New Roman" w:cs="Times New Roman"/>
+          <w:b/>
+          <w:bCs/>
+          <w:sz w:val="28"/>
+          <w:szCs w:val="28"/>
+        </w:rPr>
+      </w:pPr>
     </w:p>
     <w:p>
       <w:pPr>
@@ -9022,59 +9591,8 @@
     </w:p>
     <w:p>
       <w:pPr>
-        <w:jc w:val="center"/>
-        <w:rPr>
-          <w:rFonts w:ascii="Times New Roman" w:hAnsi="Times New Roman" w:cs="Times New Roman"/>
-          <w:b/>
-          <w:bCs/>
-          <w:sz w:val="32"/>
-          <w:szCs w:val="32"/>
-        </w:rPr>
-      </w:pPr>
-    </w:p>
-    <w:p>
-      <w:pPr>
-        <w:jc w:val="center"/>
-        <w:rPr>
-          <w:rFonts w:ascii="Times New Roman" w:hAnsi="Times New Roman" w:cs="Times New Roman"/>
-          <w:b/>
-          <w:bCs/>
-          <w:sz w:val="32"/>
-          <w:szCs w:val="32"/>
-        </w:rPr>
-      </w:pPr>
-    </w:p>
-    <w:p>
-      <w:pPr>
-        <w:jc w:val="center"/>
-        <w:rPr>
-          <w:rFonts w:ascii="Times New Roman" w:hAnsi="Times New Roman" w:cs="Times New Roman"/>
-          <w:b/>
-          <w:bCs/>
-          <w:sz w:val="32"/>
-          <w:szCs w:val="32"/>
-        </w:rPr>
-      </w:pPr>
-    </w:p>
-    <w:p>
-      <w:pPr>
-        <w:jc w:val="center"/>
-        <w:rPr>
-          <w:rFonts w:ascii="Times New Roman" w:hAnsi="Times New Roman" w:cs="Times New Roman"/>
-          <w:b/>
-          <w:bCs/>
-          <w:sz w:val="32"/>
-          <w:szCs w:val="32"/>
-        </w:rPr>
-      </w:pPr>
-    </w:p>
-    <w:p>
-      <w:pPr>
-        <w:jc w:val="center"/>
-        <w:rPr>
-          <w:rFonts w:ascii="Times New Roman" w:hAnsi="Times New Roman" w:cs="Times New Roman"/>
-          <w:b/>
-          <w:bCs/>
+        <w:rPr>
+          <w:rFonts w:ascii="Times New Roman" w:hAnsi="Times New Roman" w:cs="Times New Roman"/>
           <w:sz w:val="32"/>
           <w:szCs w:val="32"/>
         </w:rPr>
@@ -10175,15 +10693,6 @@
         </w:rPr>
         <w:t>10. Veiktspējas mērīšana</w:t>
       </w:r>
-    </w:p>
-    <w:p>
-      <w:pPr>
-        <w:rPr>
-          <w:rFonts w:ascii="Times New Roman" w:hAnsi="Times New Roman" w:cs="Times New Roman"/>
-          <w:sz w:val="24"/>
-          <w:szCs w:val="24"/>
-        </w:rPr>
-      </w:pPr>
     </w:p>
     <w:sectPr>
       <w:pgSz w:w="12240" w:h="15840"/>

</xml_diff>

<commit_message>
Improved description for environment and heuristic. Wrote about queue DS. Started writing about theoretical space and time complexity
</commit_message>
<xml_diff>
--- a/ZPD_Dok.docx
+++ b/ZPD_Dok.docx
@@ -1935,30 +1935,15 @@
           <w:sz w:val="24"/>
           <w:szCs w:val="24"/>
         </w:rPr>
-        <w:t>Statiskā analīze veiktspējas novērtēšanai.</w:t>
-      </w:r>
-    </w:p>
-    <w:p>
-      <w:pPr>
-        <w:pStyle w:val="Sarakstarindkopa"/>
-        <w:numPr>
-          <w:ilvl w:val="0"/>
-          <w:numId w:val="22"/>
-        </w:numPr>
-        <w:jc w:val="both"/>
-        <w:rPr>
-          <w:rFonts w:ascii="Times New Roman" w:hAnsi="Times New Roman" w:cs="Times New Roman"/>
-          <w:sz w:val="24"/>
-          <w:szCs w:val="24"/>
-        </w:rPr>
-      </w:pPr>
-      <w:r>
-        <w:rPr>
-          <w:rFonts w:ascii="Times New Roman" w:hAnsi="Times New Roman" w:cs="Times New Roman"/>
-          <w:sz w:val="24"/>
-          <w:szCs w:val="24"/>
-        </w:rPr>
-        <w:t>Noteikt algoritmu sarežģītību</w:t>
+        <w:t>Statiskā analīze veiktspējas novērtēšanai</w:t>
+      </w:r>
+      <w:r>
+        <w:rPr>
+          <w:rFonts w:ascii="Times New Roman" w:hAnsi="Times New Roman" w:cs="Times New Roman"/>
+          <w:sz w:val="24"/>
+          <w:szCs w:val="24"/>
+        </w:rPr>
+        <w:t xml:space="preserve"> un potenciālajai uzlabošanai</w:t>
       </w:r>
       <w:r>
         <w:rPr>
@@ -7307,7 +7292,7 @@
           <w:noProof/>
         </w:rPr>
         <w:drawing>
-          <wp:inline distT="0" distB="0" distL="0" distR="0" wp14:anchorId="073D7D9D" wp14:editId="3A7B5179">
+          <wp:inline distT="0" distB="0" distL="0" distR="0" wp14:anchorId="073D7D9D" wp14:editId="27EF82DF">
             <wp:extent cx="3788229" cy="2421420"/>
             <wp:effectExtent l="0" t="0" r="3175" b="0"/>
             <wp:docPr id="1444723572" name="Attēls 1"/>
@@ -8213,83 +8198,186 @@
           <w:szCs w:val="24"/>
         </w:rPr>
         <w:tab/>
-        <w:t>Kodā vidi reprezentē stāvokļ</w:t>
-      </w:r>
-      <w:r>
-        <w:rPr>
-          <w:rFonts w:ascii="Times New Roman" w:hAnsi="Times New Roman" w:cs="Times New Roman"/>
-          <w:sz w:val="24"/>
-          <w:szCs w:val="24"/>
-        </w:rPr>
-        <w:t>u grafs, kas sastāv no virsotnēm un ceļiem starp virsotnēm (vairāk par grafa datu struktūru skatīt nodaļā 7.2)</w:t>
-      </w:r>
-      <w:r>
-        <w:rPr>
-          <w:rFonts w:ascii="Times New Roman" w:hAnsi="Times New Roman" w:cs="Times New Roman"/>
-          <w:sz w:val="24"/>
-          <w:szCs w:val="24"/>
-        </w:rPr>
-        <w:t xml:space="preserve">. Piemēram, </w:t>
-      </w:r>
-      <w:r>
-        <w:rPr>
-          <w:rFonts w:ascii="Times New Roman" w:hAnsi="Times New Roman" w:cs="Times New Roman"/>
-          <w:sz w:val="24"/>
-          <w:szCs w:val="24"/>
-        </w:rPr>
-        <w:t>atrašanos</w:t>
-      </w:r>
-      <w:r>
-        <w:rPr>
-          <w:rFonts w:ascii="Times New Roman" w:hAnsi="Times New Roman" w:cs="Times New Roman"/>
-          <w:sz w:val="24"/>
-          <w:szCs w:val="24"/>
-        </w:rPr>
-        <w:t xml:space="preserve"> istab</w:t>
-      </w:r>
-      <w:r>
-        <w:rPr>
-          <w:rFonts w:ascii="Times New Roman" w:hAnsi="Times New Roman" w:cs="Times New Roman"/>
-          <w:sz w:val="24"/>
-          <w:szCs w:val="24"/>
-        </w:rPr>
-        <w:t>ā, kura ir piesārņota,</w:t>
-      </w:r>
-      <w:r>
-        <w:rPr>
-          <w:rFonts w:ascii="Times New Roman" w:hAnsi="Times New Roman" w:cs="Times New Roman"/>
-          <w:sz w:val="24"/>
-          <w:szCs w:val="24"/>
-        </w:rPr>
-        <w:t xml:space="preserve"> varētu reprezentēt 0 stāvoklis. Šīs istabas iztīrīšanu varētu reprezentēt, kā pāreju no 0 stāvokļa uz 1 stāvokli. Tātad pāriešana uz 1 stāvokli nozīmētu, k</w:t>
-      </w:r>
-      <w:r>
-        <w:rPr>
-          <w:rFonts w:ascii="Times New Roman" w:hAnsi="Times New Roman" w:cs="Times New Roman"/>
-          <w:sz w:val="24"/>
-          <w:szCs w:val="24"/>
-        </w:rPr>
-        <w:t>a</w:t>
-      </w:r>
-      <w:r>
-        <w:rPr>
-          <w:rFonts w:ascii="Times New Roman" w:hAnsi="Times New Roman" w:cs="Times New Roman"/>
-          <w:sz w:val="24"/>
-          <w:szCs w:val="24"/>
-        </w:rPr>
-        <w:t xml:space="preserve"> mēs veicam sūkšanu, un tagad atrodamies 1 stāvoklī, </w:t>
-      </w:r>
-      <w:r>
-        <w:rPr>
-          <w:rFonts w:ascii="Times New Roman" w:hAnsi="Times New Roman" w:cs="Times New Roman"/>
-          <w:sz w:val="24"/>
-          <w:szCs w:val="24"/>
-        </w:rPr>
-        <w:t>proti,</w:t>
-      </w:r>
-      <w:r>
-        <w:rPr>
-          <w:rFonts w:ascii="Times New Roman" w:hAnsi="Times New Roman" w:cs="Times New Roman"/>
+      </w:r>
+      <w:r>
+        <w:rPr>
+          <w:rFonts w:ascii="Times New Roman" w:hAnsi="Times New Roman" w:cs="Times New Roman"/>
+          <w:sz w:val="24"/>
+          <w:szCs w:val="24"/>
+        </w:rPr>
+        <w:t xml:space="preserve">Vidi grafā reprezentē stāvokļu grafs, kur katra virsotne atbilst konkrētam stāvoklim un pāreja starp virsotnēm nozīmē stāvokļa maiņu. Grafa stāvokļu skaitu izsaka formula </w:t>
+      </w:r>
+      <m:oMath>
+        <m:sSup>
+          <m:sSupPr>
+            <m:ctrlPr>
+              <w:rPr>
+                <w:rFonts w:ascii="Cambria Math" w:hAnsi="Cambria Math" w:cs="Times New Roman"/>
+                <w:i/>
+                <w:sz w:val="24"/>
+                <w:szCs w:val="24"/>
+              </w:rPr>
+            </m:ctrlPr>
+          </m:sSupPr>
+          <m:e>
+            <m:r>
+              <w:rPr>
+                <w:rFonts w:ascii="Cambria Math" w:hAnsi="Cambria Math" w:cs="Times New Roman"/>
+                <w:sz w:val="24"/>
+                <w:szCs w:val="24"/>
+              </w:rPr>
+              <m:t>2</m:t>
+            </m:r>
+          </m:e>
+          <m:sup>
+            <m:r>
+              <w:rPr>
+                <w:rFonts w:ascii="Cambria Math" w:hAnsi="Cambria Math" w:cs="Times New Roman"/>
+                <w:sz w:val="24"/>
+                <w:szCs w:val="24"/>
+              </w:rPr>
+              <m:t>n</m:t>
+            </m:r>
+          </m:sup>
+        </m:sSup>
+      </m:oMath>
+      <w:r>
+        <w:rPr>
+          <w:rFonts w:ascii="Times New Roman" w:hAnsi="Times New Roman" w:cs="Times New Roman"/>
+          <w:i/>
+          <w:sz w:val="24"/>
+          <w:szCs w:val="24"/>
+        </w:rPr>
+        <w:sym w:font="Symbol" w:char="F0D7"/>
+      </w:r>
+      <w:r>
+        <w:rPr>
+          <w:rFonts w:ascii="Times New Roman" w:hAnsi="Times New Roman" w:cs="Times New Roman"/>
+          <w:i/>
+          <w:sz w:val="24"/>
+          <w:szCs w:val="24"/>
+        </w:rPr>
+        <w:t xml:space="preserve"> n</w:t>
+      </w:r>
+      <w:r>
+        <w:rPr>
+          <w:rFonts w:ascii="Times New Roman" w:hAnsi="Times New Roman" w:cs="Times New Roman"/>
+          <w:sz w:val="24"/>
+          <w:szCs w:val="24"/>
+        </w:rPr>
+        <w:t xml:space="preserve"> (</w:t>
+      </w:r>
+      <w:r>
+        <w:rPr>
+          <w:rFonts w:ascii="Times New Roman" w:hAnsi="Times New Roman" w:cs="Times New Roman"/>
+          <w:i/>
+          <w:iCs/>
+          <w:sz w:val="24"/>
+          <w:szCs w:val="24"/>
+        </w:rPr>
+        <w:t>n</w:t>
+      </w:r>
+      <w:r>
+        <w:rPr>
+          <w:rFonts w:ascii="Times New Roman" w:hAnsi="Times New Roman" w:cs="Times New Roman"/>
+          <w:sz w:val="24"/>
+          <w:szCs w:val="24"/>
+        </w:rPr>
+        <w:t xml:space="preserve"> – istabu skaits), jo </w:t>
+      </w:r>
+      <m:oMath>
+        <m:sSup>
+          <m:sSupPr>
+            <m:ctrlPr>
+              <w:rPr>
+                <w:rFonts w:ascii="Cambria Math" w:hAnsi="Cambria Math" w:cs="Times New Roman"/>
+                <w:i/>
+                <w:sz w:val="24"/>
+                <w:szCs w:val="24"/>
+              </w:rPr>
+            </m:ctrlPr>
+          </m:sSupPr>
+          <m:e>
+            <m:r>
+              <w:rPr>
+                <w:rFonts w:ascii="Cambria Math" w:hAnsi="Cambria Math" w:cs="Times New Roman"/>
+                <w:sz w:val="24"/>
+                <w:szCs w:val="24"/>
+              </w:rPr>
+              <m:t>2</m:t>
+            </m:r>
+          </m:e>
+          <m:sup>
+            <m:r>
+              <w:rPr>
+                <w:rFonts w:ascii="Cambria Math" w:hAnsi="Cambria Math" w:cs="Times New Roman"/>
+                <w:sz w:val="24"/>
+                <w:szCs w:val="24"/>
+              </w:rPr>
+              <m:t>n</m:t>
+            </m:r>
+          </m:sup>
+        </m:sSup>
+      </m:oMath>
+      <w:r>
+        <w:rPr>
+          <w:rFonts w:ascii="Times New Roman" w:hAnsi="Times New Roman" w:cs="Times New Roman"/>
+          <w:sz w:val="24"/>
+          <w:szCs w:val="24"/>
+        </w:rPr>
+        <w:t xml:space="preserve"> reprezentē istabu stāvokļu skaitu, bet reizinājums ar </w:t>
+      </w:r>
+      <w:r>
+        <w:rPr>
+          <w:rFonts w:ascii="Times New Roman" w:hAnsi="Times New Roman" w:cs="Times New Roman"/>
+          <w:i/>
+          <w:iCs/>
+          <w:sz w:val="24"/>
+          <w:szCs w:val="24"/>
+        </w:rPr>
+        <w:t>n</w:t>
+      </w:r>
+      <w:r>
+        <w:rPr>
+          <w:rFonts w:ascii="Times New Roman" w:hAnsi="Times New Roman" w:cs="Times New Roman"/>
+          <w:sz w:val="24"/>
+          <w:szCs w:val="24"/>
+        </w:rPr>
+        <w:t xml:space="preserve"> nozīmē, ka aģents var atrasties jebkurā no </w:t>
+      </w:r>
+      <w:r>
+        <w:rPr>
+          <w:rFonts w:ascii="Times New Roman" w:hAnsi="Times New Roman" w:cs="Times New Roman"/>
+          <w:i/>
+          <w:iCs/>
+          <w:sz w:val="24"/>
+          <w:szCs w:val="24"/>
+        </w:rPr>
+        <w:t>n</w:t>
+      </w:r>
+      <w:r>
+        <w:rPr>
+          <w:rFonts w:ascii="Times New Roman" w:hAnsi="Times New Roman" w:cs="Times New Roman"/>
+          <w:sz w:val="24"/>
+          <w:szCs w:val="24"/>
+        </w:rPr>
+        <w:t xml:space="preserve"> istabām. Grafa pāreju skaits no tīras istabas ir </w:t>
+      </w:r>
+      <w:r>
+        <w:rPr>
+          <w:rFonts w:ascii="Times New Roman" w:hAnsi="Times New Roman" w:cs="Times New Roman"/>
+          <w:i/>
+          <w:iCs/>
+          <w:sz w:val="24"/>
+          <w:szCs w:val="24"/>
+        </w:rPr>
+        <w:t>n</w:t>
+      </w:r>
+      <w:r>
+        <w:rPr>
+          <w:rFonts w:ascii="Times New Roman" w:hAnsi="Times New Roman" w:cs="Times New Roman"/>
+          <w:i/>
+          <w:iCs/>
           <w:sz w:val="24"/>
           <w:szCs w:val="24"/>
         </w:rPr>
@@ -8298,22 +8386,18 @@
       <w:r>
         <w:rPr>
           <w:rFonts w:ascii="Times New Roman" w:hAnsi="Times New Roman" w:cs="Times New Roman"/>
-          <w:sz w:val="24"/>
-          <w:szCs w:val="24"/>
-        </w:rPr>
-        <w:t>tīrā pirmajā istabā</w:t>
-      </w:r>
-      <w:r>
-        <w:rPr>
-          <w:rFonts w:ascii="Times New Roman" w:hAnsi="Times New Roman" w:cs="Times New Roman"/>
-          <w:sz w:val="24"/>
-          <w:szCs w:val="24"/>
-        </w:rPr>
-        <w:t>.</w:t>
-      </w:r>
-      <w:r>
-        <w:rPr>
-          <w:rFonts w:ascii="Times New Roman" w:hAnsi="Times New Roman" w:cs="Times New Roman"/>
+          <w:i/>
+          <w:iCs/>
+          <w:sz w:val="24"/>
+          <w:szCs w:val="24"/>
+        </w:rPr>
+        <w:t>-</w:t>
+      </w:r>
+      <w:r>
+        <w:rPr>
+          <w:rFonts w:ascii="Times New Roman" w:hAnsi="Times New Roman" w:cs="Times New Roman"/>
+          <w:i/>
+          <w:iCs/>
           <w:sz w:val="24"/>
           <w:szCs w:val="24"/>
         </w:rPr>
@@ -8322,30 +8406,576 @@
       <w:r>
         <w:rPr>
           <w:rFonts w:ascii="Times New Roman" w:hAnsi="Times New Roman" w:cs="Times New Roman"/>
-          <w:sz w:val="24"/>
-          <w:szCs w:val="24"/>
-        </w:rPr>
-        <w:t>Vides relāciju grafiskais</w:t>
-      </w:r>
-      <w:r>
-        <w:rPr>
-          <w:rFonts w:ascii="Times New Roman" w:hAnsi="Times New Roman" w:cs="Times New Roman"/>
-          <w:sz w:val="24"/>
-          <w:szCs w:val="24"/>
-        </w:rPr>
-        <w:t xml:space="preserve"> attēlojums (skatīt</w:t>
-      </w:r>
-      <w:r>
-        <w:rPr>
-          <w:rFonts w:ascii="Times New Roman" w:hAnsi="Times New Roman" w:cs="Times New Roman"/>
-          <w:sz w:val="24"/>
-          <w:szCs w:val="24"/>
-        </w:rPr>
-        <w:t xml:space="preserve"> 2. attēlu):</w:t>
+          <w:i/>
+          <w:iCs/>
+          <w:sz w:val="24"/>
+          <w:szCs w:val="24"/>
+        </w:rPr>
+        <w:t>1</w:t>
+      </w:r>
+      <w:r>
+        <w:rPr>
+          <w:rFonts w:ascii="Times New Roman" w:hAnsi="Times New Roman" w:cs="Times New Roman"/>
+          <w:sz w:val="24"/>
+          <w:szCs w:val="24"/>
+        </w:rPr>
+        <w:t xml:space="preserve">, jo </w:t>
+      </w:r>
+      <w:r>
+        <w:rPr>
+          <w:rFonts w:ascii="Times New Roman" w:hAnsi="Times New Roman" w:cs="Times New Roman"/>
+          <w:sz w:val="24"/>
+          <w:szCs w:val="24"/>
+        </w:rPr>
+        <w:t xml:space="preserve">ir iespējams tikai pāriet uz citām istabām, taču no netīras istabas būs </w:t>
+      </w:r>
+      <w:r>
+        <w:rPr>
+          <w:rFonts w:ascii="Times New Roman" w:hAnsi="Times New Roman" w:cs="Times New Roman"/>
+          <w:i/>
+          <w:iCs/>
+          <w:sz w:val="24"/>
+          <w:szCs w:val="24"/>
+        </w:rPr>
+        <w:t>n</w:t>
+      </w:r>
+      <w:r>
+        <w:rPr>
+          <w:rFonts w:ascii="Times New Roman" w:hAnsi="Times New Roman" w:cs="Times New Roman"/>
+          <w:sz w:val="24"/>
+          <w:szCs w:val="24"/>
+        </w:rPr>
+        <w:t xml:space="preserve"> pāreju skaits, jo ir iespējams arī veikt tīrīšanu. Grafa pārejām pastāv </w:t>
+      </w:r>
+      <m:oMath>
+        <m:sSup>
+          <m:sSupPr>
+            <m:ctrlPr>
+              <w:rPr>
+                <w:rFonts w:ascii="Cambria Math" w:hAnsi="Cambria Math" w:cs="Times New Roman"/>
+                <w:i/>
+                <w:sz w:val="24"/>
+                <w:szCs w:val="24"/>
+              </w:rPr>
+            </m:ctrlPr>
+          </m:sSupPr>
+          <m:e>
+            <m:r>
+              <w:rPr>
+                <w:rFonts w:ascii="Cambria Math" w:hAnsi="Cambria Math" w:cs="Times New Roman"/>
+                <w:sz w:val="24"/>
+                <w:szCs w:val="24"/>
+              </w:rPr>
+              <m:t>2</m:t>
+            </m:r>
+          </m:e>
+          <m:sup>
+            <m:r>
+              <w:rPr>
+                <w:rFonts w:ascii="Cambria Math" w:hAnsi="Cambria Math" w:cs="Times New Roman"/>
+                <w:sz w:val="24"/>
+                <w:szCs w:val="24"/>
+              </w:rPr>
+              <m:t>n</m:t>
+            </m:r>
+            <m:r>
+              <w:rPr>
+                <w:rFonts w:ascii="Cambria Math" w:hAnsi="Cambria Math" w:cs="Times New Roman"/>
+                <w:sz w:val="24"/>
+                <w:szCs w:val="24"/>
+              </w:rPr>
+              <m:t>-1</m:t>
+            </m:r>
+          </m:sup>
+        </m:sSup>
+      </m:oMath>
+      <w:r>
+        <w:rPr>
+          <w:rFonts w:ascii="Times New Roman" w:hAnsi="Times New Roman" w:cs="Times New Roman"/>
+          <w:i/>
+          <w:iCs/>
+          <w:sz w:val="24"/>
+          <w:szCs w:val="24"/>
+        </w:rPr>
+        <w:sym w:font="Symbol" w:char="F0D7"/>
+      </w:r>
+      <w:r>
+        <w:rPr>
+          <w:rFonts w:ascii="Times New Roman" w:hAnsi="Times New Roman" w:cs="Times New Roman"/>
+          <w:i/>
+          <w:iCs/>
+          <w:sz w:val="24"/>
+          <w:szCs w:val="24"/>
+        </w:rPr>
+        <w:t xml:space="preserve"> n</w:t>
+      </w:r>
+      <w:r>
+        <w:rPr>
+          <w:rFonts w:ascii="Times New Roman" w:hAnsi="Times New Roman" w:cs="Times New Roman"/>
+          <w:sz w:val="24"/>
+          <w:szCs w:val="24"/>
+        </w:rPr>
+        <w:t xml:space="preserve"> variācijas, aģentam atrodoties gan no tīras, gan netīras istabas. </w:t>
+      </w:r>
+      <w:r>
+        <w:rPr>
+          <w:rFonts w:ascii="Times New Roman" w:hAnsi="Times New Roman" w:cs="Times New Roman"/>
+          <w:sz w:val="24"/>
+          <w:szCs w:val="24"/>
+        </w:rPr>
+        <w:t xml:space="preserve">Tas ir tādēļ, ka, atrodoties tīrā vai netīrā istabā, pāri paliek </w:t>
+      </w:r>
+      <w:r>
+        <w:rPr>
+          <w:rFonts w:ascii="Times New Roman" w:hAnsi="Times New Roman" w:cs="Times New Roman"/>
+          <w:i/>
+          <w:iCs/>
+          <w:sz w:val="24"/>
+          <w:szCs w:val="24"/>
+        </w:rPr>
+        <w:t>n – 1</w:t>
+      </w:r>
+      <w:r>
+        <w:rPr>
+          <w:rFonts w:ascii="Times New Roman" w:hAnsi="Times New Roman" w:cs="Times New Roman"/>
+          <w:sz w:val="24"/>
+          <w:szCs w:val="24"/>
+        </w:rPr>
+        <w:t xml:space="preserve"> istabu, kuru variāciju skaits ir </w:t>
+      </w:r>
+      <m:oMath>
+        <m:sSup>
+          <m:sSupPr>
+            <m:ctrlPr>
+              <w:rPr>
+                <w:rFonts w:ascii="Cambria Math" w:hAnsi="Cambria Math" w:cs="Times New Roman"/>
+                <w:i/>
+                <w:sz w:val="24"/>
+                <w:szCs w:val="24"/>
+              </w:rPr>
+            </m:ctrlPr>
+          </m:sSupPr>
+          <m:e>
+            <m:r>
+              <w:rPr>
+                <w:rFonts w:ascii="Cambria Math" w:hAnsi="Cambria Math" w:cs="Times New Roman"/>
+                <w:sz w:val="24"/>
+                <w:szCs w:val="24"/>
+              </w:rPr>
+              <m:t>2</m:t>
+            </m:r>
+          </m:e>
+          <m:sup>
+            <m:r>
+              <w:rPr>
+                <w:rFonts w:ascii="Cambria Math" w:hAnsi="Cambria Math" w:cs="Times New Roman"/>
+                <w:sz w:val="24"/>
+                <w:szCs w:val="24"/>
+              </w:rPr>
+              <m:t>n</m:t>
+            </m:r>
+            <m:r>
+              <w:rPr>
+                <w:rFonts w:ascii="Cambria Math" w:hAnsi="Cambria Math" w:cs="Times New Roman"/>
+                <w:sz w:val="24"/>
+                <w:szCs w:val="24"/>
+              </w:rPr>
+              <m:t>-1</m:t>
+            </m:r>
+          </m:sup>
+        </m:sSup>
+      </m:oMath>
+      <w:r>
+        <w:rPr>
+          <w:rFonts w:ascii="Times New Roman" w:hAnsi="Times New Roman" w:cs="Times New Roman"/>
+          <w:sz w:val="24"/>
+          <w:szCs w:val="24"/>
+        </w:rPr>
+        <w:t xml:space="preserve">, un ko ir jāreizina ar </w:t>
+      </w:r>
+      <w:r>
+        <w:rPr>
+          <w:rFonts w:ascii="Times New Roman" w:hAnsi="Times New Roman" w:cs="Times New Roman"/>
+          <w:i/>
+          <w:iCs/>
+          <w:sz w:val="24"/>
+          <w:szCs w:val="24"/>
+        </w:rPr>
+        <w:t>n</w:t>
+      </w:r>
+      <w:r>
+        <w:rPr>
+          <w:rFonts w:ascii="Times New Roman" w:hAnsi="Times New Roman" w:cs="Times New Roman"/>
+          <w:sz w:val="24"/>
+          <w:szCs w:val="24"/>
+        </w:rPr>
+        <w:t xml:space="preserve">, jo vienā no šīm </w:t>
+      </w:r>
+      <w:r>
+        <w:rPr>
+          <w:rFonts w:ascii="Times New Roman" w:hAnsi="Times New Roman" w:cs="Times New Roman"/>
+          <w:i/>
+          <w:iCs/>
+          <w:sz w:val="24"/>
+          <w:szCs w:val="24"/>
+        </w:rPr>
+        <w:t>n</w:t>
+      </w:r>
+      <w:r>
+        <w:rPr>
+          <w:rFonts w:ascii="Times New Roman" w:hAnsi="Times New Roman" w:cs="Times New Roman"/>
+          <w:sz w:val="24"/>
+          <w:szCs w:val="24"/>
+        </w:rPr>
+        <w:t xml:space="preserve"> istabām atrodas aģents. Rezultātā grafa pāreju skaits ir </w:t>
+      </w:r>
+      <w:r>
+        <w:rPr>
+          <w:rFonts w:ascii="Times New Roman" w:hAnsi="Times New Roman" w:cs="Times New Roman"/>
+          <w:i/>
+          <w:iCs/>
+          <w:sz w:val="24"/>
+          <w:szCs w:val="24"/>
+        </w:rPr>
+        <w:t xml:space="preserve">(n </w:t>
+      </w:r>
+      <w:r>
+        <w:rPr>
+          <w:rFonts w:ascii="Times New Roman" w:hAnsi="Times New Roman" w:cs="Times New Roman"/>
+          <w:i/>
+          <w:iCs/>
+          <w:sz w:val="24"/>
+          <w:szCs w:val="24"/>
+        </w:rPr>
+        <w:sym w:font="Symbol" w:char="F0D7"/>
+      </w:r>
+      <w:r>
+        <w:rPr>
+          <w:rFonts w:ascii="Times New Roman" w:hAnsi="Times New Roman" w:cs="Times New Roman"/>
+          <w:i/>
+          <w:iCs/>
+          <w:sz w:val="24"/>
+          <w:szCs w:val="24"/>
+        </w:rPr>
+        <w:t xml:space="preserve"> </w:t>
+      </w:r>
+      <m:oMath>
+        <m:sSup>
+          <m:sSupPr>
+            <m:ctrlPr>
+              <w:rPr>
+                <w:rFonts w:ascii="Cambria Math" w:hAnsi="Cambria Math" w:cs="Times New Roman"/>
+                <w:i/>
+                <w:iCs/>
+                <w:sz w:val="24"/>
+                <w:szCs w:val="24"/>
+              </w:rPr>
+            </m:ctrlPr>
+          </m:sSupPr>
+          <m:e>
+            <m:r>
+              <w:rPr>
+                <w:rFonts w:ascii="Cambria Math" w:hAnsi="Cambria Math" w:cs="Times New Roman"/>
+                <w:sz w:val="24"/>
+                <w:szCs w:val="24"/>
+              </w:rPr>
+              <m:t>2</m:t>
+            </m:r>
+          </m:e>
+          <m:sup>
+            <m:r>
+              <w:rPr>
+                <w:rFonts w:ascii="Cambria Math" w:hAnsi="Cambria Math" w:cs="Times New Roman"/>
+                <w:sz w:val="24"/>
+                <w:szCs w:val="24"/>
+              </w:rPr>
+              <m:t>n</m:t>
+            </m:r>
+            <m:r>
+              <w:rPr>
+                <w:rFonts w:ascii="Cambria Math" w:hAnsi="Cambria Math" w:cs="Times New Roman"/>
+                <w:sz w:val="24"/>
+                <w:szCs w:val="24"/>
+              </w:rPr>
+              <m:t>-1</m:t>
+            </m:r>
+          </m:sup>
+        </m:sSup>
+      </m:oMath>
+      <w:r>
+        <w:rPr>
+          <w:rFonts w:ascii="Times New Roman" w:hAnsi="Times New Roman" w:cs="Times New Roman"/>
+          <w:i/>
+          <w:iCs/>
+          <w:sz w:val="24"/>
+          <w:szCs w:val="24"/>
+        </w:rPr>
+        <w:sym w:font="Symbol" w:char="F0D7"/>
+      </w:r>
+      <w:r>
+        <w:rPr>
+          <w:rFonts w:ascii="Times New Roman" w:hAnsi="Times New Roman" w:cs="Times New Roman"/>
+          <w:i/>
+          <w:iCs/>
+          <w:sz w:val="24"/>
+          <w:szCs w:val="24"/>
+        </w:rPr>
+        <w:t xml:space="preserve"> n) + (</w:t>
+      </w:r>
+      <w:r>
+        <w:rPr>
+          <w:rFonts w:ascii="Times New Roman" w:hAnsi="Times New Roman" w:cs="Times New Roman"/>
+          <w:i/>
+          <w:iCs/>
+          <w:sz w:val="24"/>
+          <w:szCs w:val="24"/>
+        </w:rPr>
+        <w:t xml:space="preserve">n </w:t>
+      </w:r>
+      <w:r>
+        <w:rPr>
+          <w:rFonts w:ascii="Times New Roman" w:hAnsi="Times New Roman" w:cs="Times New Roman"/>
+          <w:i/>
+          <w:iCs/>
+          <w:sz w:val="24"/>
+          <w:szCs w:val="24"/>
+        </w:rPr>
+        <w:sym w:font="Symbol" w:char="F0D7"/>
+      </w:r>
+      <w:r>
+        <w:rPr>
+          <w:rFonts w:ascii="Times New Roman" w:hAnsi="Times New Roman" w:cs="Times New Roman"/>
+          <w:i/>
+          <w:iCs/>
+          <w:sz w:val="24"/>
+          <w:szCs w:val="24"/>
+        </w:rPr>
+        <w:t xml:space="preserve"> </w:t>
+      </w:r>
+      <m:oMath>
+        <m:sSup>
+          <m:sSupPr>
+            <m:ctrlPr>
+              <w:rPr>
+                <w:rFonts w:ascii="Cambria Math" w:hAnsi="Cambria Math" w:cs="Times New Roman"/>
+                <w:i/>
+                <w:iCs/>
+                <w:sz w:val="24"/>
+                <w:szCs w:val="24"/>
+              </w:rPr>
+            </m:ctrlPr>
+          </m:sSupPr>
+          <m:e>
+            <m:r>
+              <w:rPr>
+                <w:rFonts w:ascii="Cambria Math" w:hAnsi="Cambria Math" w:cs="Times New Roman"/>
+                <w:sz w:val="24"/>
+                <w:szCs w:val="24"/>
+              </w:rPr>
+              <m:t>2</m:t>
+            </m:r>
+          </m:e>
+          <m:sup>
+            <m:r>
+              <w:rPr>
+                <w:rFonts w:ascii="Cambria Math" w:hAnsi="Cambria Math" w:cs="Times New Roman"/>
+                <w:sz w:val="24"/>
+                <w:szCs w:val="24"/>
+              </w:rPr>
+              <m:t>n</m:t>
+            </m:r>
+            <m:r>
+              <w:rPr>
+                <w:rFonts w:ascii="Cambria Math" w:hAnsi="Cambria Math" w:cs="Times New Roman"/>
+                <w:sz w:val="24"/>
+                <w:szCs w:val="24"/>
+              </w:rPr>
+              <m:t>-1</m:t>
+            </m:r>
+          </m:sup>
+        </m:sSup>
+      </m:oMath>
+      <w:r>
+        <w:rPr>
+          <w:rFonts w:ascii="Times New Roman" w:hAnsi="Times New Roman" w:cs="Times New Roman"/>
+          <w:i/>
+          <w:iCs/>
+          <w:sz w:val="24"/>
+          <w:szCs w:val="24"/>
+        </w:rPr>
+        <w:t xml:space="preserve"> </w:t>
+      </w:r>
+      <w:r>
+        <w:rPr>
+          <w:rFonts w:ascii="Times New Roman" w:hAnsi="Times New Roman" w:cs="Times New Roman"/>
+          <w:i/>
+          <w:iCs/>
+          <w:sz w:val="24"/>
+          <w:szCs w:val="24"/>
+        </w:rPr>
+        <w:sym w:font="Symbol" w:char="F0D7"/>
+      </w:r>
+      <w:r>
+        <w:rPr>
+          <w:rFonts w:ascii="Times New Roman" w:hAnsi="Times New Roman" w:cs="Times New Roman"/>
+          <w:i/>
+          <w:iCs/>
+          <w:sz w:val="24"/>
+          <w:szCs w:val="24"/>
+        </w:rPr>
+        <w:t xml:space="preserve"> </w:t>
+      </w:r>
+      <w:r>
+        <w:rPr>
+          <w:rFonts w:ascii="Times New Roman" w:hAnsi="Times New Roman" w:cs="Times New Roman"/>
+          <w:i/>
+          <w:iCs/>
+          <w:sz w:val="24"/>
+          <w:szCs w:val="24"/>
+        </w:rPr>
+        <w:t>(</w:t>
+      </w:r>
+      <w:r>
+        <w:rPr>
+          <w:rFonts w:ascii="Times New Roman" w:hAnsi="Times New Roman" w:cs="Times New Roman"/>
+          <w:i/>
+          <w:iCs/>
+          <w:sz w:val="24"/>
+          <w:szCs w:val="24"/>
+        </w:rPr>
+        <w:t>n</w:t>
+      </w:r>
+      <w:r>
+        <w:rPr>
+          <w:rFonts w:ascii="Times New Roman" w:hAnsi="Times New Roman" w:cs="Times New Roman"/>
+          <w:i/>
+          <w:iCs/>
+          <w:sz w:val="24"/>
+          <w:szCs w:val="24"/>
+        </w:rPr>
+        <w:t xml:space="preserve"> – 1))</w:t>
+      </w:r>
+      <w:r>
+        <w:rPr>
+          <w:rFonts w:ascii="Times New Roman" w:hAnsi="Times New Roman" w:cs="Times New Roman"/>
+          <w:i/>
+          <w:iCs/>
+          <w:sz w:val="24"/>
+          <w:szCs w:val="24"/>
+        </w:rPr>
+        <w:t xml:space="preserve"> = n </w:t>
+      </w:r>
+      <w:r>
+        <w:rPr>
+          <w:rFonts w:ascii="Times New Roman" w:hAnsi="Times New Roman" w:cs="Times New Roman"/>
+          <w:i/>
+          <w:iCs/>
+          <w:sz w:val="24"/>
+          <w:szCs w:val="24"/>
+        </w:rPr>
+        <w:sym w:font="Symbol" w:char="F0D7"/>
+      </w:r>
+      <w:r>
+        <w:rPr>
+          <w:rFonts w:ascii="Times New Roman" w:hAnsi="Times New Roman" w:cs="Times New Roman"/>
+          <w:i/>
+          <w:iCs/>
+          <w:sz w:val="24"/>
+          <w:szCs w:val="24"/>
+        </w:rPr>
+        <w:t xml:space="preserve"> </w:t>
+      </w:r>
+      <m:oMath>
+        <m:sSup>
+          <m:sSupPr>
+            <m:ctrlPr>
+              <w:rPr>
+                <w:rFonts w:ascii="Cambria Math" w:hAnsi="Cambria Math" w:cs="Times New Roman"/>
+                <w:i/>
+                <w:iCs/>
+                <w:sz w:val="24"/>
+                <w:szCs w:val="24"/>
+              </w:rPr>
+            </m:ctrlPr>
+          </m:sSupPr>
+          <m:e>
+            <m:r>
+              <w:rPr>
+                <w:rFonts w:ascii="Cambria Math" w:hAnsi="Cambria Math" w:cs="Times New Roman"/>
+                <w:sz w:val="24"/>
+                <w:szCs w:val="24"/>
+              </w:rPr>
+              <m:t>2</m:t>
+            </m:r>
+          </m:e>
+          <m:sup>
+            <m:r>
+              <w:rPr>
+                <w:rFonts w:ascii="Cambria Math" w:hAnsi="Cambria Math" w:cs="Times New Roman"/>
+                <w:sz w:val="24"/>
+                <w:szCs w:val="24"/>
+              </w:rPr>
+              <m:t>n</m:t>
+            </m:r>
+            <m:r>
+              <w:rPr>
+                <w:rFonts w:ascii="Cambria Math" w:hAnsi="Cambria Math" w:cs="Times New Roman"/>
+                <w:sz w:val="24"/>
+                <w:szCs w:val="24"/>
+              </w:rPr>
+              <m:t>-1</m:t>
+            </m:r>
+          </m:sup>
+        </m:sSup>
+      </m:oMath>
+      <w:r>
+        <w:rPr>
+          <w:rFonts w:ascii="Times New Roman" w:hAnsi="Times New Roman" w:cs="Times New Roman"/>
+          <w:i/>
+          <w:iCs/>
+          <w:sz w:val="24"/>
+          <w:szCs w:val="24"/>
+        </w:rPr>
+        <w:t>(2n – 1)</w:t>
       </w:r>
     </w:p>
     <w:p>
       <w:pPr>
+        <w:ind w:firstLine="709"/>
+        <w:jc w:val="both"/>
+        <w:rPr>
+          <w:rFonts w:ascii="Times New Roman" w:hAnsi="Times New Roman" w:cs="Times New Roman"/>
+          <w:sz w:val="24"/>
+          <w:szCs w:val="24"/>
+        </w:rPr>
+      </w:pPr>
+      <w:r>
+        <w:rPr>
+          <w:rFonts w:ascii="Times New Roman" w:hAnsi="Times New Roman" w:cs="Times New Roman"/>
+          <w:sz w:val="24"/>
+          <w:szCs w:val="24"/>
+        </w:rPr>
+        <w:t>Vides relāciju grafiskais</w:t>
+      </w:r>
+      <w:r>
+        <w:rPr>
+          <w:rFonts w:ascii="Times New Roman" w:hAnsi="Times New Roman" w:cs="Times New Roman"/>
+          <w:sz w:val="24"/>
+          <w:szCs w:val="24"/>
+        </w:rPr>
+        <w:t xml:space="preserve"> attēlojums (skatīt</w:t>
+      </w:r>
+      <w:r>
+        <w:rPr>
+          <w:rFonts w:ascii="Times New Roman" w:hAnsi="Times New Roman" w:cs="Times New Roman"/>
+          <w:sz w:val="24"/>
+          <w:szCs w:val="24"/>
+        </w:rPr>
+        <w:t xml:space="preserve"> 2. attēlu):</w:t>
+      </w:r>
+    </w:p>
+    <w:p>
+      <w:pPr>
         <w:jc w:val="center"/>
         <w:rPr>
           <w:rFonts w:ascii="Times New Roman" w:hAnsi="Times New Roman" w:cs="Times New Roman"/>
@@ -8361,8 +8991,8 @@
           <w:szCs w:val="24"/>
         </w:rPr>
         <w:drawing>
-          <wp:inline distT="0" distB="0" distL="0" distR="0" wp14:anchorId="5E792503" wp14:editId="0847C486">
-            <wp:extent cx="3524357" cy="3643424"/>
+          <wp:inline distT="0" distB="0" distL="0" distR="0" wp14:anchorId="5E792503" wp14:editId="35329B95">
+            <wp:extent cx="3819525" cy="3948564"/>
             <wp:effectExtent l="0" t="0" r="0" b="0"/>
             <wp:docPr id="1407576521" name="Attēls 12"/>
             <wp:cNvGraphicFramePr>
@@ -8390,7 +9020,7 @@
                   <pic:spPr>
                     <a:xfrm>
                       <a:off x="0" y="0"/>
-                      <a:ext cx="3542409" cy="3662086"/>
+                      <a:ext cx="3846274" cy="3976217"/>
                     </a:xfrm>
                     <a:prstGeom prst="rect">
                       <a:avLst/>
@@ -8440,6 +9070,7 @@
           <w:sz w:val="32"/>
           <w:szCs w:val="32"/>
         </w:rPr>
+        <w:lastRenderedPageBreak/>
         <w:t>5. Heiristika</w:t>
       </w:r>
     </w:p>
@@ -8459,7 +9090,23 @@
           <w:szCs w:val="24"/>
         </w:rPr>
         <w:tab/>
-        <w:t xml:space="preserve">Heiristikas izveide vides un aģenta realizēšanā ir viena no svarīgākajām pamatproblēmām. </w:t>
+        <w:t>Heiristikas izveide vides un aģenta realizēšanā ir viena no svarīgākajām pamatproblēmām.</w:t>
+      </w:r>
+      <w:r>
+        <w:rPr>
+          <w:rFonts w:ascii="Times New Roman" w:hAnsi="Times New Roman" w:cs="Times New Roman"/>
+          <w:sz w:val="24"/>
+          <w:szCs w:val="24"/>
+        </w:rPr>
+        <w:t xml:space="preserve"> Heiristika ir nepieciešama, lai </w:t>
+      </w:r>
+      <w:r>
+        <w:rPr>
+          <w:rFonts w:ascii="Times New Roman" w:hAnsi="Times New Roman" w:cs="Times New Roman"/>
+          <w:sz w:val="24"/>
+          <w:szCs w:val="24"/>
+        </w:rPr>
+        <w:t xml:space="preserve">piešķirtu aģentam racionālu risinājumu pareizu lēmumu izvēlē, proti, kuru zaru grafā izvēlēties, lai pēc iespējas ātrāk nonāktu mērķa stāvoklī. </w:t>
       </w:r>
       <w:r>
         <w:rPr>
@@ -8589,7 +9236,6 @@
           <w:sz w:val="24"/>
           <w:szCs w:val="24"/>
         </w:rPr>
-        <w:lastRenderedPageBreak/>
         <w:tab/>
         <w:t xml:space="preserve">Visprimitīvākā pieeja </w:t>
       </w:r>
@@ -8674,15 +9320,63 @@
           <w:sz w:val="24"/>
           <w:szCs w:val="24"/>
         </w:rPr>
-        <w:t xml:space="preserve">var reprezentēt tīru vai netīru istabu. No tīras istabas putekļsūcēja aģents var aiziet uz citu istabu, tātad no šī stāvokļa būs n - 1 pārejas, kur n ir istabu skaits. No netīras istabas putekļsūcēja aģents var gan aiziet uz citu istabu, gan iztīrīt esošo, tātad no šī stāvokļa būs n pārejas. Šī ir būtiska sakarība, kuru aģents izmantos, lai noteiktu, vai istaba ir tīra vai netīra. </w:t>
-      </w:r>
-      <w:r>
-        <w:rPr>
-          <w:rFonts w:ascii="Times New Roman" w:hAnsi="Times New Roman" w:cs="Times New Roman"/>
-          <w:sz w:val="24"/>
-          <w:szCs w:val="24"/>
-        </w:rPr>
-        <w:t>Otrkārt, ir svarīgi identificēt, kura pāreja aģentam nozīmēs tīrīšanu, ja tas atrodas netīrā istabā. Pārejas no netīras istabas uz citām istabām vienmēr būs skaitliski tuvas pašreizējās virsotnes skaitliskajai reprezentācijai, savukārt tīrīšana vienmēr būs skaitliski lielāka. Šāda sakarība pastāv, jo aģenta sākuma stāvoklis, kurā visas istabas ir netīras, ir 0 +</w:t>
+        <w:t xml:space="preserve">var reprezentēt tīru vai netīru istabu. No tīras istabas putekļsūcēja aģents var aiziet uz </w:t>
+      </w:r>
+      <w:r>
+        <w:rPr>
+          <w:rFonts w:ascii="Times New Roman" w:hAnsi="Times New Roman" w:cs="Times New Roman"/>
+          <w:sz w:val="24"/>
+          <w:szCs w:val="24"/>
+        </w:rPr>
+        <w:t xml:space="preserve">jebkuru </w:t>
+      </w:r>
+      <w:r>
+        <w:rPr>
+          <w:rFonts w:ascii="Times New Roman" w:hAnsi="Times New Roman" w:cs="Times New Roman"/>
+          <w:sz w:val="24"/>
+          <w:szCs w:val="24"/>
+        </w:rPr>
+        <w:t xml:space="preserve">citu istabu, tātad no šī stāvokļa būs n - 1 pārejas, kur n ir istabu skaits. No netīras istabas putekļsūcēja aģents var gan aiziet uz citu istabu, gan iztīrīt esošo, tātad no šī stāvokļa būs n pārejas. Šī ir būtiska sakarība, kuru aģents izmantos, lai noteiktu, vai istaba ir tīra vai netīra. </w:t>
+      </w:r>
+      <w:r>
+        <w:rPr>
+          <w:rFonts w:ascii="Times New Roman" w:hAnsi="Times New Roman" w:cs="Times New Roman"/>
+          <w:sz w:val="24"/>
+          <w:szCs w:val="24"/>
+        </w:rPr>
+        <w:t xml:space="preserve">Otrkārt, ir svarīgi identificēt, kura pāreja aģentam nozīmēs tīrīšanu, ja tas atrodas netīrā istabā. </w:t>
+      </w:r>
+      <w:r>
+        <w:rPr>
+          <w:rFonts w:ascii="Times New Roman" w:hAnsi="Times New Roman" w:cs="Times New Roman"/>
+          <w:sz w:val="24"/>
+          <w:szCs w:val="24"/>
+        </w:rPr>
+        <w:t>S</w:t>
+      </w:r>
+      <w:r>
+        <w:rPr>
+          <w:rFonts w:ascii="Times New Roman" w:hAnsi="Times New Roman" w:cs="Times New Roman"/>
+          <w:sz w:val="24"/>
+          <w:szCs w:val="24"/>
+        </w:rPr>
+        <w:t>askaņā ar vides ievadfailu</w:t>
+      </w:r>
+      <w:r>
+        <w:rPr>
+          <w:rFonts w:ascii="Times New Roman" w:hAnsi="Times New Roman" w:cs="Times New Roman"/>
+          <w:sz w:val="24"/>
+          <w:szCs w:val="24"/>
+        </w:rPr>
+        <w:t xml:space="preserve"> p</w:t>
+      </w:r>
+      <w:r>
+        <w:rPr>
+          <w:rFonts w:ascii="Times New Roman" w:hAnsi="Times New Roman" w:cs="Times New Roman"/>
+          <w:sz w:val="24"/>
+          <w:szCs w:val="24"/>
+        </w:rPr>
+        <w:t>ārejas no netīras istabas uz citām istabām vienmēr būs skaitliski tuvas pašreizējās virsotnes skaitliskajai reprezentācijai, savukārt tīrīšana vienmēr būs skaitliski lielāka. Šāda sakarība pastāv, jo aģenta sākuma stāvoklis, kurā visas istabas ir netīras, ir 0 +</w:t>
       </w:r>
       <w:r>
         <w:rPr>
@@ -8783,6 +9477,86 @@
         </w:rPr>
         <w:t>.</w:t>
       </w:r>
+    </w:p>
+    <w:p>
+      <w:pPr>
+        <w:jc w:val="both"/>
+        <w:rPr>
+          <w:rFonts w:ascii="Times New Roman" w:hAnsi="Times New Roman" w:cs="Times New Roman"/>
+          <w:sz w:val="24"/>
+          <w:szCs w:val="24"/>
+        </w:rPr>
+      </w:pPr>
+    </w:p>
+    <w:p>
+      <w:pPr>
+        <w:jc w:val="both"/>
+        <w:rPr>
+          <w:rFonts w:ascii="Times New Roman" w:hAnsi="Times New Roman" w:cs="Times New Roman"/>
+          <w:sz w:val="24"/>
+          <w:szCs w:val="24"/>
+        </w:rPr>
+      </w:pPr>
+    </w:p>
+    <w:p>
+      <w:pPr>
+        <w:jc w:val="both"/>
+        <w:rPr>
+          <w:rFonts w:ascii="Times New Roman" w:hAnsi="Times New Roman" w:cs="Times New Roman"/>
+          <w:sz w:val="24"/>
+          <w:szCs w:val="24"/>
+        </w:rPr>
+      </w:pPr>
+    </w:p>
+    <w:p>
+      <w:pPr>
+        <w:jc w:val="both"/>
+        <w:rPr>
+          <w:rFonts w:ascii="Times New Roman" w:hAnsi="Times New Roman" w:cs="Times New Roman"/>
+          <w:sz w:val="24"/>
+          <w:szCs w:val="24"/>
+        </w:rPr>
+      </w:pPr>
+    </w:p>
+    <w:p>
+      <w:pPr>
+        <w:jc w:val="both"/>
+        <w:rPr>
+          <w:rFonts w:ascii="Times New Roman" w:hAnsi="Times New Roman" w:cs="Times New Roman"/>
+          <w:sz w:val="24"/>
+          <w:szCs w:val="24"/>
+        </w:rPr>
+      </w:pPr>
+    </w:p>
+    <w:p>
+      <w:pPr>
+        <w:jc w:val="both"/>
+        <w:rPr>
+          <w:rFonts w:ascii="Times New Roman" w:hAnsi="Times New Roman" w:cs="Times New Roman"/>
+          <w:sz w:val="24"/>
+          <w:szCs w:val="24"/>
+        </w:rPr>
+      </w:pPr>
+    </w:p>
+    <w:p>
+      <w:pPr>
+        <w:jc w:val="both"/>
+        <w:rPr>
+          <w:rFonts w:ascii="Times New Roman" w:hAnsi="Times New Roman" w:cs="Times New Roman"/>
+          <w:sz w:val="24"/>
+          <w:szCs w:val="24"/>
+        </w:rPr>
+      </w:pPr>
+    </w:p>
+    <w:p>
+      <w:pPr>
+        <w:jc w:val="both"/>
+        <w:rPr>
+          <w:rFonts w:ascii="Times New Roman" w:hAnsi="Times New Roman" w:cs="Times New Roman"/>
+          <w:sz w:val="24"/>
+          <w:szCs w:val="24"/>
+        </w:rPr>
+      </w:pPr>
     </w:p>
     <w:p>
       <w:pPr>
@@ -8803,6 +9577,7 @@
           <w:sz w:val="32"/>
           <w:szCs w:val="32"/>
         </w:rPr>
+        <w:lastRenderedPageBreak/>
         <w:t>6</w:t>
       </w:r>
       <w:r>
@@ -8906,15 +9681,39 @@
           <w:sz w:val="24"/>
           <w:szCs w:val="24"/>
         </w:rPr>
-        <w:t xml:space="preserve">un atgriež aktuatoru soļus. Aģenta funkcijas galvenais uzdevums ir maksimizēt lietderību, lai, veicot istabu tīrīšanu, </w:t>
-      </w:r>
-      <w:r>
-        <w:rPr>
-          <w:rFonts w:ascii="Times New Roman" w:hAnsi="Times New Roman" w:cs="Times New Roman"/>
-          <w:sz w:val="24"/>
-          <w:szCs w:val="24"/>
-        </w:rPr>
-        <w:t>netiktu veikti lieki soļi un patērēti lieki resursi (laiks, atmiņa).</w:t>
+        <w:t xml:space="preserve">un atgriež aktuatoru soļus. Aģenta funkcijas galvenais uzdevums ir maksimizēt lietderību, lai, veicot </w:t>
+      </w:r>
+      <w:r>
+        <w:rPr>
+          <w:rFonts w:ascii="Times New Roman" w:hAnsi="Times New Roman" w:cs="Times New Roman"/>
+          <w:sz w:val="24"/>
+          <w:szCs w:val="24"/>
+        </w:rPr>
+        <w:t xml:space="preserve">visu </w:t>
+      </w:r>
+      <w:r>
+        <w:rPr>
+          <w:rFonts w:ascii="Times New Roman" w:hAnsi="Times New Roman" w:cs="Times New Roman"/>
+          <w:sz w:val="24"/>
+          <w:szCs w:val="24"/>
+        </w:rPr>
+        <w:t xml:space="preserve">istabu tīrīšanu, </w:t>
+      </w:r>
+      <w:r>
+        <w:rPr>
+          <w:rFonts w:ascii="Times New Roman" w:hAnsi="Times New Roman" w:cs="Times New Roman"/>
+          <w:sz w:val="24"/>
+          <w:szCs w:val="24"/>
+        </w:rPr>
+        <w:t>netiktu veikti lieki soļi un patērēti lieki resursi</w:t>
+      </w:r>
+      <w:r>
+        <w:rPr>
+          <w:rFonts w:ascii="Times New Roman" w:hAnsi="Times New Roman" w:cs="Times New Roman"/>
+          <w:sz w:val="24"/>
+          <w:szCs w:val="24"/>
+        </w:rPr>
+        <w:t>. Proti, ceļš no aģenta stāvokļa līdz mērķa stāvoklim ir visīsākais jeb vismazākais aģenta darbību skaits.</w:t>
       </w:r>
     </w:p>
     <w:p>
@@ -8989,9 +9788,9 @@
           <w:szCs w:val="24"/>
         </w:rPr>
         <w:drawing>
-          <wp:inline distT="0" distB="0" distL="0" distR="0" wp14:anchorId="29A64F4A" wp14:editId="5A5E46DD">
-            <wp:extent cx="3883732" cy="1949302"/>
-            <wp:effectExtent l="0" t="0" r="2540" b="0"/>
+          <wp:inline distT="0" distB="0" distL="0" distR="0" wp14:anchorId="29A64F4A" wp14:editId="71D63182">
+            <wp:extent cx="6146674" cy="3085106"/>
+            <wp:effectExtent l="0" t="0" r="6985" b="1270"/>
             <wp:docPr id="1076551950" name="Attēls 1"/>
             <wp:cNvGraphicFramePr>
               <a:graphicFrameLocks xmlns:a="http://schemas.openxmlformats.org/drawingml/2006/main" noChangeAspect="1"/>
@@ -9012,7 +9811,7 @@
                   <pic:spPr>
                     <a:xfrm>
                       <a:off x="0" y="0"/>
-                      <a:ext cx="4073642" cy="2044621"/>
+                      <a:ext cx="6501362" cy="3263129"/>
                     </a:xfrm>
                     <a:prstGeom prst="rect">
                       <a:avLst/>
@@ -9092,6 +9891,106 @@
         </w:rPr>
         <w:t>K – iet pa kreisi, L – iet pa labi, S – sūkt)</w:t>
       </w:r>
+    </w:p>
+    <w:p>
+      <w:pPr>
+        <w:jc w:val="center"/>
+        <w:rPr>
+          <w:rFonts w:ascii="Times New Roman" w:hAnsi="Times New Roman" w:cs="Times New Roman"/>
+          <w:sz w:val="24"/>
+          <w:szCs w:val="24"/>
+        </w:rPr>
+      </w:pPr>
+    </w:p>
+    <w:p>
+      <w:pPr>
+        <w:jc w:val="center"/>
+        <w:rPr>
+          <w:rFonts w:ascii="Times New Roman" w:hAnsi="Times New Roman" w:cs="Times New Roman"/>
+          <w:sz w:val="24"/>
+          <w:szCs w:val="24"/>
+        </w:rPr>
+      </w:pPr>
+    </w:p>
+    <w:p>
+      <w:pPr>
+        <w:jc w:val="center"/>
+        <w:rPr>
+          <w:rFonts w:ascii="Times New Roman" w:hAnsi="Times New Roman" w:cs="Times New Roman"/>
+          <w:sz w:val="24"/>
+          <w:szCs w:val="24"/>
+        </w:rPr>
+      </w:pPr>
+    </w:p>
+    <w:p>
+      <w:pPr>
+        <w:jc w:val="center"/>
+        <w:rPr>
+          <w:rFonts w:ascii="Times New Roman" w:hAnsi="Times New Roman" w:cs="Times New Roman"/>
+          <w:sz w:val="24"/>
+          <w:szCs w:val="24"/>
+        </w:rPr>
+      </w:pPr>
+    </w:p>
+    <w:p>
+      <w:pPr>
+        <w:jc w:val="center"/>
+        <w:rPr>
+          <w:rFonts w:ascii="Times New Roman" w:hAnsi="Times New Roman" w:cs="Times New Roman"/>
+          <w:sz w:val="24"/>
+          <w:szCs w:val="24"/>
+        </w:rPr>
+      </w:pPr>
+    </w:p>
+    <w:p>
+      <w:pPr>
+        <w:jc w:val="center"/>
+        <w:rPr>
+          <w:rFonts w:ascii="Times New Roman" w:hAnsi="Times New Roman" w:cs="Times New Roman"/>
+          <w:sz w:val="24"/>
+          <w:szCs w:val="24"/>
+        </w:rPr>
+      </w:pPr>
+    </w:p>
+    <w:p>
+      <w:pPr>
+        <w:jc w:val="center"/>
+        <w:rPr>
+          <w:rFonts w:ascii="Times New Roman" w:hAnsi="Times New Roman" w:cs="Times New Roman"/>
+          <w:sz w:val="24"/>
+          <w:szCs w:val="24"/>
+        </w:rPr>
+      </w:pPr>
+    </w:p>
+    <w:p>
+      <w:pPr>
+        <w:jc w:val="center"/>
+        <w:rPr>
+          <w:rFonts w:ascii="Times New Roman" w:hAnsi="Times New Roman" w:cs="Times New Roman"/>
+          <w:sz w:val="24"/>
+          <w:szCs w:val="24"/>
+        </w:rPr>
+      </w:pPr>
+    </w:p>
+    <w:p>
+      <w:pPr>
+        <w:jc w:val="center"/>
+        <w:rPr>
+          <w:rFonts w:ascii="Times New Roman" w:hAnsi="Times New Roman" w:cs="Times New Roman"/>
+          <w:sz w:val="24"/>
+          <w:szCs w:val="24"/>
+        </w:rPr>
+      </w:pPr>
+    </w:p>
+    <w:p>
+      <w:pPr>
+        <w:jc w:val="center"/>
+        <w:rPr>
+          <w:rFonts w:ascii="Times New Roman" w:hAnsi="Times New Roman" w:cs="Times New Roman"/>
+          <w:sz w:val="24"/>
+          <w:szCs w:val="24"/>
+        </w:rPr>
+      </w:pPr>
     </w:p>
     <w:p>
       <w:pPr>
@@ -9402,15 +10301,7 @@
           <w:sz w:val="24"/>
           <w:szCs w:val="24"/>
         </w:rPr>
-        <w:t xml:space="preserve"> Atšķirībā no masīva datu struktūras, kurā </w:t>
-      </w:r>
-      <w:r>
-        <w:rPr>
-          <w:rFonts w:ascii="Times New Roman" w:hAnsi="Times New Roman" w:cs="Times New Roman"/>
-          <w:sz w:val="24"/>
-          <w:szCs w:val="24"/>
-        </w:rPr>
-        <w:t xml:space="preserve">dati tiek glabāti statiskā atmiņas </w:t>
+        <w:t xml:space="preserve"> Atšķirībā no masīva datu struktūras, kurā dati tiek glabāti statiskā atmiņas </w:t>
       </w:r>
       <w:r>
         <w:rPr>
@@ -9426,15 +10317,7 @@
           <w:sz w:val="24"/>
           <w:szCs w:val="24"/>
         </w:rPr>
-        <w:t>gabalā, u</w:t>
-      </w:r>
-      <w:r>
-        <w:rPr>
-          <w:rFonts w:ascii="Times New Roman" w:hAnsi="Times New Roman" w:cs="Times New Roman"/>
-          <w:sz w:val="24"/>
-          <w:szCs w:val="24"/>
-        </w:rPr>
-        <w:t>n kuram lielumu ir jānosaka pirms kompilēšanas, saistītais saraksts elementus glabā dažādos atmiņas apgabalos. Tas ļauj viegli mainīt sarakstu, izmainot elementu norādes. No otras puses elementu atgūšana ir ilgāka, jo nav zināms, kur elementi atrodas, un ir nepieciešams iziet visām norādēm, lai atrastu vajadzīgo elementu. Tas nozīmē, ka saistītais saraksts ir efektīvs, kad ir nepieciešams dinamiskums, turpretī mazāk efektīvs par masīvu, ja ir nepieciešam</w:t>
+        <w:t>gabalā, un kuram lielumu ir jānosaka pirms kompilēšanas, saistītais saraksts elementus glabā dažādos atmiņas apgabalos. Tas ļauj viegli mainīt sarakstu, izmainot elementu norādes. No otras puses elementu atgūšana ir ilgāka, jo nav zināms, kur elementi atrodas, un ir nepieciešams iziet visām norādēm, lai atrastu vajadzīgo elementu. Tas nozīmē, ka saistītais saraksts ir efektīvs, kad ir nepieciešams dinamiskums, turpretī mazāk efektīvs par masīvu, ja ir nepieciešam</w:t>
       </w:r>
       <w:r>
         <w:rPr>
@@ -9470,6 +10353,57 @@
     </w:p>
     <w:p>
       <w:pPr>
+        <w:jc w:val="both"/>
+        <w:rPr>
+          <w:rFonts w:ascii="Times New Roman" w:hAnsi="Times New Roman" w:cs="Times New Roman"/>
+          <w:sz w:val="24"/>
+          <w:szCs w:val="24"/>
+        </w:rPr>
+      </w:pPr>
+      <w:r>
+        <w:rPr>
+          <w:rFonts w:ascii="Times New Roman" w:hAnsi="Times New Roman" w:cs="Times New Roman"/>
+          <w:sz w:val="24"/>
+          <w:szCs w:val="24"/>
+        </w:rPr>
+        <w:tab/>
+        <w:t xml:space="preserve">Rinda ir lineāra datu kolekcija, </w:t>
+      </w:r>
+      <w:r>
+        <w:rPr>
+          <w:rFonts w:ascii="Times New Roman" w:hAnsi="Times New Roman" w:cs="Times New Roman"/>
+          <w:sz w:val="24"/>
+          <w:szCs w:val="24"/>
+        </w:rPr>
+        <w:t xml:space="preserve">kuras funkcionālais princips ir “pirmais iekšā – pirmais ārā”. Tas nozīmē, ka pirmais tiek atgūts tas elements, kurš visilgāk jeb pirmais atrodas rindā. </w:t>
+      </w:r>
+      <w:r>
+        <w:rPr>
+          <w:rFonts w:ascii="Times New Roman" w:hAnsi="Times New Roman" w:cs="Times New Roman"/>
+          <w:sz w:val="24"/>
+          <w:szCs w:val="24"/>
+        </w:rPr>
+        <w:t>Šī projekta ietvaros</w:t>
+      </w:r>
+      <w:r>
+        <w:rPr>
+          <w:rFonts w:ascii="Times New Roman" w:hAnsi="Times New Roman" w:cs="Times New Roman"/>
+          <w:sz w:val="24"/>
+          <w:szCs w:val="24"/>
+        </w:rPr>
+        <w:t xml:space="preserve"> rinda ir nepieciešama BFS meklēšanas algoritma implementēšanai, kur grafa izskatīšana notiek pakāpeniski. Proti, jaunatklātās virsotnes tiek pievienotas rindai un pēc kārtas tiek izskatītas</w:t>
+      </w:r>
+      <w:r>
+        <w:rPr>
+          <w:rFonts w:ascii="Times New Roman" w:hAnsi="Times New Roman" w:cs="Times New Roman"/>
+          <w:sz w:val="24"/>
+          <w:szCs w:val="24"/>
+        </w:rPr>
+        <w:t>. Kā tas tika veikts šajā projektā, rindas datu struktūru var implementēt, izmantojot saistīto sarakstu un ievērojot rindas konceptu.</w:t>
+      </w:r>
+    </w:p>
+    <w:p>
+      <w:pPr>
         <w:jc w:val="center"/>
         <w:rPr>
           <w:rFonts w:ascii="Times New Roman" w:hAnsi="Times New Roman" w:cs="Times New Roman"/>
@@ -9558,6 +10492,38 @@
     </w:p>
     <w:p>
       <w:pPr>
+        <w:jc w:val="center"/>
+        <w:rPr>
+          <w:rFonts w:ascii="Times New Roman" w:hAnsi="Times New Roman" w:cs="Times New Roman"/>
+          <w:b/>
+          <w:bCs/>
+          <w:sz w:val="32"/>
+          <w:szCs w:val="32"/>
+        </w:rPr>
+      </w:pPr>
+      <w:r>
+        <w:rPr>
+          <w:rFonts w:ascii="Times New Roman" w:hAnsi="Times New Roman" w:cs="Times New Roman"/>
+          <w:b/>
+          <w:bCs/>
+          <w:sz w:val="32"/>
+          <w:szCs w:val="32"/>
+        </w:rPr>
+        <w:t>8. Implementācijas telpas un laika sarežģītības novērtēšana</w:t>
+      </w:r>
+    </w:p>
+    <w:p>
+      <w:pPr>
+        <w:jc w:val="center"/>
+        <w:rPr>
+          <w:rFonts w:ascii="Times New Roman" w:hAnsi="Times New Roman" w:cs="Times New Roman"/>
+          <w:b/>
+          <w:bCs/>
+          <w:sz w:val="32"/>
+          <w:szCs w:val="32"/>
+        </w:rPr>
+      </w:pPr>
+      <w:r>
         <w:rPr>
           <w:rFonts w:ascii="Times New Roman" w:hAnsi="Times New Roman" w:cs="Times New Roman"/>
           <w:b/>
@@ -9565,7 +10531,270 @@
           <w:sz w:val="28"/>
           <w:szCs w:val="28"/>
         </w:rPr>
-      </w:pPr>
+        <w:t>8.1 Teorētiskais veiktspējas novērtējums</w:t>
+      </w:r>
+    </w:p>
+    <w:p>
+      <w:pPr>
+        <w:rPr>
+          <w:rFonts w:ascii="Times New Roman" w:hAnsi="Times New Roman" w:cs="Times New Roman"/>
+          <w:b/>
+          <w:bCs/>
+          <w:i/>
+          <w:iCs/>
+          <w:sz w:val="24"/>
+          <w:szCs w:val="24"/>
+        </w:rPr>
+      </w:pPr>
+      <w:r>
+        <w:rPr>
+          <w:rFonts w:ascii="Times New Roman" w:hAnsi="Times New Roman" w:cs="Times New Roman"/>
+          <w:b/>
+          <w:bCs/>
+          <w:i/>
+          <w:iCs/>
+          <w:sz w:val="24"/>
+          <w:szCs w:val="24"/>
+        </w:rPr>
+        <w:t>Ja ir n istabas, cik ir stāvokļi grafā?</w:t>
+      </w:r>
+      <w:r>
+        <w:rPr>
+          <w:rFonts w:ascii="Times New Roman" w:hAnsi="Times New Roman" w:cs="Times New Roman"/>
+          <w:b/>
+          <w:bCs/>
+          <w:i/>
+          <w:iCs/>
+          <w:sz w:val="24"/>
+          <w:szCs w:val="24"/>
+        </w:rPr>
+        <w:t xml:space="preserve"> 2^n </w:t>
+      </w:r>
+      <w:r>
+        <w:rPr>
+          <w:rFonts w:ascii="Times New Roman" w:hAnsi="Times New Roman" w:cs="Times New Roman"/>
+          <w:b/>
+          <w:bCs/>
+          <w:i/>
+          <w:iCs/>
+          <w:sz w:val="24"/>
+          <w:szCs w:val="24"/>
+        </w:rPr>
+        <w:sym w:font="Symbol" w:char="F0D7"/>
+      </w:r>
+      <w:r>
+        <w:rPr>
+          <w:rFonts w:ascii="Times New Roman" w:hAnsi="Times New Roman" w:cs="Times New Roman"/>
+          <w:b/>
+          <w:bCs/>
+          <w:i/>
+          <w:iCs/>
+          <w:sz w:val="24"/>
+          <w:szCs w:val="24"/>
+        </w:rPr>
+        <w:t xml:space="preserve"> n</w:t>
+      </w:r>
+    </w:p>
+    <w:p>
+      <w:pPr>
+        <w:rPr>
+          <w:rFonts w:ascii="Times New Roman" w:hAnsi="Times New Roman" w:cs="Times New Roman"/>
+          <w:b/>
+          <w:bCs/>
+          <w:i/>
+          <w:iCs/>
+          <w:sz w:val="24"/>
+          <w:szCs w:val="24"/>
+        </w:rPr>
+      </w:pPr>
+      <w:r>
+        <w:rPr>
+          <w:rFonts w:ascii="Times New Roman" w:hAnsi="Times New Roman" w:cs="Times New Roman"/>
+          <w:b/>
+          <w:bCs/>
+          <w:i/>
+          <w:iCs/>
+          <w:sz w:val="24"/>
+          <w:szCs w:val="24"/>
+        </w:rPr>
+        <w:t>Cik ir pāreju grafā? n</w:t>
+      </w:r>
+      <w:r>
+        <w:rPr>
+          <w:rFonts w:ascii="Times New Roman" w:hAnsi="Times New Roman" w:cs="Times New Roman"/>
+          <w:b/>
+          <w:bCs/>
+          <w:i/>
+          <w:iCs/>
+          <w:sz w:val="24"/>
+          <w:szCs w:val="24"/>
+        </w:rPr>
+        <w:sym w:font="Symbol" w:char="F0D7"/>
+      </w:r>
+      <w:r>
+        <w:rPr>
+          <w:rFonts w:ascii="Times New Roman" w:hAnsi="Times New Roman" w:cs="Times New Roman"/>
+          <w:b/>
+          <w:bCs/>
+          <w:i/>
+          <w:iCs/>
+          <w:sz w:val="24"/>
+          <w:szCs w:val="24"/>
+        </w:rPr>
+        <w:t xml:space="preserve"> 2^n-1(2n-1)</w:t>
+      </w:r>
+    </w:p>
+    <w:p>
+      <w:pPr>
+        <w:rPr>
+          <w:rFonts w:ascii="Times New Roman" w:hAnsi="Times New Roman" w:cs="Times New Roman"/>
+          <w:b/>
+          <w:bCs/>
+          <w:i/>
+          <w:iCs/>
+          <w:sz w:val="24"/>
+          <w:szCs w:val="24"/>
+        </w:rPr>
+      </w:pPr>
+      <w:r>
+        <w:rPr>
+          <w:rFonts w:ascii="Times New Roman" w:hAnsi="Times New Roman" w:cs="Times New Roman"/>
+          <w:b/>
+          <w:bCs/>
+          <w:i/>
+          <w:iCs/>
+          <w:sz w:val="24"/>
+          <w:szCs w:val="24"/>
+        </w:rPr>
+        <w:t>Kāda ir laika sarežģītība pie n istabām?</w:t>
+      </w:r>
+    </w:p>
+    <w:p>
+      <w:pPr>
+        <w:rPr>
+          <w:rFonts w:ascii="Times New Roman" w:hAnsi="Times New Roman" w:cs="Times New Roman"/>
+          <w:b/>
+          <w:bCs/>
+          <w:i/>
+          <w:iCs/>
+          <w:sz w:val="24"/>
+          <w:szCs w:val="24"/>
+        </w:rPr>
+      </w:pPr>
+      <w:r>
+        <w:rPr>
+          <w:rFonts w:ascii="Times New Roman" w:hAnsi="Times New Roman" w:cs="Times New Roman"/>
+          <w:b/>
+          <w:bCs/>
+          <w:i/>
+          <w:iCs/>
+          <w:sz w:val="24"/>
+          <w:szCs w:val="24"/>
+        </w:rPr>
+        <w:t>Kāda ir telpas sarežģītība pie n istabām?</w:t>
+      </w:r>
+    </w:p>
+    <w:p>
+      <w:pPr>
+        <w:jc w:val="both"/>
+        <w:rPr>
+          <w:rFonts w:ascii="Times New Roman" w:hAnsi="Times New Roman" w:cs="Times New Roman"/>
+          <w:sz w:val="24"/>
+          <w:szCs w:val="24"/>
+        </w:rPr>
+      </w:pPr>
+      <w:r>
+        <w:rPr>
+          <w:rFonts w:ascii="Times New Roman" w:hAnsi="Times New Roman" w:cs="Times New Roman"/>
+          <w:sz w:val="24"/>
+          <w:szCs w:val="24"/>
+        </w:rPr>
+        <w:tab/>
+        <w:t xml:space="preserve">Šī projekta ietvaros tiek salīdzināta aģenta veiktspēja, izmantojot ar sensoriem un bez sensoriem. Aģents bez sensoriem tiks implementēts, izmantojot BFS meklēšanas algoritmu. Aģents ar sensoriem izmantos izveidoto A* algoritma paveidu, kas balstīsies uz iepriekš aprakstīto heiristiku 5. nodaļā. </w:t>
+      </w:r>
+      <w:r>
+        <w:rPr>
+          <w:rFonts w:ascii="Times New Roman" w:hAnsi="Times New Roman" w:cs="Times New Roman"/>
+          <w:sz w:val="24"/>
+          <w:szCs w:val="24"/>
+        </w:rPr>
+        <w:t xml:space="preserve">BFS algoritms nozīmē aģentu bez sensoriem, jo BFS neizmanto heiristiku un meklē ceļu, izejot cauri visam grafam. Savukārt </w:t>
+      </w:r>
+      <w:r>
+        <w:rPr>
+          <w:rFonts w:ascii="Times New Roman" w:hAnsi="Times New Roman" w:cs="Times New Roman"/>
+          <w:sz w:val="24"/>
+          <w:szCs w:val="24"/>
+        </w:rPr>
+        <w:t>A* algoritmam piemīt heiristika, kas ļauj aģentam saprast, kura ir pareizā pāreja.</w:t>
+      </w:r>
+    </w:p>
+    <w:p>
+      <w:pPr>
+        <w:jc w:val="both"/>
+        <w:rPr>
+          <w:rFonts w:ascii="Times New Roman" w:hAnsi="Times New Roman" w:cs="Times New Roman"/>
+          <w:sz w:val="24"/>
+          <w:szCs w:val="24"/>
+        </w:rPr>
+      </w:pPr>
+      <w:r>
+        <w:rPr>
+          <w:rFonts w:ascii="Times New Roman" w:hAnsi="Times New Roman" w:cs="Times New Roman"/>
+          <w:sz w:val="24"/>
+          <w:szCs w:val="24"/>
+        </w:rPr>
+        <w:tab/>
+        <w:t xml:space="preserve">Tā kā BFS meklēšanas algoritms iziet caur visu grafu, sliktākajā gadījumā </w:t>
+      </w:r>
+      <w:r>
+        <w:rPr>
+          <w:rFonts w:ascii="Times New Roman" w:hAnsi="Times New Roman" w:cs="Times New Roman"/>
+          <w:sz w:val="24"/>
+          <w:szCs w:val="24"/>
+        </w:rPr>
+        <w:t xml:space="preserve">laika </w:t>
+      </w:r>
+      <w:r>
+        <w:rPr>
+          <w:rFonts w:ascii="Times New Roman" w:hAnsi="Times New Roman" w:cs="Times New Roman"/>
+          <w:sz w:val="24"/>
+          <w:szCs w:val="24"/>
+        </w:rPr>
+        <w:t>sarežģītība būs O(</w:t>
+      </w:r>
+      <w:r>
+        <w:rPr>
+          <w:rFonts w:ascii="Times New Roman" w:hAnsi="Times New Roman" w:cs="Times New Roman"/>
+          <w:sz w:val="24"/>
+          <w:szCs w:val="24"/>
+        </w:rPr>
+        <w:t xml:space="preserve">|V| + |E|), kur V – grafa virsotnes un E – pārejas. </w:t>
+      </w:r>
+      <w:r>
+        <w:rPr>
+          <w:rFonts w:ascii="Times New Roman" w:hAnsi="Times New Roman" w:cs="Times New Roman"/>
+          <w:sz w:val="24"/>
+          <w:szCs w:val="24"/>
+        </w:rPr>
+        <w:t xml:space="preserve">Pēc noklusējuma BFS algoritmu izmanto, lai izietu visam grafam cauri un tam ir sliktākajā gadījumā sarežģītība O(|V| + |E|), jo jau apskatītām virsotnēm ir jāglabā masīvs, bet iešanai caur grafu tiek izmantota rinda, lai izietu katrai pārejai. Šī projekta ietvaros BFS tiek izmantots īsākā ceļa noteikšanai, tāpēc ceļš vēl tiek saglabāts papildus mapes datu struktūrā, tāpēc sarežģītība šajā gadījumā būs O(V + (2 </w:t>
+      </w:r>
+      <w:r>
+        <w:rPr>
+          <w:rFonts w:ascii="Times New Roman" w:hAnsi="Times New Roman" w:cs="Times New Roman"/>
+          <w:sz w:val="24"/>
+          <w:szCs w:val="24"/>
+        </w:rPr>
+        <w:sym w:font="Symbol" w:char="F0D7"/>
+      </w:r>
+      <w:r>
+        <w:rPr>
+          <w:rFonts w:ascii="Times New Roman" w:hAnsi="Times New Roman" w:cs="Times New Roman"/>
+          <w:sz w:val="24"/>
+          <w:szCs w:val="24"/>
+        </w:rPr>
+        <w:t xml:space="preserve"> |E|)). </w:t>
+      </w:r>
     </w:p>
     <w:p>
       <w:pPr>
@@ -9583,41 +10812,30 @@
           <w:rFonts w:ascii="Times New Roman" w:hAnsi="Times New Roman" w:cs="Times New Roman"/>
           <w:b/>
           <w:bCs/>
-          <w:sz w:val="32"/>
-          <w:szCs w:val="32"/>
-        </w:rPr>
-        <w:t>8. Implementācijas telpas un laika sarežģītības novērtēšana</w:t>
-      </w:r>
-    </w:p>
-    <w:p>
-      <w:pPr>
-        <w:rPr>
-          <w:rFonts w:ascii="Times New Roman" w:hAnsi="Times New Roman" w:cs="Times New Roman"/>
-          <w:sz w:val="32"/>
-          <w:szCs w:val="32"/>
-        </w:rPr>
-      </w:pPr>
-    </w:p>
-    <w:p>
-      <w:pPr>
-        <w:jc w:val="center"/>
+          <w:sz w:val="28"/>
+          <w:szCs w:val="28"/>
+        </w:rPr>
+        <w:t>8.2</w:t>
+      </w:r>
+      <w:r>
         <w:rPr>
           <w:rFonts w:ascii="Times New Roman" w:hAnsi="Times New Roman" w:cs="Times New Roman"/>
           <w:b/>
           <w:bCs/>
-          <w:sz w:val="32"/>
-          <w:szCs w:val="32"/>
-        </w:rPr>
-      </w:pPr>
+          <w:sz w:val="28"/>
+          <w:szCs w:val="28"/>
+        </w:rPr>
+        <w:t xml:space="preserve">. </w:t>
+      </w:r>
       <w:r>
         <w:rPr>
           <w:rFonts w:ascii="Times New Roman" w:hAnsi="Times New Roman" w:cs="Times New Roman"/>
           <w:b/>
           <w:bCs/>
-          <w:sz w:val="32"/>
-          <w:szCs w:val="32"/>
-        </w:rPr>
-        <w:t>9. T-testi</w:t>
+          <w:sz w:val="28"/>
+          <w:szCs w:val="28"/>
+        </w:rPr>
+        <w:t>Praktiskais veiktspējas novērtējums</w:t>
       </w:r>
     </w:p>
     <w:p>
@@ -10142,6 +11360,7 @@
           <w:sz w:val="24"/>
           <w:szCs w:val="24"/>
         </w:rPr>
+        <w:lastRenderedPageBreak/>
         <w:t xml:space="preserve">t = </w:t>
       </w:r>
       <m:oMath>
@@ -10663,16 +11882,6 @@
         </w:rPr>
         <w:t>.</w:t>
       </w:r>
-    </w:p>
-    <w:p>
-      <w:pPr>
-        <w:jc w:val="both"/>
-        <w:rPr>
-          <w:rFonts w:ascii="Times New Roman" w:hAnsi="Times New Roman" w:cs="Times New Roman"/>
-          <w:sz w:val="24"/>
-          <w:szCs w:val="24"/>
-        </w:rPr>
-      </w:pPr>
     </w:p>
     <w:p>
       <w:pPr>

</xml_diff>